<commit_message>
added item02 and tree fest 1
</commit_message>
<xml_diff>
--- a/courseplan.docx
+++ b/courseplan.docx
@@ -13,31 +13,7 @@
         <w:rPr>
           <w:lang w:val="en-GB-oed"/>
         </w:rPr>
-        <w:t>UnB - LET – 2020-</w:t>
-      </w:r>
-      <w:r>
-        <w:rPr>
-          <w:lang w:val="en-GB-oed"/>
-        </w:rPr>
-        <w:t>2</w:t>
-      </w:r>
-      <w:r>
-        <w:rPr>
-          <w:lang w:val="en-GB-oed"/>
-        </w:rPr>
-        <w:t xml:space="preserve">  Morfossintaxe do Inglês </w:t>
-      </w:r>
-      <w:r>
-        <w:rPr>
-          <w:lang w:val="en-GB-oed"/>
-        </w:rPr>
-        <w:t>1</w:t>
-      </w:r>
-      <w:r>
-        <w:rPr>
-          <w:lang w:val="en-GB-oed"/>
-        </w:rPr>
-        <w:t xml:space="preserve"> - REMOTO</w:t>
+        <w:t>UnB - LET – 2020-2  Morfossintaxe do Inglês 1 - REMOTO</w:t>
       </w:r>
     </w:p>
     <w:p>
@@ -107,13 +83,7 @@
         <w:rPr>
           <w:lang w:val="en-GB-oed"/>
         </w:rPr>
-        <w:t>SYLLABUS: Clause types. Subordination. Prepositional phrases.</w:t>
-      </w:r>
-      <w:r>
-        <w:rPr>
-          <w:lang w:val="en-GB-oed"/>
-        </w:rPr>
-        <w:t xml:space="preserve"> </w:t>
+        <w:t xml:space="preserve">SYLLABUS: Clause types. Subordination. Prepositional phrases. </w:t>
       </w:r>
     </w:p>
     <w:p>
@@ -184,18 +154,18 @@
       <w:tblPr>
         <w:tblW w:w="9972" w:type="dxa"/>
         <w:jc w:val="left"/>
-        <w:tblInd w:w="55" w:type="dxa"/>
+        <w:tblInd w:w="53" w:type="dxa"/>
         <w:tblBorders>
-          <w:top w:val="single" w:sz="2" w:space="0" w:color="000000"/>
-          <w:left w:val="single" w:sz="2" w:space="0" w:color="000000"/>
-          <w:bottom w:val="single" w:sz="2" w:space="0" w:color="000000"/>
-          <w:right w:val="single" w:sz="2" w:space="0" w:color="000000"/>
-          <w:insideH w:val="single" w:sz="2" w:space="0" w:color="000000"/>
-          <w:insideV w:val="single" w:sz="2" w:space="0" w:color="000000"/>
+          <w:top w:val="single" w:sz="2" w:space="0" w:color="000001"/>
+          <w:left w:val="single" w:sz="2" w:space="0" w:color="000001"/>
+          <w:bottom w:val="single" w:sz="2" w:space="0" w:color="000001"/>
+          <w:right w:val="single" w:sz="2" w:space="0" w:color="000001"/>
+          <w:insideH w:val="single" w:sz="2" w:space="0" w:color="000001"/>
+          <w:insideV w:val="single" w:sz="2" w:space="0" w:color="000001"/>
         </w:tblBorders>
         <w:tblCellMar>
           <w:top w:w="55" w:type="dxa"/>
-          <w:left w:w="54" w:type="dxa"/>
+          <w:left w:w="51" w:type="dxa"/>
           <w:bottom w:w="55" w:type="dxa"/>
           <w:right w:w="55" w:type="dxa"/>
         </w:tblCellMar>
@@ -209,16 +179,16 @@
           <w:tcPr>
             <w:tcW w:w="9972" w:type="dxa"/>
             <w:tcBorders>
-              <w:top w:val="single" w:sz="2" w:space="0" w:color="000000"/>
-              <w:left w:val="single" w:sz="2" w:space="0" w:color="000000"/>
-              <w:bottom w:val="single" w:sz="2" w:space="0" w:color="000000"/>
-              <w:right w:val="single" w:sz="2" w:space="0" w:color="000000"/>
-              <w:insideH w:val="single" w:sz="2" w:space="0" w:color="000000"/>
-              <w:insideV w:val="single" w:sz="2" w:space="0" w:color="000000"/>
-            </w:tcBorders>
-            <w:shd w:fill="auto" w:val="clear"/>
-            <w:tcMar>
-              <w:left w:w="54" w:type="dxa"/>
+              <w:top w:val="single" w:sz="2" w:space="0" w:color="000001"/>
+              <w:left w:val="single" w:sz="2" w:space="0" w:color="000001"/>
+              <w:bottom w:val="single" w:sz="2" w:space="0" w:color="000001"/>
+              <w:right w:val="single" w:sz="2" w:space="0" w:color="000001"/>
+              <w:insideH w:val="single" w:sz="2" w:space="0" w:color="000001"/>
+              <w:insideV w:val="single" w:sz="2" w:space="0" w:color="000001"/>
+            </w:tcBorders>
+            <w:shd w:fill="auto" w:val="clear"/>
+            <w:tcMar>
+              <w:left w:w="51" w:type="dxa"/>
             </w:tcMar>
           </w:tcPr>
           <w:p>
@@ -334,13 +304,7 @@
         <w:rPr>
           <w:lang w:val="en-GB-oed"/>
         </w:rPr>
-        <w:t xml:space="preserve">Some </w:t>
-      </w:r>
-      <w:r>
-        <w:rPr>
-          <w:lang w:val="en-GB-oed"/>
-        </w:rPr>
-        <w:t xml:space="preserve">Video lectures will be available in a YouTube Channel. </w:t>
+        <w:t xml:space="preserve">Some Video lectures will be available in a YouTube Channel. </w:t>
       </w:r>
     </w:p>
     <w:p>
@@ -354,19 +318,7 @@
         <w:rPr>
           <w:lang w:val="en-GB-oed"/>
         </w:rPr>
-        <w:t xml:space="preserve">Readings and exercises will be available in </w:t>
-      </w:r>
-      <w:r>
-        <w:rPr>
-          <w:lang w:val="en-GB-oed"/>
-        </w:rPr>
-        <w:t>in the telegram and in github</w:t>
-      </w:r>
-      <w:r>
-        <w:rPr>
-          <w:lang w:val="en-GB-oed"/>
-        </w:rPr>
-        <w:t xml:space="preserve"> folders.</w:t>
+        <w:t>Readings and exercises will be available in in the telegram and in github folders.</w:t>
       </w:r>
     </w:p>
     <w:p>
@@ -380,43 +332,7 @@
         <w:rPr>
           <w:lang w:val="en-GB-oed"/>
         </w:rPr>
-        <w:t xml:space="preserve">Each week I will </w:t>
-      </w:r>
-      <w:r>
-        <w:rPr>
-          <w:lang w:val="en-GB-oed"/>
-        </w:rPr>
-        <w:t>remind</w:t>
-      </w:r>
-      <w:r>
-        <w:rPr>
-          <w:lang w:val="en-GB-oed"/>
-        </w:rPr>
-        <w:t xml:space="preserve"> you </w:t>
-      </w:r>
-      <w:r>
-        <w:rPr>
-          <w:lang w:val="en-GB-oed"/>
-        </w:rPr>
-        <w:t xml:space="preserve">of </w:t>
-      </w:r>
-      <w:r>
-        <w:rPr>
-          <w:lang w:val="en-GB-oed"/>
-        </w:rPr>
-        <w:t xml:space="preserve">the tasks for that week via email and Telegram message </w:t>
-      </w:r>
-      <w:r>
-        <w:rPr>
-          <w:lang w:val="en-GB-oed"/>
-        </w:rPr>
-        <w:t>and help you get you started at the live session</w:t>
-      </w:r>
-      <w:r>
-        <w:rPr>
-          <w:lang w:val="en-GB-oed"/>
-        </w:rPr>
-        <w:t xml:space="preserve">. </w:t>
+        <w:t xml:space="preserve">Each week I will remind you of the tasks for that week via email and Telegram message and help you get you started at the live session. </w:t>
       </w:r>
     </w:p>
     <w:p>
@@ -474,13 +390,7 @@
         <w:rPr>
           <w:lang w:val="en-GB-oed"/>
         </w:rPr>
-        <w:t xml:space="preserve">  </w:t>
-      </w:r>
-      <w:r>
-        <w:rPr>
-          <w:lang w:val="en-GB-oed"/>
-        </w:rPr>
-        <w:t>(read on to find out more about that)</w:t>
+        <w:t xml:space="preserve">  (read on to find out more about that)</w:t>
       </w:r>
     </w:p>
     <w:p>
@@ -500,18 +410,18 @@
       <w:tblPr>
         <w:tblW w:w="9972" w:type="dxa"/>
         <w:jc w:val="left"/>
-        <w:tblInd w:w="55" w:type="dxa"/>
+        <w:tblInd w:w="53" w:type="dxa"/>
         <w:tblBorders>
-          <w:top w:val="single" w:sz="2" w:space="0" w:color="000000"/>
-          <w:left w:val="single" w:sz="2" w:space="0" w:color="000000"/>
-          <w:bottom w:val="single" w:sz="2" w:space="0" w:color="000000"/>
-          <w:right w:val="single" w:sz="2" w:space="0" w:color="000000"/>
-          <w:insideH w:val="single" w:sz="2" w:space="0" w:color="000000"/>
-          <w:insideV w:val="single" w:sz="2" w:space="0" w:color="000000"/>
+          <w:top w:val="single" w:sz="2" w:space="0" w:color="000001"/>
+          <w:left w:val="single" w:sz="2" w:space="0" w:color="000001"/>
+          <w:bottom w:val="single" w:sz="2" w:space="0" w:color="000001"/>
+          <w:right w:val="single" w:sz="2" w:space="0" w:color="000001"/>
+          <w:insideH w:val="single" w:sz="2" w:space="0" w:color="000001"/>
+          <w:insideV w:val="single" w:sz="2" w:space="0" w:color="000001"/>
         </w:tblBorders>
         <w:tblCellMar>
           <w:top w:w="55" w:type="dxa"/>
-          <w:left w:w="54" w:type="dxa"/>
+          <w:left w:w="51" w:type="dxa"/>
           <w:bottom w:w="55" w:type="dxa"/>
           <w:right w:w="55" w:type="dxa"/>
         </w:tblCellMar>
@@ -525,16 +435,16 @@
           <w:tcPr>
             <w:tcW w:w="9972" w:type="dxa"/>
             <w:tcBorders>
-              <w:top w:val="single" w:sz="2" w:space="0" w:color="000000"/>
-              <w:left w:val="single" w:sz="2" w:space="0" w:color="000000"/>
-              <w:bottom w:val="single" w:sz="2" w:space="0" w:color="000000"/>
-              <w:right w:val="single" w:sz="2" w:space="0" w:color="000000"/>
-              <w:insideH w:val="single" w:sz="2" w:space="0" w:color="000000"/>
-              <w:insideV w:val="single" w:sz="2" w:space="0" w:color="000000"/>
-            </w:tcBorders>
-            <w:shd w:fill="auto" w:val="clear"/>
-            <w:tcMar>
-              <w:left w:w="54" w:type="dxa"/>
+              <w:top w:val="single" w:sz="2" w:space="0" w:color="000001"/>
+              <w:left w:val="single" w:sz="2" w:space="0" w:color="000001"/>
+              <w:bottom w:val="single" w:sz="2" w:space="0" w:color="000001"/>
+              <w:right w:val="single" w:sz="2" w:space="0" w:color="000001"/>
+              <w:insideH w:val="single" w:sz="2" w:space="0" w:color="000001"/>
+              <w:insideV w:val="single" w:sz="2" w:space="0" w:color="000001"/>
+            </w:tcBorders>
+            <w:shd w:fill="auto" w:val="clear"/>
+            <w:tcMar>
+              <w:left w:w="51" w:type="dxa"/>
             </w:tcMar>
           </w:tcPr>
           <w:p>
@@ -564,25 +474,7 @@
         <w:rPr>
           <w:lang w:val="en-GB-oed"/>
         </w:rPr>
-        <w:t xml:space="preserve">The course consists of 15 items. </w:t>
-      </w:r>
-      <w:r>
-        <w:rPr>
-          <w:lang w:val="en-GB-oed"/>
-        </w:rPr>
-        <w:t xml:space="preserve">Each item revolves around a topic. </w:t>
-      </w:r>
-      <w:r>
-        <w:rPr>
-          <w:lang w:val="en-GB-oed"/>
-        </w:rPr>
-        <w:t>For each topic there is a</w:t>
-      </w:r>
-      <w:r>
-        <w:rPr>
-          <w:lang w:val="en-GB-oed"/>
-        </w:rPr>
-        <w:t xml:space="preserve"> reading. </w:t>
+        <w:t xml:space="preserve">The course consists of 15 items. Each item revolves around a topic. For each topic there is a reading. </w:t>
       </w:r>
     </w:p>
     <w:p>
@@ -609,37 +501,7 @@
         <w:rPr>
           <w:lang w:val="en-GB-oed"/>
         </w:rPr>
-        <w:t xml:space="preserve"> to a week of course.</w:t>
-      </w:r>
-      <w:r>
-        <w:rPr>
-          <w:lang w:val="en-GB-oed"/>
-        </w:rPr>
-        <w:t xml:space="preserve"> </w:t>
-      </w:r>
-      <w:r>
-        <w:rPr>
-          <w:lang w:val="en-GB-oed"/>
-        </w:rPr>
-        <w:t xml:space="preserve">There </w:t>
-      </w:r>
-      <w:r>
-        <w:rPr>
-          <w:lang w:val="en-GB-oed"/>
-        </w:rPr>
-        <w:t>are 1</w:t>
-      </w:r>
-      <w:r>
-        <w:rPr>
-          <w:lang w:val="en-GB-oed"/>
-        </w:rPr>
-        <w:t>5</w:t>
-      </w:r>
-      <w:r>
-        <w:rPr>
-          <w:lang w:val="en-GB-oed"/>
-        </w:rPr>
-        <w:t xml:space="preserve"> items which correspond </w:t>
+        <w:t xml:space="preserve"> to a week of course. There are 15 items which correspond </w:t>
       </w:r>
       <w:r>
         <w:rPr>
@@ -654,37 +516,7 @@
         <w:rPr>
           <w:lang w:val="en-GB-oed"/>
         </w:rPr>
-        <w:t xml:space="preserve"> </w:t>
-      </w:r>
-      <w:r>
-        <w:rPr>
-          <w:lang w:val="en-GB-oed"/>
-        </w:rPr>
-        <w:t xml:space="preserve">to the week between the week that starts  </w:t>
-      </w:r>
-      <w:r>
-        <w:rPr>
-          <w:lang w:val="en-GB-oed"/>
-        </w:rPr>
-        <w:t>9FEB</w:t>
-      </w:r>
-      <w:r>
-        <w:rPr>
-          <w:lang w:val="en-GB-oed"/>
-        </w:rPr>
-        <w:t xml:space="preserve">, when we really start,  and </w:t>
-      </w:r>
-      <w:r>
-        <w:rPr>
-          <w:lang w:val="en-GB-oed"/>
-        </w:rPr>
-        <w:t>17MAI</w:t>
-      </w:r>
-      <w:r>
-        <w:rPr>
-          <w:lang w:val="en-GB-oed"/>
-        </w:rPr>
-        <w:t>, which is our last week.</w:t>
+        <w:t xml:space="preserve"> to the week between the week that starts  9FEB, when we really start,  and 17MAI, which is our last week.</w:t>
       </w:r>
     </w:p>
     <w:p>
@@ -717,16 +549,7 @@
           <w:u w:val="single"/>
           <w:lang w:val="en-GB-oed"/>
         </w:rPr>
-        <w:t>R</w:t>
-      </w:r>
-      <w:r>
-        <w:rPr>
-          <w:b/>
-          <w:bCs/>
-          <w:u w:val="single"/>
-          <w:lang w:val="en-GB-oed"/>
-        </w:rPr>
-        <w:t>oughly</w:t>
+        <w:t>Roughly</w:t>
       </w:r>
       <w:r>
         <w:rPr>
@@ -735,43 +558,7 @@
           <w:u w:val="none"/>
           <w:lang w:val="en-GB-oed"/>
         </w:rPr>
-        <w:t xml:space="preserve"> because in some weeks </w:t>
-      </w:r>
-      <w:r>
-        <w:rPr>
-          <w:b w:val="false"/>
-          <w:bCs w:val="false"/>
-          <w:u w:val="none"/>
-          <w:lang w:val="en-GB-oed"/>
-        </w:rPr>
-        <w:t>(2, 6, 11)</w:t>
-      </w:r>
-      <w:r>
-        <w:rPr>
-          <w:b w:val="false"/>
-          <w:bCs w:val="false"/>
-          <w:u w:val="none"/>
-          <w:lang w:val="en-GB-oed"/>
-        </w:rPr>
-        <w:t xml:space="preserve"> you will have extra work that corresponds to a few weeks of course. These are extra items </w:t>
-      </w:r>
-      <w:r>
-        <w:rPr>
-          <w:b w:val="false"/>
-          <w:bCs w:val="false"/>
-          <w:u w:val="none"/>
-          <w:lang w:val="en-GB-oed"/>
-        </w:rPr>
-        <w:t>(x1, x2, x3)</w:t>
-      </w:r>
-      <w:r>
-        <w:rPr>
-          <w:b w:val="false"/>
-          <w:bCs w:val="false"/>
-          <w:u w:val="none"/>
-          <w:lang w:val="en-GB-oed"/>
-        </w:rPr>
-        <w:t xml:space="preserve">, so you will have extra time to do them.  </w:t>
+        <w:t xml:space="preserve"> because in some weeks (2, 6, 11) you will have extra work that corresponds to a few weeks of course. These are extra items (x1, x2, x3), so you will have extra time to do them.  </w:t>
       </w:r>
     </w:p>
     <w:p>
@@ -798,13 +585,7 @@
         <w:rPr>
           <w:lang w:val="en-GB-oed"/>
         </w:rPr>
-        <w:t>On the next page you will find a table with the items</w:t>
-      </w:r>
-      <w:r>
-        <w:rPr>
-          <w:lang w:val="en-GB-oed"/>
-        </w:rPr>
-        <w:t xml:space="preserve">.  </w:t>
+        <w:t xml:space="preserve">On the next page you will find a table with the items.  </w:t>
       </w:r>
     </w:p>
     <w:p>
@@ -930,22 +711,22 @@
       <w:tblPr>
         <w:tblW w:w="9975" w:type="dxa"/>
         <w:jc w:val="left"/>
-        <w:tblInd w:w="55" w:type="dxa"/>
+        <w:tblInd w:w="53" w:type="dxa"/>
         <w:tblBorders>
-          <w:top w:val="single" w:sz="2" w:space="0" w:color="000000"/>
-          <w:left w:val="single" w:sz="2" w:space="0" w:color="000000"/>
-          <w:bottom w:val="single" w:sz="2" w:space="0" w:color="000000"/>
-          <w:insideH w:val="single" w:sz="2" w:space="0" w:color="000000"/>
+          <w:top w:val="single" w:sz="2" w:space="0" w:color="000001"/>
+          <w:left w:val="single" w:sz="2" w:space="0" w:color="000001"/>
+          <w:bottom w:val="single" w:sz="2" w:space="0" w:color="000001"/>
+          <w:insideH w:val="single" w:sz="2" w:space="0" w:color="000001"/>
         </w:tblBorders>
         <w:tblCellMar>
           <w:top w:w="55" w:type="dxa"/>
-          <w:left w:w="54" w:type="dxa"/>
+          <w:left w:w="51" w:type="dxa"/>
           <w:bottom w:w="55" w:type="dxa"/>
           <w:right w:w="55" w:type="dxa"/>
         </w:tblCellMar>
       </w:tblPr>
       <w:tblGrid>
-        <w:gridCol w:w="450"/>
+        <w:gridCol w:w="449"/>
         <w:gridCol w:w="3238"/>
         <w:gridCol w:w="3237"/>
         <w:gridCol w:w="3050"/>
@@ -954,16 +735,16 @@
         <w:trPr/>
         <w:tc>
           <w:tcPr>
-            <w:tcW w:w="450" w:type="dxa"/>
-            <w:tcBorders>
-              <w:top w:val="single" w:sz="2" w:space="0" w:color="000000"/>
-              <w:left w:val="single" w:sz="2" w:space="0" w:color="000000"/>
-              <w:bottom w:val="single" w:sz="2" w:space="0" w:color="000000"/>
-              <w:insideH w:val="single" w:sz="2" w:space="0" w:color="000000"/>
-            </w:tcBorders>
-            <w:shd w:fill="auto" w:val="clear"/>
-            <w:tcMar>
-              <w:left w:w="54" w:type="dxa"/>
+            <w:tcW w:w="449" w:type="dxa"/>
+            <w:tcBorders>
+              <w:top w:val="single" w:sz="2" w:space="0" w:color="000001"/>
+              <w:left w:val="single" w:sz="2" w:space="0" w:color="000001"/>
+              <w:bottom w:val="single" w:sz="2" w:space="0" w:color="000001"/>
+              <w:insideH w:val="single" w:sz="2" w:space="0" w:color="000001"/>
+            </w:tcBorders>
+            <w:shd w:fill="auto" w:val="clear"/>
+            <w:tcMar>
+              <w:left w:w="51" w:type="dxa"/>
             </w:tcMar>
           </w:tcPr>
           <w:p>
@@ -985,14 +766,14 @@
           <w:tcPr>
             <w:tcW w:w="3238" w:type="dxa"/>
             <w:tcBorders>
-              <w:top w:val="single" w:sz="2" w:space="0" w:color="000000"/>
-              <w:left w:val="single" w:sz="2" w:space="0" w:color="000000"/>
-              <w:bottom w:val="single" w:sz="2" w:space="0" w:color="000000"/>
-              <w:insideH w:val="single" w:sz="2" w:space="0" w:color="000000"/>
-            </w:tcBorders>
-            <w:shd w:fill="auto" w:val="clear"/>
-            <w:tcMar>
-              <w:left w:w="54" w:type="dxa"/>
+              <w:top w:val="single" w:sz="2" w:space="0" w:color="000001"/>
+              <w:left w:val="single" w:sz="2" w:space="0" w:color="000001"/>
+              <w:bottom w:val="single" w:sz="2" w:space="0" w:color="000001"/>
+              <w:insideH w:val="single" w:sz="2" w:space="0" w:color="000001"/>
+            </w:tcBorders>
+            <w:shd w:fill="auto" w:val="clear"/>
+            <w:tcMar>
+              <w:left w:w="51" w:type="dxa"/>
             </w:tcMar>
           </w:tcPr>
           <w:p>
@@ -1016,14 +797,14 @@
           <w:tcPr>
             <w:tcW w:w="3237" w:type="dxa"/>
             <w:tcBorders>
-              <w:top w:val="single" w:sz="2" w:space="0" w:color="000000"/>
-              <w:left w:val="single" w:sz="2" w:space="0" w:color="000000"/>
-              <w:bottom w:val="single" w:sz="2" w:space="0" w:color="000000"/>
-              <w:insideH w:val="single" w:sz="2" w:space="0" w:color="000000"/>
-            </w:tcBorders>
-            <w:shd w:fill="auto" w:val="clear"/>
-            <w:tcMar>
-              <w:left w:w="54" w:type="dxa"/>
+              <w:top w:val="single" w:sz="2" w:space="0" w:color="000001"/>
+              <w:left w:val="single" w:sz="2" w:space="0" w:color="000001"/>
+              <w:bottom w:val="single" w:sz="2" w:space="0" w:color="000001"/>
+              <w:insideH w:val="single" w:sz="2" w:space="0" w:color="000001"/>
+            </w:tcBorders>
+            <w:shd w:fill="auto" w:val="clear"/>
+            <w:tcMar>
+              <w:left w:w="51" w:type="dxa"/>
             </w:tcMar>
           </w:tcPr>
           <w:p>
@@ -1047,16 +828,16 @@
           <w:tcPr>
             <w:tcW w:w="3050" w:type="dxa"/>
             <w:tcBorders>
-              <w:top w:val="single" w:sz="2" w:space="0" w:color="000000"/>
-              <w:left w:val="single" w:sz="2" w:space="0" w:color="000000"/>
-              <w:bottom w:val="single" w:sz="2" w:space="0" w:color="000000"/>
-              <w:right w:val="single" w:sz="2" w:space="0" w:color="000000"/>
-              <w:insideH w:val="single" w:sz="2" w:space="0" w:color="000000"/>
-              <w:insideV w:val="single" w:sz="2" w:space="0" w:color="000000"/>
-            </w:tcBorders>
-            <w:shd w:fill="auto" w:val="clear"/>
-            <w:tcMar>
-              <w:left w:w="54" w:type="dxa"/>
+              <w:top w:val="single" w:sz="2" w:space="0" w:color="000001"/>
+              <w:left w:val="single" w:sz="2" w:space="0" w:color="000001"/>
+              <w:bottom w:val="single" w:sz="2" w:space="0" w:color="000001"/>
+              <w:right w:val="single" w:sz="2" w:space="0" w:color="000001"/>
+              <w:insideH w:val="single" w:sz="2" w:space="0" w:color="000001"/>
+              <w:insideV w:val="single" w:sz="2" w:space="0" w:color="000001"/>
+            </w:tcBorders>
+            <w:shd w:fill="auto" w:val="clear"/>
+            <w:tcMar>
+              <w:left w:w="51" w:type="dxa"/>
             </w:tcMar>
           </w:tcPr>
           <w:p>
@@ -1080,15 +861,16 @@
         <w:trPr/>
         <w:tc>
           <w:tcPr>
-            <w:tcW w:w="450" w:type="dxa"/>
-            <w:tcBorders>
-              <w:left w:val="single" w:sz="2" w:space="0" w:color="000000"/>
-              <w:bottom w:val="single" w:sz="2" w:space="0" w:color="000000"/>
-              <w:insideH w:val="single" w:sz="2" w:space="0" w:color="000000"/>
-            </w:tcBorders>
-            <w:shd w:fill="auto" w:val="clear"/>
-            <w:tcMar>
-              <w:left w:w="54" w:type="dxa"/>
+            <w:tcW w:w="449" w:type="dxa"/>
+            <w:tcBorders>
+              <w:top w:val="single" w:sz="2" w:space="0" w:color="000001"/>
+              <w:left w:val="single" w:sz="2" w:space="0" w:color="000001"/>
+              <w:bottom w:val="single" w:sz="2" w:space="0" w:color="000001"/>
+              <w:insideH w:val="single" w:sz="2" w:space="0" w:color="000001"/>
+            </w:tcBorders>
+            <w:shd w:fill="auto" w:val="clear"/>
+            <w:tcMar>
+              <w:left w:w="51" w:type="dxa"/>
             </w:tcMar>
           </w:tcPr>
           <w:p>
@@ -1111,13 +893,14 @@
           <w:tcPr>
             <w:tcW w:w="3238" w:type="dxa"/>
             <w:tcBorders>
-              <w:left w:val="single" w:sz="2" w:space="0" w:color="000000"/>
-              <w:bottom w:val="single" w:sz="2" w:space="0" w:color="000000"/>
-              <w:insideH w:val="single" w:sz="2" w:space="0" w:color="000000"/>
-            </w:tcBorders>
-            <w:shd w:fill="auto" w:val="clear"/>
-            <w:tcMar>
-              <w:left w:w="54" w:type="dxa"/>
+              <w:top w:val="single" w:sz="2" w:space="0" w:color="000001"/>
+              <w:left w:val="single" w:sz="2" w:space="0" w:color="000001"/>
+              <w:bottom w:val="single" w:sz="2" w:space="0" w:color="000001"/>
+              <w:insideH w:val="single" w:sz="2" w:space="0" w:color="000001"/>
+            </w:tcBorders>
+            <w:shd w:fill="auto" w:val="clear"/>
+            <w:tcMar>
+              <w:left w:w="51" w:type="dxa"/>
             </w:tcMar>
           </w:tcPr>
           <w:p>
@@ -1139,13 +922,14 @@
           <w:tcPr>
             <w:tcW w:w="3237" w:type="dxa"/>
             <w:tcBorders>
-              <w:left w:val="single" w:sz="2" w:space="0" w:color="000000"/>
-              <w:bottom w:val="single" w:sz="2" w:space="0" w:color="000000"/>
-              <w:insideH w:val="single" w:sz="2" w:space="0" w:color="000000"/>
-            </w:tcBorders>
-            <w:shd w:fill="auto" w:val="clear"/>
-            <w:tcMar>
-              <w:left w:w="54" w:type="dxa"/>
+              <w:top w:val="single" w:sz="2" w:space="0" w:color="000001"/>
+              <w:left w:val="single" w:sz="2" w:space="0" w:color="000001"/>
+              <w:bottom w:val="single" w:sz="2" w:space="0" w:color="000001"/>
+              <w:insideH w:val="single" w:sz="2" w:space="0" w:color="000001"/>
+            </w:tcBorders>
+            <w:shd w:fill="auto" w:val="clear"/>
+            <w:tcMar>
+              <w:left w:w="51" w:type="dxa"/>
             </w:tcMar>
           </w:tcPr>
           <w:p>
@@ -1159,6 +943,21 @@
               <w:rPr>
                 <w:lang w:val="en-GB-oed"/>
               </w:rPr>
+              <w:t>constituency review</w:t>
+            </w:r>
+          </w:p>
+          <w:p>
+            <w:pPr>
+              <w:pStyle w:val="Normal"/>
+              <w:rPr>
+                <w:lang w:val="en-GB-oed"/>
+              </w:rPr>
+            </w:pPr>
+            <w:r>
+              <w:rPr>
+                <w:lang w:val="en-GB-oed"/>
+              </w:rPr>
+              <w:t>explanation in scientific psych.</w:t>
             </w:r>
           </w:p>
         </w:tc>
@@ -1166,15 +965,16 @@
           <w:tcPr>
             <w:tcW w:w="3050" w:type="dxa"/>
             <w:tcBorders>
-              <w:left w:val="single" w:sz="2" w:space="0" w:color="000000"/>
-              <w:bottom w:val="single" w:sz="2" w:space="0" w:color="000000"/>
-              <w:right w:val="single" w:sz="2" w:space="0" w:color="000000"/>
-              <w:insideH w:val="single" w:sz="2" w:space="0" w:color="000000"/>
-              <w:insideV w:val="single" w:sz="2" w:space="0" w:color="000000"/>
-            </w:tcBorders>
-            <w:shd w:fill="auto" w:val="clear"/>
-            <w:tcMar>
-              <w:left w:w="54" w:type="dxa"/>
+              <w:top w:val="single" w:sz="2" w:space="0" w:color="000001"/>
+              <w:left w:val="single" w:sz="2" w:space="0" w:color="000001"/>
+              <w:bottom w:val="single" w:sz="2" w:space="0" w:color="000001"/>
+              <w:right w:val="single" w:sz="2" w:space="0" w:color="000001"/>
+              <w:insideH w:val="single" w:sz="2" w:space="0" w:color="000001"/>
+              <w:insideV w:val="single" w:sz="2" w:space="0" w:color="000001"/>
+            </w:tcBorders>
+            <w:shd w:fill="auto" w:val="clear"/>
+            <w:tcMar>
+              <w:left w:w="51" w:type="dxa"/>
             </w:tcMar>
           </w:tcPr>
           <w:p>
@@ -1188,6 +988,21 @@
               <w:rPr>
                 <w:lang w:val="en-GB-oed"/>
               </w:rPr>
+              <w:t>worksheet</w:t>
+            </w:r>
+          </w:p>
+          <w:p>
+            <w:pPr>
+              <w:pStyle w:val="Normal"/>
+              <w:rPr>
+                <w:lang w:val="en-GB-oed"/>
+              </w:rPr>
+            </w:pPr>
+            <w:r>
+              <w:rPr>
+                <w:lang w:val="en-GB-oed"/>
+              </w:rPr>
+              <w:t>glossary and gogle forms</w:t>
             </w:r>
           </w:p>
         </w:tc>
@@ -1196,15 +1011,16 @@
         <w:trPr/>
         <w:tc>
           <w:tcPr>
-            <w:tcW w:w="450" w:type="dxa"/>
-            <w:tcBorders>
-              <w:left w:val="single" w:sz="2" w:space="0" w:color="000000"/>
-              <w:bottom w:val="single" w:sz="2" w:space="0" w:color="000000"/>
-              <w:insideH w:val="single" w:sz="2" w:space="0" w:color="000000"/>
-            </w:tcBorders>
-            <w:shd w:fill="auto" w:val="clear"/>
-            <w:tcMar>
-              <w:left w:w="54" w:type="dxa"/>
+            <w:tcW w:w="449" w:type="dxa"/>
+            <w:tcBorders>
+              <w:top w:val="single" w:sz="2" w:space="0" w:color="000001"/>
+              <w:left w:val="single" w:sz="2" w:space="0" w:color="000001"/>
+              <w:bottom w:val="single" w:sz="2" w:space="0" w:color="000001"/>
+              <w:insideH w:val="single" w:sz="2" w:space="0" w:color="000001"/>
+            </w:tcBorders>
+            <w:shd w:fill="auto" w:val="clear"/>
+            <w:tcMar>
+              <w:left w:w="51" w:type="dxa"/>
             </w:tcMar>
           </w:tcPr>
           <w:p>
@@ -1227,13 +1043,14 @@
           <w:tcPr>
             <w:tcW w:w="3238" w:type="dxa"/>
             <w:tcBorders>
-              <w:left w:val="single" w:sz="2" w:space="0" w:color="000000"/>
-              <w:bottom w:val="single" w:sz="2" w:space="0" w:color="000000"/>
-              <w:insideH w:val="single" w:sz="2" w:space="0" w:color="000000"/>
-            </w:tcBorders>
-            <w:shd w:fill="auto" w:val="clear"/>
-            <w:tcMar>
-              <w:left w:w="54" w:type="dxa"/>
+              <w:top w:val="single" w:sz="2" w:space="0" w:color="000001"/>
+              <w:left w:val="single" w:sz="2" w:space="0" w:color="000001"/>
+              <w:bottom w:val="single" w:sz="2" w:space="0" w:color="000001"/>
+              <w:insideH w:val="single" w:sz="2" w:space="0" w:color="000001"/>
+            </w:tcBorders>
+            <w:shd w:fill="auto" w:val="clear"/>
+            <w:tcMar>
+              <w:left w:w="51" w:type="dxa"/>
             </w:tcMar>
           </w:tcPr>
           <w:p>
@@ -1255,13 +1072,14 @@
           <w:tcPr>
             <w:tcW w:w="3237" w:type="dxa"/>
             <w:tcBorders>
-              <w:left w:val="single" w:sz="2" w:space="0" w:color="000000"/>
-              <w:bottom w:val="single" w:sz="2" w:space="0" w:color="000000"/>
-              <w:insideH w:val="single" w:sz="2" w:space="0" w:color="000000"/>
-            </w:tcBorders>
-            <w:shd w:fill="auto" w:val="clear"/>
-            <w:tcMar>
-              <w:left w:w="54" w:type="dxa"/>
+              <w:top w:val="single" w:sz="2" w:space="0" w:color="000001"/>
+              <w:left w:val="single" w:sz="2" w:space="0" w:color="000001"/>
+              <w:bottom w:val="single" w:sz="2" w:space="0" w:color="000001"/>
+              <w:insideH w:val="single" w:sz="2" w:space="0" w:color="000001"/>
+            </w:tcBorders>
+            <w:shd w:fill="auto" w:val="clear"/>
+            <w:tcMar>
+              <w:left w:w="51" w:type="dxa"/>
             </w:tcMar>
           </w:tcPr>
           <w:p>
@@ -1275,6 +1093,13 @@
               <w:rPr>
                 <w:lang w:val="en-GB-oed"/>
               </w:rPr>
+              <w:t xml:space="preserve"> </w:t>
+            </w:r>
+            <w:r>
+              <w:rPr>
+                <w:lang w:val="en-GB-oed"/>
+              </w:rPr>
+              <w:t xml:space="preserve">- - - </w:t>
             </w:r>
           </w:p>
         </w:tc>
@@ -1282,15 +1107,16 @@
           <w:tcPr>
             <w:tcW w:w="3050" w:type="dxa"/>
             <w:tcBorders>
-              <w:left w:val="single" w:sz="2" w:space="0" w:color="000000"/>
-              <w:bottom w:val="single" w:sz="2" w:space="0" w:color="000000"/>
-              <w:right w:val="single" w:sz="2" w:space="0" w:color="000000"/>
-              <w:insideH w:val="single" w:sz="2" w:space="0" w:color="000000"/>
-              <w:insideV w:val="single" w:sz="2" w:space="0" w:color="000000"/>
-            </w:tcBorders>
-            <w:shd w:fill="auto" w:val="clear"/>
-            <w:tcMar>
-              <w:left w:w="54" w:type="dxa"/>
+              <w:top w:val="single" w:sz="2" w:space="0" w:color="000001"/>
+              <w:left w:val="single" w:sz="2" w:space="0" w:color="000001"/>
+              <w:bottom w:val="single" w:sz="2" w:space="0" w:color="000001"/>
+              <w:right w:val="single" w:sz="2" w:space="0" w:color="000001"/>
+              <w:insideH w:val="single" w:sz="2" w:space="0" w:color="000001"/>
+              <w:insideV w:val="single" w:sz="2" w:space="0" w:color="000001"/>
+            </w:tcBorders>
+            <w:shd w:fill="auto" w:val="clear"/>
+            <w:tcMar>
+              <w:left w:w="51" w:type="dxa"/>
             </w:tcMar>
           </w:tcPr>
           <w:p>
@@ -1304,6 +1130,7 @@
               <w:rPr>
                 <w:lang w:val="en-GB-oed"/>
               </w:rPr>
+              <w:t>worksheet</w:t>
             </w:r>
           </w:p>
         </w:tc>
@@ -1312,15 +1139,16 @@
         <w:trPr/>
         <w:tc>
           <w:tcPr>
-            <w:tcW w:w="450" w:type="dxa"/>
-            <w:tcBorders>
-              <w:left w:val="single" w:sz="2" w:space="0" w:color="000000"/>
-              <w:bottom w:val="single" w:sz="2" w:space="0" w:color="000000"/>
-              <w:insideH w:val="single" w:sz="2" w:space="0" w:color="000000"/>
-            </w:tcBorders>
-            <w:shd w:fill="auto" w:val="clear"/>
-            <w:tcMar>
-              <w:left w:w="54" w:type="dxa"/>
+            <w:tcW w:w="449" w:type="dxa"/>
+            <w:tcBorders>
+              <w:top w:val="single" w:sz="2" w:space="0" w:color="000001"/>
+              <w:left w:val="single" w:sz="2" w:space="0" w:color="000001"/>
+              <w:bottom w:val="single" w:sz="2" w:space="0" w:color="000001"/>
+              <w:insideH w:val="single" w:sz="2" w:space="0" w:color="000001"/>
+            </w:tcBorders>
+            <w:shd w:fill="auto" w:val="clear"/>
+            <w:tcMar>
+              <w:left w:w="51" w:type="dxa"/>
             </w:tcMar>
           </w:tcPr>
           <w:p>
@@ -1343,13 +1171,14 @@
           <w:tcPr>
             <w:tcW w:w="3238" w:type="dxa"/>
             <w:tcBorders>
-              <w:left w:val="single" w:sz="2" w:space="0" w:color="000000"/>
-              <w:bottom w:val="single" w:sz="2" w:space="0" w:color="000000"/>
-              <w:insideH w:val="single" w:sz="2" w:space="0" w:color="000000"/>
-            </w:tcBorders>
-            <w:shd w:fill="auto" w:val="clear"/>
-            <w:tcMar>
-              <w:left w:w="54" w:type="dxa"/>
+              <w:top w:val="single" w:sz="2" w:space="0" w:color="000001"/>
+              <w:left w:val="single" w:sz="2" w:space="0" w:color="000001"/>
+              <w:bottom w:val="single" w:sz="2" w:space="0" w:color="000001"/>
+              <w:insideH w:val="single" w:sz="2" w:space="0" w:color="000001"/>
+            </w:tcBorders>
+            <w:shd w:fill="auto" w:val="clear"/>
+            <w:tcMar>
+              <w:left w:w="51" w:type="dxa"/>
             </w:tcMar>
           </w:tcPr>
           <w:p>
@@ -1371,13 +1200,14 @@
           <w:tcPr>
             <w:tcW w:w="3237" w:type="dxa"/>
             <w:tcBorders>
-              <w:left w:val="single" w:sz="2" w:space="0" w:color="000000"/>
-              <w:bottom w:val="single" w:sz="2" w:space="0" w:color="000000"/>
-              <w:insideH w:val="single" w:sz="2" w:space="0" w:color="000000"/>
-            </w:tcBorders>
-            <w:shd w:fill="auto" w:val="clear"/>
-            <w:tcMar>
-              <w:left w:w="54" w:type="dxa"/>
+              <w:top w:val="single" w:sz="2" w:space="0" w:color="000001"/>
+              <w:left w:val="single" w:sz="2" w:space="0" w:color="000001"/>
+              <w:bottom w:val="single" w:sz="2" w:space="0" w:color="000001"/>
+              <w:insideH w:val="single" w:sz="2" w:space="0" w:color="000001"/>
+            </w:tcBorders>
+            <w:shd w:fill="auto" w:val="clear"/>
+            <w:tcMar>
+              <w:left w:w="51" w:type="dxa"/>
             </w:tcMar>
           </w:tcPr>
           <w:p>
@@ -1391,6 +1221,59 @@
               <w:rPr>
                 <w:lang w:val="en-GB-oed"/>
               </w:rPr>
+              <w:t>SIEG 7.1</w:t>
+            </w:r>
+            <w:r>
+              <w:rPr>
+                <w:lang w:val="en-GB-oed"/>
+              </w:rPr>
+              <w:t xml:space="preserve"> </w:t>
+            </w:r>
+            <w:r>
+              <w:rPr>
+                <w:lang w:val="en-GB-oed"/>
+              </w:rPr>
+              <w:t xml:space="preserve"> </w:t>
+            </w:r>
+            <w:r>
+              <w:rPr>
+                <w:lang w:val="en-GB-oed"/>
+              </w:rPr>
+              <w:t>(pp. 127-128 )</w:t>
+            </w:r>
+          </w:p>
+          <w:p>
+            <w:pPr>
+              <w:pStyle w:val="Normal"/>
+              <w:rPr>
+                <w:lang w:val="en-GB-oed"/>
+              </w:rPr>
+            </w:pPr>
+            <w:r>
+              <w:rPr>
+                <w:lang w:val="en-GB-oed"/>
+              </w:rPr>
+              <w:t>SIEG 7.6 (pp. 139-142)</w:t>
+            </w:r>
+          </w:p>
+          <w:p>
+            <w:pPr>
+              <w:pStyle w:val="Normal"/>
+              <w:rPr>
+                <w:lang w:val="en-GB-oed"/>
+              </w:rPr>
+            </w:pPr>
+            <w:r>
+              <w:rPr>
+                <w:lang w:val="en-GB-oed"/>
+              </w:rPr>
+              <w:t xml:space="preserve">SIEG </w:t>
+            </w:r>
+            <w:r>
+              <w:rPr>
+                <w:lang w:val="en-GB-oed"/>
+              </w:rPr>
+              <w:t>4  4.1 – 4.3 (pp. 63 - 73)</w:t>
             </w:r>
           </w:p>
         </w:tc>
@@ -1398,15 +1281,16 @@
           <w:tcPr>
             <w:tcW w:w="3050" w:type="dxa"/>
             <w:tcBorders>
-              <w:left w:val="single" w:sz="2" w:space="0" w:color="000000"/>
-              <w:bottom w:val="single" w:sz="2" w:space="0" w:color="000000"/>
-              <w:right w:val="single" w:sz="2" w:space="0" w:color="000000"/>
-              <w:insideH w:val="single" w:sz="2" w:space="0" w:color="000000"/>
-              <w:insideV w:val="single" w:sz="2" w:space="0" w:color="000000"/>
-            </w:tcBorders>
-            <w:shd w:fill="auto" w:val="clear"/>
-            <w:tcMar>
-              <w:left w:w="54" w:type="dxa"/>
+              <w:top w:val="single" w:sz="2" w:space="0" w:color="000001"/>
+              <w:left w:val="single" w:sz="2" w:space="0" w:color="000001"/>
+              <w:bottom w:val="single" w:sz="2" w:space="0" w:color="000001"/>
+              <w:right w:val="single" w:sz="2" w:space="0" w:color="000001"/>
+              <w:insideH w:val="single" w:sz="2" w:space="0" w:color="000001"/>
+              <w:insideV w:val="single" w:sz="2" w:space="0" w:color="000001"/>
+            </w:tcBorders>
+            <w:shd w:fill="auto" w:val="clear"/>
+            <w:tcMar>
+              <w:left w:w="51" w:type="dxa"/>
             </w:tcMar>
           </w:tcPr>
           <w:p>
@@ -1420,6 +1304,53 @@
               <w:rPr>
                 <w:lang w:val="en-GB-oed"/>
               </w:rPr>
+              <w:t xml:space="preserve"> </w:t>
+            </w:r>
+            <w:r>
+              <w:rPr>
+                <w:lang w:val="en-GB-oed"/>
+              </w:rPr>
+              <w:t>exercise 1 (pg 147</w:t>
+            </w:r>
+          </w:p>
+          <w:p>
+            <w:pPr>
+              <w:pStyle w:val="Normal"/>
+              <w:rPr>
+                <w:lang w:val="en-GB-oed"/>
+              </w:rPr>
+            </w:pPr>
+            <w:r>
+              <w:rPr>
+                <w:lang w:val="en-GB-oed"/>
+              </w:rPr>
+              <w:t xml:space="preserve"> </w:t>
+            </w:r>
+            <w:r>
+              <w:rPr>
+                <w:lang w:val="en-GB-oed"/>
+              </w:rPr>
+              <w:t>worksheet</w:t>
+            </w:r>
+          </w:p>
+          <w:p>
+            <w:pPr>
+              <w:pStyle w:val="Normal"/>
+              <w:rPr>
+                <w:lang w:val="en-GB-oed"/>
+              </w:rPr>
+            </w:pPr>
+            <w:r>
+              <w:rPr>
+                <w:lang w:val="en-GB-oed"/>
+              </w:rPr>
+              <w:t xml:space="preserve"> </w:t>
+            </w:r>
+            <w:r>
+              <w:rPr>
+                <w:lang w:val="en-GB-oed"/>
+              </w:rPr>
+              <w:t xml:space="preserve">exercises 1 and 6 (pp. 80, 81) </w:t>
             </w:r>
           </w:p>
         </w:tc>
@@ -1428,15 +1359,16 @@
         <w:trPr/>
         <w:tc>
           <w:tcPr>
-            <w:tcW w:w="450" w:type="dxa"/>
-            <w:tcBorders>
-              <w:left w:val="single" w:sz="2" w:space="0" w:color="000000"/>
-              <w:bottom w:val="single" w:sz="2" w:space="0" w:color="000000"/>
-              <w:insideH w:val="single" w:sz="2" w:space="0" w:color="000000"/>
-            </w:tcBorders>
-            <w:shd w:fill="auto" w:val="clear"/>
-            <w:tcMar>
-              <w:left w:w="54" w:type="dxa"/>
+            <w:tcW w:w="449" w:type="dxa"/>
+            <w:tcBorders>
+              <w:top w:val="single" w:sz="2" w:space="0" w:color="000001"/>
+              <w:left w:val="single" w:sz="2" w:space="0" w:color="000001"/>
+              <w:bottom w:val="single" w:sz="2" w:space="0" w:color="000001"/>
+              <w:insideH w:val="single" w:sz="2" w:space="0" w:color="000001"/>
+            </w:tcBorders>
+            <w:shd w:fill="auto" w:val="clear"/>
+            <w:tcMar>
+              <w:left w:w="51" w:type="dxa"/>
             </w:tcMar>
           </w:tcPr>
           <w:p>
@@ -1459,13 +1391,14 @@
           <w:tcPr>
             <w:tcW w:w="3238" w:type="dxa"/>
             <w:tcBorders>
-              <w:left w:val="single" w:sz="2" w:space="0" w:color="000000"/>
-              <w:bottom w:val="single" w:sz="2" w:space="0" w:color="000000"/>
-              <w:insideH w:val="single" w:sz="2" w:space="0" w:color="000000"/>
-            </w:tcBorders>
-            <w:shd w:fill="auto" w:val="clear"/>
-            <w:tcMar>
-              <w:left w:w="54" w:type="dxa"/>
+              <w:top w:val="single" w:sz="2" w:space="0" w:color="000001"/>
+              <w:left w:val="single" w:sz="2" w:space="0" w:color="000001"/>
+              <w:bottom w:val="single" w:sz="2" w:space="0" w:color="000001"/>
+              <w:insideH w:val="single" w:sz="2" w:space="0" w:color="000001"/>
+            </w:tcBorders>
+            <w:shd w:fill="auto" w:val="clear"/>
+            <w:tcMar>
+              <w:left w:w="51" w:type="dxa"/>
             </w:tcMar>
           </w:tcPr>
           <w:p>
@@ -1487,13 +1420,14 @@
           <w:tcPr>
             <w:tcW w:w="3237" w:type="dxa"/>
             <w:tcBorders>
-              <w:left w:val="single" w:sz="2" w:space="0" w:color="000000"/>
-              <w:bottom w:val="single" w:sz="2" w:space="0" w:color="000000"/>
-              <w:insideH w:val="single" w:sz="2" w:space="0" w:color="000000"/>
-            </w:tcBorders>
-            <w:shd w:fill="auto" w:val="clear"/>
-            <w:tcMar>
-              <w:left w:w="54" w:type="dxa"/>
+              <w:top w:val="single" w:sz="2" w:space="0" w:color="000001"/>
+              <w:left w:val="single" w:sz="2" w:space="0" w:color="000001"/>
+              <w:bottom w:val="single" w:sz="2" w:space="0" w:color="000001"/>
+              <w:insideH w:val="single" w:sz="2" w:space="0" w:color="000001"/>
+            </w:tcBorders>
+            <w:shd w:fill="auto" w:val="clear"/>
+            <w:tcMar>
+              <w:left w:w="51" w:type="dxa"/>
             </w:tcMar>
           </w:tcPr>
           <w:p>
@@ -1514,15 +1448,16 @@
           <w:tcPr>
             <w:tcW w:w="3050" w:type="dxa"/>
             <w:tcBorders>
-              <w:left w:val="single" w:sz="2" w:space="0" w:color="000000"/>
-              <w:bottom w:val="single" w:sz="2" w:space="0" w:color="000000"/>
-              <w:right w:val="single" w:sz="2" w:space="0" w:color="000000"/>
-              <w:insideH w:val="single" w:sz="2" w:space="0" w:color="000000"/>
-              <w:insideV w:val="single" w:sz="2" w:space="0" w:color="000000"/>
-            </w:tcBorders>
-            <w:shd w:fill="auto" w:val="clear"/>
-            <w:tcMar>
-              <w:left w:w="54" w:type="dxa"/>
+              <w:top w:val="single" w:sz="2" w:space="0" w:color="000001"/>
+              <w:left w:val="single" w:sz="2" w:space="0" w:color="000001"/>
+              <w:bottom w:val="single" w:sz="2" w:space="0" w:color="000001"/>
+              <w:right w:val="single" w:sz="2" w:space="0" w:color="000001"/>
+              <w:insideH w:val="single" w:sz="2" w:space="0" w:color="000001"/>
+              <w:insideV w:val="single" w:sz="2" w:space="0" w:color="000001"/>
+            </w:tcBorders>
+            <w:shd w:fill="auto" w:val="clear"/>
+            <w:tcMar>
+              <w:left w:w="51" w:type="dxa"/>
             </w:tcMar>
           </w:tcPr>
           <w:p>
@@ -1544,15 +1479,16 @@
         <w:trPr/>
         <w:tc>
           <w:tcPr>
-            <w:tcW w:w="450" w:type="dxa"/>
-            <w:tcBorders>
-              <w:left w:val="single" w:sz="2" w:space="0" w:color="000000"/>
-              <w:bottom w:val="single" w:sz="2" w:space="0" w:color="000000"/>
-              <w:insideH w:val="single" w:sz="2" w:space="0" w:color="000000"/>
-            </w:tcBorders>
-            <w:shd w:fill="auto" w:val="clear"/>
-            <w:tcMar>
-              <w:left w:w="54" w:type="dxa"/>
+            <w:tcW w:w="449" w:type="dxa"/>
+            <w:tcBorders>
+              <w:top w:val="single" w:sz="2" w:space="0" w:color="000001"/>
+              <w:left w:val="single" w:sz="2" w:space="0" w:color="000001"/>
+              <w:bottom w:val="single" w:sz="2" w:space="0" w:color="000001"/>
+              <w:insideH w:val="single" w:sz="2" w:space="0" w:color="000001"/>
+            </w:tcBorders>
+            <w:shd w:fill="auto" w:val="clear"/>
+            <w:tcMar>
+              <w:left w:w="51" w:type="dxa"/>
             </w:tcMar>
           </w:tcPr>
           <w:p>
@@ -1575,13 +1511,14 @@
           <w:tcPr>
             <w:tcW w:w="3238" w:type="dxa"/>
             <w:tcBorders>
-              <w:left w:val="single" w:sz="2" w:space="0" w:color="000000"/>
-              <w:bottom w:val="single" w:sz="2" w:space="0" w:color="000000"/>
-              <w:insideH w:val="single" w:sz="2" w:space="0" w:color="000000"/>
-            </w:tcBorders>
-            <w:shd w:fill="auto" w:val="clear"/>
-            <w:tcMar>
-              <w:left w:w="54" w:type="dxa"/>
+              <w:top w:val="single" w:sz="2" w:space="0" w:color="000001"/>
+              <w:left w:val="single" w:sz="2" w:space="0" w:color="000001"/>
+              <w:bottom w:val="single" w:sz="2" w:space="0" w:color="000001"/>
+              <w:insideH w:val="single" w:sz="2" w:space="0" w:color="000001"/>
+            </w:tcBorders>
+            <w:shd w:fill="auto" w:val="clear"/>
+            <w:tcMar>
+              <w:left w:w="51" w:type="dxa"/>
             </w:tcMar>
           </w:tcPr>
           <w:p>
@@ -1603,13 +1540,14 @@
           <w:tcPr>
             <w:tcW w:w="3237" w:type="dxa"/>
             <w:tcBorders>
-              <w:left w:val="single" w:sz="2" w:space="0" w:color="000000"/>
-              <w:bottom w:val="single" w:sz="2" w:space="0" w:color="000000"/>
-              <w:insideH w:val="single" w:sz="2" w:space="0" w:color="000000"/>
-            </w:tcBorders>
-            <w:shd w:fill="auto" w:val="clear"/>
-            <w:tcMar>
-              <w:left w:w="54" w:type="dxa"/>
+              <w:top w:val="single" w:sz="2" w:space="0" w:color="000001"/>
+              <w:left w:val="single" w:sz="2" w:space="0" w:color="000001"/>
+              <w:bottom w:val="single" w:sz="2" w:space="0" w:color="000001"/>
+              <w:insideH w:val="single" w:sz="2" w:space="0" w:color="000001"/>
+            </w:tcBorders>
+            <w:shd w:fill="auto" w:val="clear"/>
+            <w:tcMar>
+              <w:left w:w="51" w:type="dxa"/>
             </w:tcMar>
           </w:tcPr>
           <w:p>
@@ -1630,15 +1568,16 @@
           <w:tcPr>
             <w:tcW w:w="3050" w:type="dxa"/>
             <w:tcBorders>
-              <w:left w:val="single" w:sz="2" w:space="0" w:color="000000"/>
-              <w:bottom w:val="single" w:sz="2" w:space="0" w:color="000000"/>
-              <w:right w:val="single" w:sz="2" w:space="0" w:color="000000"/>
-              <w:insideH w:val="single" w:sz="2" w:space="0" w:color="000000"/>
-              <w:insideV w:val="single" w:sz="2" w:space="0" w:color="000000"/>
-            </w:tcBorders>
-            <w:shd w:fill="auto" w:val="clear"/>
-            <w:tcMar>
-              <w:left w:w="54" w:type="dxa"/>
+              <w:top w:val="single" w:sz="2" w:space="0" w:color="000001"/>
+              <w:left w:val="single" w:sz="2" w:space="0" w:color="000001"/>
+              <w:bottom w:val="single" w:sz="2" w:space="0" w:color="000001"/>
+              <w:right w:val="single" w:sz="2" w:space="0" w:color="000001"/>
+              <w:insideH w:val="single" w:sz="2" w:space="0" w:color="000001"/>
+              <w:insideV w:val="single" w:sz="2" w:space="0" w:color="000001"/>
+            </w:tcBorders>
+            <w:shd w:fill="auto" w:val="clear"/>
+            <w:tcMar>
+              <w:left w:w="51" w:type="dxa"/>
             </w:tcMar>
           </w:tcPr>
           <w:p>
@@ -1660,15 +1599,16 @@
         <w:trPr/>
         <w:tc>
           <w:tcPr>
-            <w:tcW w:w="450" w:type="dxa"/>
-            <w:tcBorders>
-              <w:left w:val="single" w:sz="2" w:space="0" w:color="000000"/>
-              <w:bottom w:val="single" w:sz="2" w:space="0" w:color="000000"/>
-              <w:insideH w:val="single" w:sz="2" w:space="0" w:color="000000"/>
-            </w:tcBorders>
-            <w:shd w:fill="auto" w:val="clear"/>
-            <w:tcMar>
-              <w:left w:w="54" w:type="dxa"/>
+            <w:tcW w:w="449" w:type="dxa"/>
+            <w:tcBorders>
+              <w:top w:val="single" w:sz="2" w:space="0" w:color="000001"/>
+              <w:left w:val="single" w:sz="2" w:space="0" w:color="000001"/>
+              <w:bottom w:val="single" w:sz="2" w:space="0" w:color="000001"/>
+              <w:insideH w:val="single" w:sz="2" w:space="0" w:color="000001"/>
+            </w:tcBorders>
+            <w:shd w:fill="auto" w:val="clear"/>
+            <w:tcMar>
+              <w:left w:w="51" w:type="dxa"/>
             </w:tcMar>
           </w:tcPr>
           <w:p>
@@ -1691,13 +1631,14 @@
           <w:tcPr>
             <w:tcW w:w="3238" w:type="dxa"/>
             <w:tcBorders>
-              <w:left w:val="single" w:sz="2" w:space="0" w:color="000000"/>
-              <w:bottom w:val="single" w:sz="2" w:space="0" w:color="000000"/>
-              <w:insideH w:val="single" w:sz="2" w:space="0" w:color="000000"/>
-            </w:tcBorders>
-            <w:shd w:fill="auto" w:val="clear"/>
-            <w:tcMar>
-              <w:left w:w="54" w:type="dxa"/>
+              <w:top w:val="single" w:sz="2" w:space="0" w:color="000001"/>
+              <w:left w:val="single" w:sz="2" w:space="0" w:color="000001"/>
+              <w:bottom w:val="single" w:sz="2" w:space="0" w:color="000001"/>
+              <w:insideH w:val="single" w:sz="2" w:space="0" w:color="000001"/>
+            </w:tcBorders>
+            <w:shd w:fill="auto" w:val="clear"/>
+            <w:tcMar>
+              <w:left w:w="51" w:type="dxa"/>
             </w:tcMar>
           </w:tcPr>
           <w:p>
@@ -1719,13 +1660,14 @@
           <w:tcPr>
             <w:tcW w:w="3237" w:type="dxa"/>
             <w:tcBorders>
-              <w:left w:val="single" w:sz="2" w:space="0" w:color="000000"/>
-              <w:bottom w:val="single" w:sz="2" w:space="0" w:color="000000"/>
-              <w:insideH w:val="single" w:sz="2" w:space="0" w:color="000000"/>
-            </w:tcBorders>
-            <w:shd w:fill="auto" w:val="clear"/>
-            <w:tcMar>
-              <w:left w:w="54" w:type="dxa"/>
+              <w:top w:val="single" w:sz="2" w:space="0" w:color="000001"/>
+              <w:left w:val="single" w:sz="2" w:space="0" w:color="000001"/>
+              <w:bottom w:val="single" w:sz="2" w:space="0" w:color="000001"/>
+              <w:insideH w:val="single" w:sz="2" w:space="0" w:color="000001"/>
+            </w:tcBorders>
+            <w:shd w:fill="auto" w:val="clear"/>
+            <w:tcMar>
+              <w:left w:w="51" w:type="dxa"/>
             </w:tcMar>
           </w:tcPr>
           <w:p>
@@ -1746,15 +1688,16 @@
           <w:tcPr>
             <w:tcW w:w="3050" w:type="dxa"/>
             <w:tcBorders>
-              <w:left w:val="single" w:sz="2" w:space="0" w:color="000000"/>
-              <w:bottom w:val="single" w:sz="2" w:space="0" w:color="000000"/>
-              <w:right w:val="single" w:sz="2" w:space="0" w:color="000000"/>
-              <w:insideH w:val="single" w:sz="2" w:space="0" w:color="000000"/>
-              <w:insideV w:val="single" w:sz="2" w:space="0" w:color="000000"/>
-            </w:tcBorders>
-            <w:shd w:fill="auto" w:val="clear"/>
-            <w:tcMar>
-              <w:left w:w="54" w:type="dxa"/>
+              <w:top w:val="single" w:sz="2" w:space="0" w:color="000001"/>
+              <w:left w:val="single" w:sz="2" w:space="0" w:color="000001"/>
+              <w:bottom w:val="single" w:sz="2" w:space="0" w:color="000001"/>
+              <w:right w:val="single" w:sz="2" w:space="0" w:color="000001"/>
+              <w:insideH w:val="single" w:sz="2" w:space="0" w:color="000001"/>
+              <w:insideV w:val="single" w:sz="2" w:space="0" w:color="000001"/>
+            </w:tcBorders>
+            <w:shd w:fill="auto" w:val="clear"/>
+            <w:tcMar>
+              <w:left w:w="51" w:type="dxa"/>
             </w:tcMar>
           </w:tcPr>
           <w:p>
@@ -1776,15 +1719,16 @@
         <w:trPr/>
         <w:tc>
           <w:tcPr>
-            <w:tcW w:w="450" w:type="dxa"/>
-            <w:tcBorders>
-              <w:left w:val="single" w:sz="2" w:space="0" w:color="000000"/>
-              <w:bottom w:val="single" w:sz="2" w:space="0" w:color="000000"/>
-              <w:insideH w:val="single" w:sz="2" w:space="0" w:color="000000"/>
-            </w:tcBorders>
-            <w:shd w:fill="auto" w:val="clear"/>
-            <w:tcMar>
-              <w:left w:w="54" w:type="dxa"/>
+            <w:tcW w:w="449" w:type="dxa"/>
+            <w:tcBorders>
+              <w:top w:val="single" w:sz="2" w:space="0" w:color="000001"/>
+              <w:left w:val="single" w:sz="2" w:space="0" w:color="000001"/>
+              <w:bottom w:val="single" w:sz="2" w:space="0" w:color="000001"/>
+              <w:insideH w:val="single" w:sz="2" w:space="0" w:color="000001"/>
+            </w:tcBorders>
+            <w:shd w:fill="auto" w:val="clear"/>
+            <w:tcMar>
+              <w:left w:w="51" w:type="dxa"/>
             </w:tcMar>
           </w:tcPr>
           <w:p>
@@ -1807,13 +1751,14 @@
           <w:tcPr>
             <w:tcW w:w="3238" w:type="dxa"/>
             <w:tcBorders>
-              <w:left w:val="single" w:sz="2" w:space="0" w:color="000000"/>
-              <w:bottom w:val="single" w:sz="2" w:space="0" w:color="000000"/>
-              <w:insideH w:val="single" w:sz="2" w:space="0" w:color="000000"/>
-            </w:tcBorders>
-            <w:shd w:fill="auto" w:val="clear"/>
-            <w:tcMar>
-              <w:left w:w="54" w:type="dxa"/>
+              <w:top w:val="single" w:sz="2" w:space="0" w:color="000001"/>
+              <w:left w:val="single" w:sz="2" w:space="0" w:color="000001"/>
+              <w:bottom w:val="single" w:sz="2" w:space="0" w:color="000001"/>
+              <w:insideH w:val="single" w:sz="2" w:space="0" w:color="000001"/>
+            </w:tcBorders>
+            <w:shd w:fill="auto" w:val="clear"/>
+            <w:tcMar>
+              <w:left w:w="51" w:type="dxa"/>
             </w:tcMar>
           </w:tcPr>
           <w:p>
@@ -1835,13 +1780,14 @@
           <w:tcPr>
             <w:tcW w:w="3237" w:type="dxa"/>
             <w:tcBorders>
-              <w:left w:val="single" w:sz="2" w:space="0" w:color="000000"/>
-              <w:bottom w:val="single" w:sz="2" w:space="0" w:color="000000"/>
-              <w:insideH w:val="single" w:sz="2" w:space="0" w:color="000000"/>
-            </w:tcBorders>
-            <w:shd w:fill="auto" w:val="clear"/>
-            <w:tcMar>
-              <w:left w:w="54" w:type="dxa"/>
+              <w:top w:val="single" w:sz="2" w:space="0" w:color="000001"/>
+              <w:left w:val="single" w:sz="2" w:space="0" w:color="000001"/>
+              <w:bottom w:val="single" w:sz="2" w:space="0" w:color="000001"/>
+              <w:insideH w:val="single" w:sz="2" w:space="0" w:color="000001"/>
+            </w:tcBorders>
+            <w:shd w:fill="auto" w:val="clear"/>
+            <w:tcMar>
+              <w:left w:w="51" w:type="dxa"/>
             </w:tcMar>
           </w:tcPr>
           <w:p>
@@ -1862,15 +1808,16 @@
           <w:tcPr>
             <w:tcW w:w="3050" w:type="dxa"/>
             <w:tcBorders>
-              <w:left w:val="single" w:sz="2" w:space="0" w:color="000000"/>
-              <w:bottom w:val="single" w:sz="2" w:space="0" w:color="000000"/>
-              <w:right w:val="single" w:sz="2" w:space="0" w:color="000000"/>
-              <w:insideH w:val="single" w:sz="2" w:space="0" w:color="000000"/>
-              <w:insideV w:val="single" w:sz="2" w:space="0" w:color="000000"/>
-            </w:tcBorders>
-            <w:shd w:fill="auto" w:val="clear"/>
-            <w:tcMar>
-              <w:left w:w="54" w:type="dxa"/>
+              <w:top w:val="single" w:sz="2" w:space="0" w:color="000001"/>
+              <w:left w:val="single" w:sz="2" w:space="0" w:color="000001"/>
+              <w:bottom w:val="single" w:sz="2" w:space="0" w:color="000001"/>
+              <w:right w:val="single" w:sz="2" w:space="0" w:color="000001"/>
+              <w:insideH w:val="single" w:sz="2" w:space="0" w:color="000001"/>
+              <w:insideV w:val="single" w:sz="2" w:space="0" w:color="000001"/>
+            </w:tcBorders>
+            <w:shd w:fill="auto" w:val="clear"/>
+            <w:tcMar>
+              <w:left w:w="51" w:type="dxa"/>
             </w:tcMar>
           </w:tcPr>
           <w:p>
@@ -1892,15 +1839,16 @@
         <w:trPr/>
         <w:tc>
           <w:tcPr>
-            <w:tcW w:w="450" w:type="dxa"/>
-            <w:tcBorders>
-              <w:left w:val="single" w:sz="2" w:space="0" w:color="000000"/>
-              <w:bottom w:val="single" w:sz="2" w:space="0" w:color="000000"/>
-              <w:insideH w:val="single" w:sz="2" w:space="0" w:color="000000"/>
-            </w:tcBorders>
-            <w:shd w:fill="auto" w:val="clear"/>
-            <w:tcMar>
-              <w:left w:w="54" w:type="dxa"/>
+            <w:tcW w:w="449" w:type="dxa"/>
+            <w:tcBorders>
+              <w:top w:val="single" w:sz="2" w:space="0" w:color="000001"/>
+              <w:left w:val="single" w:sz="2" w:space="0" w:color="000001"/>
+              <w:bottom w:val="single" w:sz="2" w:space="0" w:color="000001"/>
+              <w:insideH w:val="single" w:sz="2" w:space="0" w:color="000001"/>
+            </w:tcBorders>
+            <w:shd w:fill="auto" w:val="clear"/>
+            <w:tcMar>
+              <w:left w:w="51" w:type="dxa"/>
             </w:tcMar>
           </w:tcPr>
           <w:p>
@@ -1923,13 +1871,14 @@
           <w:tcPr>
             <w:tcW w:w="3238" w:type="dxa"/>
             <w:tcBorders>
-              <w:left w:val="single" w:sz="2" w:space="0" w:color="000000"/>
-              <w:bottom w:val="single" w:sz="2" w:space="0" w:color="000000"/>
-              <w:insideH w:val="single" w:sz="2" w:space="0" w:color="000000"/>
-            </w:tcBorders>
-            <w:shd w:fill="auto" w:val="clear"/>
-            <w:tcMar>
-              <w:left w:w="54" w:type="dxa"/>
+              <w:top w:val="single" w:sz="2" w:space="0" w:color="000001"/>
+              <w:left w:val="single" w:sz="2" w:space="0" w:color="000001"/>
+              <w:bottom w:val="single" w:sz="2" w:space="0" w:color="000001"/>
+              <w:insideH w:val="single" w:sz="2" w:space="0" w:color="000001"/>
+            </w:tcBorders>
+            <w:shd w:fill="auto" w:val="clear"/>
+            <w:tcMar>
+              <w:left w:w="51" w:type="dxa"/>
             </w:tcMar>
           </w:tcPr>
           <w:p>
@@ -1951,13 +1900,14 @@
           <w:tcPr>
             <w:tcW w:w="3237" w:type="dxa"/>
             <w:tcBorders>
-              <w:left w:val="single" w:sz="2" w:space="0" w:color="000000"/>
-              <w:bottom w:val="single" w:sz="2" w:space="0" w:color="000000"/>
-              <w:insideH w:val="single" w:sz="2" w:space="0" w:color="000000"/>
-            </w:tcBorders>
-            <w:shd w:fill="auto" w:val="clear"/>
-            <w:tcMar>
-              <w:left w:w="54" w:type="dxa"/>
+              <w:top w:val="single" w:sz="2" w:space="0" w:color="000001"/>
+              <w:left w:val="single" w:sz="2" w:space="0" w:color="000001"/>
+              <w:bottom w:val="single" w:sz="2" w:space="0" w:color="000001"/>
+              <w:insideH w:val="single" w:sz="2" w:space="0" w:color="000001"/>
+            </w:tcBorders>
+            <w:shd w:fill="auto" w:val="clear"/>
+            <w:tcMar>
+              <w:left w:w="51" w:type="dxa"/>
             </w:tcMar>
           </w:tcPr>
           <w:p>
@@ -1978,15 +1928,16 @@
           <w:tcPr>
             <w:tcW w:w="3050" w:type="dxa"/>
             <w:tcBorders>
-              <w:left w:val="single" w:sz="2" w:space="0" w:color="000000"/>
-              <w:bottom w:val="single" w:sz="2" w:space="0" w:color="000000"/>
-              <w:right w:val="single" w:sz="2" w:space="0" w:color="000000"/>
-              <w:insideH w:val="single" w:sz="2" w:space="0" w:color="000000"/>
-              <w:insideV w:val="single" w:sz="2" w:space="0" w:color="000000"/>
-            </w:tcBorders>
-            <w:shd w:fill="auto" w:val="clear"/>
-            <w:tcMar>
-              <w:left w:w="54" w:type="dxa"/>
+              <w:top w:val="single" w:sz="2" w:space="0" w:color="000001"/>
+              <w:left w:val="single" w:sz="2" w:space="0" w:color="000001"/>
+              <w:bottom w:val="single" w:sz="2" w:space="0" w:color="000001"/>
+              <w:right w:val="single" w:sz="2" w:space="0" w:color="000001"/>
+              <w:insideH w:val="single" w:sz="2" w:space="0" w:color="000001"/>
+              <w:insideV w:val="single" w:sz="2" w:space="0" w:color="000001"/>
+            </w:tcBorders>
+            <w:shd w:fill="auto" w:val="clear"/>
+            <w:tcMar>
+              <w:left w:w="51" w:type="dxa"/>
             </w:tcMar>
           </w:tcPr>
           <w:p>
@@ -2008,15 +1959,16 @@
         <w:trPr/>
         <w:tc>
           <w:tcPr>
-            <w:tcW w:w="450" w:type="dxa"/>
-            <w:tcBorders>
-              <w:left w:val="single" w:sz="2" w:space="0" w:color="000000"/>
-              <w:bottom w:val="single" w:sz="2" w:space="0" w:color="000000"/>
-              <w:insideH w:val="single" w:sz="2" w:space="0" w:color="000000"/>
-            </w:tcBorders>
-            <w:shd w:fill="auto" w:val="clear"/>
-            <w:tcMar>
-              <w:left w:w="54" w:type="dxa"/>
+            <w:tcW w:w="449" w:type="dxa"/>
+            <w:tcBorders>
+              <w:top w:val="single" w:sz="2" w:space="0" w:color="000001"/>
+              <w:left w:val="single" w:sz="2" w:space="0" w:color="000001"/>
+              <w:bottom w:val="single" w:sz="2" w:space="0" w:color="000001"/>
+              <w:insideH w:val="single" w:sz="2" w:space="0" w:color="000001"/>
+            </w:tcBorders>
+            <w:shd w:fill="auto" w:val="clear"/>
+            <w:tcMar>
+              <w:left w:w="51" w:type="dxa"/>
             </w:tcMar>
           </w:tcPr>
           <w:p>
@@ -2039,13 +1991,14 @@
           <w:tcPr>
             <w:tcW w:w="3238" w:type="dxa"/>
             <w:tcBorders>
-              <w:left w:val="single" w:sz="2" w:space="0" w:color="000000"/>
-              <w:bottom w:val="single" w:sz="2" w:space="0" w:color="000000"/>
-              <w:insideH w:val="single" w:sz="2" w:space="0" w:color="000000"/>
-            </w:tcBorders>
-            <w:shd w:fill="auto" w:val="clear"/>
-            <w:tcMar>
-              <w:left w:w="54" w:type="dxa"/>
+              <w:top w:val="single" w:sz="2" w:space="0" w:color="000001"/>
+              <w:left w:val="single" w:sz="2" w:space="0" w:color="000001"/>
+              <w:bottom w:val="single" w:sz="2" w:space="0" w:color="000001"/>
+              <w:insideH w:val="single" w:sz="2" w:space="0" w:color="000001"/>
+            </w:tcBorders>
+            <w:shd w:fill="auto" w:val="clear"/>
+            <w:tcMar>
+              <w:left w:w="51" w:type="dxa"/>
             </w:tcMar>
           </w:tcPr>
           <w:p>
@@ -2067,13 +2020,14 @@
           <w:tcPr>
             <w:tcW w:w="3237" w:type="dxa"/>
             <w:tcBorders>
-              <w:left w:val="single" w:sz="2" w:space="0" w:color="000000"/>
-              <w:bottom w:val="single" w:sz="2" w:space="0" w:color="000000"/>
-              <w:insideH w:val="single" w:sz="2" w:space="0" w:color="000000"/>
-            </w:tcBorders>
-            <w:shd w:fill="auto" w:val="clear"/>
-            <w:tcMar>
-              <w:left w:w="54" w:type="dxa"/>
+              <w:top w:val="single" w:sz="2" w:space="0" w:color="000001"/>
+              <w:left w:val="single" w:sz="2" w:space="0" w:color="000001"/>
+              <w:bottom w:val="single" w:sz="2" w:space="0" w:color="000001"/>
+              <w:insideH w:val="single" w:sz="2" w:space="0" w:color="000001"/>
+            </w:tcBorders>
+            <w:shd w:fill="auto" w:val="clear"/>
+            <w:tcMar>
+              <w:left w:w="51" w:type="dxa"/>
             </w:tcMar>
           </w:tcPr>
           <w:p>
@@ -2094,15 +2048,16 @@
           <w:tcPr>
             <w:tcW w:w="3050" w:type="dxa"/>
             <w:tcBorders>
-              <w:left w:val="single" w:sz="2" w:space="0" w:color="000000"/>
-              <w:bottom w:val="single" w:sz="2" w:space="0" w:color="000000"/>
-              <w:right w:val="single" w:sz="2" w:space="0" w:color="000000"/>
-              <w:insideH w:val="single" w:sz="2" w:space="0" w:color="000000"/>
-              <w:insideV w:val="single" w:sz="2" w:space="0" w:color="000000"/>
-            </w:tcBorders>
-            <w:shd w:fill="auto" w:val="clear"/>
-            <w:tcMar>
-              <w:left w:w="54" w:type="dxa"/>
+              <w:top w:val="single" w:sz="2" w:space="0" w:color="000001"/>
+              <w:left w:val="single" w:sz="2" w:space="0" w:color="000001"/>
+              <w:bottom w:val="single" w:sz="2" w:space="0" w:color="000001"/>
+              <w:right w:val="single" w:sz="2" w:space="0" w:color="000001"/>
+              <w:insideH w:val="single" w:sz="2" w:space="0" w:color="000001"/>
+              <w:insideV w:val="single" w:sz="2" w:space="0" w:color="000001"/>
+            </w:tcBorders>
+            <w:shd w:fill="auto" w:val="clear"/>
+            <w:tcMar>
+              <w:left w:w="51" w:type="dxa"/>
             </w:tcMar>
           </w:tcPr>
           <w:p>
@@ -2124,15 +2079,16 @@
         <w:trPr/>
         <w:tc>
           <w:tcPr>
-            <w:tcW w:w="450" w:type="dxa"/>
-            <w:tcBorders>
-              <w:left w:val="single" w:sz="2" w:space="0" w:color="000000"/>
-              <w:bottom w:val="single" w:sz="2" w:space="0" w:color="000000"/>
-              <w:insideH w:val="single" w:sz="2" w:space="0" w:color="000000"/>
-            </w:tcBorders>
-            <w:shd w:fill="auto" w:val="clear"/>
-            <w:tcMar>
-              <w:left w:w="54" w:type="dxa"/>
+            <w:tcW w:w="449" w:type="dxa"/>
+            <w:tcBorders>
+              <w:top w:val="single" w:sz="2" w:space="0" w:color="000001"/>
+              <w:left w:val="single" w:sz="2" w:space="0" w:color="000001"/>
+              <w:bottom w:val="single" w:sz="2" w:space="0" w:color="000001"/>
+              <w:insideH w:val="single" w:sz="2" w:space="0" w:color="000001"/>
+            </w:tcBorders>
+            <w:shd w:fill="auto" w:val="clear"/>
+            <w:tcMar>
+              <w:left w:w="51" w:type="dxa"/>
             </w:tcMar>
           </w:tcPr>
           <w:p>
@@ -2155,13 +2111,14 @@
           <w:tcPr>
             <w:tcW w:w="3238" w:type="dxa"/>
             <w:tcBorders>
-              <w:left w:val="single" w:sz="2" w:space="0" w:color="000000"/>
-              <w:bottom w:val="single" w:sz="2" w:space="0" w:color="000000"/>
-              <w:insideH w:val="single" w:sz="2" w:space="0" w:color="000000"/>
-            </w:tcBorders>
-            <w:shd w:fill="auto" w:val="clear"/>
-            <w:tcMar>
-              <w:left w:w="54" w:type="dxa"/>
+              <w:top w:val="single" w:sz="2" w:space="0" w:color="000001"/>
+              <w:left w:val="single" w:sz="2" w:space="0" w:color="000001"/>
+              <w:bottom w:val="single" w:sz="2" w:space="0" w:color="000001"/>
+              <w:insideH w:val="single" w:sz="2" w:space="0" w:color="000001"/>
+            </w:tcBorders>
+            <w:shd w:fill="auto" w:val="clear"/>
+            <w:tcMar>
+              <w:left w:w="51" w:type="dxa"/>
             </w:tcMar>
           </w:tcPr>
           <w:p>
@@ -2191,13 +2148,14 @@
           <w:tcPr>
             <w:tcW w:w="3237" w:type="dxa"/>
             <w:tcBorders>
-              <w:left w:val="single" w:sz="2" w:space="0" w:color="000000"/>
-              <w:bottom w:val="single" w:sz="2" w:space="0" w:color="000000"/>
-              <w:insideH w:val="single" w:sz="2" w:space="0" w:color="000000"/>
-            </w:tcBorders>
-            <w:shd w:fill="auto" w:val="clear"/>
-            <w:tcMar>
-              <w:left w:w="54" w:type="dxa"/>
+              <w:top w:val="single" w:sz="2" w:space="0" w:color="000001"/>
+              <w:left w:val="single" w:sz="2" w:space="0" w:color="000001"/>
+              <w:bottom w:val="single" w:sz="2" w:space="0" w:color="000001"/>
+              <w:insideH w:val="single" w:sz="2" w:space="0" w:color="000001"/>
+            </w:tcBorders>
+            <w:shd w:fill="auto" w:val="clear"/>
+            <w:tcMar>
+              <w:left w:w="51" w:type="dxa"/>
             </w:tcMar>
           </w:tcPr>
           <w:p>
@@ -2218,15 +2176,16 @@
           <w:tcPr>
             <w:tcW w:w="3050" w:type="dxa"/>
             <w:tcBorders>
-              <w:left w:val="single" w:sz="2" w:space="0" w:color="000000"/>
-              <w:bottom w:val="single" w:sz="2" w:space="0" w:color="000000"/>
-              <w:right w:val="single" w:sz="2" w:space="0" w:color="000000"/>
-              <w:insideH w:val="single" w:sz="2" w:space="0" w:color="000000"/>
-              <w:insideV w:val="single" w:sz="2" w:space="0" w:color="000000"/>
-            </w:tcBorders>
-            <w:shd w:fill="auto" w:val="clear"/>
-            <w:tcMar>
-              <w:left w:w="54" w:type="dxa"/>
+              <w:top w:val="single" w:sz="2" w:space="0" w:color="000001"/>
+              <w:left w:val="single" w:sz="2" w:space="0" w:color="000001"/>
+              <w:bottom w:val="single" w:sz="2" w:space="0" w:color="000001"/>
+              <w:right w:val="single" w:sz="2" w:space="0" w:color="000001"/>
+              <w:insideH w:val="single" w:sz="2" w:space="0" w:color="000001"/>
+              <w:insideV w:val="single" w:sz="2" w:space="0" w:color="000001"/>
+            </w:tcBorders>
+            <w:shd w:fill="auto" w:val="clear"/>
+            <w:tcMar>
+              <w:left w:w="51" w:type="dxa"/>
             </w:tcMar>
           </w:tcPr>
           <w:p>
@@ -2248,15 +2207,16 @@
         <w:trPr/>
         <w:tc>
           <w:tcPr>
-            <w:tcW w:w="450" w:type="dxa"/>
-            <w:tcBorders>
-              <w:left w:val="single" w:sz="2" w:space="0" w:color="000000"/>
-              <w:bottom w:val="single" w:sz="2" w:space="0" w:color="000000"/>
-              <w:insideH w:val="single" w:sz="2" w:space="0" w:color="000000"/>
-            </w:tcBorders>
-            <w:shd w:fill="auto" w:val="clear"/>
-            <w:tcMar>
-              <w:left w:w="54" w:type="dxa"/>
+            <w:tcW w:w="449" w:type="dxa"/>
+            <w:tcBorders>
+              <w:top w:val="single" w:sz="2" w:space="0" w:color="000001"/>
+              <w:left w:val="single" w:sz="2" w:space="0" w:color="000001"/>
+              <w:bottom w:val="single" w:sz="2" w:space="0" w:color="000001"/>
+              <w:insideH w:val="single" w:sz="2" w:space="0" w:color="000001"/>
+            </w:tcBorders>
+            <w:shd w:fill="auto" w:val="clear"/>
+            <w:tcMar>
+              <w:left w:w="51" w:type="dxa"/>
             </w:tcMar>
           </w:tcPr>
           <w:p>
@@ -2279,13 +2239,14 @@
           <w:tcPr>
             <w:tcW w:w="3238" w:type="dxa"/>
             <w:tcBorders>
-              <w:left w:val="single" w:sz="2" w:space="0" w:color="000000"/>
-              <w:bottom w:val="single" w:sz="2" w:space="0" w:color="000000"/>
-              <w:insideH w:val="single" w:sz="2" w:space="0" w:color="000000"/>
-            </w:tcBorders>
-            <w:shd w:fill="auto" w:val="clear"/>
-            <w:tcMar>
-              <w:left w:w="54" w:type="dxa"/>
+              <w:top w:val="single" w:sz="2" w:space="0" w:color="000001"/>
+              <w:left w:val="single" w:sz="2" w:space="0" w:color="000001"/>
+              <w:bottom w:val="single" w:sz="2" w:space="0" w:color="000001"/>
+              <w:insideH w:val="single" w:sz="2" w:space="0" w:color="000001"/>
+            </w:tcBorders>
+            <w:shd w:fill="auto" w:val="clear"/>
+            <w:tcMar>
+              <w:left w:w="51" w:type="dxa"/>
             </w:tcMar>
           </w:tcPr>
           <w:p>
@@ -2311,13 +2272,14 @@
           <w:tcPr>
             <w:tcW w:w="3237" w:type="dxa"/>
             <w:tcBorders>
-              <w:left w:val="single" w:sz="2" w:space="0" w:color="000000"/>
-              <w:bottom w:val="single" w:sz="2" w:space="0" w:color="000000"/>
-              <w:insideH w:val="single" w:sz="2" w:space="0" w:color="000000"/>
-            </w:tcBorders>
-            <w:shd w:fill="auto" w:val="clear"/>
-            <w:tcMar>
-              <w:left w:w="54" w:type="dxa"/>
+              <w:top w:val="single" w:sz="2" w:space="0" w:color="000001"/>
+              <w:left w:val="single" w:sz="2" w:space="0" w:color="000001"/>
+              <w:bottom w:val="single" w:sz="2" w:space="0" w:color="000001"/>
+              <w:insideH w:val="single" w:sz="2" w:space="0" w:color="000001"/>
+            </w:tcBorders>
+            <w:shd w:fill="auto" w:val="clear"/>
+            <w:tcMar>
+              <w:left w:w="51" w:type="dxa"/>
             </w:tcMar>
           </w:tcPr>
           <w:p>
@@ -2338,15 +2300,16 @@
           <w:tcPr>
             <w:tcW w:w="3050" w:type="dxa"/>
             <w:tcBorders>
-              <w:left w:val="single" w:sz="2" w:space="0" w:color="000000"/>
-              <w:bottom w:val="single" w:sz="2" w:space="0" w:color="000000"/>
-              <w:right w:val="single" w:sz="2" w:space="0" w:color="000000"/>
-              <w:insideH w:val="single" w:sz="2" w:space="0" w:color="000000"/>
-              <w:insideV w:val="single" w:sz="2" w:space="0" w:color="000000"/>
-            </w:tcBorders>
-            <w:shd w:fill="auto" w:val="clear"/>
-            <w:tcMar>
-              <w:left w:w="54" w:type="dxa"/>
+              <w:top w:val="single" w:sz="2" w:space="0" w:color="000001"/>
+              <w:left w:val="single" w:sz="2" w:space="0" w:color="000001"/>
+              <w:bottom w:val="single" w:sz="2" w:space="0" w:color="000001"/>
+              <w:right w:val="single" w:sz="2" w:space="0" w:color="000001"/>
+              <w:insideH w:val="single" w:sz="2" w:space="0" w:color="000001"/>
+              <w:insideV w:val="single" w:sz="2" w:space="0" w:color="000001"/>
+            </w:tcBorders>
+            <w:shd w:fill="auto" w:val="clear"/>
+            <w:tcMar>
+              <w:left w:w="51" w:type="dxa"/>
             </w:tcMar>
           </w:tcPr>
           <w:p>
@@ -2368,15 +2331,16 @@
         <w:trPr/>
         <w:tc>
           <w:tcPr>
-            <w:tcW w:w="450" w:type="dxa"/>
-            <w:tcBorders>
-              <w:left w:val="single" w:sz="2" w:space="0" w:color="000000"/>
-              <w:bottom w:val="single" w:sz="2" w:space="0" w:color="000000"/>
-              <w:insideH w:val="single" w:sz="2" w:space="0" w:color="000000"/>
-            </w:tcBorders>
-            <w:shd w:fill="auto" w:val="clear"/>
-            <w:tcMar>
-              <w:left w:w="54" w:type="dxa"/>
+            <w:tcW w:w="449" w:type="dxa"/>
+            <w:tcBorders>
+              <w:top w:val="single" w:sz="2" w:space="0" w:color="000001"/>
+              <w:left w:val="single" w:sz="2" w:space="0" w:color="000001"/>
+              <w:bottom w:val="single" w:sz="2" w:space="0" w:color="000001"/>
+              <w:insideH w:val="single" w:sz="2" w:space="0" w:color="000001"/>
+            </w:tcBorders>
+            <w:shd w:fill="auto" w:val="clear"/>
+            <w:tcMar>
+              <w:left w:w="51" w:type="dxa"/>
             </w:tcMar>
           </w:tcPr>
           <w:p>
@@ -2399,13 +2363,14 @@
           <w:tcPr>
             <w:tcW w:w="3238" w:type="dxa"/>
             <w:tcBorders>
-              <w:left w:val="single" w:sz="2" w:space="0" w:color="000000"/>
-              <w:bottom w:val="single" w:sz="2" w:space="0" w:color="000000"/>
-              <w:insideH w:val="single" w:sz="2" w:space="0" w:color="000000"/>
-            </w:tcBorders>
-            <w:shd w:fill="auto" w:val="clear"/>
-            <w:tcMar>
-              <w:left w:w="54" w:type="dxa"/>
+              <w:top w:val="single" w:sz="2" w:space="0" w:color="000001"/>
+              <w:left w:val="single" w:sz="2" w:space="0" w:color="000001"/>
+              <w:bottom w:val="single" w:sz="2" w:space="0" w:color="000001"/>
+              <w:insideH w:val="single" w:sz="2" w:space="0" w:color="000001"/>
+            </w:tcBorders>
+            <w:shd w:fill="auto" w:val="clear"/>
+            <w:tcMar>
+              <w:left w:w="51" w:type="dxa"/>
             </w:tcMar>
           </w:tcPr>
           <w:p>
@@ -2431,13 +2396,14 @@
           <w:tcPr>
             <w:tcW w:w="3237" w:type="dxa"/>
             <w:tcBorders>
-              <w:left w:val="single" w:sz="2" w:space="0" w:color="000000"/>
-              <w:bottom w:val="single" w:sz="2" w:space="0" w:color="000000"/>
-              <w:insideH w:val="single" w:sz="2" w:space="0" w:color="000000"/>
-            </w:tcBorders>
-            <w:shd w:fill="auto" w:val="clear"/>
-            <w:tcMar>
-              <w:left w:w="54" w:type="dxa"/>
+              <w:top w:val="single" w:sz="2" w:space="0" w:color="000001"/>
+              <w:left w:val="single" w:sz="2" w:space="0" w:color="000001"/>
+              <w:bottom w:val="single" w:sz="2" w:space="0" w:color="000001"/>
+              <w:insideH w:val="single" w:sz="2" w:space="0" w:color="000001"/>
+            </w:tcBorders>
+            <w:shd w:fill="auto" w:val="clear"/>
+            <w:tcMar>
+              <w:left w:w="51" w:type="dxa"/>
             </w:tcMar>
           </w:tcPr>
           <w:p>
@@ -2458,15 +2424,16 @@
           <w:tcPr>
             <w:tcW w:w="3050" w:type="dxa"/>
             <w:tcBorders>
-              <w:left w:val="single" w:sz="2" w:space="0" w:color="000000"/>
-              <w:bottom w:val="single" w:sz="2" w:space="0" w:color="000000"/>
-              <w:right w:val="single" w:sz="2" w:space="0" w:color="000000"/>
-              <w:insideH w:val="single" w:sz="2" w:space="0" w:color="000000"/>
-              <w:insideV w:val="single" w:sz="2" w:space="0" w:color="000000"/>
-            </w:tcBorders>
-            <w:shd w:fill="auto" w:val="clear"/>
-            <w:tcMar>
-              <w:left w:w="54" w:type="dxa"/>
+              <w:top w:val="single" w:sz="2" w:space="0" w:color="000001"/>
+              <w:left w:val="single" w:sz="2" w:space="0" w:color="000001"/>
+              <w:bottom w:val="single" w:sz="2" w:space="0" w:color="000001"/>
+              <w:right w:val="single" w:sz="2" w:space="0" w:color="000001"/>
+              <w:insideH w:val="single" w:sz="2" w:space="0" w:color="000001"/>
+              <w:insideV w:val="single" w:sz="2" w:space="0" w:color="000001"/>
+            </w:tcBorders>
+            <w:shd w:fill="auto" w:val="clear"/>
+            <w:tcMar>
+              <w:left w:w="51" w:type="dxa"/>
             </w:tcMar>
           </w:tcPr>
           <w:p>
@@ -2488,15 +2455,16 @@
         <w:trPr/>
         <w:tc>
           <w:tcPr>
-            <w:tcW w:w="450" w:type="dxa"/>
-            <w:tcBorders>
-              <w:left w:val="single" w:sz="2" w:space="0" w:color="000000"/>
-              <w:bottom w:val="single" w:sz="2" w:space="0" w:color="000000"/>
-              <w:insideH w:val="single" w:sz="2" w:space="0" w:color="000000"/>
-            </w:tcBorders>
-            <w:shd w:fill="auto" w:val="clear"/>
-            <w:tcMar>
-              <w:left w:w="54" w:type="dxa"/>
+            <w:tcW w:w="449" w:type="dxa"/>
+            <w:tcBorders>
+              <w:top w:val="single" w:sz="2" w:space="0" w:color="000001"/>
+              <w:left w:val="single" w:sz="2" w:space="0" w:color="000001"/>
+              <w:bottom w:val="single" w:sz="2" w:space="0" w:color="000001"/>
+              <w:insideH w:val="single" w:sz="2" w:space="0" w:color="000001"/>
+            </w:tcBorders>
+            <w:shd w:fill="auto" w:val="clear"/>
+            <w:tcMar>
+              <w:left w:w="51" w:type="dxa"/>
             </w:tcMar>
           </w:tcPr>
           <w:p>
@@ -2519,13 +2487,14 @@
           <w:tcPr>
             <w:tcW w:w="3238" w:type="dxa"/>
             <w:tcBorders>
-              <w:left w:val="single" w:sz="2" w:space="0" w:color="000000"/>
-              <w:bottom w:val="single" w:sz="2" w:space="0" w:color="000000"/>
-              <w:insideH w:val="single" w:sz="2" w:space="0" w:color="000000"/>
-            </w:tcBorders>
-            <w:shd w:fill="auto" w:val="clear"/>
-            <w:tcMar>
-              <w:left w:w="54" w:type="dxa"/>
+              <w:top w:val="single" w:sz="2" w:space="0" w:color="000001"/>
+              <w:left w:val="single" w:sz="2" w:space="0" w:color="000001"/>
+              <w:bottom w:val="single" w:sz="2" w:space="0" w:color="000001"/>
+              <w:insideH w:val="single" w:sz="2" w:space="0" w:color="000001"/>
+            </w:tcBorders>
+            <w:shd w:fill="auto" w:val="clear"/>
+            <w:tcMar>
+              <w:left w:w="51" w:type="dxa"/>
             </w:tcMar>
           </w:tcPr>
           <w:p>
@@ -2551,13 +2520,14 @@
           <w:tcPr>
             <w:tcW w:w="3237" w:type="dxa"/>
             <w:tcBorders>
-              <w:left w:val="single" w:sz="2" w:space="0" w:color="000000"/>
-              <w:bottom w:val="single" w:sz="2" w:space="0" w:color="000000"/>
-              <w:insideH w:val="single" w:sz="2" w:space="0" w:color="000000"/>
-            </w:tcBorders>
-            <w:shd w:fill="auto" w:val="clear"/>
-            <w:tcMar>
-              <w:left w:w="54" w:type="dxa"/>
+              <w:top w:val="single" w:sz="2" w:space="0" w:color="000001"/>
+              <w:left w:val="single" w:sz="2" w:space="0" w:color="000001"/>
+              <w:bottom w:val="single" w:sz="2" w:space="0" w:color="000001"/>
+              <w:insideH w:val="single" w:sz="2" w:space="0" w:color="000001"/>
+            </w:tcBorders>
+            <w:shd w:fill="auto" w:val="clear"/>
+            <w:tcMar>
+              <w:left w:w="51" w:type="dxa"/>
             </w:tcMar>
           </w:tcPr>
           <w:p>
@@ -2578,15 +2548,16 @@
           <w:tcPr>
             <w:tcW w:w="3050" w:type="dxa"/>
             <w:tcBorders>
-              <w:left w:val="single" w:sz="2" w:space="0" w:color="000000"/>
-              <w:bottom w:val="single" w:sz="2" w:space="0" w:color="000000"/>
-              <w:right w:val="single" w:sz="2" w:space="0" w:color="000000"/>
-              <w:insideH w:val="single" w:sz="2" w:space="0" w:color="000000"/>
-              <w:insideV w:val="single" w:sz="2" w:space="0" w:color="000000"/>
-            </w:tcBorders>
-            <w:shd w:fill="auto" w:val="clear"/>
-            <w:tcMar>
-              <w:left w:w="54" w:type="dxa"/>
+              <w:top w:val="single" w:sz="2" w:space="0" w:color="000001"/>
+              <w:left w:val="single" w:sz="2" w:space="0" w:color="000001"/>
+              <w:bottom w:val="single" w:sz="2" w:space="0" w:color="000001"/>
+              <w:right w:val="single" w:sz="2" w:space="0" w:color="000001"/>
+              <w:insideH w:val="single" w:sz="2" w:space="0" w:color="000001"/>
+              <w:insideV w:val="single" w:sz="2" w:space="0" w:color="000001"/>
+            </w:tcBorders>
+            <w:shd w:fill="auto" w:val="clear"/>
+            <w:tcMar>
+              <w:left w:w="51" w:type="dxa"/>
             </w:tcMar>
           </w:tcPr>
           <w:p>
@@ -2608,15 +2579,16 @@
         <w:trPr/>
         <w:tc>
           <w:tcPr>
-            <w:tcW w:w="450" w:type="dxa"/>
-            <w:tcBorders>
-              <w:left w:val="single" w:sz="2" w:space="0" w:color="000000"/>
-              <w:bottom w:val="single" w:sz="2" w:space="0" w:color="000000"/>
-              <w:insideH w:val="single" w:sz="2" w:space="0" w:color="000000"/>
-            </w:tcBorders>
-            <w:shd w:fill="auto" w:val="clear"/>
-            <w:tcMar>
-              <w:left w:w="54" w:type="dxa"/>
+            <w:tcW w:w="449" w:type="dxa"/>
+            <w:tcBorders>
+              <w:top w:val="single" w:sz="2" w:space="0" w:color="000001"/>
+              <w:left w:val="single" w:sz="2" w:space="0" w:color="000001"/>
+              <w:bottom w:val="single" w:sz="2" w:space="0" w:color="000001"/>
+              <w:insideH w:val="single" w:sz="2" w:space="0" w:color="000001"/>
+            </w:tcBorders>
+            <w:shd w:fill="auto" w:val="clear"/>
+            <w:tcMar>
+              <w:left w:w="51" w:type="dxa"/>
             </w:tcMar>
           </w:tcPr>
           <w:p>
@@ -2631,13 +2603,7 @@
               <w:rPr>
                 <w:lang w:val="en-GB-oed"/>
               </w:rPr>
-              <w:t>1</w:t>
-            </w:r>
-            <w:r>
-              <w:rPr>
-                <w:lang w:val="en-GB-oed"/>
-              </w:rPr>
-              <w:t>1</w:t>
+              <w:t>11</w:t>
             </w:r>
           </w:p>
         </w:tc>
@@ -2645,13 +2611,14 @@
           <w:tcPr>
             <w:tcW w:w="3238" w:type="dxa"/>
             <w:tcBorders>
-              <w:left w:val="single" w:sz="2" w:space="0" w:color="000000"/>
-              <w:bottom w:val="single" w:sz="2" w:space="0" w:color="000000"/>
-              <w:insideH w:val="single" w:sz="2" w:space="0" w:color="000000"/>
-            </w:tcBorders>
-            <w:shd w:fill="auto" w:val="clear"/>
-            <w:tcMar>
-              <w:left w:w="54" w:type="dxa"/>
+              <w:top w:val="single" w:sz="2" w:space="0" w:color="000001"/>
+              <w:left w:val="single" w:sz="2" w:space="0" w:color="000001"/>
+              <w:bottom w:val="single" w:sz="2" w:space="0" w:color="000001"/>
+              <w:insideH w:val="single" w:sz="2" w:space="0" w:color="000001"/>
+            </w:tcBorders>
+            <w:shd w:fill="auto" w:val="clear"/>
+            <w:tcMar>
+              <w:left w:w="51" w:type="dxa"/>
             </w:tcMar>
           </w:tcPr>
           <w:p>
@@ -2687,13 +2654,14 @@
           <w:tcPr>
             <w:tcW w:w="3237" w:type="dxa"/>
             <w:tcBorders>
-              <w:left w:val="single" w:sz="2" w:space="0" w:color="000000"/>
-              <w:bottom w:val="single" w:sz="2" w:space="0" w:color="000000"/>
-              <w:insideH w:val="single" w:sz="2" w:space="0" w:color="000000"/>
-            </w:tcBorders>
-            <w:shd w:fill="auto" w:val="clear"/>
-            <w:tcMar>
-              <w:left w:w="54" w:type="dxa"/>
+              <w:top w:val="single" w:sz="2" w:space="0" w:color="000001"/>
+              <w:left w:val="single" w:sz="2" w:space="0" w:color="000001"/>
+              <w:bottom w:val="single" w:sz="2" w:space="0" w:color="000001"/>
+              <w:insideH w:val="single" w:sz="2" w:space="0" w:color="000001"/>
+            </w:tcBorders>
+            <w:shd w:fill="auto" w:val="clear"/>
+            <w:tcMar>
+              <w:left w:w="51" w:type="dxa"/>
             </w:tcMar>
           </w:tcPr>
           <w:p>
@@ -2716,15 +2684,16 @@
           <w:tcPr>
             <w:tcW w:w="3050" w:type="dxa"/>
             <w:tcBorders>
-              <w:left w:val="single" w:sz="2" w:space="0" w:color="000000"/>
-              <w:bottom w:val="single" w:sz="2" w:space="0" w:color="000000"/>
-              <w:right w:val="single" w:sz="2" w:space="0" w:color="000000"/>
-              <w:insideH w:val="single" w:sz="2" w:space="0" w:color="000000"/>
-              <w:insideV w:val="single" w:sz="2" w:space="0" w:color="000000"/>
-            </w:tcBorders>
-            <w:shd w:fill="auto" w:val="clear"/>
-            <w:tcMar>
-              <w:left w:w="54" w:type="dxa"/>
+              <w:top w:val="single" w:sz="2" w:space="0" w:color="000001"/>
+              <w:left w:val="single" w:sz="2" w:space="0" w:color="000001"/>
+              <w:bottom w:val="single" w:sz="2" w:space="0" w:color="000001"/>
+              <w:right w:val="single" w:sz="2" w:space="0" w:color="000001"/>
+              <w:insideH w:val="single" w:sz="2" w:space="0" w:color="000001"/>
+              <w:insideV w:val="single" w:sz="2" w:space="0" w:color="000001"/>
+            </w:tcBorders>
+            <w:shd w:fill="auto" w:val="clear"/>
+            <w:tcMar>
+              <w:left w:w="51" w:type="dxa"/>
             </w:tcMar>
           </w:tcPr>
           <w:p>
@@ -2746,15 +2715,16 @@
         <w:trPr/>
         <w:tc>
           <w:tcPr>
-            <w:tcW w:w="450" w:type="dxa"/>
-            <w:tcBorders>
-              <w:left w:val="single" w:sz="2" w:space="0" w:color="000000"/>
-              <w:bottom w:val="single" w:sz="2" w:space="0" w:color="000000"/>
-              <w:insideH w:val="single" w:sz="2" w:space="0" w:color="000000"/>
-            </w:tcBorders>
-            <w:shd w:fill="auto" w:val="clear"/>
-            <w:tcMar>
-              <w:left w:w="54" w:type="dxa"/>
+            <w:tcW w:w="449" w:type="dxa"/>
+            <w:tcBorders>
+              <w:top w:val="single" w:sz="2" w:space="0" w:color="000001"/>
+              <w:left w:val="single" w:sz="2" w:space="0" w:color="000001"/>
+              <w:bottom w:val="single" w:sz="2" w:space="0" w:color="000001"/>
+              <w:insideH w:val="single" w:sz="2" w:space="0" w:color="000001"/>
+            </w:tcBorders>
+            <w:shd w:fill="auto" w:val="clear"/>
+            <w:tcMar>
+              <w:left w:w="51" w:type="dxa"/>
             </w:tcMar>
           </w:tcPr>
           <w:p>
@@ -2769,13 +2739,7 @@
               <w:rPr>
                 <w:lang w:val="en-GB-oed"/>
               </w:rPr>
-              <w:t>1</w:t>
-            </w:r>
-            <w:r>
-              <w:rPr>
-                <w:lang w:val="en-GB-oed"/>
-              </w:rPr>
-              <w:t>2</w:t>
+              <w:t>12</w:t>
             </w:r>
           </w:p>
         </w:tc>
@@ -2783,13 +2747,14 @@
           <w:tcPr>
             <w:tcW w:w="3238" w:type="dxa"/>
             <w:tcBorders>
-              <w:left w:val="single" w:sz="2" w:space="0" w:color="000000"/>
-              <w:bottom w:val="single" w:sz="2" w:space="0" w:color="000000"/>
-              <w:insideH w:val="single" w:sz="2" w:space="0" w:color="000000"/>
-            </w:tcBorders>
-            <w:shd w:fill="auto" w:val="clear"/>
-            <w:tcMar>
-              <w:left w:w="54" w:type="dxa"/>
+              <w:top w:val="single" w:sz="2" w:space="0" w:color="000001"/>
+              <w:left w:val="single" w:sz="2" w:space="0" w:color="000001"/>
+              <w:bottom w:val="single" w:sz="2" w:space="0" w:color="000001"/>
+              <w:insideH w:val="single" w:sz="2" w:space="0" w:color="000001"/>
+            </w:tcBorders>
+            <w:shd w:fill="auto" w:val="clear"/>
+            <w:tcMar>
+              <w:left w:w="51" w:type="dxa"/>
             </w:tcMar>
           </w:tcPr>
           <w:p>
@@ -2829,13 +2794,14 @@
           <w:tcPr>
             <w:tcW w:w="3237" w:type="dxa"/>
             <w:tcBorders>
-              <w:left w:val="single" w:sz="2" w:space="0" w:color="000000"/>
-              <w:bottom w:val="single" w:sz="2" w:space="0" w:color="000000"/>
-              <w:insideH w:val="single" w:sz="2" w:space="0" w:color="000000"/>
-            </w:tcBorders>
-            <w:shd w:fill="auto" w:val="clear"/>
-            <w:tcMar>
-              <w:left w:w="54" w:type="dxa"/>
+              <w:top w:val="single" w:sz="2" w:space="0" w:color="000001"/>
+              <w:left w:val="single" w:sz="2" w:space="0" w:color="000001"/>
+              <w:bottom w:val="single" w:sz="2" w:space="0" w:color="000001"/>
+              <w:insideH w:val="single" w:sz="2" w:space="0" w:color="000001"/>
+            </w:tcBorders>
+            <w:shd w:fill="auto" w:val="clear"/>
+            <w:tcMar>
+              <w:left w:w="51" w:type="dxa"/>
             </w:tcMar>
           </w:tcPr>
           <w:p>
@@ -2860,15 +2826,16 @@
           <w:tcPr>
             <w:tcW w:w="3050" w:type="dxa"/>
             <w:tcBorders>
-              <w:left w:val="single" w:sz="2" w:space="0" w:color="000000"/>
-              <w:bottom w:val="single" w:sz="2" w:space="0" w:color="000000"/>
-              <w:right w:val="single" w:sz="2" w:space="0" w:color="000000"/>
-              <w:insideH w:val="single" w:sz="2" w:space="0" w:color="000000"/>
-              <w:insideV w:val="single" w:sz="2" w:space="0" w:color="000000"/>
-            </w:tcBorders>
-            <w:shd w:fill="auto" w:val="clear"/>
-            <w:tcMar>
-              <w:left w:w="54" w:type="dxa"/>
+              <w:top w:val="single" w:sz="2" w:space="0" w:color="000001"/>
+              <w:left w:val="single" w:sz="2" w:space="0" w:color="000001"/>
+              <w:bottom w:val="single" w:sz="2" w:space="0" w:color="000001"/>
+              <w:right w:val="single" w:sz="2" w:space="0" w:color="000001"/>
+              <w:insideH w:val="single" w:sz="2" w:space="0" w:color="000001"/>
+              <w:insideV w:val="single" w:sz="2" w:space="0" w:color="000001"/>
+            </w:tcBorders>
+            <w:shd w:fill="auto" w:val="clear"/>
+            <w:tcMar>
+              <w:left w:w="51" w:type="dxa"/>
             </w:tcMar>
           </w:tcPr>
           <w:p>
@@ -2890,15 +2857,16 @@
         <w:trPr/>
         <w:tc>
           <w:tcPr>
-            <w:tcW w:w="450" w:type="dxa"/>
-            <w:tcBorders>
-              <w:left w:val="single" w:sz="2" w:space="0" w:color="000000"/>
-              <w:bottom w:val="single" w:sz="2" w:space="0" w:color="000000"/>
-              <w:insideH w:val="single" w:sz="2" w:space="0" w:color="000000"/>
-            </w:tcBorders>
-            <w:shd w:fill="auto" w:val="clear"/>
-            <w:tcMar>
-              <w:left w:w="54" w:type="dxa"/>
+            <w:tcW w:w="449" w:type="dxa"/>
+            <w:tcBorders>
+              <w:top w:val="single" w:sz="2" w:space="0" w:color="000001"/>
+              <w:left w:val="single" w:sz="2" w:space="0" w:color="000001"/>
+              <w:bottom w:val="single" w:sz="2" w:space="0" w:color="000001"/>
+              <w:insideH w:val="single" w:sz="2" w:space="0" w:color="000001"/>
+            </w:tcBorders>
+            <w:shd w:fill="auto" w:val="clear"/>
+            <w:tcMar>
+              <w:left w:w="51" w:type="dxa"/>
             </w:tcMar>
           </w:tcPr>
           <w:p>
@@ -2921,13 +2889,14 @@
           <w:tcPr>
             <w:tcW w:w="3238" w:type="dxa"/>
             <w:tcBorders>
-              <w:left w:val="single" w:sz="2" w:space="0" w:color="000000"/>
-              <w:bottom w:val="single" w:sz="2" w:space="0" w:color="000000"/>
-              <w:insideH w:val="single" w:sz="2" w:space="0" w:color="000000"/>
-            </w:tcBorders>
-            <w:shd w:fill="auto" w:val="clear"/>
-            <w:tcMar>
-              <w:left w:w="54" w:type="dxa"/>
+              <w:top w:val="single" w:sz="2" w:space="0" w:color="000001"/>
+              <w:left w:val="single" w:sz="2" w:space="0" w:color="000001"/>
+              <w:bottom w:val="single" w:sz="2" w:space="0" w:color="000001"/>
+              <w:insideH w:val="single" w:sz="2" w:space="0" w:color="000001"/>
+            </w:tcBorders>
+            <w:shd w:fill="auto" w:val="clear"/>
+            <w:tcMar>
+              <w:left w:w="51" w:type="dxa"/>
             </w:tcMar>
           </w:tcPr>
           <w:p>
@@ -2949,13 +2918,14 @@
           <w:tcPr>
             <w:tcW w:w="3237" w:type="dxa"/>
             <w:tcBorders>
-              <w:left w:val="single" w:sz="2" w:space="0" w:color="000000"/>
-              <w:bottom w:val="single" w:sz="2" w:space="0" w:color="000000"/>
-              <w:insideH w:val="single" w:sz="2" w:space="0" w:color="000000"/>
-            </w:tcBorders>
-            <w:shd w:fill="auto" w:val="clear"/>
-            <w:tcMar>
-              <w:left w:w="54" w:type="dxa"/>
+              <w:top w:val="single" w:sz="2" w:space="0" w:color="000001"/>
+              <w:left w:val="single" w:sz="2" w:space="0" w:color="000001"/>
+              <w:bottom w:val="single" w:sz="2" w:space="0" w:color="000001"/>
+              <w:insideH w:val="single" w:sz="2" w:space="0" w:color="000001"/>
+            </w:tcBorders>
+            <w:shd w:fill="auto" w:val="clear"/>
+            <w:tcMar>
+              <w:left w:w="51" w:type="dxa"/>
             </w:tcMar>
           </w:tcPr>
           <w:p>
@@ -2980,15 +2950,16 @@
           <w:tcPr>
             <w:tcW w:w="3050" w:type="dxa"/>
             <w:tcBorders>
-              <w:left w:val="single" w:sz="2" w:space="0" w:color="000000"/>
-              <w:bottom w:val="single" w:sz="2" w:space="0" w:color="000000"/>
-              <w:right w:val="single" w:sz="2" w:space="0" w:color="000000"/>
-              <w:insideH w:val="single" w:sz="2" w:space="0" w:color="000000"/>
-              <w:insideV w:val="single" w:sz="2" w:space="0" w:color="000000"/>
-            </w:tcBorders>
-            <w:shd w:fill="auto" w:val="clear"/>
-            <w:tcMar>
-              <w:left w:w="54" w:type="dxa"/>
+              <w:top w:val="single" w:sz="2" w:space="0" w:color="000001"/>
+              <w:left w:val="single" w:sz="2" w:space="0" w:color="000001"/>
+              <w:bottom w:val="single" w:sz="2" w:space="0" w:color="000001"/>
+              <w:right w:val="single" w:sz="2" w:space="0" w:color="000001"/>
+              <w:insideH w:val="single" w:sz="2" w:space="0" w:color="000001"/>
+              <w:insideV w:val="single" w:sz="2" w:space="0" w:color="000001"/>
+            </w:tcBorders>
+            <w:shd w:fill="auto" w:val="clear"/>
+            <w:tcMar>
+              <w:left w:w="51" w:type="dxa"/>
             </w:tcMar>
           </w:tcPr>
           <w:p>
@@ -3010,15 +2981,16 @@
         <w:trPr/>
         <w:tc>
           <w:tcPr>
-            <w:tcW w:w="450" w:type="dxa"/>
-            <w:tcBorders>
-              <w:left w:val="single" w:sz="2" w:space="0" w:color="000000"/>
-              <w:bottom w:val="single" w:sz="2" w:space="0" w:color="000000"/>
-              <w:insideH w:val="single" w:sz="2" w:space="0" w:color="000000"/>
-            </w:tcBorders>
-            <w:shd w:fill="auto" w:val="clear"/>
-            <w:tcMar>
-              <w:left w:w="54" w:type="dxa"/>
+            <w:tcW w:w="449" w:type="dxa"/>
+            <w:tcBorders>
+              <w:top w:val="single" w:sz="2" w:space="0" w:color="000001"/>
+              <w:left w:val="single" w:sz="2" w:space="0" w:color="000001"/>
+              <w:bottom w:val="single" w:sz="2" w:space="0" w:color="000001"/>
+              <w:insideH w:val="single" w:sz="2" w:space="0" w:color="000001"/>
+            </w:tcBorders>
+            <w:shd w:fill="auto" w:val="clear"/>
+            <w:tcMar>
+              <w:left w:w="51" w:type="dxa"/>
             </w:tcMar>
           </w:tcPr>
           <w:p>
@@ -3033,13 +3005,7 @@
               <w:rPr>
                 <w:lang w:val="en-GB-oed"/>
               </w:rPr>
-              <w:t>1</w:t>
-            </w:r>
-            <w:r>
-              <w:rPr>
-                <w:lang w:val="en-GB-oed"/>
-              </w:rPr>
-              <w:t>4</w:t>
+              <w:t>14</w:t>
             </w:r>
           </w:p>
         </w:tc>
@@ -3047,13 +3013,14 @@
           <w:tcPr>
             <w:tcW w:w="3238" w:type="dxa"/>
             <w:tcBorders>
-              <w:left w:val="single" w:sz="2" w:space="0" w:color="000000"/>
-              <w:bottom w:val="single" w:sz="2" w:space="0" w:color="000000"/>
-              <w:insideH w:val="single" w:sz="2" w:space="0" w:color="000000"/>
-            </w:tcBorders>
-            <w:shd w:fill="auto" w:val="clear"/>
-            <w:tcMar>
-              <w:left w:w="54" w:type="dxa"/>
+              <w:top w:val="single" w:sz="2" w:space="0" w:color="000001"/>
+              <w:left w:val="single" w:sz="2" w:space="0" w:color="000001"/>
+              <w:bottom w:val="single" w:sz="2" w:space="0" w:color="000001"/>
+              <w:insideH w:val="single" w:sz="2" w:space="0" w:color="000001"/>
+            </w:tcBorders>
+            <w:shd w:fill="auto" w:val="clear"/>
+            <w:tcMar>
+              <w:left w:w="51" w:type="dxa"/>
             </w:tcMar>
           </w:tcPr>
           <w:p>
@@ -3075,13 +3042,14 @@
           <w:tcPr>
             <w:tcW w:w="3237" w:type="dxa"/>
             <w:tcBorders>
-              <w:left w:val="single" w:sz="2" w:space="0" w:color="000000"/>
-              <w:bottom w:val="single" w:sz="2" w:space="0" w:color="000000"/>
-              <w:insideH w:val="single" w:sz="2" w:space="0" w:color="000000"/>
-            </w:tcBorders>
-            <w:shd w:fill="auto" w:val="clear"/>
-            <w:tcMar>
-              <w:left w:w="54" w:type="dxa"/>
+              <w:top w:val="single" w:sz="2" w:space="0" w:color="000001"/>
+              <w:left w:val="single" w:sz="2" w:space="0" w:color="000001"/>
+              <w:bottom w:val="single" w:sz="2" w:space="0" w:color="000001"/>
+              <w:insideH w:val="single" w:sz="2" w:space="0" w:color="000001"/>
+            </w:tcBorders>
+            <w:shd w:fill="auto" w:val="clear"/>
+            <w:tcMar>
+              <w:left w:w="51" w:type="dxa"/>
             </w:tcMar>
           </w:tcPr>
           <w:p>
@@ -3102,15 +3070,16 @@
           <w:tcPr>
             <w:tcW w:w="3050" w:type="dxa"/>
             <w:tcBorders>
-              <w:left w:val="single" w:sz="2" w:space="0" w:color="000000"/>
-              <w:bottom w:val="single" w:sz="2" w:space="0" w:color="000000"/>
-              <w:right w:val="single" w:sz="2" w:space="0" w:color="000000"/>
-              <w:insideH w:val="single" w:sz="2" w:space="0" w:color="000000"/>
-              <w:insideV w:val="single" w:sz="2" w:space="0" w:color="000000"/>
-            </w:tcBorders>
-            <w:shd w:fill="auto" w:val="clear"/>
-            <w:tcMar>
-              <w:left w:w="54" w:type="dxa"/>
+              <w:top w:val="single" w:sz="2" w:space="0" w:color="000001"/>
+              <w:left w:val="single" w:sz="2" w:space="0" w:color="000001"/>
+              <w:bottom w:val="single" w:sz="2" w:space="0" w:color="000001"/>
+              <w:right w:val="single" w:sz="2" w:space="0" w:color="000001"/>
+              <w:insideH w:val="single" w:sz="2" w:space="0" w:color="000001"/>
+              <w:insideV w:val="single" w:sz="2" w:space="0" w:color="000001"/>
+            </w:tcBorders>
+            <w:shd w:fill="auto" w:val="clear"/>
+            <w:tcMar>
+              <w:left w:w="51" w:type="dxa"/>
             </w:tcMar>
           </w:tcPr>
           <w:p>
@@ -3132,15 +3101,16 @@
         <w:trPr/>
         <w:tc>
           <w:tcPr>
-            <w:tcW w:w="450" w:type="dxa"/>
-            <w:tcBorders>
-              <w:left w:val="single" w:sz="2" w:space="0" w:color="000000"/>
-              <w:bottom w:val="single" w:sz="2" w:space="0" w:color="000000"/>
-              <w:insideH w:val="single" w:sz="2" w:space="0" w:color="000000"/>
-            </w:tcBorders>
-            <w:shd w:fill="auto" w:val="clear"/>
-            <w:tcMar>
-              <w:left w:w="54" w:type="dxa"/>
+            <w:tcW w:w="449" w:type="dxa"/>
+            <w:tcBorders>
+              <w:top w:val="single" w:sz="2" w:space="0" w:color="000001"/>
+              <w:left w:val="single" w:sz="2" w:space="0" w:color="000001"/>
+              <w:bottom w:val="single" w:sz="2" w:space="0" w:color="000001"/>
+              <w:insideH w:val="single" w:sz="2" w:space="0" w:color="000001"/>
+            </w:tcBorders>
+            <w:shd w:fill="auto" w:val="clear"/>
+            <w:tcMar>
+              <w:left w:w="51" w:type="dxa"/>
             </w:tcMar>
           </w:tcPr>
           <w:p>
@@ -3163,13 +3133,14 @@
           <w:tcPr>
             <w:tcW w:w="3238" w:type="dxa"/>
             <w:tcBorders>
-              <w:left w:val="single" w:sz="2" w:space="0" w:color="000000"/>
-              <w:bottom w:val="single" w:sz="2" w:space="0" w:color="000000"/>
-              <w:insideH w:val="single" w:sz="2" w:space="0" w:color="000000"/>
-            </w:tcBorders>
-            <w:shd w:fill="auto" w:val="clear"/>
-            <w:tcMar>
-              <w:left w:w="54" w:type="dxa"/>
+              <w:top w:val="single" w:sz="2" w:space="0" w:color="000001"/>
+              <w:left w:val="single" w:sz="2" w:space="0" w:color="000001"/>
+              <w:bottom w:val="single" w:sz="2" w:space="0" w:color="000001"/>
+              <w:insideH w:val="single" w:sz="2" w:space="0" w:color="000001"/>
+            </w:tcBorders>
+            <w:shd w:fill="auto" w:val="clear"/>
+            <w:tcMar>
+              <w:left w:w="51" w:type="dxa"/>
             </w:tcMar>
           </w:tcPr>
           <w:p>
@@ -3191,13 +3162,14 @@
           <w:tcPr>
             <w:tcW w:w="3237" w:type="dxa"/>
             <w:tcBorders>
-              <w:left w:val="single" w:sz="2" w:space="0" w:color="000000"/>
-              <w:bottom w:val="single" w:sz="2" w:space="0" w:color="000000"/>
-              <w:insideH w:val="single" w:sz="2" w:space="0" w:color="000000"/>
-            </w:tcBorders>
-            <w:shd w:fill="auto" w:val="clear"/>
-            <w:tcMar>
-              <w:left w:w="54" w:type="dxa"/>
+              <w:top w:val="single" w:sz="2" w:space="0" w:color="000001"/>
+              <w:left w:val="single" w:sz="2" w:space="0" w:color="000001"/>
+              <w:bottom w:val="single" w:sz="2" w:space="0" w:color="000001"/>
+              <w:insideH w:val="single" w:sz="2" w:space="0" w:color="000001"/>
+            </w:tcBorders>
+            <w:shd w:fill="auto" w:val="clear"/>
+            <w:tcMar>
+              <w:left w:w="51" w:type="dxa"/>
             </w:tcMar>
           </w:tcPr>
           <w:p>
@@ -3218,15 +3190,16 @@
           <w:tcPr>
             <w:tcW w:w="3050" w:type="dxa"/>
             <w:tcBorders>
-              <w:left w:val="single" w:sz="2" w:space="0" w:color="000000"/>
-              <w:bottom w:val="single" w:sz="2" w:space="0" w:color="000000"/>
-              <w:right w:val="single" w:sz="2" w:space="0" w:color="000000"/>
-              <w:insideH w:val="single" w:sz="2" w:space="0" w:color="000000"/>
-              <w:insideV w:val="single" w:sz="2" w:space="0" w:color="000000"/>
-            </w:tcBorders>
-            <w:shd w:fill="auto" w:val="clear"/>
-            <w:tcMar>
-              <w:left w:w="54" w:type="dxa"/>
+              <w:top w:val="single" w:sz="2" w:space="0" w:color="000001"/>
+              <w:left w:val="single" w:sz="2" w:space="0" w:color="000001"/>
+              <w:bottom w:val="single" w:sz="2" w:space="0" w:color="000001"/>
+              <w:right w:val="single" w:sz="2" w:space="0" w:color="000001"/>
+              <w:insideH w:val="single" w:sz="2" w:space="0" w:color="000001"/>
+              <w:insideV w:val="single" w:sz="2" w:space="0" w:color="000001"/>
+            </w:tcBorders>
+            <w:shd w:fill="auto" w:val="clear"/>
+            <w:tcMar>
+              <w:left w:w="51" w:type="dxa"/>
             </w:tcMar>
           </w:tcPr>
           <w:p>
@@ -3338,19 +3311,7 @@
         <w:rPr>
           <w:lang w:val="en-GB-oed"/>
         </w:rPr>
-        <w:t xml:space="preserve">You probably already have access to most of them. If not, no need to worry </w:t>
-      </w:r>
-      <w:r>
-        <w:rPr>
-          <w:lang w:val="en-GB-oed"/>
-        </w:rPr>
-        <w:t>I am sending them via telegram again</w:t>
-      </w:r>
-      <w:r>
-        <w:rPr>
-          <w:lang w:val="en-GB-oed"/>
-        </w:rPr>
-        <w:t>.</w:t>
+        <w:t>You probably already have access to most of them. If not, no need to worry I am sending them via telegram again.</w:t>
       </w:r>
     </w:p>
     <w:p>
@@ -3373,18 +3334,18 @@
       <w:tblPr>
         <w:tblW w:w="9972" w:type="dxa"/>
         <w:jc w:val="left"/>
-        <w:tblInd w:w="55" w:type="dxa"/>
+        <w:tblInd w:w="53" w:type="dxa"/>
         <w:tblBorders>
-          <w:top w:val="single" w:sz="2" w:space="0" w:color="000000"/>
-          <w:left w:val="single" w:sz="2" w:space="0" w:color="000000"/>
-          <w:bottom w:val="single" w:sz="2" w:space="0" w:color="000000"/>
-          <w:right w:val="single" w:sz="2" w:space="0" w:color="000000"/>
-          <w:insideH w:val="single" w:sz="2" w:space="0" w:color="000000"/>
-          <w:insideV w:val="single" w:sz="2" w:space="0" w:color="000000"/>
+          <w:top w:val="single" w:sz="2" w:space="0" w:color="000001"/>
+          <w:left w:val="single" w:sz="2" w:space="0" w:color="000001"/>
+          <w:bottom w:val="single" w:sz="2" w:space="0" w:color="000001"/>
+          <w:right w:val="single" w:sz="2" w:space="0" w:color="000001"/>
+          <w:insideH w:val="single" w:sz="2" w:space="0" w:color="000001"/>
+          <w:insideV w:val="single" w:sz="2" w:space="0" w:color="000001"/>
         </w:tblBorders>
         <w:tblCellMar>
           <w:top w:w="55" w:type="dxa"/>
-          <w:left w:w="54" w:type="dxa"/>
+          <w:left w:w="51" w:type="dxa"/>
           <w:bottom w:w="55" w:type="dxa"/>
           <w:right w:w="55" w:type="dxa"/>
         </w:tblCellMar>
@@ -3398,16 +3359,16 @@
           <w:tcPr>
             <w:tcW w:w="9972" w:type="dxa"/>
             <w:tcBorders>
-              <w:top w:val="single" w:sz="2" w:space="0" w:color="000000"/>
-              <w:left w:val="single" w:sz="2" w:space="0" w:color="000000"/>
-              <w:bottom w:val="single" w:sz="2" w:space="0" w:color="000000"/>
-              <w:right w:val="single" w:sz="2" w:space="0" w:color="000000"/>
-              <w:insideH w:val="single" w:sz="2" w:space="0" w:color="000000"/>
-              <w:insideV w:val="single" w:sz="2" w:space="0" w:color="000000"/>
-            </w:tcBorders>
-            <w:shd w:fill="auto" w:val="clear"/>
-            <w:tcMar>
-              <w:left w:w="54" w:type="dxa"/>
+              <w:top w:val="single" w:sz="2" w:space="0" w:color="000001"/>
+              <w:left w:val="single" w:sz="2" w:space="0" w:color="000001"/>
+              <w:bottom w:val="single" w:sz="2" w:space="0" w:color="000001"/>
+              <w:right w:val="single" w:sz="2" w:space="0" w:color="000001"/>
+              <w:insideH w:val="single" w:sz="2" w:space="0" w:color="000001"/>
+              <w:insideV w:val="single" w:sz="2" w:space="0" w:color="000001"/>
+            </w:tcBorders>
+            <w:shd w:fill="auto" w:val="clear"/>
+            <w:tcMar>
+              <w:left w:w="51" w:type="dxa"/>
             </w:tcMar>
           </w:tcPr>
           <w:p>
@@ -3452,25 +3413,7 @@
         <w:rPr>
           <w:lang w:val="en-GB-oed"/>
         </w:rPr>
-        <w:t>We have 1</w:t>
-      </w:r>
-      <w:r>
-        <w:rPr>
-          <w:lang w:val="en-GB-oed"/>
-        </w:rPr>
-        <w:t>5</w:t>
-      </w:r>
-      <w:r>
-        <w:rPr>
-          <w:lang w:val="en-GB-oed"/>
-        </w:rPr>
-        <w:t xml:space="preserve"> items:   </w:t>
-      </w:r>
-      <w:r>
-        <w:rPr>
-          <w:lang w:val="en-GB-oed"/>
-        </w:rPr>
-        <w:t>1 – 15: when you hand in the homework for these it  counts (a maximum of) 5 points</w:t>
+        <w:t>We have 15 items:   1 – 15: when you hand in the homework for these it  counts (a maximum of) 5 points</w:t>
       </w:r>
     </w:p>
     <w:p>
@@ -3538,53 +3481,35 @@
         <w:rPr>
           <w:lang w:val="en-GB-oed"/>
         </w:rPr>
-        <w:t xml:space="preserve">x1  </w:t>
-      </w:r>
-      <w:r>
-        <w:rPr>
-          <w:lang w:val="en-GB-oed"/>
-        </w:rPr>
-        <w:t>--&gt; 10 points</w:t>
-      </w:r>
-    </w:p>
-    <w:p>
-      <w:pPr>
-        <w:pStyle w:val="Normal"/>
-        <w:rPr>
-          <w:lang w:val="en-GB-oed"/>
-        </w:rPr>
-      </w:pPr>
-      <w:r>
-        <w:rPr>
-          <w:lang w:val="en-GB-oed"/>
-        </w:rPr>
-        <w:t xml:space="preserve">x2  </w:t>
-      </w:r>
-      <w:r>
-        <w:rPr>
-          <w:lang w:val="en-GB-oed"/>
-        </w:rPr>
-        <w:t>--&gt; 15 points</w:t>
-      </w:r>
-    </w:p>
-    <w:p>
-      <w:pPr>
-        <w:pStyle w:val="Normal"/>
-        <w:rPr>
-          <w:lang w:val="en-GB-oed"/>
-        </w:rPr>
-      </w:pPr>
-      <w:r>
-        <w:rPr>
-          <w:lang w:val="en-GB-oed"/>
-        </w:rPr>
-        <w:t xml:space="preserve">x3 </w:t>
-      </w:r>
-      <w:r>
-        <w:rPr>
-          <w:lang w:val="en-GB-oed"/>
-        </w:rPr>
-        <w:t>---&gt; 15 points</w:t>
+        <w:t>x1  --&gt; 10 points</w:t>
+      </w:r>
+    </w:p>
+    <w:p>
+      <w:pPr>
+        <w:pStyle w:val="Normal"/>
+        <w:rPr>
+          <w:lang w:val="en-GB-oed"/>
+        </w:rPr>
+      </w:pPr>
+      <w:r>
+        <w:rPr>
+          <w:lang w:val="en-GB-oed"/>
+        </w:rPr>
+        <w:t>x2  --&gt; 15 points</w:t>
+      </w:r>
+    </w:p>
+    <w:p>
+      <w:pPr>
+        <w:pStyle w:val="Normal"/>
+        <w:rPr>
+          <w:lang w:val="en-GB-oed"/>
+        </w:rPr>
+      </w:pPr>
+      <w:r>
+        <w:rPr>
+          <w:lang w:val="en-GB-oed"/>
+        </w:rPr>
+        <w:t>x3 ---&gt; 15 points</w:t>
       </w:r>
     </w:p>
     <w:p>
@@ -3753,18 +3678,18 @@
       <w:tblPr>
         <w:tblW w:w="9972" w:type="dxa"/>
         <w:jc w:val="left"/>
-        <w:tblInd w:w="55" w:type="dxa"/>
+        <w:tblInd w:w="53" w:type="dxa"/>
         <w:tblBorders>
-          <w:top w:val="single" w:sz="2" w:space="0" w:color="000000"/>
-          <w:left w:val="single" w:sz="2" w:space="0" w:color="000000"/>
-          <w:bottom w:val="single" w:sz="2" w:space="0" w:color="000000"/>
-          <w:right w:val="single" w:sz="2" w:space="0" w:color="000000"/>
-          <w:insideH w:val="single" w:sz="2" w:space="0" w:color="000000"/>
-          <w:insideV w:val="single" w:sz="2" w:space="0" w:color="000000"/>
+          <w:top w:val="single" w:sz="2" w:space="0" w:color="000001"/>
+          <w:left w:val="single" w:sz="2" w:space="0" w:color="000001"/>
+          <w:bottom w:val="single" w:sz="2" w:space="0" w:color="000001"/>
+          <w:right w:val="single" w:sz="2" w:space="0" w:color="000001"/>
+          <w:insideH w:val="single" w:sz="2" w:space="0" w:color="000001"/>
+          <w:insideV w:val="single" w:sz="2" w:space="0" w:color="000001"/>
         </w:tblBorders>
         <w:tblCellMar>
           <w:top w:w="55" w:type="dxa"/>
-          <w:left w:w="54" w:type="dxa"/>
+          <w:left w:w="51" w:type="dxa"/>
           <w:bottom w:w="55" w:type="dxa"/>
           <w:right w:w="55" w:type="dxa"/>
         </w:tblCellMar>
@@ -3778,16 +3703,16 @@
           <w:tcPr>
             <w:tcW w:w="9972" w:type="dxa"/>
             <w:tcBorders>
-              <w:top w:val="single" w:sz="2" w:space="0" w:color="000000"/>
-              <w:left w:val="single" w:sz="2" w:space="0" w:color="000000"/>
-              <w:bottom w:val="single" w:sz="2" w:space="0" w:color="000000"/>
-              <w:right w:val="single" w:sz="2" w:space="0" w:color="000000"/>
-              <w:insideH w:val="single" w:sz="2" w:space="0" w:color="000000"/>
-              <w:insideV w:val="single" w:sz="2" w:space="0" w:color="000000"/>
-            </w:tcBorders>
-            <w:shd w:fill="auto" w:val="clear"/>
-            <w:tcMar>
-              <w:left w:w="54" w:type="dxa"/>
+              <w:top w:val="single" w:sz="2" w:space="0" w:color="000001"/>
+              <w:left w:val="single" w:sz="2" w:space="0" w:color="000001"/>
+              <w:bottom w:val="single" w:sz="2" w:space="0" w:color="000001"/>
+              <w:right w:val="single" w:sz="2" w:space="0" w:color="000001"/>
+              <w:insideH w:val="single" w:sz="2" w:space="0" w:color="000001"/>
+              <w:insideV w:val="single" w:sz="2" w:space="0" w:color="000001"/>
+            </w:tcBorders>
+            <w:shd w:fill="auto" w:val="clear"/>
+            <w:tcMar>
+              <w:left w:w="51" w:type="dxa"/>
             </w:tcMar>
           </w:tcPr>
           <w:p>
@@ -3797,15 +3722,7 @@
             </w:pPr>
             <w:r>
               <w:rPr/>
-              <w:t xml:space="preserve">WHAT DO YOU HAVE TO DO FOR </w:t>
-            </w:r>
-            <w:r>
-              <w:rPr/>
-              <w:t>x1 x2 x3</w:t>
-            </w:r>
-            <w:r>
-              <w:rPr/>
-              <w:t>?</w:t>
+              <w:t>WHAT DO YOU HAVE TO DO FOR x1 x2 x3?</w:t>
             </w:r>
           </w:p>
         </w:tc>
@@ -3845,18 +3762,18 @@
       <w:tblPr>
         <w:tblW w:w="9972" w:type="dxa"/>
         <w:jc w:val="left"/>
-        <w:tblInd w:w="55" w:type="dxa"/>
+        <w:tblInd w:w="53" w:type="dxa"/>
         <w:tblBorders>
-          <w:top w:val="single" w:sz="2" w:space="0" w:color="000000"/>
-          <w:left w:val="single" w:sz="2" w:space="0" w:color="000000"/>
-          <w:bottom w:val="single" w:sz="2" w:space="0" w:color="000000"/>
-          <w:right w:val="single" w:sz="2" w:space="0" w:color="000000"/>
-          <w:insideH w:val="single" w:sz="2" w:space="0" w:color="000000"/>
-          <w:insideV w:val="single" w:sz="2" w:space="0" w:color="000000"/>
+          <w:top w:val="single" w:sz="2" w:space="0" w:color="000001"/>
+          <w:left w:val="single" w:sz="2" w:space="0" w:color="000001"/>
+          <w:bottom w:val="single" w:sz="2" w:space="0" w:color="000001"/>
+          <w:right w:val="single" w:sz="2" w:space="0" w:color="000001"/>
+          <w:insideH w:val="single" w:sz="2" w:space="0" w:color="000001"/>
+          <w:insideV w:val="single" w:sz="2" w:space="0" w:color="000001"/>
         </w:tblBorders>
         <w:tblCellMar>
           <w:top w:w="55" w:type="dxa"/>
-          <w:left w:w="54" w:type="dxa"/>
+          <w:left w:w="51" w:type="dxa"/>
           <w:bottom w:w="55" w:type="dxa"/>
           <w:right w:w="55" w:type="dxa"/>
         </w:tblCellMar>
@@ -3870,16 +3787,16 @@
           <w:tcPr>
             <w:tcW w:w="9972" w:type="dxa"/>
             <w:tcBorders>
-              <w:top w:val="single" w:sz="2" w:space="0" w:color="000000"/>
-              <w:left w:val="single" w:sz="2" w:space="0" w:color="000000"/>
-              <w:bottom w:val="single" w:sz="2" w:space="0" w:color="000000"/>
-              <w:right w:val="single" w:sz="2" w:space="0" w:color="000000"/>
-              <w:insideH w:val="single" w:sz="2" w:space="0" w:color="000000"/>
-              <w:insideV w:val="single" w:sz="2" w:space="0" w:color="000000"/>
-            </w:tcBorders>
-            <w:shd w:fill="auto" w:val="clear"/>
-            <w:tcMar>
-              <w:left w:w="54" w:type="dxa"/>
+              <w:top w:val="single" w:sz="2" w:space="0" w:color="000001"/>
+              <w:left w:val="single" w:sz="2" w:space="0" w:color="000001"/>
+              <w:bottom w:val="single" w:sz="2" w:space="0" w:color="000001"/>
+              <w:right w:val="single" w:sz="2" w:space="0" w:color="000001"/>
+              <w:insideH w:val="single" w:sz="2" w:space="0" w:color="000001"/>
+              <w:insideV w:val="single" w:sz="2" w:space="0" w:color="000001"/>
+            </w:tcBorders>
+            <w:shd w:fill="auto" w:val="clear"/>
+            <w:tcMar>
+              <w:left w:w="51" w:type="dxa"/>
             </w:tcMar>
           </w:tcPr>
           <w:p>
@@ -3924,25 +3841,7 @@
         <w:rPr>
           <w:lang w:val="en-GB-oed"/>
         </w:rPr>
-        <w:t>All t</w:t>
-      </w:r>
-      <w:r>
-        <w:rPr>
-          <w:lang w:val="en-GB-oed"/>
-        </w:rPr>
-        <w:t>he activities th</w:t>
-      </w:r>
-      <w:r>
-        <w:rPr>
-          <w:lang w:val="en-GB-oed"/>
-        </w:rPr>
-        <w:t>at are</w:t>
-      </w:r>
-      <w:r>
-        <w:rPr>
-          <w:lang w:val="en-GB-oed"/>
-        </w:rPr>
-        <w:t xml:space="preserve"> proposed for each item.</w:t>
+        <w:t>All the activities that are proposed for each item.</w:t>
       </w:r>
     </w:p>
     <w:p>
@@ -3962,18 +3861,18 @@
       <w:tblPr>
         <w:tblW w:w="9972" w:type="dxa"/>
         <w:jc w:val="left"/>
-        <w:tblInd w:w="55" w:type="dxa"/>
+        <w:tblInd w:w="53" w:type="dxa"/>
         <w:tblBorders>
-          <w:top w:val="single" w:sz="2" w:space="0" w:color="000000"/>
-          <w:left w:val="single" w:sz="2" w:space="0" w:color="000000"/>
-          <w:bottom w:val="single" w:sz="2" w:space="0" w:color="000000"/>
-          <w:right w:val="single" w:sz="2" w:space="0" w:color="000000"/>
-          <w:insideH w:val="single" w:sz="2" w:space="0" w:color="000000"/>
-          <w:insideV w:val="single" w:sz="2" w:space="0" w:color="000000"/>
+          <w:top w:val="single" w:sz="2" w:space="0" w:color="000001"/>
+          <w:left w:val="single" w:sz="2" w:space="0" w:color="000001"/>
+          <w:bottom w:val="single" w:sz="2" w:space="0" w:color="000001"/>
+          <w:right w:val="single" w:sz="2" w:space="0" w:color="000001"/>
+          <w:insideH w:val="single" w:sz="2" w:space="0" w:color="000001"/>
+          <w:insideV w:val="single" w:sz="2" w:space="0" w:color="000001"/>
         </w:tblBorders>
         <w:tblCellMar>
           <w:top w:w="55" w:type="dxa"/>
-          <w:left w:w="54" w:type="dxa"/>
+          <w:left w:w="51" w:type="dxa"/>
           <w:bottom w:w="55" w:type="dxa"/>
           <w:right w:w="55" w:type="dxa"/>
         </w:tblCellMar>
@@ -3987,16 +3886,16 @@
           <w:tcPr>
             <w:tcW w:w="9972" w:type="dxa"/>
             <w:tcBorders>
-              <w:top w:val="single" w:sz="2" w:space="0" w:color="000000"/>
-              <w:left w:val="single" w:sz="2" w:space="0" w:color="000000"/>
-              <w:bottom w:val="single" w:sz="2" w:space="0" w:color="000000"/>
-              <w:right w:val="single" w:sz="2" w:space="0" w:color="000000"/>
-              <w:insideH w:val="single" w:sz="2" w:space="0" w:color="000000"/>
-              <w:insideV w:val="single" w:sz="2" w:space="0" w:color="000000"/>
-            </w:tcBorders>
-            <w:shd w:fill="auto" w:val="clear"/>
-            <w:tcMar>
-              <w:left w:w="54" w:type="dxa"/>
+              <w:top w:val="single" w:sz="2" w:space="0" w:color="000001"/>
+              <w:left w:val="single" w:sz="2" w:space="0" w:color="000001"/>
+              <w:bottom w:val="single" w:sz="2" w:space="0" w:color="000001"/>
+              <w:right w:val="single" w:sz="2" w:space="0" w:color="000001"/>
+              <w:insideH w:val="single" w:sz="2" w:space="0" w:color="000001"/>
+              <w:insideV w:val="single" w:sz="2" w:space="0" w:color="000001"/>
+            </w:tcBorders>
+            <w:shd w:fill="auto" w:val="clear"/>
+            <w:tcMar>
+              <w:left w:w="51" w:type="dxa"/>
             </w:tcMar>
           </w:tcPr>
           <w:p>
@@ -4040,31 +3939,7 @@
         <w:rPr>
           <w:lang w:val="en-GB-oed"/>
         </w:rPr>
-        <w:t>The</w:t>
-      </w:r>
-      <w:r>
-        <w:rPr>
-          <w:lang w:val="en-GB-oed"/>
-        </w:rPr>
-        <w:t xml:space="preserve">y will be mostly </w:t>
-      </w:r>
-      <w:r>
-        <w:rPr>
-          <w:lang w:val="en-GB-oed"/>
-        </w:rPr>
-        <w:t xml:space="preserve"> exercises from the SIEG book that I will assign </w:t>
-      </w:r>
-      <w:r>
-        <w:rPr>
-          <w:lang w:val="en-GB-oed"/>
-        </w:rPr>
-        <w:t>and/or a worksheet</w:t>
-      </w:r>
-      <w:r>
-        <w:rPr>
-          <w:lang w:val="en-GB-oed"/>
-        </w:rPr>
-        <w:t>.</w:t>
+        <w:t>They will be mostly  exercises from the SIEG book that I will assign and/or a worksheet.</w:t>
       </w:r>
     </w:p>
     <w:p>
@@ -4105,19 +3980,7 @@
         <w:rPr>
           <w:lang w:val="en-GB-oed"/>
         </w:rPr>
-        <w:t>There may be</w:t>
-      </w:r>
-      <w:r>
-        <w:rPr>
-          <w:lang w:val="en-GB-oed"/>
-        </w:rPr>
-        <w:t xml:space="preserve"> usually that you have to answer in Google Forms that I will send you </w:t>
-      </w:r>
-      <w:r>
-        <w:rPr>
-          <w:lang w:val="en-GB-oed"/>
-        </w:rPr>
-        <w:t>(but I said that last semester and we ended up having none....)</w:t>
+        <w:t>There may be usually that you have to answer in Google Forms that I will send you (but I said that last semester and we ended up having none....)</w:t>
       </w:r>
     </w:p>
     <w:p>
@@ -4150,18 +4013,18 @@
       <w:tblPr>
         <w:tblW w:w="9972" w:type="dxa"/>
         <w:jc w:val="left"/>
-        <w:tblInd w:w="55" w:type="dxa"/>
+        <w:tblInd w:w="53" w:type="dxa"/>
         <w:tblBorders>
-          <w:top w:val="single" w:sz="2" w:space="0" w:color="000000"/>
-          <w:left w:val="single" w:sz="2" w:space="0" w:color="000000"/>
-          <w:bottom w:val="single" w:sz="2" w:space="0" w:color="000000"/>
-          <w:right w:val="single" w:sz="2" w:space="0" w:color="000000"/>
-          <w:insideH w:val="single" w:sz="2" w:space="0" w:color="000000"/>
-          <w:insideV w:val="single" w:sz="2" w:space="0" w:color="000000"/>
+          <w:top w:val="single" w:sz="2" w:space="0" w:color="000001"/>
+          <w:left w:val="single" w:sz="2" w:space="0" w:color="000001"/>
+          <w:bottom w:val="single" w:sz="2" w:space="0" w:color="000001"/>
+          <w:right w:val="single" w:sz="2" w:space="0" w:color="000001"/>
+          <w:insideH w:val="single" w:sz="2" w:space="0" w:color="000001"/>
+          <w:insideV w:val="single" w:sz="2" w:space="0" w:color="000001"/>
         </w:tblBorders>
         <w:tblCellMar>
           <w:top w:w="55" w:type="dxa"/>
-          <w:left w:w="54" w:type="dxa"/>
+          <w:left w:w="51" w:type="dxa"/>
           <w:bottom w:w="55" w:type="dxa"/>
           <w:right w:w="55" w:type="dxa"/>
         </w:tblCellMar>
@@ -4175,16 +4038,16 @@
           <w:tcPr>
             <w:tcW w:w="9972" w:type="dxa"/>
             <w:tcBorders>
-              <w:top w:val="single" w:sz="2" w:space="0" w:color="000000"/>
-              <w:left w:val="single" w:sz="2" w:space="0" w:color="000000"/>
-              <w:bottom w:val="single" w:sz="2" w:space="0" w:color="000000"/>
-              <w:right w:val="single" w:sz="2" w:space="0" w:color="000000"/>
-              <w:insideH w:val="single" w:sz="2" w:space="0" w:color="000000"/>
-              <w:insideV w:val="single" w:sz="2" w:space="0" w:color="000000"/>
-            </w:tcBorders>
-            <w:shd w:fill="auto" w:val="clear"/>
-            <w:tcMar>
-              <w:left w:w="54" w:type="dxa"/>
+              <w:top w:val="single" w:sz="2" w:space="0" w:color="000001"/>
+              <w:left w:val="single" w:sz="2" w:space="0" w:color="000001"/>
+              <w:bottom w:val="single" w:sz="2" w:space="0" w:color="000001"/>
+              <w:right w:val="single" w:sz="2" w:space="0" w:color="000001"/>
+              <w:insideH w:val="single" w:sz="2" w:space="0" w:color="000001"/>
+              <w:insideV w:val="single" w:sz="2" w:space="0" w:color="000001"/>
+            </w:tcBorders>
+            <w:shd w:fill="auto" w:val="clear"/>
+            <w:tcMar>
+              <w:left w:w="51" w:type="dxa"/>
             </w:tcMar>
           </w:tcPr>
           <w:p>
@@ -4262,21 +4125,7 @@
           <w:highlight w:val="yellow"/>
           <w:lang w:val="en-GB-oed"/>
         </w:rPr>
-        <w:t xml:space="preserve">You will </w:t>
-      </w:r>
-      <w:r>
-        <w:rPr>
-          <w:highlight w:val="yellow"/>
-          <w:lang w:val="en-GB-oed"/>
-        </w:rPr>
-        <w:t xml:space="preserve">do the activities </w:t>
-      </w:r>
-      <w:r>
-        <w:rPr>
-          <w:highlight w:val="yellow"/>
-          <w:lang w:val="en-GB-oed"/>
-        </w:rPr>
-        <w:t xml:space="preserve">with pen or pencil in a piece of paper and then you WILL TAKE A PICTURE OF IT and send it to me by email at </w:t>
+        <w:t xml:space="preserve">You will do the activities with pen or pencil in a piece of paper and then you WILL TAKE A PICTURE OF IT and send it to me by email at </w:t>
       </w:r>
       <w:hyperlink r:id="rId12">
         <w:r>
@@ -4432,18 +4281,18 @@
       <w:tblPr>
         <w:tblW w:w="9972" w:type="dxa"/>
         <w:jc w:val="left"/>
-        <w:tblInd w:w="55" w:type="dxa"/>
+        <w:tblInd w:w="53" w:type="dxa"/>
         <w:tblBorders>
-          <w:top w:val="single" w:sz="2" w:space="0" w:color="000000"/>
-          <w:left w:val="single" w:sz="2" w:space="0" w:color="000000"/>
-          <w:bottom w:val="single" w:sz="2" w:space="0" w:color="000000"/>
-          <w:right w:val="single" w:sz="2" w:space="0" w:color="000000"/>
-          <w:insideH w:val="single" w:sz="2" w:space="0" w:color="000000"/>
-          <w:insideV w:val="single" w:sz="2" w:space="0" w:color="000000"/>
+          <w:top w:val="single" w:sz="2" w:space="0" w:color="000001"/>
+          <w:left w:val="single" w:sz="2" w:space="0" w:color="000001"/>
+          <w:bottom w:val="single" w:sz="2" w:space="0" w:color="000001"/>
+          <w:right w:val="single" w:sz="2" w:space="0" w:color="000001"/>
+          <w:insideH w:val="single" w:sz="2" w:space="0" w:color="000001"/>
+          <w:insideV w:val="single" w:sz="2" w:space="0" w:color="000001"/>
         </w:tblBorders>
         <w:tblCellMar>
           <w:top w:w="55" w:type="dxa"/>
-          <w:left w:w="54" w:type="dxa"/>
+          <w:left w:w="51" w:type="dxa"/>
           <w:bottom w:w="55" w:type="dxa"/>
           <w:right w:w="55" w:type="dxa"/>
         </w:tblCellMar>
@@ -4457,16 +4306,16 @@
           <w:tcPr>
             <w:tcW w:w="9972" w:type="dxa"/>
             <w:tcBorders>
-              <w:top w:val="single" w:sz="2" w:space="0" w:color="000000"/>
-              <w:left w:val="single" w:sz="2" w:space="0" w:color="000000"/>
-              <w:bottom w:val="single" w:sz="2" w:space="0" w:color="000000"/>
-              <w:right w:val="single" w:sz="2" w:space="0" w:color="000000"/>
-              <w:insideH w:val="single" w:sz="2" w:space="0" w:color="000000"/>
-              <w:insideV w:val="single" w:sz="2" w:space="0" w:color="000000"/>
-            </w:tcBorders>
-            <w:shd w:fill="auto" w:val="clear"/>
-            <w:tcMar>
-              <w:left w:w="54" w:type="dxa"/>
+              <w:top w:val="single" w:sz="2" w:space="0" w:color="000001"/>
+              <w:left w:val="single" w:sz="2" w:space="0" w:color="000001"/>
+              <w:bottom w:val="single" w:sz="2" w:space="0" w:color="000001"/>
+              <w:right w:val="single" w:sz="2" w:space="0" w:color="000001"/>
+              <w:insideH w:val="single" w:sz="2" w:space="0" w:color="000001"/>
+              <w:insideV w:val="single" w:sz="2" w:space="0" w:color="000001"/>
+            </w:tcBorders>
+            <w:shd w:fill="auto" w:val="clear"/>
+            <w:tcMar>
+              <w:left w:w="51" w:type="dxa"/>
             </w:tcMar>
           </w:tcPr>
           <w:p>
@@ -4533,18 +4382,18 @@
       <w:tblPr>
         <w:tblW w:w="9972" w:type="dxa"/>
         <w:jc w:val="left"/>
-        <w:tblInd w:w="55" w:type="dxa"/>
+        <w:tblInd w:w="53" w:type="dxa"/>
         <w:tblBorders>
-          <w:top w:val="single" w:sz="2" w:space="0" w:color="000000"/>
-          <w:left w:val="single" w:sz="2" w:space="0" w:color="000000"/>
-          <w:bottom w:val="single" w:sz="2" w:space="0" w:color="000000"/>
-          <w:right w:val="single" w:sz="2" w:space="0" w:color="000000"/>
-          <w:insideH w:val="single" w:sz="2" w:space="0" w:color="000000"/>
-          <w:insideV w:val="single" w:sz="2" w:space="0" w:color="000000"/>
+          <w:top w:val="single" w:sz="2" w:space="0" w:color="000001"/>
+          <w:left w:val="single" w:sz="2" w:space="0" w:color="000001"/>
+          <w:bottom w:val="single" w:sz="2" w:space="0" w:color="000001"/>
+          <w:right w:val="single" w:sz="2" w:space="0" w:color="000001"/>
+          <w:insideH w:val="single" w:sz="2" w:space="0" w:color="000001"/>
+          <w:insideV w:val="single" w:sz="2" w:space="0" w:color="000001"/>
         </w:tblBorders>
         <w:tblCellMar>
           <w:top w:w="55" w:type="dxa"/>
-          <w:left w:w="54" w:type="dxa"/>
+          <w:left w:w="51" w:type="dxa"/>
           <w:bottom w:w="55" w:type="dxa"/>
           <w:right w:w="55" w:type="dxa"/>
         </w:tblCellMar>
@@ -4558,16 +4407,16 @@
           <w:tcPr>
             <w:tcW w:w="9972" w:type="dxa"/>
             <w:tcBorders>
-              <w:top w:val="single" w:sz="2" w:space="0" w:color="000000"/>
-              <w:left w:val="single" w:sz="2" w:space="0" w:color="000000"/>
-              <w:bottom w:val="single" w:sz="2" w:space="0" w:color="000000"/>
-              <w:right w:val="single" w:sz="2" w:space="0" w:color="000000"/>
-              <w:insideH w:val="single" w:sz="2" w:space="0" w:color="000000"/>
-              <w:insideV w:val="single" w:sz="2" w:space="0" w:color="000000"/>
-            </w:tcBorders>
-            <w:shd w:fill="auto" w:val="clear"/>
-            <w:tcMar>
-              <w:left w:w="54" w:type="dxa"/>
+              <w:top w:val="single" w:sz="2" w:space="0" w:color="000001"/>
+              <w:left w:val="single" w:sz="2" w:space="0" w:color="000001"/>
+              <w:bottom w:val="single" w:sz="2" w:space="0" w:color="000001"/>
+              <w:right w:val="single" w:sz="2" w:space="0" w:color="000001"/>
+              <w:insideH w:val="single" w:sz="2" w:space="0" w:color="000001"/>
+              <w:insideV w:val="single" w:sz="2" w:space="0" w:color="000001"/>
+            </w:tcBorders>
+            <w:shd w:fill="auto" w:val="clear"/>
+            <w:tcMar>
+              <w:left w:w="51" w:type="dxa"/>
             </w:tcMar>
           </w:tcPr>
           <w:p>
@@ -4700,18 +4549,18 @@
       <w:tblPr>
         <w:tblW w:w="9972" w:type="dxa"/>
         <w:jc w:val="left"/>
-        <w:tblInd w:w="55" w:type="dxa"/>
+        <w:tblInd w:w="53" w:type="dxa"/>
         <w:tblBorders>
-          <w:top w:val="single" w:sz="2" w:space="0" w:color="000000"/>
-          <w:left w:val="single" w:sz="2" w:space="0" w:color="000000"/>
-          <w:bottom w:val="single" w:sz="2" w:space="0" w:color="000000"/>
-          <w:right w:val="single" w:sz="2" w:space="0" w:color="000000"/>
-          <w:insideH w:val="single" w:sz="2" w:space="0" w:color="000000"/>
-          <w:insideV w:val="single" w:sz="2" w:space="0" w:color="000000"/>
+          <w:top w:val="single" w:sz="2" w:space="0" w:color="000001"/>
+          <w:left w:val="single" w:sz="2" w:space="0" w:color="000001"/>
+          <w:bottom w:val="single" w:sz="2" w:space="0" w:color="000001"/>
+          <w:right w:val="single" w:sz="2" w:space="0" w:color="000001"/>
+          <w:insideH w:val="single" w:sz="2" w:space="0" w:color="000001"/>
+          <w:insideV w:val="single" w:sz="2" w:space="0" w:color="000001"/>
         </w:tblBorders>
         <w:tblCellMar>
           <w:top w:w="55" w:type="dxa"/>
-          <w:left w:w="54" w:type="dxa"/>
+          <w:left w:w="51" w:type="dxa"/>
           <w:bottom w:w="55" w:type="dxa"/>
           <w:right w:w="55" w:type="dxa"/>
         </w:tblCellMar>
@@ -4725,16 +4574,16 @@
           <w:tcPr>
             <w:tcW w:w="9972" w:type="dxa"/>
             <w:tcBorders>
-              <w:top w:val="single" w:sz="2" w:space="0" w:color="000000"/>
-              <w:left w:val="single" w:sz="2" w:space="0" w:color="000000"/>
-              <w:bottom w:val="single" w:sz="2" w:space="0" w:color="000000"/>
-              <w:right w:val="single" w:sz="2" w:space="0" w:color="000000"/>
-              <w:insideH w:val="single" w:sz="2" w:space="0" w:color="000000"/>
-              <w:insideV w:val="single" w:sz="2" w:space="0" w:color="000000"/>
-            </w:tcBorders>
-            <w:shd w:fill="auto" w:val="clear"/>
-            <w:tcMar>
-              <w:left w:w="54" w:type="dxa"/>
+              <w:top w:val="single" w:sz="2" w:space="0" w:color="000001"/>
+              <w:left w:val="single" w:sz="2" w:space="0" w:color="000001"/>
+              <w:bottom w:val="single" w:sz="2" w:space="0" w:color="000001"/>
+              <w:right w:val="single" w:sz="2" w:space="0" w:color="000001"/>
+              <w:insideH w:val="single" w:sz="2" w:space="0" w:color="000001"/>
+              <w:insideV w:val="single" w:sz="2" w:space="0" w:color="000001"/>
+            </w:tcBorders>
+            <w:shd w:fill="auto" w:val="clear"/>
+            <w:tcMar>
+              <w:left w:w="51" w:type="dxa"/>
             </w:tcMar>
           </w:tcPr>
           <w:p>
@@ -4785,9 +4634,7 @@
     <w:p>
       <w:pPr>
         <w:pStyle w:val="Normal"/>
-        <w:rPr>
-          <w:lang w:val="en-GB-oed"/>
-        </w:rPr>
+        <w:rPr/>
       </w:pPr>
       <w:r>
         <w:rPr>
@@ -4803,6 +4650,7 @@
       <w:pgNumType w:fmt="decimal"/>
       <w:formProt w:val="false"/>
       <w:textDirection w:val="lrTb"/>
+      <w:docGrid w:type="default" w:linePitch="240" w:charSpace="4294961151"/>
     </w:sectPr>
   </w:body>
 </w:document>
@@ -4814,15 +4662,12 @@
     <w:rPrDefault>
       <w:rPr>
         <w:rFonts w:ascii="Liberation Serif" w:hAnsi="Liberation Serif" w:eastAsia="WenQuanYi Zen Hei" w:cs="Lohit Devanagari"/>
-        <w:sz w:val="24"/>
         <w:szCs w:val="24"/>
         <w:lang w:val="en-US" w:eastAsia="zh-CN" w:bidi="hi-IN"/>
       </w:rPr>
     </w:rPrDefault>
     <w:pPrDefault>
-      <w:pPr>
-        <w:widowControl/>
-      </w:pPr>
+      <w:pPr/>
     </w:pPrDefault>
   </w:docDefaults>
   <w:style w:type="paragraph" w:styleId="Normal">
@@ -4830,14 +4675,13 @@
     <w:qFormat/>
     <w:pPr>
       <w:widowControl/>
-      <w:kinsoku w:val="true"/>
-      <w:overflowPunct w:val="true"/>
-      <w:autoSpaceDE w:val="true"/>
+      <w:overflowPunct w:val="false"/>
       <w:bidi w:val="0"/>
+      <w:jc w:val="left"/>
     </w:pPr>
     <w:rPr>
       <w:rFonts w:ascii="Liberation Serif" w:hAnsi="Liberation Serif" w:eastAsia="WenQuanYi Zen Hei" w:cs="Lohit Devanagari"/>
-      <w:color w:val="auto"/>
+      <w:color w:val="00000A"/>
       <w:sz w:val="24"/>
       <w:szCs w:val="24"/>
       <w:lang w:val="en-US" w:eastAsia="zh-CN" w:bidi="hi-IN"/>

</xml_diff>

<commit_message>
added keys items 01, 03
</commit_message>
<xml_diff>
--- a/courseplan.docx
+++ b/courseplan.docx
@@ -154,7 +154,7 @@
       <w:tblPr>
         <w:tblW w:w="9972" w:type="dxa"/>
         <w:jc w:val="left"/>
-        <w:tblInd w:w="50" w:type="dxa"/>
+        <w:tblInd w:w="47" w:type="dxa"/>
         <w:tblBorders>
           <w:top w:val="single" w:sz="2" w:space="0" w:color="000001"/>
           <w:left w:val="single" w:sz="2" w:space="0" w:color="000001"/>
@@ -165,7 +165,7 @@
         </w:tblBorders>
         <w:tblCellMar>
           <w:top w:w="55" w:type="dxa"/>
-          <w:left w:w="48" w:type="dxa"/>
+          <w:left w:w="45" w:type="dxa"/>
           <w:bottom w:w="55" w:type="dxa"/>
           <w:right w:w="55" w:type="dxa"/>
         </w:tblCellMar>
@@ -188,7 +188,7 @@
             </w:tcBorders>
             <w:shd w:fill="auto" w:val="clear"/>
             <w:tcMar>
-              <w:left w:w="48" w:type="dxa"/>
+              <w:left w:w="45" w:type="dxa"/>
             </w:tcMar>
           </w:tcPr>
           <w:p>
@@ -410,7 +410,7 @@
       <w:tblPr>
         <w:tblW w:w="9972" w:type="dxa"/>
         <w:jc w:val="left"/>
-        <w:tblInd w:w="50" w:type="dxa"/>
+        <w:tblInd w:w="47" w:type="dxa"/>
         <w:tblBorders>
           <w:top w:val="single" w:sz="2" w:space="0" w:color="000001"/>
           <w:left w:val="single" w:sz="2" w:space="0" w:color="000001"/>
@@ -421,7 +421,7 @@
         </w:tblBorders>
         <w:tblCellMar>
           <w:top w:w="55" w:type="dxa"/>
-          <w:left w:w="48" w:type="dxa"/>
+          <w:left w:w="45" w:type="dxa"/>
           <w:bottom w:w="55" w:type="dxa"/>
           <w:right w:w="55" w:type="dxa"/>
         </w:tblCellMar>
@@ -444,7 +444,7 @@
             </w:tcBorders>
             <w:shd w:fill="auto" w:val="clear"/>
             <w:tcMar>
-              <w:left w:w="48" w:type="dxa"/>
+              <w:left w:w="45" w:type="dxa"/>
             </w:tcMar>
           </w:tcPr>
           <w:p>
@@ -711,7 +711,7 @@
       <w:tblPr>
         <w:tblW w:w="9975" w:type="dxa"/>
         <w:jc w:val="left"/>
-        <w:tblInd w:w="50" w:type="dxa"/>
+        <w:tblInd w:w="47" w:type="dxa"/>
         <w:tblBorders>
           <w:top w:val="single" w:sz="2" w:space="0" w:color="000001"/>
           <w:left w:val="single" w:sz="2" w:space="0" w:color="000001"/>
@@ -720,31 +720,31 @@
         </w:tblBorders>
         <w:tblCellMar>
           <w:top w:w="55" w:type="dxa"/>
-          <w:left w:w="48" w:type="dxa"/>
+          <w:left w:w="45" w:type="dxa"/>
           <w:bottom w:w="55" w:type="dxa"/>
           <w:right w:w="55" w:type="dxa"/>
         </w:tblCellMar>
       </w:tblPr>
       <w:tblGrid>
-        <w:gridCol w:w="448"/>
+        <w:gridCol w:w="447"/>
         <w:gridCol w:w="3238"/>
         <w:gridCol w:w="3238"/>
-        <w:gridCol w:w="3050"/>
+        <w:gridCol w:w="3051"/>
       </w:tblGrid>
       <w:tr>
         <w:trPr/>
         <w:tc>
           <w:tcPr>
-            <w:tcW w:w="448" w:type="dxa"/>
-            <w:tcBorders>
-              <w:top w:val="single" w:sz="2" w:space="0" w:color="000001"/>
-              <w:left w:val="single" w:sz="2" w:space="0" w:color="000001"/>
-              <w:bottom w:val="single" w:sz="2" w:space="0" w:color="000001"/>
-              <w:insideH w:val="single" w:sz="2" w:space="0" w:color="000001"/>
-            </w:tcBorders>
-            <w:shd w:fill="auto" w:val="clear"/>
-            <w:tcMar>
-              <w:left w:w="48" w:type="dxa"/>
+            <w:tcW w:w="447" w:type="dxa"/>
+            <w:tcBorders>
+              <w:top w:val="single" w:sz="2" w:space="0" w:color="000001"/>
+              <w:left w:val="single" w:sz="2" w:space="0" w:color="000001"/>
+              <w:bottom w:val="single" w:sz="2" w:space="0" w:color="000001"/>
+              <w:insideH w:val="single" w:sz="2" w:space="0" w:color="000001"/>
+            </w:tcBorders>
+            <w:shd w:fill="auto" w:val="clear"/>
+            <w:tcMar>
+              <w:left w:w="45" w:type="dxa"/>
             </w:tcMar>
           </w:tcPr>
           <w:p>
@@ -773,7 +773,7 @@
             </w:tcBorders>
             <w:shd w:fill="auto" w:val="clear"/>
             <w:tcMar>
-              <w:left w:w="48" w:type="dxa"/>
+              <w:left w:w="45" w:type="dxa"/>
             </w:tcMar>
           </w:tcPr>
           <w:p>
@@ -804,7 +804,7 @@
             </w:tcBorders>
             <w:shd w:fill="auto" w:val="clear"/>
             <w:tcMar>
-              <w:left w:w="48" w:type="dxa"/>
+              <w:left w:w="45" w:type="dxa"/>
             </w:tcMar>
           </w:tcPr>
           <w:p>
@@ -826,7 +826,7 @@
         </w:tc>
         <w:tc>
           <w:tcPr>
-            <w:tcW w:w="3050" w:type="dxa"/>
+            <w:tcW w:w="3051" w:type="dxa"/>
             <w:tcBorders>
               <w:top w:val="single" w:sz="2" w:space="0" w:color="000001"/>
               <w:left w:val="single" w:sz="2" w:space="0" w:color="000001"/>
@@ -837,7 +837,7 @@
             </w:tcBorders>
             <w:shd w:fill="auto" w:val="clear"/>
             <w:tcMar>
-              <w:left w:w="48" w:type="dxa"/>
+              <w:left w:w="45" w:type="dxa"/>
             </w:tcMar>
           </w:tcPr>
           <w:p>
@@ -861,16 +861,16 @@
         <w:trPr/>
         <w:tc>
           <w:tcPr>
-            <w:tcW w:w="448" w:type="dxa"/>
-            <w:tcBorders>
-              <w:top w:val="single" w:sz="2" w:space="0" w:color="000001"/>
-              <w:left w:val="single" w:sz="2" w:space="0" w:color="000001"/>
-              <w:bottom w:val="single" w:sz="2" w:space="0" w:color="000001"/>
-              <w:insideH w:val="single" w:sz="2" w:space="0" w:color="000001"/>
-            </w:tcBorders>
-            <w:shd w:fill="auto" w:val="clear"/>
-            <w:tcMar>
-              <w:left w:w="48" w:type="dxa"/>
+            <w:tcW w:w="447" w:type="dxa"/>
+            <w:tcBorders>
+              <w:top w:val="single" w:sz="2" w:space="0" w:color="000001"/>
+              <w:left w:val="single" w:sz="2" w:space="0" w:color="000001"/>
+              <w:bottom w:val="single" w:sz="2" w:space="0" w:color="000001"/>
+              <w:insideH w:val="single" w:sz="2" w:space="0" w:color="000001"/>
+            </w:tcBorders>
+            <w:shd w:fill="auto" w:val="clear"/>
+            <w:tcMar>
+              <w:left w:w="45" w:type="dxa"/>
             </w:tcMar>
           </w:tcPr>
           <w:p>
@@ -900,7 +900,7 @@
             </w:tcBorders>
             <w:shd w:fill="auto" w:val="clear"/>
             <w:tcMar>
-              <w:left w:w="48" w:type="dxa"/>
+              <w:left w:w="45" w:type="dxa"/>
             </w:tcMar>
           </w:tcPr>
           <w:p>
@@ -929,7 +929,7 @@
             </w:tcBorders>
             <w:shd w:fill="auto" w:val="clear"/>
             <w:tcMar>
-              <w:left w:w="48" w:type="dxa"/>
+              <w:left w:w="45" w:type="dxa"/>
             </w:tcMar>
           </w:tcPr>
           <w:p>
@@ -963,7 +963,7 @@
         </w:tc>
         <w:tc>
           <w:tcPr>
-            <w:tcW w:w="3050" w:type="dxa"/>
+            <w:tcW w:w="3051" w:type="dxa"/>
             <w:tcBorders>
               <w:top w:val="single" w:sz="2" w:space="0" w:color="000001"/>
               <w:left w:val="single" w:sz="2" w:space="0" w:color="000001"/>
@@ -974,7 +974,7 @@
             </w:tcBorders>
             <w:shd w:fill="auto" w:val="clear"/>
             <w:tcMar>
-              <w:left w:w="48" w:type="dxa"/>
+              <w:left w:w="45" w:type="dxa"/>
             </w:tcMar>
           </w:tcPr>
           <w:p>
@@ -1011,16 +1011,16 @@
         <w:trPr/>
         <w:tc>
           <w:tcPr>
-            <w:tcW w:w="448" w:type="dxa"/>
-            <w:tcBorders>
-              <w:top w:val="single" w:sz="2" w:space="0" w:color="000001"/>
-              <w:left w:val="single" w:sz="2" w:space="0" w:color="000001"/>
-              <w:bottom w:val="single" w:sz="2" w:space="0" w:color="000001"/>
-              <w:insideH w:val="single" w:sz="2" w:space="0" w:color="000001"/>
-            </w:tcBorders>
-            <w:shd w:fill="auto" w:val="clear"/>
-            <w:tcMar>
-              <w:left w:w="48" w:type="dxa"/>
+            <w:tcW w:w="447" w:type="dxa"/>
+            <w:tcBorders>
+              <w:top w:val="single" w:sz="2" w:space="0" w:color="000001"/>
+              <w:left w:val="single" w:sz="2" w:space="0" w:color="000001"/>
+              <w:bottom w:val="single" w:sz="2" w:space="0" w:color="000001"/>
+              <w:insideH w:val="single" w:sz="2" w:space="0" w:color="000001"/>
+            </w:tcBorders>
+            <w:shd w:fill="auto" w:val="clear"/>
+            <w:tcMar>
+              <w:left w:w="45" w:type="dxa"/>
             </w:tcMar>
           </w:tcPr>
           <w:p>
@@ -1050,7 +1050,7 @@
             </w:tcBorders>
             <w:shd w:fill="auto" w:val="clear"/>
             <w:tcMar>
-              <w:left w:w="48" w:type="dxa"/>
+              <w:left w:w="45" w:type="dxa"/>
             </w:tcMar>
           </w:tcPr>
           <w:p>
@@ -1079,7 +1079,7 @@
             </w:tcBorders>
             <w:shd w:fill="auto" w:val="clear"/>
             <w:tcMar>
-              <w:left w:w="48" w:type="dxa"/>
+              <w:left w:w="45" w:type="dxa"/>
             </w:tcMar>
           </w:tcPr>
           <w:p>
@@ -1105,7 +1105,7 @@
         </w:tc>
         <w:tc>
           <w:tcPr>
-            <w:tcW w:w="3050" w:type="dxa"/>
+            <w:tcW w:w="3051" w:type="dxa"/>
             <w:tcBorders>
               <w:top w:val="single" w:sz="2" w:space="0" w:color="000001"/>
               <w:left w:val="single" w:sz="2" w:space="0" w:color="000001"/>
@@ -1116,7 +1116,7 @@
             </w:tcBorders>
             <w:shd w:fill="auto" w:val="clear"/>
             <w:tcMar>
-              <w:left w:w="48" w:type="dxa"/>
+              <w:left w:w="45" w:type="dxa"/>
             </w:tcMar>
           </w:tcPr>
           <w:p>
@@ -1139,16 +1139,16 @@
         <w:trPr/>
         <w:tc>
           <w:tcPr>
-            <w:tcW w:w="448" w:type="dxa"/>
-            <w:tcBorders>
-              <w:top w:val="single" w:sz="2" w:space="0" w:color="000001"/>
-              <w:left w:val="single" w:sz="2" w:space="0" w:color="000001"/>
-              <w:bottom w:val="single" w:sz="2" w:space="0" w:color="000001"/>
-              <w:insideH w:val="single" w:sz="2" w:space="0" w:color="000001"/>
-            </w:tcBorders>
-            <w:shd w:fill="auto" w:val="clear"/>
-            <w:tcMar>
-              <w:left w:w="48" w:type="dxa"/>
+            <w:tcW w:w="447" w:type="dxa"/>
+            <w:tcBorders>
+              <w:top w:val="single" w:sz="2" w:space="0" w:color="000001"/>
+              <w:left w:val="single" w:sz="2" w:space="0" w:color="000001"/>
+              <w:bottom w:val="single" w:sz="2" w:space="0" w:color="000001"/>
+              <w:insideH w:val="single" w:sz="2" w:space="0" w:color="000001"/>
+            </w:tcBorders>
+            <w:shd w:fill="auto" w:val="clear"/>
+            <w:tcMar>
+              <w:left w:w="45" w:type="dxa"/>
             </w:tcMar>
           </w:tcPr>
           <w:p>
@@ -1178,7 +1178,7 @@
             </w:tcBorders>
             <w:shd w:fill="auto" w:val="clear"/>
             <w:tcMar>
-              <w:left w:w="48" w:type="dxa"/>
+              <w:left w:w="45" w:type="dxa"/>
             </w:tcMar>
           </w:tcPr>
           <w:p>
@@ -1207,7 +1207,7 @@
             </w:tcBorders>
             <w:shd w:fill="auto" w:val="clear"/>
             <w:tcMar>
-              <w:left w:w="48" w:type="dxa"/>
+              <w:left w:w="45" w:type="dxa"/>
             </w:tcMar>
           </w:tcPr>
           <w:p>
@@ -1255,7 +1255,7 @@
         </w:tc>
         <w:tc>
           <w:tcPr>
-            <w:tcW w:w="3050" w:type="dxa"/>
+            <w:tcW w:w="3051" w:type="dxa"/>
             <w:tcBorders>
               <w:top w:val="single" w:sz="2" w:space="0" w:color="000001"/>
               <w:left w:val="single" w:sz="2" w:space="0" w:color="000001"/>
@@ -1266,7 +1266,7 @@
             </w:tcBorders>
             <w:shd w:fill="auto" w:val="clear"/>
             <w:tcMar>
-              <w:left w:w="48" w:type="dxa"/>
+              <w:left w:w="45" w:type="dxa"/>
             </w:tcMar>
           </w:tcPr>
           <w:p>
@@ -1304,13 +1304,7 @@
               <w:rPr>
                 <w:lang w:val="en-GB-oed"/>
               </w:rPr>
-              <w:t xml:space="preserve">worksheet </w:t>
-            </w:r>
-            <w:r>
-              <w:rPr>
-                <w:lang w:val="en-GB-oed"/>
-              </w:rPr>
-              <w:t>(PP trees)</w:t>
+              <w:t>worksheet (PP trees)</w:t>
             </w:r>
           </w:p>
           <w:p>
@@ -1339,16 +1333,16 @@
         <w:trPr/>
         <w:tc>
           <w:tcPr>
-            <w:tcW w:w="448" w:type="dxa"/>
-            <w:tcBorders>
-              <w:top w:val="single" w:sz="2" w:space="0" w:color="000001"/>
-              <w:left w:val="single" w:sz="2" w:space="0" w:color="000001"/>
-              <w:bottom w:val="single" w:sz="2" w:space="0" w:color="000001"/>
-              <w:insideH w:val="single" w:sz="2" w:space="0" w:color="000001"/>
-            </w:tcBorders>
-            <w:shd w:fill="auto" w:val="clear"/>
-            <w:tcMar>
-              <w:left w:w="48" w:type="dxa"/>
+            <w:tcW w:w="447" w:type="dxa"/>
+            <w:tcBorders>
+              <w:top w:val="single" w:sz="2" w:space="0" w:color="000001"/>
+              <w:left w:val="single" w:sz="2" w:space="0" w:color="000001"/>
+              <w:bottom w:val="single" w:sz="2" w:space="0" w:color="000001"/>
+              <w:insideH w:val="single" w:sz="2" w:space="0" w:color="000001"/>
+            </w:tcBorders>
+            <w:shd w:fill="auto" w:val="clear"/>
+            <w:tcMar>
+              <w:left w:w="45" w:type="dxa"/>
             </w:tcMar>
           </w:tcPr>
           <w:p>
@@ -1378,7 +1372,7 @@
             </w:tcBorders>
             <w:shd w:fill="auto" w:val="clear"/>
             <w:tcMar>
-              <w:left w:w="48" w:type="dxa"/>
+              <w:left w:w="45" w:type="dxa"/>
             </w:tcMar>
           </w:tcPr>
           <w:p>
@@ -1407,7 +1401,7 @@
             </w:tcBorders>
             <w:shd w:fill="auto" w:val="clear"/>
             <w:tcMar>
-              <w:left w:w="48" w:type="dxa"/>
+              <w:left w:w="45" w:type="dxa"/>
             </w:tcMar>
           </w:tcPr>
           <w:p>
@@ -1427,7 +1421,7 @@
         </w:tc>
         <w:tc>
           <w:tcPr>
-            <w:tcW w:w="3050" w:type="dxa"/>
+            <w:tcW w:w="3051" w:type="dxa"/>
             <w:tcBorders>
               <w:top w:val="single" w:sz="2" w:space="0" w:color="000001"/>
               <w:left w:val="single" w:sz="2" w:space="0" w:color="000001"/>
@@ -1438,7 +1432,7 @@
             </w:tcBorders>
             <w:shd w:fill="auto" w:val="clear"/>
             <w:tcMar>
-              <w:left w:w="48" w:type="dxa"/>
+              <w:left w:w="45" w:type="dxa"/>
             </w:tcMar>
           </w:tcPr>
           <w:p>
@@ -1475,16 +1469,16 @@
         <w:trPr/>
         <w:tc>
           <w:tcPr>
-            <w:tcW w:w="448" w:type="dxa"/>
-            <w:tcBorders>
-              <w:top w:val="single" w:sz="2" w:space="0" w:color="000001"/>
-              <w:left w:val="single" w:sz="2" w:space="0" w:color="000001"/>
-              <w:bottom w:val="single" w:sz="2" w:space="0" w:color="000001"/>
-              <w:insideH w:val="single" w:sz="2" w:space="0" w:color="000001"/>
-            </w:tcBorders>
-            <w:shd w:fill="auto" w:val="clear"/>
-            <w:tcMar>
-              <w:left w:w="48" w:type="dxa"/>
+            <w:tcW w:w="447" w:type="dxa"/>
+            <w:tcBorders>
+              <w:top w:val="single" w:sz="2" w:space="0" w:color="000001"/>
+              <w:left w:val="single" w:sz="2" w:space="0" w:color="000001"/>
+              <w:bottom w:val="single" w:sz="2" w:space="0" w:color="000001"/>
+              <w:insideH w:val="single" w:sz="2" w:space="0" w:color="000001"/>
+            </w:tcBorders>
+            <w:shd w:fill="auto" w:val="clear"/>
+            <w:tcMar>
+              <w:left w:w="45" w:type="dxa"/>
             </w:tcMar>
           </w:tcPr>
           <w:p>
@@ -1514,7 +1508,7 @@
             </w:tcBorders>
             <w:shd w:fill="auto" w:val="clear"/>
             <w:tcMar>
-              <w:left w:w="48" w:type="dxa"/>
+              <w:left w:w="45" w:type="dxa"/>
             </w:tcMar>
           </w:tcPr>
           <w:p>
@@ -1543,7 +1537,7 @@
             </w:tcBorders>
             <w:shd w:fill="auto" w:val="clear"/>
             <w:tcMar>
-              <w:left w:w="48" w:type="dxa"/>
+              <w:left w:w="45" w:type="dxa"/>
             </w:tcMar>
           </w:tcPr>
           <w:p>
@@ -1553,16 +1547,19 @@
                 <w:lang w:val="en-GB-oed"/>
               </w:rPr>
             </w:pPr>
-            <w:r>
-              <w:rPr>
-                <w:lang w:val="en-GB-oed"/>
-              </w:rPr>
-            </w:r>
-          </w:p>
-        </w:tc>
-        <w:tc>
-          <w:tcPr>
-            <w:tcW w:w="3050" w:type="dxa"/>
+            <w:bookmarkStart w:id="0" w:name="__DdeLink__1448_1071001454"/>
+            <w:bookmarkEnd w:id="0"/>
+            <w:r>
+              <w:rPr>
+                <w:lang w:val="en-GB-oed"/>
+              </w:rPr>
+              <w:t>SIEG 7.4 , 7.5,  7.7 , 7.8</w:t>
+            </w:r>
+          </w:p>
+        </w:tc>
+        <w:tc>
+          <w:tcPr>
+            <w:tcW w:w="3051" w:type="dxa"/>
             <w:tcBorders>
               <w:top w:val="single" w:sz="2" w:space="0" w:color="000001"/>
               <w:left w:val="single" w:sz="2" w:space="0" w:color="000001"/>
@@ -1573,7 +1570,7 @@
             </w:tcBorders>
             <w:shd w:fill="auto" w:val="clear"/>
             <w:tcMar>
-              <w:left w:w="48" w:type="dxa"/>
+              <w:left w:w="45" w:type="dxa"/>
             </w:tcMar>
           </w:tcPr>
           <w:p>
@@ -1587,6 +1584,7 @@
               <w:rPr>
                 <w:lang w:val="en-GB-oed"/>
               </w:rPr>
+              <w:t>exercises 3, 4, 8, 9 pg 148</w:t>
             </w:r>
           </w:p>
         </w:tc>
@@ -1595,16 +1593,16 @@
         <w:trPr/>
         <w:tc>
           <w:tcPr>
-            <w:tcW w:w="448" w:type="dxa"/>
-            <w:tcBorders>
-              <w:top w:val="single" w:sz="2" w:space="0" w:color="000001"/>
-              <w:left w:val="single" w:sz="2" w:space="0" w:color="000001"/>
-              <w:bottom w:val="single" w:sz="2" w:space="0" w:color="000001"/>
-              <w:insideH w:val="single" w:sz="2" w:space="0" w:color="000001"/>
-            </w:tcBorders>
-            <w:shd w:fill="auto" w:val="clear"/>
-            <w:tcMar>
-              <w:left w:w="48" w:type="dxa"/>
+            <w:tcW w:w="447" w:type="dxa"/>
+            <w:tcBorders>
+              <w:top w:val="single" w:sz="2" w:space="0" w:color="000001"/>
+              <w:left w:val="single" w:sz="2" w:space="0" w:color="000001"/>
+              <w:bottom w:val="single" w:sz="2" w:space="0" w:color="000001"/>
+              <w:insideH w:val="single" w:sz="2" w:space="0" w:color="000001"/>
+            </w:tcBorders>
+            <w:shd w:fill="auto" w:val="clear"/>
+            <w:tcMar>
+              <w:left w:w="45" w:type="dxa"/>
             </w:tcMar>
           </w:tcPr>
           <w:p>
@@ -1634,7 +1632,7 @@
             </w:tcBorders>
             <w:shd w:fill="auto" w:val="clear"/>
             <w:tcMar>
-              <w:left w:w="48" w:type="dxa"/>
+              <w:left w:w="45" w:type="dxa"/>
             </w:tcMar>
           </w:tcPr>
           <w:p>
@@ -1663,7 +1661,7 @@
             </w:tcBorders>
             <w:shd w:fill="auto" w:val="clear"/>
             <w:tcMar>
-              <w:left w:w="48" w:type="dxa"/>
+              <w:left w:w="45" w:type="dxa"/>
             </w:tcMar>
           </w:tcPr>
           <w:p>
@@ -1682,7 +1680,7 @@
         </w:tc>
         <w:tc>
           <w:tcPr>
-            <w:tcW w:w="3050" w:type="dxa"/>
+            <w:tcW w:w="3051" w:type="dxa"/>
             <w:tcBorders>
               <w:top w:val="single" w:sz="2" w:space="0" w:color="000001"/>
               <w:left w:val="single" w:sz="2" w:space="0" w:color="000001"/>
@@ -1693,7 +1691,7 @@
             </w:tcBorders>
             <w:shd w:fill="auto" w:val="clear"/>
             <w:tcMar>
-              <w:left w:w="48" w:type="dxa"/>
+              <w:left w:w="45" w:type="dxa"/>
             </w:tcMar>
           </w:tcPr>
           <w:p>
@@ -1715,16 +1713,16 @@
         <w:trPr/>
         <w:tc>
           <w:tcPr>
-            <w:tcW w:w="448" w:type="dxa"/>
-            <w:tcBorders>
-              <w:top w:val="single" w:sz="2" w:space="0" w:color="000001"/>
-              <w:left w:val="single" w:sz="2" w:space="0" w:color="000001"/>
-              <w:bottom w:val="single" w:sz="2" w:space="0" w:color="000001"/>
-              <w:insideH w:val="single" w:sz="2" w:space="0" w:color="000001"/>
-            </w:tcBorders>
-            <w:shd w:fill="auto" w:val="clear"/>
-            <w:tcMar>
-              <w:left w:w="48" w:type="dxa"/>
+            <w:tcW w:w="447" w:type="dxa"/>
+            <w:tcBorders>
+              <w:top w:val="single" w:sz="2" w:space="0" w:color="000001"/>
+              <w:left w:val="single" w:sz="2" w:space="0" w:color="000001"/>
+              <w:bottom w:val="single" w:sz="2" w:space="0" w:color="000001"/>
+              <w:insideH w:val="single" w:sz="2" w:space="0" w:color="000001"/>
+            </w:tcBorders>
+            <w:shd w:fill="auto" w:val="clear"/>
+            <w:tcMar>
+              <w:left w:w="45" w:type="dxa"/>
             </w:tcMar>
           </w:tcPr>
           <w:p>
@@ -1754,7 +1752,7 @@
             </w:tcBorders>
             <w:shd w:fill="auto" w:val="clear"/>
             <w:tcMar>
-              <w:left w:w="48" w:type="dxa"/>
+              <w:left w:w="45" w:type="dxa"/>
             </w:tcMar>
           </w:tcPr>
           <w:p>
@@ -1783,7 +1781,7 @@
             </w:tcBorders>
             <w:shd w:fill="auto" w:val="clear"/>
             <w:tcMar>
-              <w:left w:w="48" w:type="dxa"/>
+              <w:left w:w="45" w:type="dxa"/>
             </w:tcMar>
           </w:tcPr>
           <w:p>
@@ -1802,7 +1800,7 @@
         </w:tc>
         <w:tc>
           <w:tcPr>
-            <w:tcW w:w="3050" w:type="dxa"/>
+            <w:tcW w:w="3051" w:type="dxa"/>
             <w:tcBorders>
               <w:top w:val="single" w:sz="2" w:space="0" w:color="000001"/>
               <w:left w:val="single" w:sz="2" w:space="0" w:color="000001"/>
@@ -1813,7 +1811,7 @@
             </w:tcBorders>
             <w:shd w:fill="auto" w:val="clear"/>
             <w:tcMar>
-              <w:left w:w="48" w:type="dxa"/>
+              <w:left w:w="45" w:type="dxa"/>
             </w:tcMar>
           </w:tcPr>
           <w:p>
@@ -1835,16 +1833,16 @@
         <w:trPr/>
         <w:tc>
           <w:tcPr>
-            <w:tcW w:w="448" w:type="dxa"/>
-            <w:tcBorders>
-              <w:top w:val="single" w:sz="2" w:space="0" w:color="000001"/>
-              <w:left w:val="single" w:sz="2" w:space="0" w:color="000001"/>
-              <w:bottom w:val="single" w:sz="2" w:space="0" w:color="000001"/>
-              <w:insideH w:val="single" w:sz="2" w:space="0" w:color="000001"/>
-            </w:tcBorders>
-            <w:shd w:fill="auto" w:val="clear"/>
-            <w:tcMar>
-              <w:left w:w="48" w:type="dxa"/>
+            <w:tcW w:w="447" w:type="dxa"/>
+            <w:tcBorders>
+              <w:top w:val="single" w:sz="2" w:space="0" w:color="000001"/>
+              <w:left w:val="single" w:sz="2" w:space="0" w:color="000001"/>
+              <w:bottom w:val="single" w:sz="2" w:space="0" w:color="000001"/>
+              <w:insideH w:val="single" w:sz="2" w:space="0" w:color="000001"/>
+            </w:tcBorders>
+            <w:shd w:fill="auto" w:val="clear"/>
+            <w:tcMar>
+              <w:left w:w="45" w:type="dxa"/>
             </w:tcMar>
           </w:tcPr>
           <w:p>
@@ -1874,7 +1872,7 @@
             </w:tcBorders>
             <w:shd w:fill="auto" w:val="clear"/>
             <w:tcMar>
-              <w:left w:w="48" w:type="dxa"/>
+              <w:left w:w="45" w:type="dxa"/>
             </w:tcMar>
           </w:tcPr>
           <w:p>
@@ -1903,26 +1901,26 @@
             </w:tcBorders>
             <w:shd w:fill="auto" w:val="clear"/>
             <w:tcMar>
-              <w:left w:w="48" w:type="dxa"/>
-            </w:tcMar>
-          </w:tcPr>
-          <w:p>
-            <w:pPr>
-              <w:pStyle w:val="TableContents"/>
-              <w:rPr>
-                <w:lang w:val="en-GB-oed"/>
-              </w:rPr>
-            </w:pPr>
-            <w:r>
-              <w:rPr>
-                <w:lang w:val="en-GB-oed"/>
-              </w:rPr>
-            </w:r>
-          </w:p>
-        </w:tc>
-        <w:tc>
-          <w:tcPr>
-            <w:tcW w:w="3050" w:type="dxa"/>
+              <w:left w:w="45" w:type="dxa"/>
+            </w:tcMar>
+          </w:tcPr>
+          <w:p>
+            <w:pPr>
+              <w:pStyle w:val="TableContents"/>
+              <w:rPr>
+                <w:lang w:val="en-GB-oed"/>
+              </w:rPr>
+            </w:pPr>
+            <w:r>
+              <w:rPr>
+                <w:lang w:val="en-GB-oed"/>
+              </w:rPr>
+            </w:r>
+          </w:p>
+        </w:tc>
+        <w:tc>
+          <w:tcPr>
+            <w:tcW w:w="3051" w:type="dxa"/>
             <w:tcBorders>
               <w:top w:val="single" w:sz="2" w:space="0" w:color="000001"/>
               <w:left w:val="single" w:sz="2" w:space="0" w:color="000001"/>
@@ -1933,7 +1931,7 @@
             </w:tcBorders>
             <w:shd w:fill="auto" w:val="clear"/>
             <w:tcMar>
-              <w:left w:w="48" w:type="dxa"/>
+              <w:left w:w="45" w:type="dxa"/>
             </w:tcMar>
           </w:tcPr>
           <w:p>
@@ -1955,16 +1953,16 @@
         <w:trPr/>
         <w:tc>
           <w:tcPr>
-            <w:tcW w:w="448" w:type="dxa"/>
-            <w:tcBorders>
-              <w:top w:val="single" w:sz="2" w:space="0" w:color="000001"/>
-              <w:left w:val="single" w:sz="2" w:space="0" w:color="000001"/>
-              <w:bottom w:val="single" w:sz="2" w:space="0" w:color="000001"/>
-              <w:insideH w:val="single" w:sz="2" w:space="0" w:color="000001"/>
-            </w:tcBorders>
-            <w:shd w:fill="auto" w:val="clear"/>
-            <w:tcMar>
-              <w:left w:w="48" w:type="dxa"/>
+            <w:tcW w:w="447" w:type="dxa"/>
+            <w:tcBorders>
+              <w:top w:val="single" w:sz="2" w:space="0" w:color="000001"/>
+              <w:left w:val="single" w:sz="2" w:space="0" w:color="000001"/>
+              <w:bottom w:val="single" w:sz="2" w:space="0" w:color="000001"/>
+              <w:insideH w:val="single" w:sz="2" w:space="0" w:color="000001"/>
+            </w:tcBorders>
+            <w:shd w:fill="auto" w:val="clear"/>
+            <w:tcMar>
+              <w:left w:w="45" w:type="dxa"/>
             </w:tcMar>
           </w:tcPr>
           <w:p>
@@ -1994,7 +1992,7 @@
             </w:tcBorders>
             <w:shd w:fill="auto" w:val="clear"/>
             <w:tcMar>
-              <w:left w:w="48" w:type="dxa"/>
+              <w:left w:w="45" w:type="dxa"/>
             </w:tcMar>
           </w:tcPr>
           <w:p>
@@ -2023,26 +2021,26 @@
             </w:tcBorders>
             <w:shd w:fill="auto" w:val="clear"/>
             <w:tcMar>
-              <w:left w:w="48" w:type="dxa"/>
-            </w:tcMar>
-          </w:tcPr>
-          <w:p>
-            <w:pPr>
-              <w:pStyle w:val="TableContents"/>
-              <w:rPr>
-                <w:lang w:val="en-GB-oed"/>
-              </w:rPr>
-            </w:pPr>
-            <w:r>
-              <w:rPr>
-                <w:lang w:val="en-GB-oed"/>
-              </w:rPr>
-            </w:r>
-          </w:p>
-        </w:tc>
-        <w:tc>
-          <w:tcPr>
-            <w:tcW w:w="3050" w:type="dxa"/>
+              <w:left w:w="45" w:type="dxa"/>
+            </w:tcMar>
+          </w:tcPr>
+          <w:p>
+            <w:pPr>
+              <w:pStyle w:val="TableContents"/>
+              <w:rPr>
+                <w:lang w:val="en-GB-oed"/>
+              </w:rPr>
+            </w:pPr>
+            <w:r>
+              <w:rPr>
+                <w:lang w:val="en-GB-oed"/>
+              </w:rPr>
+            </w:r>
+          </w:p>
+        </w:tc>
+        <w:tc>
+          <w:tcPr>
+            <w:tcW w:w="3051" w:type="dxa"/>
             <w:tcBorders>
               <w:top w:val="single" w:sz="2" w:space="0" w:color="000001"/>
               <w:left w:val="single" w:sz="2" w:space="0" w:color="000001"/>
@@ -2053,7 +2051,7 @@
             </w:tcBorders>
             <w:shd w:fill="auto" w:val="clear"/>
             <w:tcMar>
-              <w:left w:w="48" w:type="dxa"/>
+              <w:left w:w="45" w:type="dxa"/>
             </w:tcMar>
           </w:tcPr>
           <w:p>
@@ -2075,16 +2073,16 @@
         <w:trPr/>
         <w:tc>
           <w:tcPr>
-            <w:tcW w:w="448" w:type="dxa"/>
-            <w:tcBorders>
-              <w:top w:val="single" w:sz="2" w:space="0" w:color="000001"/>
-              <w:left w:val="single" w:sz="2" w:space="0" w:color="000001"/>
-              <w:bottom w:val="single" w:sz="2" w:space="0" w:color="000001"/>
-              <w:insideH w:val="single" w:sz="2" w:space="0" w:color="000001"/>
-            </w:tcBorders>
-            <w:shd w:fill="auto" w:val="clear"/>
-            <w:tcMar>
-              <w:left w:w="48" w:type="dxa"/>
+            <w:tcW w:w="447" w:type="dxa"/>
+            <w:tcBorders>
+              <w:top w:val="single" w:sz="2" w:space="0" w:color="000001"/>
+              <w:left w:val="single" w:sz="2" w:space="0" w:color="000001"/>
+              <w:bottom w:val="single" w:sz="2" w:space="0" w:color="000001"/>
+              <w:insideH w:val="single" w:sz="2" w:space="0" w:color="000001"/>
+            </w:tcBorders>
+            <w:shd w:fill="auto" w:val="clear"/>
+            <w:tcMar>
+              <w:left w:w="45" w:type="dxa"/>
             </w:tcMar>
           </w:tcPr>
           <w:p>
@@ -2114,7 +2112,7 @@
             </w:tcBorders>
             <w:shd w:fill="auto" w:val="clear"/>
             <w:tcMar>
-              <w:left w:w="48" w:type="dxa"/>
+              <w:left w:w="45" w:type="dxa"/>
             </w:tcMar>
           </w:tcPr>
           <w:p>
@@ -2151,26 +2149,26 @@
             </w:tcBorders>
             <w:shd w:fill="auto" w:val="clear"/>
             <w:tcMar>
-              <w:left w:w="48" w:type="dxa"/>
-            </w:tcMar>
-          </w:tcPr>
-          <w:p>
-            <w:pPr>
-              <w:pStyle w:val="TableContents"/>
-              <w:rPr>
-                <w:lang w:val="en-GB-oed"/>
-              </w:rPr>
-            </w:pPr>
-            <w:r>
-              <w:rPr>
-                <w:lang w:val="en-GB-oed"/>
-              </w:rPr>
-            </w:r>
-          </w:p>
-        </w:tc>
-        <w:tc>
-          <w:tcPr>
-            <w:tcW w:w="3050" w:type="dxa"/>
+              <w:left w:w="45" w:type="dxa"/>
+            </w:tcMar>
+          </w:tcPr>
+          <w:p>
+            <w:pPr>
+              <w:pStyle w:val="TableContents"/>
+              <w:rPr>
+                <w:lang w:val="en-GB-oed"/>
+              </w:rPr>
+            </w:pPr>
+            <w:r>
+              <w:rPr>
+                <w:lang w:val="en-GB-oed"/>
+              </w:rPr>
+            </w:r>
+          </w:p>
+        </w:tc>
+        <w:tc>
+          <w:tcPr>
+            <w:tcW w:w="3051" w:type="dxa"/>
             <w:tcBorders>
               <w:top w:val="single" w:sz="2" w:space="0" w:color="000001"/>
               <w:left w:val="single" w:sz="2" w:space="0" w:color="000001"/>
@@ -2181,7 +2179,7 @@
             </w:tcBorders>
             <w:shd w:fill="auto" w:val="clear"/>
             <w:tcMar>
-              <w:left w:w="48" w:type="dxa"/>
+              <w:left w:w="45" w:type="dxa"/>
             </w:tcMar>
           </w:tcPr>
           <w:p>
@@ -2203,16 +2201,16 @@
         <w:trPr/>
         <w:tc>
           <w:tcPr>
-            <w:tcW w:w="448" w:type="dxa"/>
-            <w:tcBorders>
-              <w:top w:val="single" w:sz="2" w:space="0" w:color="000001"/>
-              <w:left w:val="single" w:sz="2" w:space="0" w:color="000001"/>
-              <w:bottom w:val="single" w:sz="2" w:space="0" w:color="000001"/>
-              <w:insideH w:val="single" w:sz="2" w:space="0" w:color="000001"/>
-            </w:tcBorders>
-            <w:shd w:fill="auto" w:val="clear"/>
-            <w:tcMar>
-              <w:left w:w="48" w:type="dxa"/>
+            <w:tcW w:w="447" w:type="dxa"/>
+            <w:tcBorders>
+              <w:top w:val="single" w:sz="2" w:space="0" w:color="000001"/>
+              <w:left w:val="single" w:sz="2" w:space="0" w:color="000001"/>
+              <w:bottom w:val="single" w:sz="2" w:space="0" w:color="000001"/>
+              <w:insideH w:val="single" w:sz="2" w:space="0" w:color="000001"/>
+            </w:tcBorders>
+            <w:shd w:fill="auto" w:val="clear"/>
+            <w:tcMar>
+              <w:left w:w="45" w:type="dxa"/>
             </w:tcMar>
           </w:tcPr>
           <w:p>
@@ -2242,7 +2240,7 @@
             </w:tcBorders>
             <w:shd w:fill="auto" w:val="clear"/>
             <w:tcMar>
-              <w:left w:w="48" w:type="dxa"/>
+              <w:left w:w="45" w:type="dxa"/>
             </w:tcMar>
           </w:tcPr>
           <w:p>
@@ -2275,26 +2273,26 @@
             </w:tcBorders>
             <w:shd w:fill="auto" w:val="clear"/>
             <w:tcMar>
-              <w:left w:w="48" w:type="dxa"/>
-            </w:tcMar>
-          </w:tcPr>
-          <w:p>
-            <w:pPr>
-              <w:pStyle w:val="TableContents"/>
-              <w:rPr>
-                <w:lang w:val="en-GB-oed"/>
-              </w:rPr>
-            </w:pPr>
-            <w:r>
-              <w:rPr>
-                <w:lang w:val="en-GB-oed"/>
-              </w:rPr>
-            </w:r>
-          </w:p>
-        </w:tc>
-        <w:tc>
-          <w:tcPr>
-            <w:tcW w:w="3050" w:type="dxa"/>
+              <w:left w:w="45" w:type="dxa"/>
+            </w:tcMar>
+          </w:tcPr>
+          <w:p>
+            <w:pPr>
+              <w:pStyle w:val="TableContents"/>
+              <w:rPr>
+                <w:lang w:val="en-GB-oed"/>
+              </w:rPr>
+            </w:pPr>
+            <w:r>
+              <w:rPr>
+                <w:lang w:val="en-GB-oed"/>
+              </w:rPr>
+            </w:r>
+          </w:p>
+        </w:tc>
+        <w:tc>
+          <w:tcPr>
+            <w:tcW w:w="3051" w:type="dxa"/>
             <w:tcBorders>
               <w:top w:val="single" w:sz="2" w:space="0" w:color="000001"/>
               <w:left w:val="single" w:sz="2" w:space="0" w:color="000001"/>
@@ -2305,7 +2303,7 @@
             </w:tcBorders>
             <w:shd w:fill="auto" w:val="clear"/>
             <w:tcMar>
-              <w:left w:w="48" w:type="dxa"/>
+              <w:left w:w="45" w:type="dxa"/>
             </w:tcMar>
           </w:tcPr>
           <w:p>
@@ -2327,16 +2325,16 @@
         <w:trPr/>
         <w:tc>
           <w:tcPr>
-            <w:tcW w:w="448" w:type="dxa"/>
-            <w:tcBorders>
-              <w:top w:val="single" w:sz="2" w:space="0" w:color="000001"/>
-              <w:left w:val="single" w:sz="2" w:space="0" w:color="000001"/>
-              <w:bottom w:val="single" w:sz="2" w:space="0" w:color="000001"/>
-              <w:insideH w:val="single" w:sz="2" w:space="0" w:color="000001"/>
-            </w:tcBorders>
-            <w:shd w:fill="auto" w:val="clear"/>
-            <w:tcMar>
-              <w:left w:w="48" w:type="dxa"/>
+            <w:tcW w:w="447" w:type="dxa"/>
+            <w:tcBorders>
+              <w:top w:val="single" w:sz="2" w:space="0" w:color="000001"/>
+              <w:left w:val="single" w:sz="2" w:space="0" w:color="000001"/>
+              <w:bottom w:val="single" w:sz="2" w:space="0" w:color="000001"/>
+              <w:insideH w:val="single" w:sz="2" w:space="0" w:color="000001"/>
+            </w:tcBorders>
+            <w:shd w:fill="auto" w:val="clear"/>
+            <w:tcMar>
+              <w:left w:w="45" w:type="dxa"/>
             </w:tcMar>
           </w:tcPr>
           <w:p>
@@ -2366,7 +2364,7 @@
             </w:tcBorders>
             <w:shd w:fill="auto" w:val="clear"/>
             <w:tcMar>
-              <w:left w:w="48" w:type="dxa"/>
+              <w:left w:w="45" w:type="dxa"/>
             </w:tcMar>
           </w:tcPr>
           <w:p>
@@ -2399,26 +2397,26 @@
             </w:tcBorders>
             <w:shd w:fill="auto" w:val="clear"/>
             <w:tcMar>
-              <w:left w:w="48" w:type="dxa"/>
-            </w:tcMar>
-          </w:tcPr>
-          <w:p>
-            <w:pPr>
-              <w:pStyle w:val="TableContents"/>
-              <w:rPr>
-                <w:lang w:val="en-GB-oed"/>
-              </w:rPr>
-            </w:pPr>
-            <w:r>
-              <w:rPr>
-                <w:lang w:val="en-GB-oed"/>
-              </w:rPr>
-            </w:r>
-          </w:p>
-        </w:tc>
-        <w:tc>
-          <w:tcPr>
-            <w:tcW w:w="3050" w:type="dxa"/>
+              <w:left w:w="45" w:type="dxa"/>
+            </w:tcMar>
+          </w:tcPr>
+          <w:p>
+            <w:pPr>
+              <w:pStyle w:val="TableContents"/>
+              <w:rPr>
+                <w:lang w:val="en-GB-oed"/>
+              </w:rPr>
+            </w:pPr>
+            <w:r>
+              <w:rPr>
+                <w:lang w:val="en-GB-oed"/>
+              </w:rPr>
+            </w:r>
+          </w:p>
+        </w:tc>
+        <w:tc>
+          <w:tcPr>
+            <w:tcW w:w="3051" w:type="dxa"/>
             <w:tcBorders>
               <w:top w:val="single" w:sz="2" w:space="0" w:color="000001"/>
               <w:left w:val="single" w:sz="2" w:space="0" w:color="000001"/>
@@ -2429,7 +2427,7 @@
             </w:tcBorders>
             <w:shd w:fill="auto" w:val="clear"/>
             <w:tcMar>
-              <w:left w:w="48" w:type="dxa"/>
+              <w:left w:w="45" w:type="dxa"/>
             </w:tcMar>
           </w:tcPr>
           <w:p>
@@ -2451,16 +2449,16 @@
         <w:trPr/>
         <w:tc>
           <w:tcPr>
-            <w:tcW w:w="448" w:type="dxa"/>
-            <w:tcBorders>
-              <w:top w:val="single" w:sz="2" w:space="0" w:color="000001"/>
-              <w:left w:val="single" w:sz="2" w:space="0" w:color="000001"/>
-              <w:bottom w:val="single" w:sz="2" w:space="0" w:color="000001"/>
-              <w:insideH w:val="single" w:sz="2" w:space="0" w:color="000001"/>
-            </w:tcBorders>
-            <w:shd w:fill="auto" w:val="clear"/>
-            <w:tcMar>
-              <w:left w:w="48" w:type="dxa"/>
+            <w:tcW w:w="447" w:type="dxa"/>
+            <w:tcBorders>
+              <w:top w:val="single" w:sz="2" w:space="0" w:color="000001"/>
+              <w:left w:val="single" w:sz="2" w:space="0" w:color="000001"/>
+              <w:bottom w:val="single" w:sz="2" w:space="0" w:color="000001"/>
+              <w:insideH w:val="single" w:sz="2" w:space="0" w:color="000001"/>
+            </w:tcBorders>
+            <w:shd w:fill="auto" w:val="clear"/>
+            <w:tcMar>
+              <w:left w:w="45" w:type="dxa"/>
             </w:tcMar>
           </w:tcPr>
           <w:p>
@@ -2490,7 +2488,7 @@
             </w:tcBorders>
             <w:shd w:fill="auto" w:val="clear"/>
             <w:tcMar>
-              <w:left w:w="48" w:type="dxa"/>
+              <w:left w:w="45" w:type="dxa"/>
             </w:tcMar>
           </w:tcPr>
           <w:p>
@@ -2523,26 +2521,26 @@
             </w:tcBorders>
             <w:shd w:fill="auto" w:val="clear"/>
             <w:tcMar>
-              <w:left w:w="48" w:type="dxa"/>
-            </w:tcMar>
-          </w:tcPr>
-          <w:p>
-            <w:pPr>
-              <w:pStyle w:val="TableContents"/>
-              <w:rPr>
-                <w:lang w:val="en-GB-oed"/>
-              </w:rPr>
-            </w:pPr>
-            <w:r>
-              <w:rPr>
-                <w:lang w:val="en-GB-oed"/>
-              </w:rPr>
-            </w:r>
-          </w:p>
-        </w:tc>
-        <w:tc>
-          <w:tcPr>
-            <w:tcW w:w="3050" w:type="dxa"/>
+              <w:left w:w="45" w:type="dxa"/>
+            </w:tcMar>
+          </w:tcPr>
+          <w:p>
+            <w:pPr>
+              <w:pStyle w:val="TableContents"/>
+              <w:rPr>
+                <w:lang w:val="en-GB-oed"/>
+              </w:rPr>
+            </w:pPr>
+            <w:r>
+              <w:rPr>
+                <w:lang w:val="en-GB-oed"/>
+              </w:rPr>
+            </w:r>
+          </w:p>
+        </w:tc>
+        <w:tc>
+          <w:tcPr>
+            <w:tcW w:w="3051" w:type="dxa"/>
             <w:tcBorders>
               <w:top w:val="single" w:sz="2" w:space="0" w:color="000001"/>
               <w:left w:val="single" w:sz="2" w:space="0" w:color="000001"/>
@@ -2553,7 +2551,7 @@
             </w:tcBorders>
             <w:shd w:fill="auto" w:val="clear"/>
             <w:tcMar>
-              <w:left w:w="48" w:type="dxa"/>
+              <w:left w:w="45" w:type="dxa"/>
             </w:tcMar>
           </w:tcPr>
           <w:p>
@@ -2575,16 +2573,16 @@
         <w:trPr/>
         <w:tc>
           <w:tcPr>
-            <w:tcW w:w="448" w:type="dxa"/>
-            <w:tcBorders>
-              <w:top w:val="single" w:sz="2" w:space="0" w:color="000001"/>
-              <w:left w:val="single" w:sz="2" w:space="0" w:color="000001"/>
-              <w:bottom w:val="single" w:sz="2" w:space="0" w:color="000001"/>
-              <w:insideH w:val="single" w:sz="2" w:space="0" w:color="000001"/>
-            </w:tcBorders>
-            <w:shd w:fill="auto" w:val="clear"/>
-            <w:tcMar>
-              <w:left w:w="48" w:type="dxa"/>
+            <w:tcW w:w="447" w:type="dxa"/>
+            <w:tcBorders>
+              <w:top w:val="single" w:sz="2" w:space="0" w:color="000001"/>
+              <w:left w:val="single" w:sz="2" w:space="0" w:color="000001"/>
+              <w:bottom w:val="single" w:sz="2" w:space="0" w:color="000001"/>
+              <w:insideH w:val="single" w:sz="2" w:space="0" w:color="000001"/>
+            </w:tcBorders>
+            <w:shd w:fill="auto" w:val="clear"/>
+            <w:tcMar>
+              <w:left w:w="45" w:type="dxa"/>
             </w:tcMar>
           </w:tcPr>
           <w:p>
@@ -2614,7 +2612,7 @@
             </w:tcBorders>
             <w:shd w:fill="auto" w:val="clear"/>
             <w:tcMar>
-              <w:left w:w="48" w:type="dxa"/>
+              <w:left w:w="45" w:type="dxa"/>
             </w:tcMar>
           </w:tcPr>
           <w:p>
@@ -2657,7 +2655,7 @@
             </w:tcBorders>
             <w:shd w:fill="auto" w:val="clear"/>
             <w:tcMar>
-              <w:left w:w="48" w:type="dxa"/>
+              <w:left w:w="45" w:type="dxa"/>
             </w:tcMar>
           </w:tcPr>
           <w:p>
@@ -2678,7 +2676,7 @@
         </w:tc>
         <w:tc>
           <w:tcPr>
-            <w:tcW w:w="3050" w:type="dxa"/>
+            <w:tcW w:w="3051" w:type="dxa"/>
             <w:tcBorders>
               <w:top w:val="single" w:sz="2" w:space="0" w:color="000001"/>
               <w:left w:val="single" w:sz="2" w:space="0" w:color="000001"/>
@@ -2689,7 +2687,7 @@
             </w:tcBorders>
             <w:shd w:fill="auto" w:val="clear"/>
             <w:tcMar>
-              <w:left w:w="48" w:type="dxa"/>
+              <w:left w:w="45" w:type="dxa"/>
             </w:tcMar>
           </w:tcPr>
           <w:p>
@@ -2711,16 +2709,16 @@
         <w:trPr/>
         <w:tc>
           <w:tcPr>
-            <w:tcW w:w="448" w:type="dxa"/>
-            <w:tcBorders>
-              <w:top w:val="single" w:sz="2" w:space="0" w:color="000001"/>
-              <w:left w:val="single" w:sz="2" w:space="0" w:color="000001"/>
-              <w:bottom w:val="single" w:sz="2" w:space="0" w:color="000001"/>
-              <w:insideH w:val="single" w:sz="2" w:space="0" w:color="000001"/>
-            </w:tcBorders>
-            <w:shd w:fill="auto" w:val="clear"/>
-            <w:tcMar>
-              <w:left w:w="48" w:type="dxa"/>
+            <w:tcW w:w="447" w:type="dxa"/>
+            <w:tcBorders>
+              <w:top w:val="single" w:sz="2" w:space="0" w:color="000001"/>
+              <w:left w:val="single" w:sz="2" w:space="0" w:color="000001"/>
+              <w:bottom w:val="single" w:sz="2" w:space="0" w:color="000001"/>
+              <w:insideH w:val="single" w:sz="2" w:space="0" w:color="000001"/>
+            </w:tcBorders>
+            <w:shd w:fill="auto" w:val="clear"/>
+            <w:tcMar>
+              <w:left w:w="45" w:type="dxa"/>
             </w:tcMar>
           </w:tcPr>
           <w:p>
@@ -2750,7 +2748,7 @@
             </w:tcBorders>
             <w:shd w:fill="auto" w:val="clear"/>
             <w:tcMar>
-              <w:left w:w="48" w:type="dxa"/>
+              <w:left w:w="45" w:type="dxa"/>
             </w:tcMar>
           </w:tcPr>
           <w:p>
@@ -2797,7 +2795,7 @@
             </w:tcBorders>
             <w:shd w:fill="auto" w:val="clear"/>
             <w:tcMar>
-              <w:left w:w="48" w:type="dxa"/>
+              <w:left w:w="45" w:type="dxa"/>
             </w:tcMar>
           </w:tcPr>
           <w:p>
@@ -2820,7 +2818,7 @@
         </w:tc>
         <w:tc>
           <w:tcPr>
-            <w:tcW w:w="3050" w:type="dxa"/>
+            <w:tcW w:w="3051" w:type="dxa"/>
             <w:tcBorders>
               <w:top w:val="single" w:sz="2" w:space="0" w:color="000001"/>
               <w:left w:val="single" w:sz="2" w:space="0" w:color="000001"/>
@@ -2831,7 +2829,7 @@
             </w:tcBorders>
             <w:shd w:fill="auto" w:val="clear"/>
             <w:tcMar>
-              <w:left w:w="48" w:type="dxa"/>
+              <w:left w:w="45" w:type="dxa"/>
             </w:tcMar>
           </w:tcPr>
           <w:p>
@@ -2853,16 +2851,16 @@
         <w:trPr/>
         <w:tc>
           <w:tcPr>
-            <w:tcW w:w="448" w:type="dxa"/>
-            <w:tcBorders>
-              <w:top w:val="single" w:sz="2" w:space="0" w:color="000001"/>
-              <w:left w:val="single" w:sz="2" w:space="0" w:color="000001"/>
-              <w:bottom w:val="single" w:sz="2" w:space="0" w:color="000001"/>
-              <w:insideH w:val="single" w:sz="2" w:space="0" w:color="000001"/>
-            </w:tcBorders>
-            <w:shd w:fill="auto" w:val="clear"/>
-            <w:tcMar>
-              <w:left w:w="48" w:type="dxa"/>
+            <w:tcW w:w="447" w:type="dxa"/>
+            <w:tcBorders>
+              <w:top w:val="single" w:sz="2" w:space="0" w:color="000001"/>
+              <w:left w:val="single" w:sz="2" w:space="0" w:color="000001"/>
+              <w:bottom w:val="single" w:sz="2" w:space="0" w:color="000001"/>
+              <w:insideH w:val="single" w:sz="2" w:space="0" w:color="000001"/>
+            </w:tcBorders>
+            <w:shd w:fill="auto" w:val="clear"/>
+            <w:tcMar>
+              <w:left w:w="45" w:type="dxa"/>
             </w:tcMar>
           </w:tcPr>
           <w:p>
@@ -2892,7 +2890,7 @@
             </w:tcBorders>
             <w:shd w:fill="auto" w:val="clear"/>
             <w:tcMar>
-              <w:left w:w="48" w:type="dxa"/>
+              <w:left w:w="45" w:type="dxa"/>
             </w:tcMar>
           </w:tcPr>
           <w:p>
@@ -2921,7 +2919,7 @@
             </w:tcBorders>
             <w:shd w:fill="auto" w:val="clear"/>
             <w:tcMar>
-              <w:left w:w="48" w:type="dxa"/>
+              <w:left w:w="45" w:type="dxa"/>
             </w:tcMar>
           </w:tcPr>
           <w:p>
@@ -2944,7 +2942,7 @@
         </w:tc>
         <w:tc>
           <w:tcPr>
-            <w:tcW w:w="3050" w:type="dxa"/>
+            <w:tcW w:w="3051" w:type="dxa"/>
             <w:tcBorders>
               <w:top w:val="single" w:sz="2" w:space="0" w:color="000001"/>
               <w:left w:val="single" w:sz="2" w:space="0" w:color="000001"/>
@@ -2955,7 +2953,7 @@
             </w:tcBorders>
             <w:shd w:fill="auto" w:val="clear"/>
             <w:tcMar>
-              <w:left w:w="48" w:type="dxa"/>
+              <w:left w:w="45" w:type="dxa"/>
             </w:tcMar>
           </w:tcPr>
           <w:p>
@@ -2977,16 +2975,16 @@
         <w:trPr/>
         <w:tc>
           <w:tcPr>
-            <w:tcW w:w="448" w:type="dxa"/>
-            <w:tcBorders>
-              <w:top w:val="single" w:sz="2" w:space="0" w:color="000001"/>
-              <w:left w:val="single" w:sz="2" w:space="0" w:color="000001"/>
-              <w:bottom w:val="single" w:sz="2" w:space="0" w:color="000001"/>
-              <w:insideH w:val="single" w:sz="2" w:space="0" w:color="000001"/>
-            </w:tcBorders>
-            <w:shd w:fill="auto" w:val="clear"/>
-            <w:tcMar>
-              <w:left w:w="48" w:type="dxa"/>
+            <w:tcW w:w="447" w:type="dxa"/>
+            <w:tcBorders>
+              <w:top w:val="single" w:sz="2" w:space="0" w:color="000001"/>
+              <w:left w:val="single" w:sz="2" w:space="0" w:color="000001"/>
+              <w:bottom w:val="single" w:sz="2" w:space="0" w:color="000001"/>
+              <w:insideH w:val="single" w:sz="2" w:space="0" w:color="000001"/>
+            </w:tcBorders>
+            <w:shd w:fill="auto" w:val="clear"/>
+            <w:tcMar>
+              <w:left w:w="45" w:type="dxa"/>
             </w:tcMar>
           </w:tcPr>
           <w:p>
@@ -3016,7 +3014,7 @@
             </w:tcBorders>
             <w:shd w:fill="auto" w:val="clear"/>
             <w:tcMar>
-              <w:left w:w="48" w:type="dxa"/>
+              <w:left w:w="45" w:type="dxa"/>
             </w:tcMar>
           </w:tcPr>
           <w:p>
@@ -3045,26 +3043,26 @@
             </w:tcBorders>
             <w:shd w:fill="auto" w:val="clear"/>
             <w:tcMar>
-              <w:left w:w="48" w:type="dxa"/>
-            </w:tcMar>
-          </w:tcPr>
-          <w:p>
-            <w:pPr>
-              <w:pStyle w:val="TableContents"/>
-              <w:rPr>
-                <w:lang w:val="en-GB-oed"/>
-              </w:rPr>
-            </w:pPr>
-            <w:r>
-              <w:rPr>
-                <w:lang w:val="en-GB-oed"/>
-              </w:rPr>
-            </w:r>
-          </w:p>
-        </w:tc>
-        <w:tc>
-          <w:tcPr>
-            <w:tcW w:w="3050" w:type="dxa"/>
+              <w:left w:w="45" w:type="dxa"/>
+            </w:tcMar>
+          </w:tcPr>
+          <w:p>
+            <w:pPr>
+              <w:pStyle w:val="TableContents"/>
+              <w:rPr>
+                <w:lang w:val="en-GB-oed"/>
+              </w:rPr>
+            </w:pPr>
+            <w:r>
+              <w:rPr>
+                <w:lang w:val="en-GB-oed"/>
+              </w:rPr>
+            </w:r>
+          </w:p>
+        </w:tc>
+        <w:tc>
+          <w:tcPr>
+            <w:tcW w:w="3051" w:type="dxa"/>
             <w:tcBorders>
               <w:top w:val="single" w:sz="2" w:space="0" w:color="000001"/>
               <w:left w:val="single" w:sz="2" w:space="0" w:color="000001"/>
@@ -3075,7 +3073,7 @@
             </w:tcBorders>
             <w:shd w:fill="auto" w:val="clear"/>
             <w:tcMar>
-              <w:left w:w="48" w:type="dxa"/>
+              <w:left w:w="45" w:type="dxa"/>
             </w:tcMar>
           </w:tcPr>
           <w:p>
@@ -3097,16 +3095,16 @@
         <w:trPr/>
         <w:tc>
           <w:tcPr>
-            <w:tcW w:w="448" w:type="dxa"/>
-            <w:tcBorders>
-              <w:top w:val="single" w:sz="2" w:space="0" w:color="000001"/>
-              <w:left w:val="single" w:sz="2" w:space="0" w:color="000001"/>
-              <w:bottom w:val="single" w:sz="2" w:space="0" w:color="000001"/>
-              <w:insideH w:val="single" w:sz="2" w:space="0" w:color="000001"/>
-            </w:tcBorders>
-            <w:shd w:fill="auto" w:val="clear"/>
-            <w:tcMar>
-              <w:left w:w="48" w:type="dxa"/>
+            <w:tcW w:w="447" w:type="dxa"/>
+            <w:tcBorders>
+              <w:top w:val="single" w:sz="2" w:space="0" w:color="000001"/>
+              <w:left w:val="single" w:sz="2" w:space="0" w:color="000001"/>
+              <w:bottom w:val="single" w:sz="2" w:space="0" w:color="000001"/>
+              <w:insideH w:val="single" w:sz="2" w:space="0" w:color="000001"/>
+            </w:tcBorders>
+            <w:shd w:fill="auto" w:val="clear"/>
+            <w:tcMar>
+              <w:left w:w="45" w:type="dxa"/>
             </w:tcMar>
           </w:tcPr>
           <w:p>
@@ -3136,7 +3134,7 @@
             </w:tcBorders>
             <w:shd w:fill="auto" w:val="clear"/>
             <w:tcMar>
-              <w:left w:w="48" w:type="dxa"/>
+              <w:left w:w="45" w:type="dxa"/>
             </w:tcMar>
           </w:tcPr>
           <w:p>
@@ -3165,26 +3163,26 @@
             </w:tcBorders>
             <w:shd w:fill="auto" w:val="clear"/>
             <w:tcMar>
-              <w:left w:w="48" w:type="dxa"/>
-            </w:tcMar>
-          </w:tcPr>
-          <w:p>
-            <w:pPr>
-              <w:pStyle w:val="TableContents"/>
-              <w:rPr>
-                <w:lang w:val="en-GB-oed"/>
-              </w:rPr>
-            </w:pPr>
-            <w:r>
-              <w:rPr>
-                <w:lang w:val="en-GB-oed"/>
-              </w:rPr>
-            </w:r>
-          </w:p>
-        </w:tc>
-        <w:tc>
-          <w:tcPr>
-            <w:tcW w:w="3050" w:type="dxa"/>
+              <w:left w:w="45" w:type="dxa"/>
+            </w:tcMar>
+          </w:tcPr>
+          <w:p>
+            <w:pPr>
+              <w:pStyle w:val="TableContents"/>
+              <w:rPr>
+                <w:lang w:val="en-GB-oed"/>
+              </w:rPr>
+            </w:pPr>
+            <w:r>
+              <w:rPr>
+                <w:lang w:val="en-GB-oed"/>
+              </w:rPr>
+            </w:r>
+          </w:p>
+        </w:tc>
+        <w:tc>
+          <w:tcPr>
+            <w:tcW w:w="3051" w:type="dxa"/>
             <w:tcBorders>
               <w:top w:val="single" w:sz="2" w:space="0" w:color="000001"/>
               <w:left w:val="single" w:sz="2" w:space="0" w:color="000001"/>
@@ -3195,7 +3193,7 @@
             </w:tcBorders>
             <w:shd w:fill="auto" w:val="clear"/>
             <w:tcMar>
-              <w:left w:w="48" w:type="dxa"/>
+              <w:left w:w="45" w:type="dxa"/>
             </w:tcMar>
           </w:tcPr>
           <w:p>
@@ -3330,7 +3328,7 @@
       <w:tblPr>
         <w:tblW w:w="9972" w:type="dxa"/>
         <w:jc w:val="left"/>
-        <w:tblInd w:w="50" w:type="dxa"/>
+        <w:tblInd w:w="47" w:type="dxa"/>
         <w:tblBorders>
           <w:top w:val="single" w:sz="2" w:space="0" w:color="000001"/>
           <w:left w:val="single" w:sz="2" w:space="0" w:color="000001"/>
@@ -3341,7 +3339,7 @@
         </w:tblBorders>
         <w:tblCellMar>
           <w:top w:w="55" w:type="dxa"/>
-          <w:left w:w="48" w:type="dxa"/>
+          <w:left w:w="45" w:type="dxa"/>
           <w:bottom w:w="55" w:type="dxa"/>
           <w:right w:w="55" w:type="dxa"/>
         </w:tblCellMar>
@@ -3364,7 +3362,7 @@
             </w:tcBorders>
             <w:shd w:fill="auto" w:val="clear"/>
             <w:tcMar>
-              <w:left w:w="48" w:type="dxa"/>
+              <w:left w:w="45" w:type="dxa"/>
             </w:tcMar>
           </w:tcPr>
           <w:p>
@@ -3674,7 +3672,7 @@
       <w:tblPr>
         <w:tblW w:w="9972" w:type="dxa"/>
         <w:jc w:val="left"/>
-        <w:tblInd w:w="50" w:type="dxa"/>
+        <w:tblInd w:w="47" w:type="dxa"/>
         <w:tblBorders>
           <w:top w:val="single" w:sz="2" w:space="0" w:color="000001"/>
           <w:left w:val="single" w:sz="2" w:space="0" w:color="000001"/>
@@ -3685,7 +3683,7 @@
         </w:tblBorders>
         <w:tblCellMar>
           <w:top w:w="55" w:type="dxa"/>
-          <w:left w:w="48" w:type="dxa"/>
+          <w:left w:w="45" w:type="dxa"/>
           <w:bottom w:w="55" w:type="dxa"/>
           <w:right w:w="55" w:type="dxa"/>
         </w:tblCellMar>
@@ -3708,7 +3706,7 @@
             </w:tcBorders>
             <w:shd w:fill="auto" w:val="clear"/>
             <w:tcMar>
-              <w:left w:w="48" w:type="dxa"/>
+              <w:left w:w="45" w:type="dxa"/>
             </w:tcMar>
           </w:tcPr>
           <w:p>
@@ -3758,7 +3756,7 @@
       <w:tblPr>
         <w:tblW w:w="9972" w:type="dxa"/>
         <w:jc w:val="left"/>
-        <w:tblInd w:w="50" w:type="dxa"/>
+        <w:tblInd w:w="47" w:type="dxa"/>
         <w:tblBorders>
           <w:top w:val="single" w:sz="2" w:space="0" w:color="000001"/>
           <w:left w:val="single" w:sz="2" w:space="0" w:color="000001"/>
@@ -3769,7 +3767,7 @@
         </w:tblBorders>
         <w:tblCellMar>
           <w:top w:w="55" w:type="dxa"/>
-          <w:left w:w="48" w:type="dxa"/>
+          <w:left w:w="45" w:type="dxa"/>
           <w:bottom w:w="55" w:type="dxa"/>
           <w:right w:w="55" w:type="dxa"/>
         </w:tblCellMar>
@@ -3792,7 +3790,7 @@
             </w:tcBorders>
             <w:shd w:fill="auto" w:val="clear"/>
             <w:tcMar>
-              <w:left w:w="48" w:type="dxa"/>
+              <w:left w:w="45" w:type="dxa"/>
             </w:tcMar>
           </w:tcPr>
           <w:p>
@@ -3857,7 +3855,7 @@
       <w:tblPr>
         <w:tblW w:w="9972" w:type="dxa"/>
         <w:jc w:val="left"/>
-        <w:tblInd w:w="50" w:type="dxa"/>
+        <w:tblInd w:w="47" w:type="dxa"/>
         <w:tblBorders>
           <w:top w:val="single" w:sz="2" w:space="0" w:color="000001"/>
           <w:left w:val="single" w:sz="2" w:space="0" w:color="000001"/>
@@ -3868,7 +3866,7 @@
         </w:tblBorders>
         <w:tblCellMar>
           <w:top w:w="55" w:type="dxa"/>
-          <w:left w:w="48" w:type="dxa"/>
+          <w:left w:w="45" w:type="dxa"/>
           <w:bottom w:w="55" w:type="dxa"/>
           <w:right w:w="55" w:type="dxa"/>
         </w:tblCellMar>
@@ -3891,7 +3889,7 @@
             </w:tcBorders>
             <w:shd w:fill="auto" w:val="clear"/>
             <w:tcMar>
-              <w:left w:w="48" w:type="dxa"/>
+              <w:left w:w="45" w:type="dxa"/>
             </w:tcMar>
           </w:tcPr>
           <w:p>
@@ -4009,7 +4007,7 @@
       <w:tblPr>
         <w:tblW w:w="9972" w:type="dxa"/>
         <w:jc w:val="left"/>
-        <w:tblInd w:w="50" w:type="dxa"/>
+        <w:tblInd w:w="47" w:type="dxa"/>
         <w:tblBorders>
           <w:top w:val="single" w:sz="2" w:space="0" w:color="000001"/>
           <w:left w:val="single" w:sz="2" w:space="0" w:color="000001"/>
@@ -4020,7 +4018,7 @@
         </w:tblBorders>
         <w:tblCellMar>
           <w:top w:w="55" w:type="dxa"/>
-          <w:left w:w="48" w:type="dxa"/>
+          <w:left w:w="45" w:type="dxa"/>
           <w:bottom w:w="55" w:type="dxa"/>
           <w:right w:w="55" w:type="dxa"/>
         </w:tblCellMar>
@@ -4043,7 +4041,7 @@
             </w:tcBorders>
             <w:shd w:fill="auto" w:val="clear"/>
             <w:tcMar>
-              <w:left w:w="48" w:type="dxa"/>
+              <w:left w:w="45" w:type="dxa"/>
             </w:tcMar>
           </w:tcPr>
           <w:p>
@@ -4277,7 +4275,7 @@
       <w:tblPr>
         <w:tblW w:w="9972" w:type="dxa"/>
         <w:jc w:val="left"/>
-        <w:tblInd w:w="50" w:type="dxa"/>
+        <w:tblInd w:w="47" w:type="dxa"/>
         <w:tblBorders>
           <w:top w:val="single" w:sz="2" w:space="0" w:color="000001"/>
           <w:left w:val="single" w:sz="2" w:space="0" w:color="000001"/>
@@ -4288,7 +4286,7 @@
         </w:tblBorders>
         <w:tblCellMar>
           <w:top w:w="55" w:type="dxa"/>
-          <w:left w:w="48" w:type="dxa"/>
+          <w:left w:w="45" w:type="dxa"/>
           <w:bottom w:w="55" w:type="dxa"/>
           <w:right w:w="55" w:type="dxa"/>
         </w:tblCellMar>
@@ -4311,7 +4309,7 @@
             </w:tcBorders>
             <w:shd w:fill="auto" w:val="clear"/>
             <w:tcMar>
-              <w:left w:w="48" w:type="dxa"/>
+              <w:left w:w="45" w:type="dxa"/>
             </w:tcMar>
           </w:tcPr>
           <w:p>
@@ -4378,7 +4376,7 @@
       <w:tblPr>
         <w:tblW w:w="9972" w:type="dxa"/>
         <w:jc w:val="left"/>
-        <w:tblInd w:w="50" w:type="dxa"/>
+        <w:tblInd w:w="47" w:type="dxa"/>
         <w:tblBorders>
           <w:top w:val="single" w:sz="2" w:space="0" w:color="000001"/>
           <w:left w:val="single" w:sz="2" w:space="0" w:color="000001"/>
@@ -4389,7 +4387,7 @@
         </w:tblBorders>
         <w:tblCellMar>
           <w:top w:w="55" w:type="dxa"/>
-          <w:left w:w="48" w:type="dxa"/>
+          <w:left w:w="45" w:type="dxa"/>
           <w:bottom w:w="55" w:type="dxa"/>
           <w:right w:w="55" w:type="dxa"/>
         </w:tblCellMar>
@@ -4412,7 +4410,7 @@
             </w:tcBorders>
             <w:shd w:fill="auto" w:val="clear"/>
             <w:tcMar>
-              <w:left w:w="48" w:type="dxa"/>
+              <w:left w:w="45" w:type="dxa"/>
             </w:tcMar>
           </w:tcPr>
           <w:p>
@@ -4545,7 +4543,7 @@
       <w:tblPr>
         <w:tblW w:w="9972" w:type="dxa"/>
         <w:jc w:val="left"/>
-        <w:tblInd w:w="50" w:type="dxa"/>
+        <w:tblInd w:w="47" w:type="dxa"/>
         <w:tblBorders>
           <w:top w:val="single" w:sz="2" w:space="0" w:color="000001"/>
           <w:left w:val="single" w:sz="2" w:space="0" w:color="000001"/>
@@ -4556,7 +4554,7 @@
         </w:tblBorders>
         <w:tblCellMar>
           <w:top w:w="55" w:type="dxa"/>
-          <w:left w:w="48" w:type="dxa"/>
+          <w:left w:w="45" w:type="dxa"/>
           <w:bottom w:w="55" w:type="dxa"/>
           <w:right w:w="55" w:type="dxa"/>
         </w:tblCellMar>
@@ -4579,7 +4577,7 @@
             </w:tcBorders>
             <w:shd w:fill="auto" w:val="clear"/>
             <w:tcMar>
-              <w:left w:w="48" w:type="dxa"/>
+              <w:left w:w="45" w:type="dxa"/>
             </w:tcMar>
           </w:tcPr>
           <w:p>
@@ -4672,7 +4670,7 @@
     <w:qFormat/>
     <w:pPr>
       <w:widowControl/>
-      <w:overflowPunct w:val="true"/>
+      <w:overflowPunct w:val="false"/>
       <w:bidi w:val="0"/>
       <w:jc w:val="left"/>
     </w:pPr>

</xml_diff>

<commit_message>
updated item 4, 5, treefests
</commit_message>
<xml_diff>
--- a/courseplan.docx
+++ b/courseplan.docx
@@ -154,7 +154,7 @@
       <w:tblPr>
         <w:tblW w:w="9972" w:type="dxa"/>
         <w:jc w:val="left"/>
-        <w:tblInd w:w="47" w:type="dxa"/>
+        <w:tblInd w:w="45" w:type="dxa"/>
         <w:tblBorders>
           <w:top w:val="single" w:sz="2" w:space="0" w:color="000001"/>
           <w:left w:val="single" w:sz="2" w:space="0" w:color="000001"/>
@@ -165,7 +165,7 @@
         </w:tblBorders>
         <w:tblCellMar>
           <w:top w:w="55" w:type="dxa"/>
-          <w:left w:w="45" w:type="dxa"/>
+          <w:left w:w="42" w:type="dxa"/>
           <w:bottom w:w="55" w:type="dxa"/>
           <w:right w:w="55" w:type="dxa"/>
         </w:tblCellMar>
@@ -188,7 +188,7 @@
             </w:tcBorders>
             <w:shd w:fill="auto" w:val="clear"/>
             <w:tcMar>
-              <w:left w:w="45" w:type="dxa"/>
+              <w:left w:w="42" w:type="dxa"/>
             </w:tcMar>
           </w:tcPr>
           <w:p>
@@ -410,7 +410,7 @@
       <w:tblPr>
         <w:tblW w:w="9972" w:type="dxa"/>
         <w:jc w:val="left"/>
-        <w:tblInd w:w="47" w:type="dxa"/>
+        <w:tblInd w:w="45" w:type="dxa"/>
         <w:tblBorders>
           <w:top w:val="single" w:sz="2" w:space="0" w:color="000001"/>
           <w:left w:val="single" w:sz="2" w:space="0" w:color="000001"/>
@@ -421,7 +421,7 @@
         </w:tblBorders>
         <w:tblCellMar>
           <w:top w:w="55" w:type="dxa"/>
-          <w:left w:w="45" w:type="dxa"/>
+          <w:left w:w="42" w:type="dxa"/>
           <w:bottom w:w="55" w:type="dxa"/>
           <w:right w:w="55" w:type="dxa"/>
         </w:tblCellMar>
@@ -444,7 +444,7 @@
             </w:tcBorders>
             <w:shd w:fill="auto" w:val="clear"/>
             <w:tcMar>
-              <w:left w:w="45" w:type="dxa"/>
+              <w:left w:w="42" w:type="dxa"/>
             </w:tcMar>
           </w:tcPr>
           <w:p>
@@ -711,7 +711,7 @@
       <w:tblPr>
         <w:tblW w:w="9975" w:type="dxa"/>
         <w:jc w:val="left"/>
-        <w:tblInd w:w="47" w:type="dxa"/>
+        <w:tblInd w:w="45" w:type="dxa"/>
         <w:tblBorders>
           <w:top w:val="single" w:sz="2" w:space="0" w:color="000001"/>
           <w:left w:val="single" w:sz="2" w:space="0" w:color="000001"/>
@@ -720,31 +720,31 @@
         </w:tblBorders>
         <w:tblCellMar>
           <w:top w:w="55" w:type="dxa"/>
-          <w:left w:w="45" w:type="dxa"/>
+          <w:left w:w="42" w:type="dxa"/>
           <w:bottom w:w="55" w:type="dxa"/>
           <w:right w:w="55" w:type="dxa"/>
         </w:tblCellMar>
       </w:tblPr>
       <w:tblGrid>
-        <w:gridCol w:w="447"/>
+        <w:gridCol w:w="446"/>
         <w:gridCol w:w="3238"/>
         <w:gridCol w:w="3238"/>
-        <w:gridCol w:w="3051"/>
+        <w:gridCol w:w="3052"/>
       </w:tblGrid>
       <w:tr>
         <w:trPr/>
         <w:tc>
           <w:tcPr>
-            <w:tcW w:w="447" w:type="dxa"/>
-            <w:tcBorders>
-              <w:top w:val="single" w:sz="2" w:space="0" w:color="000001"/>
-              <w:left w:val="single" w:sz="2" w:space="0" w:color="000001"/>
-              <w:bottom w:val="single" w:sz="2" w:space="0" w:color="000001"/>
-              <w:insideH w:val="single" w:sz="2" w:space="0" w:color="000001"/>
-            </w:tcBorders>
-            <w:shd w:fill="auto" w:val="clear"/>
-            <w:tcMar>
-              <w:left w:w="45" w:type="dxa"/>
+            <w:tcW w:w="446" w:type="dxa"/>
+            <w:tcBorders>
+              <w:top w:val="single" w:sz="2" w:space="0" w:color="000001"/>
+              <w:left w:val="single" w:sz="2" w:space="0" w:color="000001"/>
+              <w:bottom w:val="single" w:sz="2" w:space="0" w:color="000001"/>
+              <w:insideH w:val="single" w:sz="2" w:space="0" w:color="000001"/>
+            </w:tcBorders>
+            <w:shd w:fill="auto" w:val="clear"/>
+            <w:tcMar>
+              <w:left w:w="42" w:type="dxa"/>
             </w:tcMar>
           </w:tcPr>
           <w:p>
@@ -773,7 +773,7 @@
             </w:tcBorders>
             <w:shd w:fill="auto" w:val="clear"/>
             <w:tcMar>
-              <w:left w:w="45" w:type="dxa"/>
+              <w:left w:w="42" w:type="dxa"/>
             </w:tcMar>
           </w:tcPr>
           <w:p>
@@ -804,7 +804,7 @@
             </w:tcBorders>
             <w:shd w:fill="auto" w:val="clear"/>
             <w:tcMar>
-              <w:left w:w="45" w:type="dxa"/>
+              <w:left w:w="42" w:type="dxa"/>
             </w:tcMar>
           </w:tcPr>
           <w:p>
@@ -826,7 +826,7 @@
         </w:tc>
         <w:tc>
           <w:tcPr>
-            <w:tcW w:w="3051" w:type="dxa"/>
+            <w:tcW w:w="3052" w:type="dxa"/>
             <w:tcBorders>
               <w:top w:val="single" w:sz="2" w:space="0" w:color="000001"/>
               <w:left w:val="single" w:sz="2" w:space="0" w:color="000001"/>
@@ -837,7 +837,7 @@
             </w:tcBorders>
             <w:shd w:fill="auto" w:val="clear"/>
             <w:tcMar>
-              <w:left w:w="45" w:type="dxa"/>
+              <w:left w:w="42" w:type="dxa"/>
             </w:tcMar>
           </w:tcPr>
           <w:p>
@@ -861,16 +861,16 @@
         <w:trPr/>
         <w:tc>
           <w:tcPr>
-            <w:tcW w:w="447" w:type="dxa"/>
-            <w:tcBorders>
-              <w:top w:val="single" w:sz="2" w:space="0" w:color="000001"/>
-              <w:left w:val="single" w:sz="2" w:space="0" w:color="000001"/>
-              <w:bottom w:val="single" w:sz="2" w:space="0" w:color="000001"/>
-              <w:insideH w:val="single" w:sz="2" w:space="0" w:color="000001"/>
-            </w:tcBorders>
-            <w:shd w:fill="auto" w:val="clear"/>
-            <w:tcMar>
-              <w:left w:w="45" w:type="dxa"/>
+            <w:tcW w:w="446" w:type="dxa"/>
+            <w:tcBorders>
+              <w:top w:val="single" w:sz="2" w:space="0" w:color="000001"/>
+              <w:left w:val="single" w:sz="2" w:space="0" w:color="000001"/>
+              <w:bottom w:val="single" w:sz="2" w:space="0" w:color="000001"/>
+              <w:insideH w:val="single" w:sz="2" w:space="0" w:color="000001"/>
+            </w:tcBorders>
+            <w:shd w:fill="auto" w:val="clear"/>
+            <w:tcMar>
+              <w:left w:w="42" w:type="dxa"/>
             </w:tcMar>
           </w:tcPr>
           <w:p>
@@ -900,7 +900,7 @@
             </w:tcBorders>
             <w:shd w:fill="auto" w:val="clear"/>
             <w:tcMar>
-              <w:left w:w="45" w:type="dxa"/>
+              <w:left w:w="42" w:type="dxa"/>
             </w:tcMar>
           </w:tcPr>
           <w:p>
@@ -929,7 +929,7 @@
             </w:tcBorders>
             <w:shd w:fill="auto" w:val="clear"/>
             <w:tcMar>
-              <w:left w:w="45" w:type="dxa"/>
+              <w:left w:w="42" w:type="dxa"/>
             </w:tcMar>
           </w:tcPr>
           <w:p>
@@ -963,7 +963,7 @@
         </w:tc>
         <w:tc>
           <w:tcPr>
-            <w:tcW w:w="3051" w:type="dxa"/>
+            <w:tcW w:w="3052" w:type="dxa"/>
             <w:tcBorders>
               <w:top w:val="single" w:sz="2" w:space="0" w:color="000001"/>
               <w:left w:val="single" w:sz="2" w:space="0" w:color="000001"/>
@@ -974,7 +974,7 @@
             </w:tcBorders>
             <w:shd w:fill="auto" w:val="clear"/>
             <w:tcMar>
-              <w:left w:w="45" w:type="dxa"/>
+              <w:left w:w="42" w:type="dxa"/>
             </w:tcMar>
           </w:tcPr>
           <w:p>
@@ -1011,16 +1011,16 @@
         <w:trPr/>
         <w:tc>
           <w:tcPr>
-            <w:tcW w:w="447" w:type="dxa"/>
-            <w:tcBorders>
-              <w:top w:val="single" w:sz="2" w:space="0" w:color="000001"/>
-              <w:left w:val="single" w:sz="2" w:space="0" w:color="000001"/>
-              <w:bottom w:val="single" w:sz="2" w:space="0" w:color="000001"/>
-              <w:insideH w:val="single" w:sz="2" w:space="0" w:color="000001"/>
-            </w:tcBorders>
-            <w:shd w:fill="auto" w:val="clear"/>
-            <w:tcMar>
-              <w:left w:w="45" w:type="dxa"/>
+            <w:tcW w:w="446" w:type="dxa"/>
+            <w:tcBorders>
+              <w:top w:val="single" w:sz="2" w:space="0" w:color="000001"/>
+              <w:left w:val="single" w:sz="2" w:space="0" w:color="000001"/>
+              <w:bottom w:val="single" w:sz="2" w:space="0" w:color="000001"/>
+              <w:insideH w:val="single" w:sz="2" w:space="0" w:color="000001"/>
+            </w:tcBorders>
+            <w:shd w:fill="auto" w:val="clear"/>
+            <w:tcMar>
+              <w:left w:w="42" w:type="dxa"/>
             </w:tcMar>
           </w:tcPr>
           <w:p>
@@ -1050,7 +1050,7 @@
             </w:tcBorders>
             <w:shd w:fill="auto" w:val="clear"/>
             <w:tcMar>
-              <w:left w:w="45" w:type="dxa"/>
+              <w:left w:w="42" w:type="dxa"/>
             </w:tcMar>
           </w:tcPr>
           <w:p>
@@ -1079,7 +1079,7 @@
             </w:tcBorders>
             <w:shd w:fill="auto" w:val="clear"/>
             <w:tcMar>
-              <w:left w:w="45" w:type="dxa"/>
+              <w:left w:w="42" w:type="dxa"/>
             </w:tcMar>
           </w:tcPr>
           <w:p>
@@ -1105,7 +1105,7 @@
         </w:tc>
         <w:tc>
           <w:tcPr>
-            <w:tcW w:w="3051" w:type="dxa"/>
+            <w:tcW w:w="3052" w:type="dxa"/>
             <w:tcBorders>
               <w:top w:val="single" w:sz="2" w:space="0" w:color="000001"/>
               <w:left w:val="single" w:sz="2" w:space="0" w:color="000001"/>
@@ -1116,7 +1116,7 @@
             </w:tcBorders>
             <w:shd w:fill="auto" w:val="clear"/>
             <w:tcMar>
-              <w:left w:w="45" w:type="dxa"/>
+              <w:left w:w="42" w:type="dxa"/>
             </w:tcMar>
           </w:tcPr>
           <w:p>
@@ -1139,16 +1139,16 @@
         <w:trPr/>
         <w:tc>
           <w:tcPr>
-            <w:tcW w:w="447" w:type="dxa"/>
-            <w:tcBorders>
-              <w:top w:val="single" w:sz="2" w:space="0" w:color="000001"/>
-              <w:left w:val="single" w:sz="2" w:space="0" w:color="000001"/>
-              <w:bottom w:val="single" w:sz="2" w:space="0" w:color="000001"/>
-              <w:insideH w:val="single" w:sz="2" w:space="0" w:color="000001"/>
-            </w:tcBorders>
-            <w:shd w:fill="auto" w:val="clear"/>
-            <w:tcMar>
-              <w:left w:w="45" w:type="dxa"/>
+            <w:tcW w:w="446" w:type="dxa"/>
+            <w:tcBorders>
+              <w:top w:val="single" w:sz="2" w:space="0" w:color="000001"/>
+              <w:left w:val="single" w:sz="2" w:space="0" w:color="000001"/>
+              <w:bottom w:val="single" w:sz="2" w:space="0" w:color="000001"/>
+              <w:insideH w:val="single" w:sz="2" w:space="0" w:color="000001"/>
+            </w:tcBorders>
+            <w:shd w:fill="auto" w:val="clear"/>
+            <w:tcMar>
+              <w:left w:w="42" w:type="dxa"/>
             </w:tcMar>
           </w:tcPr>
           <w:p>
@@ -1178,7 +1178,7 @@
             </w:tcBorders>
             <w:shd w:fill="auto" w:val="clear"/>
             <w:tcMar>
-              <w:left w:w="45" w:type="dxa"/>
+              <w:left w:w="42" w:type="dxa"/>
             </w:tcMar>
           </w:tcPr>
           <w:p>
@@ -1207,7 +1207,7 @@
             </w:tcBorders>
             <w:shd w:fill="auto" w:val="clear"/>
             <w:tcMar>
-              <w:left w:w="45" w:type="dxa"/>
+              <w:left w:w="42" w:type="dxa"/>
             </w:tcMar>
           </w:tcPr>
           <w:p>
@@ -1255,7 +1255,7 @@
         </w:tc>
         <w:tc>
           <w:tcPr>
-            <w:tcW w:w="3051" w:type="dxa"/>
+            <w:tcW w:w="3052" w:type="dxa"/>
             <w:tcBorders>
               <w:top w:val="single" w:sz="2" w:space="0" w:color="000001"/>
               <w:left w:val="single" w:sz="2" w:space="0" w:color="000001"/>
@@ -1266,7 +1266,7 @@
             </w:tcBorders>
             <w:shd w:fill="auto" w:val="clear"/>
             <w:tcMar>
-              <w:left w:w="45" w:type="dxa"/>
+              <w:left w:w="42" w:type="dxa"/>
             </w:tcMar>
           </w:tcPr>
           <w:p>
@@ -1333,16 +1333,16 @@
         <w:trPr/>
         <w:tc>
           <w:tcPr>
-            <w:tcW w:w="447" w:type="dxa"/>
-            <w:tcBorders>
-              <w:top w:val="single" w:sz="2" w:space="0" w:color="000001"/>
-              <w:left w:val="single" w:sz="2" w:space="0" w:color="000001"/>
-              <w:bottom w:val="single" w:sz="2" w:space="0" w:color="000001"/>
-              <w:insideH w:val="single" w:sz="2" w:space="0" w:color="000001"/>
-            </w:tcBorders>
-            <w:shd w:fill="auto" w:val="clear"/>
-            <w:tcMar>
-              <w:left w:w="45" w:type="dxa"/>
+            <w:tcW w:w="446" w:type="dxa"/>
+            <w:tcBorders>
+              <w:top w:val="single" w:sz="2" w:space="0" w:color="000001"/>
+              <w:left w:val="single" w:sz="2" w:space="0" w:color="000001"/>
+              <w:bottom w:val="single" w:sz="2" w:space="0" w:color="000001"/>
+              <w:insideH w:val="single" w:sz="2" w:space="0" w:color="000001"/>
+            </w:tcBorders>
+            <w:shd w:fill="auto" w:val="clear"/>
+            <w:tcMar>
+              <w:left w:w="42" w:type="dxa"/>
             </w:tcMar>
           </w:tcPr>
           <w:p>
@@ -1372,7 +1372,7 @@
             </w:tcBorders>
             <w:shd w:fill="auto" w:val="clear"/>
             <w:tcMar>
-              <w:left w:w="45" w:type="dxa"/>
+              <w:left w:w="42" w:type="dxa"/>
             </w:tcMar>
           </w:tcPr>
           <w:p>
@@ -1401,7 +1401,7 @@
             </w:tcBorders>
             <w:shd w:fill="auto" w:val="clear"/>
             <w:tcMar>
-              <w:left w:w="45" w:type="dxa"/>
+              <w:left w:w="42" w:type="dxa"/>
             </w:tcMar>
           </w:tcPr>
           <w:p>
@@ -1421,7 +1421,7 @@
         </w:tc>
         <w:tc>
           <w:tcPr>
-            <w:tcW w:w="3051" w:type="dxa"/>
+            <w:tcW w:w="3052" w:type="dxa"/>
             <w:tcBorders>
               <w:top w:val="single" w:sz="2" w:space="0" w:color="000001"/>
               <w:left w:val="single" w:sz="2" w:space="0" w:color="000001"/>
@@ -1432,7 +1432,7 @@
             </w:tcBorders>
             <w:shd w:fill="auto" w:val="clear"/>
             <w:tcMar>
-              <w:left w:w="45" w:type="dxa"/>
+              <w:left w:w="42" w:type="dxa"/>
             </w:tcMar>
           </w:tcPr>
           <w:p>
@@ -1469,16 +1469,16 @@
         <w:trPr/>
         <w:tc>
           <w:tcPr>
-            <w:tcW w:w="447" w:type="dxa"/>
-            <w:tcBorders>
-              <w:top w:val="single" w:sz="2" w:space="0" w:color="000001"/>
-              <w:left w:val="single" w:sz="2" w:space="0" w:color="000001"/>
-              <w:bottom w:val="single" w:sz="2" w:space="0" w:color="000001"/>
-              <w:insideH w:val="single" w:sz="2" w:space="0" w:color="000001"/>
-            </w:tcBorders>
-            <w:shd w:fill="auto" w:val="clear"/>
-            <w:tcMar>
-              <w:left w:w="45" w:type="dxa"/>
+            <w:tcW w:w="446" w:type="dxa"/>
+            <w:tcBorders>
+              <w:top w:val="single" w:sz="2" w:space="0" w:color="000001"/>
+              <w:left w:val="single" w:sz="2" w:space="0" w:color="000001"/>
+              <w:bottom w:val="single" w:sz="2" w:space="0" w:color="000001"/>
+              <w:insideH w:val="single" w:sz="2" w:space="0" w:color="000001"/>
+            </w:tcBorders>
+            <w:shd w:fill="auto" w:val="clear"/>
+            <w:tcMar>
+              <w:left w:w="42" w:type="dxa"/>
             </w:tcMar>
           </w:tcPr>
           <w:p>
@@ -1508,7 +1508,7 @@
             </w:tcBorders>
             <w:shd w:fill="auto" w:val="clear"/>
             <w:tcMar>
-              <w:left w:w="45" w:type="dxa"/>
+              <w:left w:w="42" w:type="dxa"/>
             </w:tcMar>
           </w:tcPr>
           <w:p>
@@ -1537,7 +1537,7 @@
             </w:tcBorders>
             <w:shd w:fill="auto" w:val="clear"/>
             <w:tcMar>
-              <w:left w:w="45" w:type="dxa"/>
+              <w:left w:w="42" w:type="dxa"/>
             </w:tcMar>
           </w:tcPr>
           <w:p>
@@ -1559,7 +1559,7 @@
         </w:tc>
         <w:tc>
           <w:tcPr>
-            <w:tcW w:w="3051" w:type="dxa"/>
+            <w:tcW w:w="3052" w:type="dxa"/>
             <w:tcBorders>
               <w:top w:val="single" w:sz="2" w:space="0" w:color="000001"/>
               <w:left w:val="single" w:sz="2" w:space="0" w:color="000001"/>
@@ -1570,7 +1570,7 @@
             </w:tcBorders>
             <w:shd w:fill="auto" w:val="clear"/>
             <w:tcMar>
-              <w:left w:w="45" w:type="dxa"/>
+              <w:left w:w="42" w:type="dxa"/>
             </w:tcMar>
           </w:tcPr>
           <w:p>
@@ -1593,16 +1593,16 @@
         <w:trPr/>
         <w:tc>
           <w:tcPr>
-            <w:tcW w:w="447" w:type="dxa"/>
-            <w:tcBorders>
-              <w:top w:val="single" w:sz="2" w:space="0" w:color="000001"/>
-              <w:left w:val="single" w:sz="2" w:space="0" w:color="000001"/>
-              <w:bottom w:val="single" w:sz="2" w:space="0" w:color="000001"/>
-              <w:insideH w:val="single" w:sz="2" w:space="0" w:color="000001"/>
-            </w:tcBorders>
-            <w:shd w:fill="auto" w:val="clear"/>
-            <w:tcMar>
-              <w:left w:w="45" w:type="dxa"/>
+            <w:tcW w:w="446" w:type="dxa"/>
+            <w:tcBorders>
+              <w:top w:val="single" w:sz="2" w:space="0" w:color="000001"/>
+              <w:left w:val="single" w:sz="2" w:space="0" w:color="000001"/>
+              <w:bottom w:val="single" w:sz="2" w:space="0" w:color="000001"/>
+              <w:insideH w:val="single" w:sz="2" w:space="0" w:color="000001"/>
+            </w:tcBorders>
+            <w:shd w:fill="auto" w:val="clear"/>
+            <w:tcMar>
+              <w:left w:w="42" w:type="dxa"/>
             </w:tcMar>
           </w:tcPr>
           <w:p>
@@ -1632,7 +1632,7 @@
             </w:tcBorders>
             <w:shd w:fill="auto" w:val="clear"/>
             <w:tcMar>
-              <w:left w:w="45" w:type="dxa"/>
+              <w:left w:w="42" w:type="dxa"/>
             </w:tcMar>
           </w:tcPr>
           <w:p>
@@ -1661,7 +1661,7 @@
             </w:tcBorders>
             <w:shd w:fill="auto" w:val="clear"/>
             <w:tcMar>
-              <w:left w:w="45" w:type="dxa"/>
+              <w:left w:w="42" w:type="dxa"/>
             </w:tcMar>
           </w:tcPr>
           <w:p>
@@ -1675,12 +1675,13 @@
               <w:rPr>
                 <w:lang w:val="en-GB-oed"/>
               </w:rPr>
-            </w:r>
-          </w:p>
-        </w:tc>
-        <w:tc>
-          <w:tcPr>
-            <w:tcW w:w="3051" w:type="dxa"/>
+              <w:t>SIEG Ch.9 sections 9.1 -9.4</w:t>
+            </w:r>
+          </w:p>
+        </w:tc>
+        <w:tc>
+          <w:tcPr>
+            <w:tcW w:w="3052" w:type="dxa"/>
             <w:tcBorders>
               <w:top w:val="single" w:sz="2" w:space="0" w:color="000001"/>
               <w:left w:val="single" w:sz="2" w:space="0" w:color="000001"/>
@@ -1691,7 +1692,7 @@
             </w:tcBorders>
             <w:shd w:fill="auto" w:val="clear"/>
             <w:tcMar>
-              <w:left w:w="45" w:type="dxa"/>
+              <w:left w:w="42" w:type="dxa"/>
             </w:tcMar>
           </w:tcPr>
           <w:p>
@@ -1705,6 +1706,7 @@
               <w:rPr>
                 <w:lang w:val="en-GB-oed"/>
               </w:rPr>
+              <w:t>exercises 1, 2, 5 pg 173</w:t>
             </w:r>
           </w:p>
         </w:tc>
@@ -1713,16 +1715,16 @@
         <w:trPr/>
         <w:tc>
           <w:tcPr>
-            <w:tcW w:w="447" w:type="dxa"/>
-            <w:tcBorders>
-              <w:top w:val="single" w:sz="2" w:space="0" w:color="000001"/>
-              <w:left w:val="single" w:sz="2" w:space="0" w:color="000001"/>
-              <w:bottom w:val="single" w:sz="2" w:space="0" w:color="000001"/>
-              <w:insideH w:val="single" w:sz="2" w:space="0" w:color="000001"/>
-            </w:tcBorders>
-            <w:shd w:fill="auto" w:val="clear"/>
-            <w:tcMar>
-              <w:left w:w="45" w:type="dxa"/>
+            <w:tcW w:w="446" w:type="dxa"/>
+            <w:tcBorders>
+              <w:top w:val="single" w:sz="2" w:space="0" w:color="000001"/>
+              <w:left w:val="single" w:sz="2" w:space="0" w:color="000001"/>
+              <w:bottom w:val="single" w:sz="2" w:space="0" w:color="000001"/>
+              <w:insideH w:val="single" w:sz="2" w:space="0" w:color="000001"/>
+            </w:tcBorders>
+            <w:shd w:fill="auto" w:val="clear"/>
+            <w:tcMar>
+              <w:left w:w="42" w:type="dxa"/>
             </w:tcMar>
           </w:tcPr>
           <w:p>
@@ -1752,7 +1754,7 @@
             </w:tcBorders>
             <w:shd w:fill="auto" w:val="clear"/>
             <w:tcMar>
-              <w:left w:w="45" w:type="dxa"/>
+              <w:left w:w="42" w:type="dxa"/>
             </w:tcMar>
           </w:tcPr>
           <w:p>
@@ -1781,7 +1783,7 @@
             </w:tcBorders>
             <w:shd w:fill="auto" w:val="clear"/>
             <w:tcMar>
-              <w:left w:w="45" w:type="dxa"/>
+              <w:left w:w="42" w:type="dxa"/>
             </w:tcMar>
           </w:tcPr>
           <w:p>
@@ -1800,7 +1802,7 @@
         </w:tc>
         <w:tc>
           <w:tcPr>
-            <w:tcW w:w="3051" w:type="dxa"/>
+            <w:tcW w:w="3052" w:type="dxa"/>
             <w:tcBorders>
               <w:top w:val="single" w:sz="2" w:space="0" w:color="000001"/>
               <w:left w:val="single" w:sz="2" w:space="0" w:color="000001"/>
@@ -1811,7 +1813,7 @@
             </w:tcBorders>
             <w:shd w:fill="auto" w:val="clear"/>
             <w:tcMar>
-              <w:left w:w="45" w:type="dxa"/>
+              <w:left w:w="42" w:type="dxa"/>
             </w:tcMar>
           </w:tcPr>
           <w:p>
@@ -1833,16 +1835,16 @@
         <w:trPr/>
         <w:tc>
           <w:tcPr>
-            <w:tcW w:w="447" w:type="dxa"/>
-            <w:tcBorders>
-              <w:top w:val="single" w:sz="2" w:space="0" w:color="000001"/>
-              <w:left w:val="single" w:sz="2" w:space="0" w:color="000001"/>
-              <w:bottom w:val="single" w:sz="2" w:space="0" w:color="000001"/>
-              <w:insideH w:val="single" w:sz="2" w:space="0" w:color="000001"/>
-            </w:tcBorders>
-            <w:shd w:fill="auto" w:val="clear"/>
-            <w:tcMar>
-              <w:left w:w="45" w:type="dxa"/>
+            <w:tcW w:w="446" w:type="dxa"/>
+            <w:tcBorders>
+              <w:top w:val="single" w:sz="2" w:space="0" w:color="000001"/>
+              <w:left w:val="single" w:sz="2" w:space="0" w:color="000001"/>
+              <w:bottom w:val="single" w:sz="2" w:space="0" w:color="000001"/>
+              <w:insideH w:val="single" w:sz="2" w:space="0" w:color="000001"/>
+            </w:tcBorders>
+            <w:shd w:fill="auto" w:val="clear"/>
+            <w:tcMar>
+              <w:left w:w="42" w:type="dxa"/>
             </w:tcMar>
           </w:tcPr>
           <w:p>
@@ -1872,7 +1874,7 @@
             </w:tcBorders>
             <w:shd w:fill="auto" w:val="clear"/>
             <w:tcMar>
-              <w:left w:w="45" w:type="dxa"/>
+              <w:left w:w="42" w:type="dxa"/>
             </w:tcMar>
           </w:tcPr>
           <w:p>
@@ -1901,26 +1903,26 @@
             </w:tcBorders>
             <w:shd w:fill="auto" w:val="clear"/>
             <w:tcMar>
-              <w:left w:w="45" w:type="dxa"/>
-            </w:tcMar>
-          </w:tcPr>
-          <w:p>
-            <w:pPr>
-              <w:pStyle w:val="TableContents"/>
-              <w:rPr>
-                <w:lang w:val="en-GB-oed"/>
-              </w:rPr>
-            </w:pPr>
-            <w:r>
-              <w:rPr>
-                <w:lang w:val="en-GB-oed"/>
-              </w:rPr>
-            </w:r>
-          </w:p>
-        </w:tc>
-        <w:tc>
-          <w:tcPr>
-            <w:tcW w:w="3051" w:type="dxa"/>
+              <w:left w:w="42" w:type="dxa"/>
+            </w:tcMar>
+          </w:tcPr>
+          <w:p>
+            <w:pPr>
+              <w:pStyle w:val="TableContents"/>
+              <w:rPr>
+                <w:lang w:val="en-GB-oed"/>
+              </w:rPr>
+            </w:pPr>
+            <w:r>
+              <w:rPr>
+                <w:lang w:val="en-GB-oed"/>
+              </w:rPr>
+            </w:r>
+          </w:p>
+        </w:tc>
+        <w:tc>
+          <w:tcPr>
+            <w:tcW w:w="3052" w:type="dxa"/>
             <w:tcBorders>
               <w:top w:val="single" w:sz="2" w:space="0" w:color="000001"/>
               <w:left w:val="single" w:sz="2" w:space="0" w:color="000001"/>
@@ -1931,7 +1933,7 @@
             </w:tcBorders>
             <w:shd w:fill="auto" w:val="clear"/>
             <w:tcMar>
-              <w:left w:w="45" w:type="dxa"/>
+              <w:left w:w="42" w:type="dxa"/>
             </w:tcMar>
           </w:tcPr>
           <w:p>
@@ -1953,16 +1955,16 @@
         <w:trPr/>
         <w:tc>
           <w:tcPr>
-            <w:tcW w:w="447" w:type="dxa"/>
-            <w:tcBorders>
-              <w:top w:val="single" w:sz="2" w:space="0" w:color="000001"/>
-              <w:left w:val="single" w:sz="2" w:space="0" w:color="000001"/>
-              <w:bottom w:val="single" w:sz="2" w:space="0" w:color="000001"/>
-              <w:insideH w:val="single" w:sz="2" w:space="0" w:color="000001"/>
-            </w:tcBorders>
-            <w:shd w:fill="auto" w:val="clear"/>
-            <w:tcMar>
-              <w:left w:w="45" w:type="dxa"/>
+            <w:tcW w:w="446" w:type="dxa"/>
+            <w:tcBorders>
+              <w:top w:val="single" w:sz="2" w:space="0" w:color="000001"/>
+              <w:left w:val="single" w:sz="2" w:space="0" w:color="000001"/>
+              <w:bottom w:val="single" w:sz="2" w:space="0" w:color="000001"/>
+              <w:insideH w:val="single" w:sz="2" w:space="0" w:color="000001"/>
+            </w:tcBorders>
+            <w:shd w:fill="auto" w:val="clear"/>
+            <w:tcMar>
+              <w:left w:w="42" w:type="dxa"/>
             </w:tcMar>
           </w:tcPr>
           <w:p>
@@ -1992,7 +1994,7 @@
             </w:tcBorders>
             <w:shd w:fill="auto" w:val="clear"/>
             <w:tcMar>
-              <w:left w:w="45" w:type="dxa"/>
+              <w:left w:w="42" w:type="dxa"/>
             </w:tcMar>
           </w:tcPr>
           <w:p>
@@ -2021,26 +2023,26 @@
             </w:tcBorders>
             <w:shd w:fill="auto" w:val="clear"/>
             <w:tcMar>
-              <w:left w:w="45" w:type="dxa"/>
-            </w:tcMar>
-          </w:tcPr>
-          <w:p>
-            <w:pPr>
-              <w:pStyle w:val="TableContents"/>
-              <w:rPr>
-                <w:lang w:val="en-GB-oed"/>
-              </w:rPr>
-            </w:pPr>
-            <w:r>
-              <w:rPr>
-                <w:lang w:val="en-GB-oed"/>
-              </w:rPr>
-            </w:r>
-          </w:p>
-        </w:tc>
-        <w:tc>
-          <w:tcPr>
-            <w:tcW w:w="3051" w:type="dxa"/>
+              <w:left w:w="42" w:type="dxa"/>
+            </w:tcMar>
+          </w:tcPr>
+          <w:p>
+            <w:pPr>
+              <w:pStyle w:val="TableContents"/>
+              <w:rPr>
+                <w:lang w:val="en-GB-oed"/>
+              </w:rPr>
+            </w:pPr>
+            <w:r>
+              <w:rPr>
+                <w:lang w:val="en-GB-oed"/>
+              </w:rPr>
+            </w:r>
+          </w:p>
+        </w:tc>
+        <w:tc>
+          <w:tcPr>
+            <w:tcW w:w="3052" w:type="dxa"/>
             <w:tcBorders>
               <w:top w:val="single" w:sz="2" w:space="0" w:color="000001"/>
               <w:left w:val="single" w:sz="2" w:space="0" w:color="000001"/>
@@ -2051,7 +2053,7 @@
             </w:tcBorders>
             <w:shd w:fill="auto" w:val="clear"/>
             <w:tcMar>
-              <w:left w:w="45" w:type="dxa"/>
+              <w:left w:w="42" w:type="dxa"/>
             </w:tcMar>
           </w:tcPr>
           <w:p>
@@ -2073,16 +2075,16 @@
         <w:trPr/>
         <w:tc>
           <w:tcPr>
-            <w:tcW w:w="447" w:type="dxa"/>
-            <w:tcBorders>
-              <w:top w:val="single" w:sz="2" w:space="0" w:color="000001"/>
-              <w:left w:val="single" w:sz="2" w:space="0" w:color="000001"/>
-              <w:bottom w:val="single" w:sz="2" w:space="0" w:color="000001"/>
-              <w:insideH w:val="single" w:sz="2" w:space="0" w:color="000001"/>
-            </w:tcBorders>
-            <w:shd w:fill="auto" w:val="clear"/>
-            <w:tcMar>
-              <w:left w:w="45" w:type="dxa"/>
+            <w:tcW w:w="446" w:type="dxa"/>
+            <w:tcBorders>
+              <w:top w:val="single" w:sz="2" w:space="0" w:color="000001"/>
+              <w:left w:val="single" w:sz="2" w:space="0" w:color="000001"/>
+              <w:bottom w:val="single" w:sz="2" w:space="0" w:color="000001"/>
+              <w:insideH w:val="single" w:sz="2" w:space="0" w:color="000001"/>
+            </w:tcBorders>
+            <w:shd w:fill="auto" w:val="clear"/>
+            <w:tcMar>
+              <w:left w:w="42" w:type="dxa"/>
             </w:tcMar>
           </w:tcPr>
           <w:p>
@@ -2112,7 +2114,7 @@
             </w:tcBorders>
             <w:shd w:fill="auto" w:val="clear"/>
             <w:tcMar>
-              <w:left w:w="45" w:type="dxa"/>
+              <w:left w:w="42" w:type="dxa"/>
             </w:tcMar>
           </w:tcPr>
           <w:p>
@@ -2149,26 +2151,26 @@
             </w:tcBorders>
             <w:shd w:fill="auto" w:val="clear"/>
             <w:tcMar>
-              <w:left w:w="45" w:type="dxa"/>
-            </w:tcMar>
-          </w:tcPr>
-          <w:p>
-            <w:pPr>
-              <w:pStyle w:val="TableContents"/>
-              <w:rPr>
-                <w:lang w:val="en-GB-oed"/>
-              </w:rPr>
-            </w:pPr>
-            <w:r>
-              <w:rPr>
-                <w:lang w:val="en-GB-oed"/>
-              </w:rPr>
-            </w:r>
-          </w:p>
-        </w:tc>
-        <w:tc>
-          <w:tcPr>
-            <w:tcW w:w="3051" w:type="dxa"/>
+              <w:left w:w="42" w:type="dxa"/>
+            </w:tcMar>
+          </w:tcPr>
+          <w:p>
+            <w:pPr>
+              <w:pStyle w:val="TableContents"/>
+              <w:rPr>
+                <w:lang w:val="en-GB-oed"/>
+              </w:rPr>
+            </w:pPr>
+            <w:r>
+              <w:rPr>
+                <w:lang w:val="en-GB-oed"/>
+              </w:rPr>
+            </w:r>
+          </w:p>
+        </w:tc>
+        <w:tc>
+          <w:tcPr>
+            <w:tcW w:w="3052" w:type="dxa"/>
             <w:tcBorders>
               <w:top w:val="single" w:sz="2" w:space="0" w:color="000001"/>
               <w:left w:val="single" w:sz="2" w:space="0" w:color="000001"/>
@@ -2179,7 +2181,7 @@
             </w:tcBorders>
             <w:shd w:fill="auto" w:val="clear"/>
             <w:tcMar>
-              <w:left w:w="45" w:type="dxa"/>
+              <w:left w:w="42" w:type="dxa"/>
             </w:tcMar>
           </w:tcPr>
           <w:p>
@@ -2201,16 +2203,16 @@
         <w:trPr/>
         <w:tc>
           <w:tcPr>
-            <w:tcW w:w="447" w:type="dxa"/>
-            <w:tcBorders>
-              <w:top w:val="single" w:sz="2" w:space="0" w:color="000001"/>
-              <w:left w:val="single" w:sz="2" w:space="0" w:color="000001"/>
-              <w:bottom w:val="single" w:sz="2" w:space="0" w:color="000001"/>
-              <w:insideH w:val="single" w:sz="2" w:space="0" w:color="000001"/>
-            </w:tcBorders>
-            <w:shd w:fill="auto" w:val="clear"/>
-            <w:tcMar>
-              <w:left w:w="45" w:type="dxa"/>
+            <w:tcW w:w="446" w:type="dxa"/>
+            <w:tcBorders>
+              <w:top w:val="single" w:sz="2" w:space="0" w:color="000001"/>
+              <w:left w:val="single" w:sz="2" w:space="0" w:color="000001"/>
+              <w:bottom w:val="single" w:sz="2" w:space="0" w:color="000001"/>
+              <w:insideH w:val="single" w:sz="2" w:space="0" w:color="000001"/>
+            </w:tcBorders>
+            <w:shd w:fill="auto" w:val="clear"/>
+            <w:tcMar>
+              <w:left w:w="42" w:type="dxa"/>
             </w:tcMar>
           </w:tcPr>
           <w:p>
@@ -2240,7 +2242,7 @@
             </w:tcBorders>
             <w:shd w:fill="auto" w:val="clear"/>
             <w:tcMar>
-              <w:left w:w="45" w:type="dxa"/>
+              <w:left w:w="42" w:type="dxa"/>
             </w:tcMar>
           </w:tcPr>
           <w:p>
@@ -2273,26 +2275,26 @@
             </w:tcBorders>
             <w:shd w:fill="auto" w:val="clear"/>
             <w:tcMar>
-              <w:left w:w="45" w:type="dxa"/>
-            </w:tcMar>
-          </w:tcPr>
-          <w:p>
-            <w:pPr>
-              <w:pStyle w:val="TableContents"/>
-              <w:rPr>
-                <w:lang w:val="en-GB-oed"/>
-              </w:rPr>
-            </w:pPr>
-            <w:r>
-              <w:rPr>
-                <w:lang w:val="en-GB-oed"/>
-              </w:rPr>
-            </w:r>
-          </w:p>
-        </w:tc>
-        <w:tc>
-          <w:tcPr>
-            <w:tcW w:w="3051" w:type="dxa"/>
+              <w:left w:w="42" w:type="dxa"/>
+            </w:tcMar>
+          </w:tcPr>
+          <w:p>
+            <w:pPr>
+              <w:pStyle w:val="TableContents"/>
+              <w:rPr>
+                <w:lang w:val="en-GB-oed"/>
+              </w:rPr>
+            </w:pPr>
+            <w:r>
+              <w:rPr>
+                <w:lang w:val="en-GB-oed"/>
+              </w:rPr>
+            </w:r>
+          </w:p>
+        </w:tc>
+        <w:tc>
+          <w:tcPr>
+            <w:tcW w:w="3052" w:type="dxa"/>
             <w:tcBorders>
               <w:top w:val="single" w:sz="2" w:space="0" w:color="000001"/>
               <w:left w:val="single" w:sz="2" w:space="0" w:color="000001"/>
@@ -2303,7 +2305,7 @@
             </w:tcBorders>
             <w:shd w:fill="auto" w:val="clear"/>
             <w:tcMar>
-              <w:left w:w="45" w:type="dxa"/>
+              <w:left w:w="42" w:type="dxa"/>
             </w:tcMar>
           </w:tcPr>
           <w:p>
@@ -2325,16 +2327,16 @@
         <w:trPr/>
         <w:tc>
           <w:tcPr>
-            <w:tcW w:w="447" w:type="dxa"/>
-            <w:tcBorders>
-              <w:top w:val="single" w:sz="2" w:space="0" w:color="000001"/>
-              <w:left w:val="single" w:sz="2" w:space="0" w:color="000001"/>
-              <w:bottom w:val="single" w:sz="2" w:space="0" w:color="000001"/>
-              <w:insideH w:val="single" w:sz="2" w:space="0" w:color="000001"/>
-            </w:tcBorders>
-            <w:shd w:fill="auto" w:val="clear"/>
-            <w:tcMar>
-              <w:left w:w="45" w:type="dxa"/>
+            <w:tcW w:w="446" w:type="dxa"/>
+            <w:tcBorders>
+              <w:top w:val="single" w:sz="2" w:space="0" w:color="000001"/>
+              <w:left w:val="single" w:sz="2" w:space="0" w:color="000001"/>
+              <w:bottom w:val="single" w:sz="2" w:space="0" w:color="000001"/>
+              <w:insideH w:val="single" w:sz="2" w:space="0" w:color="000001"/>
+            </w:tcBorders>
+            <w:shd w:fill="auto" w:val="clear"/>
+            <w:tcMar>
+              <w:left w:w="42" w:type="dxa"/>
             </w:tcMar>
           </w:tcPr>
           <w:p>
@@ -2364,7 +2366,7 @@
             </w:tcBorders>
             <w:shd w:fill="auto" w:val="clear"/>
             <w:tcMar>
-              <w:left w:w="45" w:type="dxa"/>
+              <w:left w:w="42" w:type="dxa"/>
             </w:tcMar>
           </w:tcPr>
           <w:p>
@@ -2397,26 +2399,26 @@
             </w:tcBorders>
             <w:shd w:fill="auto" w:val="clear"/>
             <w:tcMar>
-              <w:left w:w="45" w:type="dxa"/>
-            </w:tcMar>
-          </w:tcPr>
-          <w:p>
-            <w:pPr>
-              <w:pStyle w:val="TableContents"/>
-              <w:rPr>
-                <w:lang w:val="en-GB-oed"/>
-              </w:rPr>
-            </w:pPr>
-            <w:r>
-              <w:rPr>
-                <w:lang w:val="en-GB-oed"/>
-              </w:rPr>
-            </w:r>
-          </w:p>
-        </w:tc>
-        <w:tc>
-          <w:tcPr>
-            <w:tcW w:w="3051" w:type="dxa"/>
+              <w:left w:w="42" w:type="dxa"/>
+            </w:tcMar>
+          </w:tcPr>
+          <w:p>
+            <w:pPr>
+              <w:pStyle w:val="TableContents"/>
+              <w:rPr>
+                <w:lang w:val="en-GB-oed"/>
+              </w:rPr>
+            </w:pPr>
+            <w:r>
+              <w:rPr>
+                <w:lang w:val="en-GB-oed"/>
+              </w:rPr>
+            </w:r>
+          </w:p>
+        </w:tc>
+        <w:tc>
+          <w:tcPr>
+            <w:tcW w:w="3052" w:type="dxa"/>
             <w:tcBorders>
               <w:top w:val="single" w:sz="2" w:space="0" w:color="000001"/>
               <w:left w:val="single" w:sz="2" w:space="0" w:color="000001"/>
@@ -2427,7 +2429,7 @@
             </w:tcBorders>
             <w:shd w:fill="auto" w:val="clear"/>
             <w:tcMar>
-              <w:left w:w="45" w:type="dxa"/>
+              <w:left w:w="42" w:type="dxa"/>
             </w:tcMar>
           </w:tcPr>
           <w:p>
@@ -2449,16 +2451,16 @@
         <w:trPr/>
         <w:tc>
           <w:tcPr>
-            <w:tcW w:w="447" w:type="dxa"/>
-            <w:tcBorders>
-              <w:top w:val="single" w:sz="2" w:space="0" w:color="000001"/>
-              <w:left w:val="single" w:sz="2" w:space="0" w:color="000001"/>
-              <w:bottom w:val="single" w:sz="2" w:space="0" w:color="000001"/>
-              <w:insideH w:val="single" w:sz="2" w:space="0" w:color="000001"/>
-            </w:tcBorders>
-            <w:shd w:fill="auto" w:val="clear"/>
-            <w:tcMar>
-              <w:left w:w="45" w:type="dxa"/>
+            <w:tcW w:w="446" w:type="dxa"/>
+            <w:tcBorders>
+              <w:top w:val="single" w:sz="2" w:space="0" w:color="000001"/>
+              <w:left w:val="single" w:sz="2" w:space="0" w:color="000001"/>
+              <w:bottom w:val="single" w:sz="2" w:space="0" w:color="000001"/>
+              <w:insideH w:val="single" w:sz="2" w:space="0" w:color="000001"/>
+            </w:tcBorders>
+            <w:shd w:fill="auto" w:val="clear"/>
+            <w:tcMar>
+              <w:left w:w="42" w:type="dxa"/>
             </w:tcMar>
           </w:tcPr>
           <w:p>
@@ -2488,7 +2490,7 @@
             </w:tcBorders>
             <w:shd w:fill="auto" w:val="clear"/>
             <w:tcMar>
-              <w:left w:w="45" w:type="dxa"/>
+              <w:left w:w="42" w:type="dxa"/>
             </w:tcMar>
           </w:tcPr>
           <w:p>
@@ -2521,26 +2523,26 @@
             </w:tcBorders>
             <w:shd w:fill="auto" w:val="clear"/>
             <w:tcMar>
-              <w:left w:w="45" w:type="dxa"/>
-            </w:tcMar>
-          </w:tcPr>
-          <w:p>
-            <w:pPr>
-              <w:pStyle w:val="TableContents"/>
-              <w:rPr>
-                <w:lang w:val="en-GB-oed"/>
-              </w:rPr>
-            </w:pPr>
-            <w:r>
-              <w:rPr>
-                <w:lang w:val="en-GB-oed"/>
-              </w:rPr>
-            </w:r>
-          </w:p>
-        </w:tc>
-        <w:tc>
-          <w:tcPr>
-            <w:tcW w:w="3051" w:type="dxa"/>
+              <w:left w:w="42" w:type="dxa"/>
+            </w:tcMar>
+          </w:tcPr>
+          <w:p>
+            <w:pPr>
+              <w:pStyle w:val="TableContents"/>
+              <w:rPr>
+                <w:lang w:val="en-GB-oed"/>
+              </w:rPr>
+            </w:pPr>
+            <w:r>
+              <w:rPr>
+                <w:lang w:val="en-GB-oed"/>
+              </w:rPr>
+            </w:r>
+          </w:p>
+        </w:tc>
+        <w:tc>
+          <w:tcPr>
+            <w:tcW w:w="3052" w:type="dxa"/>
             <w:tcBorders>
               <w:top w:val="single" w:sz="2" w:space="0" w:color="000001"/>
               <w:left w:val="single" w:sz="2" w:space="0" w:color="000001"/>
@@ -2551,7 +2553,7 @@
             </w:tcBorders>
             <w:shd w:fill="auto" w:val="clear"/>
             <w:tcMar>
-              <w:left w:w="45" w:type="dxa"/>
+              <w:left w:w="42" w:type="dxa"/>
             </w:tcMar>
           </w:tcPr>
           <w:p>
@@ -2573,16 +2575,16 @@
         <w:trPr/>
         <w:tc>
           <w:tcPr>
-            <w:tcW w:w="447" w:type="dxa"/>
-            <w:tcBorders>
-              <w:top w:val="single" w:sz="2" w:space="0" w:color="000001"/>
-              <w:left w:val="single" w:sz="2" w:space="0" w:color="000001"/>
-              <w:bottom w:val="single" w:sz="2" w:space="0" w:color="000001"/>
-              <w:insideH w:val="single" w:sz="2" w:space="0" w:color="000001"/>
-            </w:tcBorders>
-            <w:shd w:fill="auto" w:val="clear"/>
-            <w:tcMar>
-              <w:left w:w="45" w:type="dxa"/>
+            <w:tcW w:w="446" w:type="dxa"/>
+            <w:tcBorders>
+              <w:top w:val="single" w:sz="2" w:space="0" w:color="000001"/>
+              <w:left w:val="single" w:sz="2" w:space="0" w:color="000001"/>
+              <w:bottom w:val="single" w:sz="2" w:space="0" w:color="000001"/>
+              <w:insideH w:val="single" w:sz="2" w:space="0" w:color="000001"/>
+            </w:tcBorders>
+            <w:shd w:fill="auto" w:val="clear"/>
+            <w:tcMar>
+              <w:left w:w="42" w:type="dxa"/>
             </w:tcMar>
           </w:tcPr>
           <w:p>
@@ -2612,7 +2614,7 @@
             </w:tcBorders>
             <w:shd w:fill="auto" w:val="clear"/>
             <w:tcMar>
-              <w:left w:w="45" w:type="dxa"/>
+              <w:left w:w="42" w:type="dxa"/>
             </w:tcMar>
           </w:tcPr>
           <w:p>
@@ -2655,7 +2657,7 @@
             </w:tcBorders>
             <w:shd w:fill="auto" w:val="clear"/>
             <w:tcMar>
-              <w:left w:w="45" w:type="dxa"/>
+              <w:left w:w="42" w:type="dxa"/>
             </w:tcMar>
           </w:tcPr>
           <w:p>
@@ -2676,7 +2678,7 @@
         </w:tc>
         <w:tc>
           <w:tcPr>
-            <w:tcW w:w="3051" w:type="dxa"/>
+            <w:tcW w:w="3052" w:type="dxa"/>
             <w:tcBorders>
               <w:top w:val="single" w:sz="2" w:space="0" w:color="000001"/>
               <w:left w:val="single" w:sz="2" w:space="0" w:color="000001"/>
@@ -2687,7 +2689,7 @@
             </w:tcBorders>
             <w:shd w:fill="auto" w:val="clear"/>
             <w:tcMar>
-              <w:left w:w="45" w:type="dxa"/>
+              <w:left w:w="42" w:type="dxa"/>
             </w:tcMar>
           </w:tcPr>
           <w:p>
@@ -2709,16 +2711,16 @@
         <w:trPr/>
         <w:tc>
           <w:tcPr>
-            <w:tcW w:w="447" w:type="dxa"/>
-            <w:tcBorders>
-              <w:top w:val="single" w:sz="2" w:space="0" w:color="000001"/>
-              <w:left w:val="single" w:sz="2" w:space="0" w:color="000001"/>
-              <w:bottom w:val="single" w:sz="2" w:space="0" w:color="000001"/>
-              <w:insideH w:val="single" w:sz="2" w:space="0" w:color="000001"/>
-            </w:tcBorders>
-            <w:shd w:fill="auto" w:val="clear"/>
-            <w:tcMar>
-              <w:left w:w="45" w:type="dxa"/>
+            <w:tcW w:w="446" w:type="dxa"/>
+            <w:tcBorders>
+              <w:top w:val="single" w:sz="2" w:space="0" w:color="000001"/>
+              <w:left w:val="single" w:sz="2" w:space="0" w:color="000001"/>
+              <w:bottom w:val="single" w:sz="2" w:space="0" w:color="000001"/>
+              <w:insideH w:val="single" w:sz="2" w:space="0" w:color="000001"/>
+            </w:tcBorders>
+            <w:shd w:fill="auto" w:val="clear"/>
+            <w:tcMar>
+              <w:left w:w="42" w:type="dxa"/>
             </w:tcMar>
           </w:tcPr>
           <w:p>
@@ -2748,7 +2750,7 @@
             </w:tcBorders>
             <w:shd w:fill="auto" w:val="clear"/>
             <w:tcMar>
-              <w:left w:w="45" w:type="dxa"/>
+              <w:left w:w="42" w:type="dxa"/>
             </w:tcMar>
           </w:tcPr>
           <w:p>
@@ -2795,7 +2797,7 @@
             </w:tcBorders>
             <w:shd w:fill="auto" w:val="clear"/>
             <w:tcMar>
-              <w:left w:w="45" w:type="dxa"/>
+              <w:left w:w="42" w:type="dxa"/>
             </w:tcMar>
           </w:tcPr>
           <w:p>
@@ -2818,7 +2820,7 @@
         </w:tc>
         <w:tc>
           <w:tcPr>
-            <w:tcW w:w="3051" w:type="dxa"/>
+            <w:tcW w:w="3052" w:type="dxa"/>
             <w:tcBorders>
               <w:top w:val="single" w:sz="2" w:space="0" w:color="000001"/>
               <w:left w:val="single" w:sz="2" w:space="0" w:color="000001"/>
@@ -2829,7 +2831,7 @@
             </w:tcBorders>
             <w:shd w:fill="auto" w:val="clear"/>
             <w:tcMar>
-              <w:left w:w="45" w:type="dxa"/>
+              <w:left w:w="42" w:type="dxa"/>
             </w:tcMar>
           </w:tcPr>
           <w:p>
@@ -2851,16 +2853,16 @@
         <w:trPr/>
         <w:tc>
           <w:tcPr>
-            <w:tcW w:w="447" w:type="dxa"/>
-            <w:tcBorders>
-              <w:top w:val="single" w:sz="2" w:space="0" w:color="000001"/>
-              <w:left w:val="single" w:sz="2" w:space="0" w:color="000001"/>
-              <w:bottom w:val="single" w:sz="2" w:space="0" w:color="000001"/>
-              <w:insideH w:val="single" w:sz="2" w:space="0" w:color="000001"/>
-            </w:tcBorders>
-            <w:shd w:fill="auto" w:val="clear"/>
-            <w:tcMar>
-              <w:left w:w="45" w:type="dxa"/>
+            <w:tcW w:w="446" w:type="dxa"/>
+            <w:tcBorders>
+              <w:top w:val="single" w:sz="2" w:space="0" w:color="000001"/>
+              <w:left w:val="single" w:sz="2" w:space="0" w:color="000001"/>
+              <w:bottom w:val="single" w:sz="2" w:space="0" w:color="000001"/>
+              <w:insideH w:val="single" w:sz="2" w:space="0" w:color="000001"/>
+            </w:tcBorders>
+            <w:shd w:fill="auto" w:val="clear"/>
+            <w:tcMar>
+              <w:left w:w="42" w:type="dxa"/>
             </w:tcMar>
           </w:tcPr>
           <w:p>
@@ -2890,7 +2892,7 @@
             </w:tcBorders>
             <w:shd w:fill="auto" w:val="clear"/>
             <w:tcMar>
-              <w:left w:w="45" w:type="dxa"/>
+              <w:left w:w="42" w:type="dxa"/>
             </w:tcMar>
           </w:tcPr>
           <w:p>
@@ -2919,7 +2921,7 @@
             </w:tcBorders>
             <w:shd w:fill="auto" w:val="clear"/>
             <w:tcMar>
-              <w:left w:w="45" w:type="dxa"/>
+              <w:left w:w="42" w:type="dxa"/>
             </w:tcMar>
           </w:tcPr>
           <w:p>
@@ -2942,7 +2944,7 @@
         </w:tc>
         <w:tc>
           <w:tcPr>
-            <w:tcW w:w="3051" w:type="dxa"/>
+            <w:tcW w:w="3052" w:type="dxa"/>
             <w:tcBorders>
               <w:top w:val="single" w:sz="2" w:space="0" w:color="000001"/>
               <w:left w:val="single" w:sz="2" w:space="0" w:color="000001"/>
@@ -2953,7 +2955,7 @@
             </w:tcBorders>
             <w:shd w:fill="auto" w:val="clear"/>
             <w:tcMar>
-              <w:left w:w="45" w:type="dxa"/>
+              <w:left w:w="42" w:type="dxa"/>
             </w:tcMar>
           </w:tcPr>
           <w:p>
@@ -2975,16 +2977,16 @@
         <w:trPr/>
         <w:tc>
           <w:tcPr>
-            <w:tcW w:w="447" w:type="dxa"/>
-            <w:tcBorders>
-              <w:top w:val="single" w:sz="2" w:space="0" w:color="000001"/>
-              <w:left w:val="single" w:sz="2" w:space="0" w:color="000001"/>
-              <w:bottom w:val="single" w:sz="2" w:space="0" w:color="000001"/>
-              <w:insideH w:val="single" w:sz="2" w:space="0" w:color="000001"/>
-            </w:tcBorders>
-            <w:shd w:fill="auto" w:val="clear"/>
-            <w:tcMar>
-              <w:left w:w="45" w:type="dxa"/>
+            <w:tcW w:w="446" w:type="dxa"/>
+            <w:tcBorders>
+              <w:top w:val="single" w:sz="2" w:space="0" w:color="000001"/>
+              <w:left w:val="single" w:sz="2" w:space="0" w:color="000001"/>
+              <w:bottom w:val="single" w:sz="2" w:space="0" w:color="000001"/>
+              <w:insideH w:val="single" w:sz="2" w:space="0" w:color="000001"/>
+            </w:tcBorders>
+            <w:shd w:fill="auto" w:val="clear"/>
+            <w:tcMar>
+              <w:left w:w="42" w:type="dxa"/>
             </w:tcMar>
           </w:tcPr>
           <w:p>
@@ -3014,7 +3016,7 @@
             </w:tcBorders>
             <w:shd w:fill="auto" w:val="clear"/>
             <w:tcMar>
-              <w:left w:w="45" w:type="dxa"/>
+              <w:left w:w="42" w:type="dxa"/>
             </w:tcMar>
           </w:tcPr>
           <w:p>
@@ -3043,26 +3045,26 @@
             </w:tcBorders>
             <w:shd w:fill="auto" w:val="clear"/>
             <w:tcMar>
-              <w:left w:w="45" w:type="dxa"/>
-            </w:tcMar>
-          </w:tcPr>
-          <w:p>
-            <w:pPr>
-              <w:pStyle w:val="TableContents"/>
-              <w:rPr>
-                <w:lang w:val="en-GB-oed"/>
-              </w:rPr>
-            </w:pPr>
-            <w:r>
-              <w:rPr>
-                <w:lang w:val="en-GB-oed"/>
-              </w:rPr>
-            </w:r>
-          </w:p>
-        </w:tc>
-        <w:tc>
-          <w:tcPr>
-            <w:tcW w:w="3051" w:type="dxa"/>
+              <w:left w:w="42" w:type="dxa"/>
+            </w:tcMar>
+          </w:tcPr>
+          <w:p>
+            <w:pPr>
+              <w:pStyle w:val="TableContents"/>
+              <w:rPr>
+                <w:lang w:val="en-GB-oed"/>
+              </w:rPr>
+            </w:pPr>
+            <w:r>
+              <w:rPr>
+                <w:lang w:val="en-GB-oed"/>
+              </w:rPr>
+            </w:r>
+          </w:p>
+        </w:tc>
+        <w:tc>
+          <w:tcPr>
+            <w:tcW w:w="3052" w:type="dxa"/>
             <w:tcBorders>
               <w:top w:val="single" w:sz="2" w:space="0" w:color="000001"/>
               <w:left w:val="single" w:sz="2" w:space="0" w:color="000001"/>
@@ -3073,7 +3075,7 @@
             </w:tcBorders>
             <w:shd w:fill="auto" w:val="clear"/>
             <w:tcMar>
-              <w:left w:w="45" w:type="dxa"/>
+              <w:left w:w="42" w:type="dxa"/>
             </w:tcMar>
           </w:tcPr>
           <w:p>
@@ -3095,16 +3097,16 @@
         <w:trPr/>
         <w:tc>
           <w:tcPr>
-            <w:tcW w:w="447" w:type="dxa"/>
-            <w:tcBorders>
-              <w:top w:val="single" w:sz="2" w:space="0" w:color="000001"/>
-              <w:left w:val="single" w:sz="2" w:space="0" w:color="000001"/>
-              <w:bottom w:val="single" w:sz="2" w:space="0" w:color="000001"/>
-              <w:insideH w:val="single" w:sz="2" w:space="0" w:color="000001"/>
-            </w:tcBorders>
-            <w:shd w:fill="auto" w:val="clear"/>
-            <w:tcMar>
-              <w:left w:w="45" w:type="dxa"/>
+            <w:tcW w:w="446" w:type="dxa"/>
+            <w:tcBorders>
+              <w:top w:val="single" w:sz="2" w:space="0" w:color="000001"/>
+              <w:left w:val="single" w:sz="2" w:space="0" w:color="000001"/>
+              <w:bottom w:val="single" w:sz="2" w:space="0" w:color="000001"/>
+              <w:insideH w:val="single" w:sz="2" w:space="0" w:color="000001"/>
+            </w:tcBorders>
+            <w:shd w:fill="auto" w:val="clear"/>
+            <w:tcMar>
+              <w:left w:w="42" w:type="dxa"/>
             </w:tcMar>
           </w:tcPr>
           <w:p>
@@ -3134,7 +3136,7 @@
             </w:tcBorders>
             <w:shd w:fill="auto" w:val="clear"/>
             <w:tcMar>
-              <w:left w:w="45" w:type="dxa"/>
+              <w:left w:w="42" w:type="dxa"/>
             </w:tcMar>
           </w:tcPr>
           <w:p>
@@ -3163,26 +3165,26 @@
             </w:tcBorders>
             <w:shd w:fill="auto" w:val="clear"/>
             <w:tcMar>
-              <w:left w:w="45" w:type="dxa"/>
-            </w:tcMar>
-          </w:tcPr>
-          <w:p>
-            <w:pPr>
-              <w:pStyle w:val="TableContents"/>
-              <w:rPr>
-                <w:lang w:val="en-GB-oed"/>
-              </w:rPr>
-            </w:pPr>
-            <w:r>
-              <w:rPr>
-                <w:lang w:val="en-GB-oed"/>
-              </w:rPr>
-            </w:r>
-          </w:p>
-        </w:tc>
-        <w:tc>
-          <w:tcPr>
-            <w:tcW w:w="3051" w:type="dxa"/>
+              <w:left w:w="42" w:type="dxa"/>
+            </w:tcMar>
+          </w:tcPr>
+          <w:p>
+            <w:pPr>
+              <w:pStyle w:val="TableContents"/>
+              <w:rPr>
+                <w:lang w:val="en-GB-oed"/>
+              </w:rPr>
+            </w:pPr>
+            <w:r>
+              <w:rPr>
+                <w:lang w:val="en-GB-oed"/>
+              </w:rPr>
+            </w:r>
+          </w:p>
+        </w:tc>
+        <w:tc>
+          <w:tcPr>
+            <w:tcW w:w="3052" w:type="dxa"/>
             <w:tcBorders>
               <w:top w:val="single" w:sz="2" w:space="0" w:color="000001"/>
               <w:left w:val="single" w:sz="2" w:space="0" w:color="000001"/>
@@ -3193,7 +3195,7 @@
             </w:tcBorders>
             <w:shd w:fill="auto" w:val="clear"/>
             <w:tcMar>
-              <w:left w:w="45" w:type="dxa"/>
+              <w:left w:w="42" w:type="dxa"/>
             </w:tcMar>
           </w:tcPr>
           <w:p>
@@ -3328,7 +3330,7 @@
       <w:tblPr>
         <w:tblW w:w="9972" w:type="dxa"/>
         <w:jc w:val="left"/>
-        <w:tblInd w:w="47" w:type="dxa"/>
+        <w:tblInd w:w="45" w:type="dxa"/>
         <w:tblBorders>
           <w:top w:val="single" w:sz="2" w:space="0" w:color="000001"/>
           <w:left w:val="single" w:sz="2" w:space="0" w:color="000001"/>
@@ -3339,7 +3341,7 @@
         </w:tblBorders>
         <w:tblCellMar>
           <w:top w:w="55" w:type="dxa"/>
-          <w:left w:w="45" w:type="dxa"/>
+          <w:left w:w="42" w:type="dxa"/>
           <w:bottom w:w="55" w:type="dxa"/>
           <w:right w:w="55" w:type="dxa"/>
         </w:tblCellMar>
@@ -3362,7 +3364,7 @@
             </w:tcBorders>
             <w:shd w:fill="auto" w:val="clear"/>
             <w:tcMar>
-              <w:left w:w="45" w:type="dxa"/>
+              <w:left w:w="42" w:type="dxa"/>
             </w:tcMar>
           </w:tcPr>
           <w:p>
@@ -3672,7 +3674,7 @@
       <w:tblPr>
         <w:tblW w:w="9972" w:type="dxa"/>
         <w:jc w:val="left"/>
-        <w:tblInd w:w="47" w:type="dxa"/>
+        <w:tblInd w:w="45" w:type="dxa"/>
         <w:tblBorders>
           <w:top w:val="single" w:sz="2" w:space="0" w:color="000001"/>
           <w:left w:val="single" w:sz="2" w:space="0" w:color="000001"/>
@@ -3683,7 +3685,7 @@
         </w:tblBorders>
         <w:tblCellMar>
           <w:top w:w="55" w:type="dxa"/>
-          <w:left w:w="45" w:type="dxa"/>
+          <w:left w:w="42" w:type="dxa"/>
           <w:bottom w:w="55" w:type="dxa"/>
           <w:right w:w="55" w:type="dxa"/>
         </w:tblCellMar>
@@ -3706,7 +3708,7 @@
             </w:tcBorders>
             <w:shd w:fill="auto" w:val="clear"/>
             <w:tcMar>
-              <w:left w:w="45" w:type="dxa"/>
+              <w:left w:w="42" w:type="dxa"/>
             </w:tcMar>
           </w:tcPr>
           <w:p>
@@ -3756,7 +3758,7 @@
       <w:tblPr>
         <w:tblW w:w="9972" w:type="dxa"/>
         <w:jc w:val="left"/>
-        <w:tblInd w:w="47" w:type="dxa"/>
+        <w:tblInd w:w="45" w:type="dxa"/>
         <w:tblBorders>
           <w:top w:val="single" w:sz="2" w:space="0" w:color="000001"/>
           <w:left w:val="single" w:sz="2" w:space="0" w:color="000001"/>
@@ -3767,7 +3769,7 @@
         </w:tblBorders>
         <w:tblCellMar>
           <w:top w:w="55" w:type="dxa"/>
-          <w:left w:w="45" w:type="dxa"/>
+          <w:left w:w="42" w:type="dxa"/>
           <w:bottom w:w="55" w:type="dxa"/>
           <w:right w:w="55" w:type="dxa"/>
         </w:tblCellMar>
@@ -3790,7 +3792,7 @@
             </w:tcBorders>
             <w:shd w:fill="auto" w:val="clear"/>
             <w:tcMar>
-              <w:left w:w="45" w:type="dxa"/>
+              <w:left w:w="42" w:type="dxa"/>
             </w:tcMar>
           </w:tcPr>
           <w:p>
@@ -3855,7 +3857,7 @@
       <w:tblPr>
         <w:tblW w:w="9972" w:type="dxa"/>
         <w:jc w:val="left"/>
-        <w:tblInd w:w="47" w:type="dxa"/>
+        <w:tblInd w:w="45" w:type="dxa"/>
         <w:tblBorders>
           <w:top w:val="single" w:sz="2" w:space="0" w:color="000001"/>
           <w:left w:val="single" w:sz="2" w:space="0" w:color="000001"/>
@@ -3866,7 +3868,7 @@
         </w:tblBorders>
         <w:tblCellMar>
           <w:top w:w="55" w:type="dxa"/>
-          <w:left w:w="45" w:type="dxa"/>
+          <w:left w:w="42" w:type="dxa"/>
           <w:bottom w:w="55" w:type="dxa"/>
           <w:right w:w="55" w:type="dxa"/>
         </w:tblCellMar>
@@ -3889,7 +3891,7 @@
             </w:tcBorders>
             <w:shd w:fill="auto" w:val="clear"/>
             <w:tcMar>
-              <w:left w:w="45" w:type="dxa"/>
+              <w:left w:w="42" w:type="dxa"/>
             </w:tcMar>
           </w:tcPr>
           <w:p>
@@ -4007,7 +4009,7 @@
       <w:tblPr>
         <w:tblW w:w="9972" w:type="dxa"/>
         <w:jc w:val="left"/>
-        <w:tblInd w:w="47" w:type="dxa"/>
+        <w:tblInd w:w="45" w:type="dxa"/>
         <w:tblBorders>
           <w:top w:val="single" w:sz="2" w:space="0" w:color="000001"/>
           <w:left w:val="single" w:sz="2" w:space="0" w:color="000001"/>
@@ -4018,7 +4020,7 @@
         </w:tblBorders>
         <w:tblCellMar>
           <w:top w:w="55" w:type="dxa"/>
-          <w:left w:w="45" w:type="dxa"/>
+          <w:left w:w="42" w:type="dxa"/>
           <w:bottom w:w="55" w:type="dxa"/>
           <w:right w:w="55" w:type="dxa"/>
         </w:tblCellMar>
@@ -4041,7 +4043,7 @@
             </w:tcBorders>
             <w:shd w:fill="auto" w:val="clear"/>
             <w:tcMar>
-              <w:left w:w="45" w:type="dxa"/>
+              <w:left w:w="42" w:type="dxa"/>
             </w:tcMar>
           </w:tcPr>
           <w:p>
@@ -4275,7 +4277,7 @@
       <w:tblPr>
         <w:tblW w:w="9972" w:type="dxa"/>
         <w:jc w:val="left"/>
-        <w:tblInd w:w="47" w:type="dxa"/>
+        <w:tblInd w:w="45" w:type="dxa"/>
         <w:tblBorders>
           <w:top w:val="single" w:sz="2" w:space="0" w:color="000001"/>
           <w:left w:val="single" w:sz="2" w:space="0" w:color="000001"/>
@@ -4286,7 +4288,7 @@
         </w:tblBorders>
         <w:tblCellMar>
           <w:top w:w="55" w:type="dxa"/>
-          <w:left w:w="45" w:type="dxa"/>
+          <w:left w:w="42" w:type="dxa"/>
           <w:bottom w:w="55" w:type="dxa"/>
           <w:right w:w="55" w:type="dxa"/>
         </w:tblCellMar>
@@ -4309,7 +4311,7 @@
             </w:tcBorders>
             <w:shd w:fill="auto" w:val="clear"/>
             <w:tcMar>
-              <w:left w:w="45" w:type="dxa"/>
+              <w:left w:w="42" w:type="dxa"/>
             </w:tcMar>
           </w:tcPr>
           <w:p>
@@ -4376,7 +4378,7 @@
       <w:tblPr>
         <w:tblW w:w="9972" w:type="dxa"/>
         <w:jc w:val="left"/>
-        <w:tblInd w:w="47" w:type="dxa"/>
+        <w:tblInd w:w="45" w:type="dxa"/>
         <w:tblBorders>
           <w:top w:val="single" w:sz="2" w:space="0" w:color="000001"/>
           <w:left w:val="single" w:sz="2" w:space="0" w:color="000001"/>
@@ -4387,7 +4389,7 @@
         </w:tblBorders>
         <w:tblCellMar>
           <w:top w:w="55" w:type="dxa"/>
-          <w:left w:w="45" w:type="dxa"/>
+          <w:left w:w="42" w:type="dxa"/>
           <w:bottom w:w="55" w:type="dxa"/>
           <w:right w:w="55" w:type="dxa"/>
         </w:tblCellMar>
@@ -4410,7 +4412,7 @@
             </w:tcBorders>
             <w:shd w:fill="auto" w:val="clear"/>
             <w:tcMar>
-              <w:left w:w="45" w:type="dxa"/>
+              <w:left w:w="42" w:type="dxa"/>
             </w:tcMar>
           </w:tcPr>
           <w:p>
@@ -4543,7 +4545,7 @@
       <w:tblPr>
         <w:tblW w:w="9972" w:type="dxa"/>
         <w:jc w:val="left"/>
-        <w:tblInd w:w="47" w:type="dxa"/>
+        <w:tblInd w:w="45" w:type="dxa"/>
         <w:tblBorders>
           <w:top w:val="single" w:sz="2" w:space="0" w:color="000001"/>
           <w:left w:val="single" w:sz="2" w:space="0" w:color="000001"/>
@@ -4554,7 +4556,7 @@
         </w:tblBorders>
         <w:tblCellMar>
           <w:top w:w="55" w:type="dxa"/>
-          <w:left w:w="45" w:type="dxa"/>
+          <w:left w:w="42" w:type="dxa"/>
           <w:bottom w:w="55" w:type="dxa"/>
           <w:right w:w="55" w:type="dxa"/>
         </w:tblCellMar>
@@ -4577,7 +4579,7 @@
             </w:tcBorders>
             <w:shd w:fill="auto" w:val="clear"/>
             <w:tcMar>
-              <w:left w:w="45" w:type="dxa"/>
+              <w:left w:w="42" w:type="dxa"/>
             </w:tcMar>
           </w:tcPr>
           <w:p>
@@ -4670,7 +4672,7 @@
     <w:qFormat/>
     <w:pPr>
       <w:widowControl/>
-      <w:overflowPunct w:val="false"/>
+      <w:overflowPunct w:val="true"/>
       <w:bidi w:val="0"/>
       <w:jc w:val="left"/>
     </w:pPr>

</xml_diff>

<commit_message>
items 6 & 7
</commit_message>
<xml_diff>
--- a/courseplan.docx
+++ b/courseplan.docx
@@ -154,7 +154,7 @@
       <w:tblPr>
         <w:tblW w:w="9972" w:type="dxa"/>
         <w:jc w:val="left"/>
-        <w:tblInd w:w="45" w:type="dxa"/>
+        <w:tblInd w:w="36" w:type="dxa"/>
         <w:tblBorders>
           <w:top w:val="single" w:sz="2" w:space="0" w:color="000001"/>
           <w:left w:val="single" w:sz="2" w:space="0" w:color="000001"/>
@@ -165,7 +165,7 @@
         </w:tblBorders>
         <w:tblCellMar>
           <w:top w:w="55" w:type="dxa"/>
-          <w:left w:w="42" w:type="dxa"/>
+          <w:left w:w="30" w:type="dxa"/>
           <w:bottom w:w="55" w:type="dxa"/>
           <w:right w:w="55" w:type="dxa"/>
         </w:tblCellMar>
@@ -188,7 +188,7 @@
             </w:tcBorders>
             <w:shd w:fill="auto" w:val="clear"/>
             <w:tcMar>
-              <w:left w:w="42" w:type="dxa"/>
+              <w:left w:w="30" w:type="dxa"/>
             </w:tcMar>
           </w:tcPr>
           <w:p>
@@ -410,7 +410,7 @@
       <w:tblPr>
         <w:tblW w:w="9972" w:type="dxa"/>
         <w:jc w:val="left"/>
-        <w:tblInd w:w="45" w:type="dxa"/>
+        <w:tblInd w:w="36" w:type="dxa"/>
         <w:tblBorders>
           <w:top w:val="single" w:sz="2" w:space="0" w:color="000001"/>
           <w:left w:val="single" w:sz="2" w:space="0" w:color="000001"/>
@@ -421,7 +421,7 @@
         </w:tblBorders>
         <w:tblCellMar>
           <w:top w:w="55" w:type="dxa"/>
-          <w:left w:w="42" w:type="dxa"/>
+          <w:left w:w="30" w:type="dxa"/>
           <w:bottom w:w="55" w:type="dxa"/>
           <w:right w:w="55" w:type="dxa"/>
         </w:tblCellMar>
@@ -444,7 +444,7 @@
             </w:tcBorders>
             <w:shd w:fill="auto" w:val="clear"/>
             <w:tcMar>
-              <w:left w:w="42" w:type="dxa"/>
+              <w:left w:w="30" w:type="dxa"/>
             </w:tcMar>
           </w:tcPr>
           <w:p>
@@ -711,7 +711,7 @@
       <w:tblPr>
         <w:tblW w:w="9975" w:type="dxa"/>
         <w:jc w:val="left"/>
-        <w:tblInd w:w="45" w:type="dxa"/>
+        <w:tblInd w:w="36" w:type="dxa"/>
         <w:tblBorders>
           <w:top w:val="single" w:sz="2" w:space="0" w:color="000001"/>
           <w:left w:val="single" w:sz="2" w:space="0" w:color="000001"/>
@@ -720,31 +720,31 @@
         </w:tblBorders>
         <w:tblCellMar>
           <w:top w:w="55" w:type="dxa"/>
-          <w:left w:w="42" w:type="dxa"/>
+          <w:left w:w="30" w:type="dxa"/>
           <w:bottom w:w="55" w:type="dxa"/>
           <w:right w:w="55" w:type="dxa"/>
         </w:tblCellMar>
       </w:tblPr>
       <w:tblGrid>
-        <w:gridCol w:w="446"/>
+        <w:gridCol w:w="442"/>
         <w:gridCol w:w="3238"/>
         <w:gridCol w:w="3238"/>
-        <w:gridCol w:w="3052"/>
+        <w:gridCol w:w="3056"/>
       </w:tblGrid>
       <w:tr>
         <w:trPr/>
         <w:tc>
           <w:tcPr>
-            <w:tcW w:w="446" w:type="dxa"/>
-            <w:tcBorders>
-              <w:top w:val="single" w:sz="2" w:space="0" w:color="000001"/>
-              <w:left w:val="single" w:sz="2" w:space="0" w:color="000001"/>
-              <w:bottom w:val="single" w:sz="2" w:space="0" w:color="000001"/>
-              <w:insideH w:val="single" w:sz="2" w:space="0" w:color="000001"/>
-            </w:tcBorders>
-            <w:shd w:fill="auto" w:val="clear"/>
-            <w:tcMar>
-              <w:left w:w="42" w:type="dxa"/>
+            <w:tcW w:w="442" w:type="dxa"/>
+            <w:tcBorders>
+              <w:top w:val="single" w:sz="2" w:space="0" w:color="000001"/>
+              <w:left w:val="single" w:sz="2" w:space="0" w:color="000001"/>
+              <w:bottom w:val="single" w:sz="2" w:space="0" w:color="000001"/>
+              <w:insideH w:val="single" w:sz="2" w:space="0" w:color="000001"/>
+            </w:tcBorders>
+            <w:shd w:fill="auto" w:val="clear"/>
+            <w:tcMar>
+              <w:left w:w="30" w:type="dxa"/>
             </w:tcMar>
           </w:tcPr>
           <w:p>
@@ -773,7 +773,7 @@
             </w:tcBorders>
             <w:shd w:fill="auto" w:val="clear"/>
             <w:tcMar>
-              <w:left w:w="42" w:type="dxa"/>
+              <w:left w:w="30" w:type="dxa"/>
             </w:tcMar>
           </w:tcPr>
           <w:p>
@@ -804,7 +804,7 @@
             </w:tcBorders>
             <w:shd w:fill="auto" w:val="clear"/>
             <w:tcMar>
-              <w:left w:w="42" w:type="dxa"/>
+              <w:left w:w="30" w:type="dxa"/>
             </w:tcMar>
           </w:tcPr>
           <w:p>
@@ -826,7 +826,7 @@
         </w:tc>
         <w:tc>
           <w:tcPr>
-            <w:tcW w:w="3052" w:type="dxa"/>
+            <w:tcW w:w="3056" w:type="dxa"/>
             <w:tcBorders>
               <w:top w:val="single" w:sz="2" w:space="0" w:color="000001"/>
               <w:left w:val="single" w:sz="2" w:space="0" w:color="000001"/>
@@ -837,7 +837,7 @@
             </w:tcBorders>
             <w:shd w:fill="auto" w:val="clear"/>
             <w:tcMar>
-              <w:left w:w="42" w:type="dxa"/>
+              <w:left w:w="30" w:type="dxa"/>
             </w:tcMar>
           </w:tcPr>
           <w:p>
@@ -861,16 +861,16 @@
         <w:trPr/>
         <w:tc>
           <w:tcPr>
-            <w:tcW w:w="446" w:type="dxa"/>
-            <w:tcBorders>
-              <w:top w:val="single" w:sz="2" w:space="0" w:color="000001"/>
-              <w:left w:val="single" w:sz="2" w:space="0" w:color="000001"/>
-              <w:bottom w:val="single" w:sz="2" w:space="0" w:color="000001"/>
-              <w:insideH w:val="single" w:sz="2" w:space="0" w:color="000001"/>
-            </w:tcBorders>
-            <w:shd w:fill="auto" w:val="clear"/>
-            <w:tcMar>
-              <w:left w:w="42" w:type="dxa"/>
+            <w:tcW w:w="442" w:type="dxa"/>
+            <w:tcBorders>
+              <w:top w:val="single" w:sz="2" w:space="0" w:color="000001"/>
+              <w:left w:val="single" w:sz="2" w:space="0" w:color="000001"/>
+              <w:bottom w:val="single" w:sz="2" w:space="0" w:color="000001"/>
+              <w:insideH w:val="single" w:sz="2" w:space="0" w:color="000001"/>
+            </w:tcBorders>
+            <w:shd w:fill="auto" w:val="clear"/>
+            <w:tcMar>
+              <w:left w:w="30" w:type="dxa"/>
             </w:tcMar>
           </w:tcPr>
           <w:p>
@@ -900,7 +900,7 @@
             </w:tcBorders>
             <w:shd w:fill="auto" w:val="clear"/>
             <w:tcMar>
-              <w:left w:w="42" w:type="dxa"/>
+              <w:left w:w="30" w:type="dxa"/>
             </w:tcMar>
           </w:tcPr>
           <w:p>
@@ -929,7 +929,7 @@
             </w:tcBorders>
             <w:shd w:fill="auto" w:val="clear"/>
             <w:tcMar>
-              <w:left w:w="42" w:type="dxa"/>
+              <w:left w:w="30" w:type="dxa"/>
             </w:tcMar>
           </w:tcPr>
           <w:p>
@@ -963,7 +963,7 @@
         </w:tc>
         <w:tc>
           <w:tcPr>
-            <w:tcW w:w="3052" w:type="dxa"/>
+            <w:tcW w:w="3056" w:type="dxa"/>
             <w:tcBorders>
               <w:top w:val="single" w:sz="2" w:space="0" w:color="000001"/>
               <w:left w:val="single" w:sz="2" w:space="0" w:color="000001"/>
@@ -974,7 +974,7 @@
             </w:tcBorders>
             <w:shd w:fill="auto" w:val="clear"/>
             <w:tcMar>
-              <w:left w:w="42" w:type="dxa"/>
+              <w:left w:w="30" w:type="dxa"/>
             </w:tcMar>
           </w:tcPr>
           <w:p>
@@ -1011,16 +1011,16 @@
         <w:trPr/>
         <w:tc>
           <w:tcPr>
-            <w:tcW w:w="446" w:type="dxa"/>
-            <w:tcBorders>
-              <w:top w:val="single" w:sz="2" w:space="0" w:color="000001"/>
-              <w:left w:val="single" w:sz="2" w:space="0" w:color="000001"/>
-              <w:bottom w:val="single" w:sz="2" w:space="0" w:color="000001"/>
-              <w:insideH w:val="single" w:sz="2" w:space="0" w:color="000001"/>
-            </w:tcBorders>
-            <w:shd w:fill="auto" w:val="clear"/>
-            <w:tcMar>
-              <w:left w:w="42" w:type="dxa"/>
+            <w:tcW w:w="442" w:type="dxa"/>
+            <w:tcBorders>
+              <w:top w:val="single" w:sz="2" w:space="0" w:color="000001"/>
+              <w:left w:val="single" w:sz="2" w:space="0" w:color="000001"/>
+              <w:bottom w:val="single" w:sz="2" w:space="0" w:color="000001"/>
+              <w:insideH w:val="single" w:sz="2" w:space="0" w:color="000001"/>
+            </w:tcBorders>
+            <w:shd w:fill="auto" w:val="clear"/>
+            <w:tcMar>
+              <w:left w:w="30" w:type="dxa"/>
             </w:tcMar>
           </w:tcPr>
           <w:p>
@@ -1050,7 +1050,7 @@
             </w:tcBorders>
             <w:shd w:fill="auto" w:val="clear"/>
             <w:tcMar>
-              <w:left w:w="42" w:type="dxa"/>
+              <w:left w:w="30" w:type="dxa"/>
             </w:tcMar>
           </w:tcPr>
           <w:p>
@@ -1079,7 +1079,7 @@
             </w:tcBorders>
             <w:shd w:fill="auto" w:val="clear"/>
             <w:tcMar>
-              <w:left w:w="42" w:type="dxa"/>
+              <w:left w:w="30" w:type="dxa"/>
             </w:tcMar>
           </w:tcPr>
           <w:p>
@@ -1105,7 +1105,7 @@
         </w:tc>
         <w:tc>
           <w:tcPr>
-            <w:tcW w:w="3052" w:type="dxa"/>
+            <w:tcW w:w="3056" w:type="dxa"/>
             <w:tcBorders>
               <w:top w:val="single" w:sz="2" w:space="0" w:color="000001"/>
               <w:left w:val="single" w:sz="2" w:space="0" w:color="000001"/>
@@ -1116,7 +1116,7 @@
             </w:tcBorders>
             <w:shd w:fill="auto" w:val="clear"/>
             <w:tcMar>
-              <w:left w:w="42" w:type="dxa"/>
+              <w:left w:w="30" w:type="dxa"/>
             </w:tcMar>
           </w:tcPr>
           <w:p>
@@ -1139,16 +1139,16 @@
         <w:trPr/>
         <w:tc>
           <w:tcPr>
-            <w:tcW w:w="446" w:type="dxa"/>
-            <w:tcBorders>
-              <w:top w:val="single" w:sz="2" w:space="0" w:color="000001"/>
-              <w:left w:val="single" w:sz="2" w:space="0" w:color="000001"/>
-              <w:bottom w:val="single" w:sz="2" w:space="0" w:color="000001"/>
-              <w:insideH w:val="single" w:sz="2" w:space="0" w:color="000001"/>
-            </w:tcBorders>
-            <w:shd w:fill="auto" w:val="clear"/>
-            <w:tcMar>
-              <w:left w:w="42" w:type="dxa"/>
+            <w:tcW w:w="442" w:type="dxa"/>
+            <w:tcBorders>
+              <w:top w:val="single" w:sz="2" w:space="0" w:color="000001"/>
+              <w:left w:val="single" w:sz="2" w:space="0" w:color="000001"/>
+              <w:bottom w:val="single" w:sz="2" w:space="0" w:color="000001"/>
+              <w:insideH w:val="single" w:sz="2" w:space="0" w:color="000001"/>
+            </w:tcBorders>
+            <w:shd w:fill="auto" w:val="clear"/>
+            <w:tcMar>
+              <w:left w:w="30" w:type="dxa"/>
             </w:tcMar>
           </w:tcPr>
           <w:p>
@@ -1178,7 +1178,7 @@
             </w:tcBorders>
             <w:shd w:fill="auto" w:val="clear"/>
             <w:tcMar>
-              <w:left w:w="42" w:type="dxa"/>
+              <w:left w:w="30" w:type="dxa"/>
             </w:tcMar>
           </w:tcPr>
           <w:p>
@@ -1207,7 +1207,7 @@
             </w:tcBorders>
             <w:shd w:fill="auto" w:val="clear"/>
             <w:tcMar>
-              <w:left w:w="42" w:type="dxa"/>
+              <w:left w:w="30" w:type="dxa"/>
             </w:tcMar>
           </w:tcPr>
           <w:p>
@@ -1255,7 +1255,7 @@
         </w:tc>
         <w:tc>
           <w:tcPr>
-            <w:tcW w:w="3052" w:type="dxa"/>
+            <w:tcW w:w="3056" w:type="dxa"/>
             <w:tcBorders>
               <w:top w:val="single" w:sz="2" w:space="0" w:color="000001"/>
               <w:left w:val="single" w:sz="2" w:space="0" w:color="000001"/>
@@ -1266,7 +1266,7 @@
             </w:tcBorders>
             <w:shd w:fill="auto" w:val="clear"/>
             <w:tcMar>
-              <w:left w:w="42" w:type="dxa"/>
+              <w:left w:w="30" w:type="dxa"/>
             </w:tcMar>
           </w:tcPr>
           <w:p>
@@ -1333,16 +1333,16 @@
         <w:trPr/>
         <w:tc>
           <w:tcPr>
-            <w:tcW w:w="446" w:type="dxa"/>
-            <w:tcBorders>
-              <w:top w:val="single" w:sz="2" w:space="0" w:color="000001"/>
-              <w:left w:val="single" w:sz="2" w:space="0" w:color="000001"/>
-              <w:bottom w:val="single" w:sz="2" w:space="0" w:color="000001"/>
-              <w:insideH w:val="single" w:sz="2" w:space="0" w:color="000001"/>
-            </w:tcBorders>
-            <w:shd w:fill="auto" w:val="clear"/>
-            <w:tcMar>
-              <w:left w:w="42" w:type="dxa"/>
+            <w:tcW w:w="442" w:type="dxa"/>
+            <w:tcBorders>
+              <w:top w:val="single" w:sz="2" w:space="0" w:color="000001"/>
+              <w:left w:val="single" w:sz="2" w:space="0" w:color="000001"/>
+              <w:bottom w:val="single" w:sz="2" w:space="0" w:color="000001"/>
+              <w:insideH w:val="single" w:sz="2" w:space="0" w:color="000001"/>
+            </w:tcBorders>
+            <w:shd w:fill="auto" w:val="clear"/>
+            <w:tcMar>
+              <w:left w:w="30" w:type="dxa"/>
             </w:tcMar>
           </w:tcPr>
           <w:p>
@@ -1372,7 +1372,7 @@
             </w:tcBorders>
             <w:shd w:fill="auto" w:val="clear"/>
             <w:tcMar>
-              <w:left w:w="42" w:type="dxa"/>
+              <w:left w:w="30" w:type="dxa"/>
             </w:tcMar>
           </w:tcPr>
           <w:p>
@@ -1401,7 +1401,7 @@
             </w:tcBorders>
             <w:shd w:fill="auto" w:val="clear"/>
             <w:tcMar>
-              <w:left w:w="42" w:type="dxa"/>
+              <w:left w:w="30" w:type="dxa"/>
             </w:tcMar>
           </w:tcPr>
           <w:p>
@@ -1421,7 +1421,7 @@
         </w:tc>
         <w:tc>
           <w:tcPr>
-            <w:tcW w:w="3052" w:type="dxa"/>
+            <w:tcW w:w="3056" w:type="dxa"/>
             <w:tcBorders>
               <w:top w:val="single" w:sz="2" w:space="0" w:color="000001"/>
               <w:left w:val="single" w:sz="2" w:space="0" w:color="000001"/>
@@ -1432,7 +1432,7 @@
             </w:tcBorders>
             <w:shd w:fill="auto" w:val="clear"/>
             <w:tcMar>
-              <w:left w:w="42" w:type="dxa"/>
+              <w:left w:w="30" w:type="dxa"/>
             </w:tcMar>
           </w:tcPr>
           <w:p>
@@ -1469,16 +1469,16 @@
         <w:trPr/>
         <w:tc>
           <w:tcPr>
-            <w:tcW w:w="446" w:type="dxa"/>
-            <w:tcBorders>
-              <w:top w:val="single" w:sz="2" w:space="0" w:color="000001"/>
-              <w:left w:val="single" w:sz="2" w:space="0" w:color="000001"/>
-              <w:bottom w:val="single" w:sz="2" w:space="0" w:color="000001"/>
-              <w:insideH w:val="single" w:sz="2" w:space="0" w:color="000001"/>
-            </w:tcBorders>
-            <w:shd w:fill="auto" w:val="clear"/>
-            <w:tcMar>
-              <w:left w:w="42" w:type="dxa"/>
+            <w:tcW w:w="442" w:type="dxa"/>
+            <w:tcBorders>
+              <w:top w:val="single" w:sz="2" w:space="0" w:color="000001"/>
+              <w:left w:val="single" w:sz="2" w:space="0" w:color="000001"/>
+              <w:bottom w:val="single" w:sz="2" w:space="0" w:color="000001"/>
+              <w:insideH w:val="single" w:sz="2" w:space="0" w:color="000001"/>
+            </w:tcBorders>
+            <w:shd w:fill="auto" w:val="clear"/>
+            <w:tcMar>
+              <w:left w:w="30" w:type="dxa"/>
             </w:tcMar>
           </w:tcPr>
           <w:p>
@@ -1508,7 +1508,7 @@
             </w:tcBorders>
             <w:shd w:fill="auto" w:val="clear"/>
             <w:tcMar>
-              <w:left w:w="42" w:type="dxa"/>
+              <w:left w:w="30" w:type="dxa"/>
             </w:tcMar>
           </w:tcPr>
           <w:p>
@@ -1537,7 +1537,7 @@
             </w:tcBorders>
             <w:shd w:fill="auto" w:val="clear"/>
             <w:tcMar>
-              <w:left w:w="42" w:type="dxa"/>
+              <w:left w:w="30" w:type="dxa"/>
             </w:tcMar>
           </w:tcPr>
           <w:p>
@@ -1559,7 +1559,7 @@
         </w:tc>
         <w:tc>
           <w:tcPr>
-            <w:tcW w:w="3052" w:type="dxa"/>
+            <w:tcW w:w="3056" w:type="dxa"/>
             <w:tcBorders>
               <w:top w:val="single" w:sz="2" w:space="0" w:color="000001"/>
               <w:left w:val="single" w:sz="2" w:space="0" w:color="000001"/>
@@ -1570,7 +1570,7 @@
             </w:tcBorders>
             <w:shd w:fill="auto" w:val="clear"/>
             <w:tcMar>
-              <w:left w:w="42" w:type="dxa"/>
+              <w:left w:w="30" w:type="dxa"/>
             </w:tcMar>
           </w:tcPr>
           <w:p>
@@ -1593,25 +1593,23 @@
         <w:trPr/>
         <w:tc>
           <w:tcPr>
-            <w:tcW w:w="446" w:type="dxa"/>
-            <w:tcBorders>
-              <w:top w:val="single" w:sz="2" w:space="0" w:color="000001"/>
-              <w:left w:val="single" w:sz="2" w:space="0" w:color="000001"/>
-              <w:bottom w:val="single" w:sz="2" w:space="0" w:color="000001"/>
-              <w:insideH w:val="single" w:sz="2" w:space="0" w:color="000001"/>
-            </w:tcBorders>
-            <w:shd w:fill="auto" w:val="clear"/>
-            <w:tcMar>
-              <w:left w:w="42" w:type="dxa"/>
+            <w:tcW w:w="442" w:type="dxa"/>
+            <w:tcBorders>
+              <w:top w:val="single" w:sz="2" w:space="0" w:color="000001"/>
+              <w:left w:val="single" w:sz="2" w:space="0" w:color="000001"/>
+              <w:bottom w:val="single" w:sz="2" w:space="0" w:color="000001"/>
+              <w:insideH w:val="single" w:sz="2" w:space="0" w:color="000001"/>
+            </w:tcBorders>
+            <w:shd w:fill="auto" w:val="clear"/>
+            <w:tcMar>
+              <w:left w:w="30" w:type="dxa"/>
             </w:tcMar>
           </w:tcPr>
           <w:p>
             <w:pPr>
               <w:pStyle w:val="TableContents"/>
               <w:jc w:val="center"/>
-              <w:rPr>
-                <w:lang w:val="en-GB-oed"/>
-              </w:rPr>
+              <w:rPr/>
             </w:pPr>
             <w:r>
               <w:rPr>
@@ -1632,15 +1630,13 @@
             </w:tcBorders>
             <w:shd w:fill="auto" w:val="clear"/>
             <w:tcMar>
-              <w:left w:w="42" w:type="dxa"/>
-            </w:tcMar>
-          </w:tcPr>
-          <w:p>
-            <w:pPr>
-              <w:pStyle w:val="TableContents"/>
-              <w:rPr>
-                <w:lang w:val="en-GB-oed"/>
-              </w:rPr>
+              <w:left w:w="30" w:type="dxa"/>
+            </w:tcMar>
+          </w:tcPr>
+          <w:p>
+            <w:pPr>
+              <w:pStyle w:val="TableContents"/>
+              <w:rPr/>
             </w:pPr>
             <w:r>
               <w:rPr>
@@ -1661,7 +1657,7 @@
             </w:tcBorders>
             <w:shd w:fill="auto" w:val="clear"/>
             <w:tcMar>
-              <w:left w:w="42" w:type="dxa"/>
+              <w:left w:w="30" w:type="dxa"/>
             </w:tcMar>
           </w:tcPr>
           <w:p>
@@ -1681,7 +1677,7 @@
         </w:tc>
         <w:tc>
           <w:tcPr>
-            <w:tcW w:w="3052" w:type="dxa"/>
+            <w:tcW w:w="3056" w:type="dxa"/>
             <w:tcBorders>
               <w:top w:val="single" w:sz="2" w:space="0" w:color="000001"/>
               <w:left w:val="single" w:sz="2" w:space="0" w:color="000001"/>
@@ -1692,7 +1688,7 @@
             </w:tcBorders>
             <w:shd w:fill="auto" w:val="clear"/>
             <w:tcMar>
-              <w:left w:w="42" w:type="dxa"/>
+              <w:left w:w="30" w:type="dxa"/>
             </w:tcMar>
           </w:tcPr>
           <w:p>
@@ -1715,16 +1711,16 @@
         <w:trPr/>
         <w:tc>
           <w:tcPr>
-            <w:tcW w:w="446" w:type="dxa"/>
-            <w:tcBorders>
-              <w:top w:val="single" w:sz="2" w:space="0" w:color="000001"/>
-              <w:left w:val="single" w:sz="2" w:space="0" w:color="000001"/>
-              <w:bottom w:val="single" w:sz="2" w:space="0" w:color="000001"/>
-              <w:insideH w:val="single" w:sz="2" w:space="0" w:color="000001"/>
-            </w:tcBorders>
-            <w:shd w:fill="auto" w:val="clear"/>
-            <w:tcMar>
-              <w:left w:w="42" w:type="dxa"/>
+            <w:tcW w:w="442" w:type="dxa"/>
+            <w:tcBorders>
+              <w:top w:val="single" w:sz="2" w:space="0" w:color="000001"/>
+              <w:left w:val="single" w:sz="2" w:space="0" w:color="000001"/>
+              <w:bottom w:val="single" w:sz="2" w:space="0" w:color="000001"/>
+              <w:insideH w:val="single" w:sz="2" w:space="0" w:color="000001"/>
+            </w:tcBorders>
+            <w:shd w:fill="auto" w:val="clear"/>
+            <w:tcMar>
+              <w:left w:w="30" w:type="dxa"/>
             </w:tcMar>
           </w:tcPr>
           <w:p>
@@ -1754,7 +1750,7 @@
             </w:tcBorders>
             <w:shd w:fill="auto" w:val="clear"/>
             <w:tcMar>
-              <w:left w:w="42" w:type="dxa"/>
+              <w:left w:w="30" w:type="dxa"/>
             </w:tcMar>
           </w:tcPr>
           <w:p>
@@ -1783,7 +1779,7 @@
             </w:tcBorders>
             <w:shd w:fill="auto" w:val="clear"/>
             <w:tcMar>
-              <w:left w:w="42" w:type="dxa"/>
+              <w:left w:w="30" w:type="dxa"/>
             </w:tcMar>
           </w:tcPr>
           <w:p>
@@ -1802,7 +1798,7 @@
         </w:tc>
         <w:tc>
           <w:tcPr>
-            <w:tcW w:w="3052" w:type="dxa"/>
+            <w:tcW w:w="3056" w:type="dxa"/>
             <w:tcBorders>
               <w:top w:val="single" w:sz="2" w:space="0" w:color="000001"/>
               <w:left w:val="single" w:sz="2" w:space="0" w:color="000001"/>
@@ -1813,7 +1809,7 @@
             </w:tcBorders>
             <w:shd w:fill="auto" w:val="clear"/>
             <w:tcMar>
-              <w:left w:w="42" w:type="dxa"/>
+              <w:left w:w="30" w:type="dxa"/>
             </w:tcMar>
           </w:tcPr>
           <w:p>
@@ -1835,25 +1831,23 @@
         <w:trPr/>
         <w:tc>
           <w:tcPr>
-            <w:tcW w:w="446" w:type="dxa"/>
-            <w:tcBorders>
-              <w:top w:val="single" w:sz="2" w:space="0" w:color="000001"/>
-              <w:left w:val="single" w:sz="2" w:space="0" w:color="000001"/>
-              <w:bottom w:val="single" w:sz="2" w:space="0" w:color="000001"/>
-              <w:insideH w:val="single" w:sz="2" w:space="0" w:color="000001"/>
-            </w:tcBorders>
-            <w:shd w:fill="auto" w:val="clear"/>
-            <w:tcMar>
-              <w:left w:w="42" w:type="dxa"/>
+            <w:tcW w:w="442" w:type="dxa"/>
+            <w:tcBorders>
+              <w:top w:val="single" w:sz="2" w:space="0" w:color="000001"/>
+              <w:left w:val="single" w:sz="2" w:space="0" w:color="000001"/>
+              <w:bottom w:val="single" w:sz="2" w:space="0" w:color="000001"/>
+              <w:insideH w:val="single" w:sz="2" w:space="0" w:color="000001"/>
+            </w:tcBorders>
+            <w:shd w:fill="auto" w:val="clear"/>
+            <w:tcMar>
+              <w:left w:w="30" w:type="dxa"/>
             </w:tcMar>
           </w:tcPr>
           <w:p>
             <w:pPr>
               <w:pStyle w:val="TableContents"/>
               <w:jc w:val="center"/>
-              <w:rPr>
-                <w:lang w:val="en-GB-oed"/>
-              </w:rPr>
+              <w:rPr/>
             </w:pPr>
             <w:r>
               <w:rPr>
@@ -1862,6 +1856,19 @@
               <w:t>6</w:t>
             </w:r>
           </w:p>
+          <w:p>
+            <w:pPr>
+              <w:pStyle w:val="TableContents"/>
+              <w:jc w:val="center"/>
+              <w:rPr/>
+            </w:pPr>
+            <w:r>
+              <w:rPr>
+                <w:lang w:val="en-GB-oed"/>
+              </w:rPr>
+              <w:t>7</w:t>
+            </w:r>
+          </w:p>
         </w:tc>
         <w:tc>
           <w:tcPr>
@@ -1874,15 +1881,13 @@
             </w:tcBorders>
             <w:shd w:fill="auto" w:val="clear"/>
             <w:tcMar>
-              <w:left w:w="42" w:type="dxa"/>
-            </w:tcMar>
-          </w:tcPr>
-          <w:p>
-            <w:pPr>
-              <w:pStyle w:val="TableContents"/>
-              <w:rPr>
-                <w:lang w:val="en-GB-oed"/>
-              </w:rPr>
+              <w:left w:w="30" w:type="dxa"/>
+            </w:tcMar>
+          </w:tcPr>
+          <w:p>
+            <w:pPr>
+              <w:pStyle w:val="TableContents"/>
+              <w:rPr/>
             </w:pPr>
             <w:r>
               <w:rPr>
@@ -1891,6 +1896,18 @@
               <w:t>Overview of Subordination</w:t>
             </w:r>
           </w:p>
+          <w:p>
+            <w:pPr>
+              <w:pStyle w:val="TableContents"/>
+              <w:rPr/>
+            </w:pPr>
+            <w:r>
+              <w:rPr>
+                <w:lang w:val="en-GB-oed"/>
+              </w:rPr>
+              <w:t>Content Clauses</w:t>
+            </w:r>
+          </w:p>
         </w:tc>
         <w:tc>
           <w:tcPr>
@@ -1903,26 +1920,27 @@
             </w:tcBorders>
             <w:shd w:fill="auto" w:val="clear"/>
             <w:tcMar>
-              <w:left w:w="42" w:type="dxa"/>
-            </w:tcMar>
-          </w:tcPr>
-          <w:p>
-            <w:pPr>
-              <w:pStyle w:val="TableContents"/>
-              <w:rPr>
-                <w:lang w:val="en-GB-oed"/>
-              </w:rPr>
-            </w:pPr>
-            <w:r>
-              <w:rPr>
-                <w:lang w:val="en-GB-oed"/>
-              </w:rPr>
-            </w:r>
-          </w:p>
-        </w:tc>
-        <w:tc>
-          <w:tcPr>
-            <w:tcW w:w="3052" w:type="dxa"/>
+              <w:left w:w="30" w:type="dxa"/>
+            </w:tcMar>
+          </w:tcPr>
+          <w:p>
+            <w:pPr>
+              <w:pStyle w:val="TableContents"/>
+              <w:rPr>
+                <w:lang w:val="en-GB-oed"/>
+              </w:rPr>
+            </w:pPr>
+            <w:r>
+              <w:rPr>
+                <w:lang w:val="en-GB-oed"/>
+              </w:rPr>
+              <w:t>SIEG Chapter 10 sections 1, 2, 3, 4</w:t>
+            </w:r>
+          </w:p>
+        </w:tc>
+        <w:tc>
+          <w:tcPr>
+            <w:tcW w:w="3056" w:type="dxa"/>
             <w:tcBorders>
               <w:top w:val="single" w:sz="2" w:space="0" w:color="000001"/>
               <w:left w:val="single" w:sz="2" w:space="0" w:color="000001"/>
@@ -1933,7 +1951,7 @@
             </w:tcBorders>
             <w:shd w:fill="auto" w:val="clear"/>
             <w:tcMar>
-              <w:left w:w="42" w:type="dxa"/>
+              <w:left w:w="30" w:type="dxa"/>
             </w:tcMar>
           </w:tcPr>
           <w:p>
@@ -1947,6 +1965,7 @@
               <w:rPr>
                 <w:lang w:val="en-GB-oed"/>
               </w:rPr>
+              <w:t xml:space="preserve">exercises 2, 3, 4 page 181 </w:t>
             </w:r>
           </w:p>
         </w:tc>
@@ -1955,16 +1974,16 @@
         <w:trPr/>
         <w:tc>
           <w:tcPr>
-            <w:tcW w:w="446" w:type="dxa"/>
-            <w:tcBorders>
-              <w:top w:val="single" w:sz="2" w:space="0" w:color="000001"/>
-              <w:left w:val="single" w:sz="2" w:space="0" w:color="000001"/>
-              <w:bottom w:val="single" w:sz="2" w:space="0" w:color="000001"/>
-              <w:insideH w:val="single" w:sz="2" w:space="0" w:color="000001"/>
-            </w:tcBorders>
-            <w:shd w:fill="auto" w:val="clear"/>
-            <w:tcMar>
-              <w:left w:w="42" w:type="dxa"/>
+            <w:tcW w:w="442" w:type="dxa"/>
+            <w:tcBorders>
+              <w:top w:val="single" w:sz="2" w:space="0" w:color="000001"/>
+              <w:left w:val="single" w:sz="2" w:space="0" w:color="000001"/>
+              <w:bottom w:val="single" w:sz="2" w:space="0" w:color="000001"/>
+              <w:insideH w:val="single" w:sz="2" w:space="0" w:color="000001"/>
+            </w:tcBorders>
+            <w:shd w:fill="auto" w:val="clear"/>
+            <w:tcMar>
+              <w:left w:w="30" w:type="dxa"/>
             </w:tcMar>
           </w:tcPr>
           <w:p>
@@ -1979,7 +1998,7 @@
               <w:rPr>
                 <w:lang w:val="en-GB-oed"/>
               </w:rPr>
-              <w:t>7</w:t>
+              <w:t>8</w:t>
             </w:r>
           </w:p>
         </w:tc>
@@ -1994,21 +2013,29 @@
             </w:tcBorders>
             <w:shd w:fill="auto" w:val="clear"/>
             <w:tcMar>
-              <w:left w:w="42" w:type="dxa"/>
-            </w:tcMar>
-          </w:tcPr>
-          <w:p>
-            <w:pPr>
-              <w:pStyle w:val="TableContents"/>
-              <w:rPr>
-                <w:lang w:val="en-GB-oed"/>
-              </w:rPr>
-            </w:pPr>
-            <w:r>
-              <w:rPr>
-                <w:lang w:val="en-GB-oed"/>
-              </w:rPr>
-              <w:t>Content Clauses</w:t>
+              <w:left w:w="30" w:type="dxa"/>
+            </w:tcMar>
+          </w:tcPr>
+          <w:p>
+            <w:pPr>
+              <w:pStyle w:val="TableContents"/>
+              <w:rPr>
+                <w:lang w:val="en-GB-oed"/>
+              </w:rPr>
+            </w:pPr>
+            <w:r>
+              <w:rPr>
+                <w:lang w:val="en-GB-oed"/>
+              </w:rPr>
+              <w:t xml:space="preserve"> </w:t>
+            </w:r>
+            <w:r>
+              <w:rPr>
+                <w:strike w:val="false"/>
+                <w:dstrike w:val="false"/>
+                <w:lang w:val="en-GB-oed"/>
+              </w:rPr>
+              <w:t>Content clauses extended</w:t>
             </w:r>
           </w:p>
         </w:tc>
@@ -2023,26 +2050,27 @@
             </w:tcBorders>
             <w:shd w:fill="auto" w:val="clear"/>
             <w:tcMar>
-              <w:left w:w="42" w:type="dxa"/>
-            </w:tcMar>
-          </w:tcPr>
-          <w:p>
-            <w:pPr>
-              <w:pStyle w:val="TableContents"/>
-              <w:rPr>
-                <w:lang w:val="en-GB-oed"/>
-              </w:rPr>
-            </w:pPr>
-            <w:r>
-              <w:rPr>
-                <w:lang w:val="en-GB-oed"/>
-              </w:rPr>
-            </w:r>
-          </w:p>
-        </w:tc>
-        <w:tc>
-          <w:tcPr>
-            <w:tcW w:w="3052" w:type="dxa"/>
+              <w:left w:w="30" w:type="dxa"/>
+            </w:tcMar>
+          </w:tcPr>
+          <w:p>
+            <w:pPr>
+              <w:pStyle w:val="TableContents"/>
+              <w:rPr>
+                <w:lang w:val="en-GB-oed"/>
+              </w:rPr>
+            </w:pPr>
+            <w:r>
+              <w:rPr>
+                <w:lang w:val="en-GB-oed"/>
+              </w:rPr>
+              <w:t>SIEG chapter 10</w:t>
+            </w:r>
+          </w:p>
+        </w:tc>
+        <w:tc>
+          <w:tcPr>
+            <w:tcW w:w="3056" w:type="dxa"/>
             <w:tcBorders>
               <w:top w:val="single" w:sz="2" w:space="0" w:color="000001"/>
               <w:left w:val="single" w:sz="2" w:space="0" w:color="000001"/>
@@ -2053,20 +2081,21 @@
             </w:tcBorders>
             <w:shd w:fill="auto" w:val="clear"/>
             <w:tcMar>
-              <w:left w:w="42" w:type="dxa"/>
-            </w:tcMar>
-          </w:tcPr>
-          <w:p>
-            <w:pPr>
-              <w:pStyle w:val="TableContents"/>
-              <w:rPr>
-                <w:lang w:val="en-GB-oed"/>
-              </w:rPr>
-            </w:pPr>
-            <w:r>
-              <w:rPr>
-                <w:lang w:val="en-GB-oed"/>
-              </w:rPr>
+              <w:left w:w="30" w:type="dxa"/>
+            </w:tcMar>
+          </w:tcPr>
+          <w:p>
+            <w:pPr>
+              <w:pStyle w:val="TableContents"/>
+              <w:rPr>
+                <w:lang w:val="en-GB-oed"/>
+              </w:rPr>
+            </w:pPr>
+            <w:r>
+              <w:rPr>
+                <w:lang w:val="en-GB-oed"/>
+              </w:rPr>
+              <w:t>worksheet subordination</w:t>
             </w:r>
           </w:p>
         </w:tc>
@@ -2075,16 +2104,16 @@
         <w:trPr/>
         <w:tc>
           <w:tcPr>
-            <w:tcW w:w="446" w:type="dxa"/>
-            <w:tcBorders>
-              <w:top w:val="single" w:sz="2" w:space="0" w:color="000001"/>
-              <w:left w:val="single" w:sz="2" w:space="0" w:color="000001"/>
-              <w:bottom w:val="single" w:sz="2" w:space="0" w:color="000001"/>
-              <w:insideH w:val="single" w:sz="2" w:space="0" w:color="000001"/>
-            </w:tcBorders>
-            <w:shd w:fill="auto" w:val="clear"/>
-            <w:tcMar>
-              <w:left w:w="42" w:type="dxa"/>
+            <w:tcW w:w="442" w:type="dxa"/>
+            <w:tcBorders>
+              <w:top w:val="single" w:sz="2" w:space="0" w:color="000001"/>
+              <w:left w:val="single" w:sz="2" w:space="0" w:color="000001"/>
+              <w:bottom w:val="single" w:sz="2" w:space="0" w:color="000001"/>
+              <w:insideH w:val="single" w:sz="2" w:space="0" w:color="000001"/>
+            </w:tcBorders>
+            <w:shd w:fill="auto" w:val="clear"/>
+            <w:tcMar>
+              <w:left w:w="30" w:type="dxa"/>
             </w:tcMar>
           </w:tcPr>
           <w:p>
@@ -2099,7 +2128,7 @@
               <w:rPr>
                 <w:lang w:val="en-GB-oed"/>
               </w:rPr>
-              <w:t>8</w:t>
+              <w:t>9</w:t>
             </w:r>
           </w:p>
         </w:tc>
@@ -2114,29 +2143,25 @@
             </w:tcBorders>
             <w:shd w:fill="auto" w:val="clear"/>
             <w:tcMar>
-              <w:left w:w="42" w:type="dxa"/>
-            </w:tcMar>
-          </w:tcPr>
-          <w:p>
-            <w:pPr>
-              <w:pStyle w:val="TableContents"/>
-              <w:rPr>
-                <w:lang w:val="en-GB-oed"/>
-              </w:rPr>
-            </w:pPr>
-            <w:r>
-              <w:rPr>
-                <w:lang w:val="en-GB-oed"/>
-              </w:rPr>
-              <w:t xml:space="preserve"> </w:t>
-            </w:r>
-            <w:r>
+              <w:left w:w="30" w:type="dxa"/>
+            </w:tcMar>
+          </w:tcPr>
+          <w:p>
+            <w:pPr>
+              <w:pStyle w:val="TableContents"/>
               <w:rPr>
                 <w:strike w:val="false"/>
                 <w:dstrike w:val="false"/>
                 <w:lang w:val="en-GB-oed"/>
               </w:rPr>
-              <w:t>Content clauses extended</w:t>
+            </w:pPr>
+            <w:r>
+              <w:rPr>
+                <w:strike w:val="false"/>
+                <w:dstrike w:val="false"/>
+                <w:lang w:val="en-GB-oed"/>
+              </w:rPr>
+              <w:t>Relative Clauses</w:t>
             </w:r>
           </w:p>
         </w:tc>
@@ -2151,26 +2176,27 @@
             </w:tcBorders>
             <w:shd w:fill="auto" w:val="clear"/>
             <w:tcMar>
-              <w:left w:w="42" w:type="dxa"/>
-            </w:tcMar>
-          </w:tcPr>
-          <w:p>
-            <w:pPr>
-              <w:pStyle w:val="TableContents"/>
-              <w:rPr>
-                <w:lang w:val="en-GB-oed"/>
-              </w:rPr>
-            </w:pPr>
-            <w:r>
-              <w:rPr>
-                <w:lang w:val="en-GB-oed"/>
-              </w:rPr>
-            </w:r>
-          </w:p>
-        </w:tc>
-        <w:tc>
-          <w:tcPr>
-            <w:tcW w:w="3052" w:type="dxa"/>
+              <w:left w:w="30" w:type="dxa"/>
+            </w:tcMar>
+          </w:tcPr>
+          <w:p>
+            <w:pPr>
+              <w:pStyle w:val="TableContents"/>
+              <w:rPr>
+                <w:lang w:val="en-GB-oed"/>
+              </w:rPr>
+            </w:pPr>
+            <w:r>
+              <w:rPr>
+                <w:lang w:val="en-GB-oed"/>
+              </w:rPr>
+              <w:t>SIEG chapter 11</w:t>
+            </w:r>
+          </w:p>
+        </w:tc>
+        <w:tc>
+          <w:tcPr>
+            <w:tcW w:w="3056" w:type="dxa"/>
             <w:tcBorders>
               <w:top w:val="single" w:sz="2" w:space="0" w:color="000001"/>
               <w:left w:val="single" w:sz="2" w:space="0" w:color="000001"/>
@@ -2181,20 +2207,21 @@
             </w:tcBorders>
             <w:shd w:fill="auto" w:val="clear"/>
             <w:tcMar>
-              <w:left w:w="42" w:type="dxa"/>
-            </w:tcMar>
-          </w:tcPr>
-          <w:p>
-            <w:pPr>
-              <w:pStyle w:val="TableContents"/>
-              <w:rPr>
-                <w:lang w:val="en-GB-oed"/>
-              </w:rPr>
-            </w:pPr>
-            <w:r>
-              <w:rPr>
-                <w:lang w:val="en-GB-oed"/>
-              </w:rPr>
+              <w:left w:w="30" w:type="dxa"/>
+            </w:tcMar>
+          </w:tcPr>
+          <w:p>
+            <w:pPr>
+              <w:pStyle w:val="TableContents"/>
+              <w:rPr>
+                <w:lang w:val="en-GB-oed"/>
+              </w:rPr>
+            </w:pPr>
+            <w:r>
+              <w:rPr>
+                <w:lang w:val="en-GB-oed"/>
+              </w:rPr>
+              <w:t>exercise 3 , page 193</w:t>
             </w:r>
           </w:p>
         </w:tc>
@@ -2203,16 +2230,16 @@
         <w:trPr/>
         <w:tc>
           <w:tcPr>
-            <w:tcW w:w="446" w:type="dxa"/>
-            <w:tcBorders>
-              <w:top w:val="single" w:sz="2" w:space="0" w:color="000001"/>
-              <w:left w:val="single" w:sz="2" w:space="0" w:color="000001"/>
-              <w:bottom w:val="single" w:sz="2" w:space="0" w:color="000001"/>
-              <w:insideH w:val="single" w:sz="2" w:space="0" w:color="000001"/>
-            </w:tcBorders>
-            <w:shd w:fill="auto" w:val="clear"/>
-            <w:tcMar>
-              <w:left w:w="42" w:type="dxa"/>
+            <w:tcW w:w="442" w:type="dxa"/>
+            <w:tcBorders>
+              <w:top w:val="single" w:sz="2" w:space="0" w:color="000001"/>
+              <w:left w:val="single" w:sz="2" w:space="0" w:color="000001"/>
+              <w:bottom w:val="single" w:sz="2" w:space="0" w:color="000001"/>
+              <w:insideH w:val="single" w:sz="2" w:space="0" w:color="000001"/>
+            </w:tcBorders>
+            <w:shd w:fill="auto" w:val="clear"/>
+            <w:tcMar>
+              <w:left w:w="30" w:type="dxa"/>
             </w:tcMar>
           </w:tcPr>
           <w:p>
@@ -2227,7 +2254,7 @@
               <w:rPr>
                 <w:lang w:val="en-GB-oed"/>
               </w:rPr>
-              <w:t>9</w:t>
+              <w:t>10</w:t>
             </w:r>
           </w:p>
         </w:tc>
@@ -2242,7 +2269,7 @@
             </w:tcBorders>
             <w:shd w:fill="auto" w:val="clear"/>
             <w:tcMar>
-              <w:left w:w="42" w:type="dxa"/>
+              <w:left w:w="30" w:type="dxa"/>
             </w:tcMar>
           </w:tcPr>
           <w:p>
@@ -2260,7 +2287,7 @@
                 <w:dstrike w:val="false"/>
                 <w:lang w:val="en-GB-oed"/>
               </w:rPr>
-              <w:t>Relative Clauses</w:t>
+              <w:t>Fused Relatives</w:t>
             </w:r>
           </w:p>
         </w:tc>
@@ -2275,26 +2302,29 @@
             </w:tcBorders>
             <w:shd w:fill="auto" w:val="clear"/>
             <w:tcMar>
-              <w:left w:w="42" w:type="dxa"/>
-            </w:tcMar>
-          </w:tcPr>
-          <w:p>
-            <w:pPr>
-              <w:pStyle w:val="TableContents"/>
-              <w:rPr>
-                <w:lang w:val="en-GB-oed"/>
-              </w:rPr>
-            </w:pPr>
-            <w:r>
-              <w:rPr>
-                <w:lang w:val="en-GB-oed"/>
-              </w:rPr>
-            </w:r>
-          </w:p>
-        </w:tc>
-        <w:tc>
-          <w:tcPr>
-            <w:tcW w:w="3052" w:type="dxa"/>
+              <w:left w:w="30" w:type="dxa"/>
+            </w:tcMar>
+          </w:tcPr>
+          <w:p>
+            <w:pPr>
+              <w:pStyle w:val="TableContents"/>
+              <w:rPr>
+                <w:lang w:val="en-GB-oed"/>
+              </w:rPr>
+            </w:pPr>
+            <w:bookmarkStart w:id="1" w:name="__DdeLink__940_1488528734"/>
+            <w:bookmarkEnd w:id="1"/>
+            <w:r>
+              <w:rPr>
+                <w:lang w:val="en-GB-oed"/>
+              </w:rPr>
+              <w:t>SIEG chapter 11</w:t>
+            </w:r>
+          </w:p>
+        </w:tc>
+        <w:tc>
+          <w:tcPr>
+            <w:tcW w:w="3056" w:type="dxa"/>
             <w:tcBorders>
               <w:top w:val="single" w:sz="2" w:space="0" w:color="000001"/>
               <w:left w:val="single" w:sz="2" w:space="0" w:color="000001"/>
@@ -2305,20 +2335,21 @@
             </w:tcBorders>
             <w:shd w:fill="auto" w:val="clear"/>
             <w:tcMar>
-              <w:left w:w="42" w:type="dxa"/>
-            </w:tcMar>
-          </w:tcPr>
-          <w:p>
-            <w:pPr>
-              <w:pStyle w:val="TableContents"/>
-              <w:rPr>
-                <w:lang w:val="en-GB-oed"/>
-              </w:rPr>
-            </w:pPr>
-            <w:r>
-              <w:rPr>
-                <w:lang w:val="en-GB-oed"/>
-              </w:rPr>
+              <w:left w:w="30" w:type="dxa"/>
+            </w:tcMar>
+          </w:tcPr>
+          <w:p>
+            <w:pPr>
+              <w:pStyle w:val="TableContents"/>
+              <w:rPr>
+                <w:lang w:val="en-GB-oed"/>
+              </w:rPr>
+            </w:pPr>
+            <w:r>
+              <w:rPr>
+                <w:lang w:val="en-GB-oed"/>
+              </w:rPr>
+              <w:t>exercsises 1, 2, 5 page 194</w:t>
             </w:r>
           </w:p>
         </w:tc>
@@ -2327,16 +2358,16 @@
         <w:trPr/>
         <w:tc>
           <w:tcPr>
-            <w:tcW w:w="446" w:type="dxa"/>
-            <w:tcBorders>
-              <w:top w:val="single" w:sz="2" w:space="0" w:color="000001"/>
-              <w:left w:val="single" w:sz="2" w:space="0" w:color="000001"/>
-              <w:bottom w:val="single" w:sz="2" w:space="0" w:color="000001"/>
-              <w:insideH w:val="single" w:sz="2" w:space="0" w:color="000001"/>
-            </w:tcBorders>
-            <w:shd w:fill="auto" w:val="clear"/>
-            <w:tcMar>
-              <w:left w:w="42" w:type="dxa"/>
+            <w:tcW w:w="442" w:type="dxa"/>
+            <w:tcBorders>
+              <w:top w:val="single" w:sz="2" w:space="0" w:color="000001"/>
+              <w:left w:val="single" w:sz="2" w:space="0" w:color="000001"/>
+              <w:bottom w:val="single" w:sz="2" w:space="0" w:color="000001"/>
+              <w:insideH w:val="single" w:sz="2" w:space="0" w:color="000001"/>
+            </w:tcBorders>
+            <w:shd w:fill="auto" w:val="clear"/>
+            <w:tcMar>
+              <w:left w:w="30" w:type="dxa"/>
             </w:tcMar>
           </w:tcPr>
           <w:p>
@@ -2351,7 +2382,7 @@
               <w:rPr>
                 <w:lang w:val="en-GB-oed"/>
               </w:rPr>
-              <w:t>10</w:t>
+              <w:t>x3</w:t>
             </w:r>
           </w:p>
         </w:tc>
@@ -2366,7 +2397,7 @@
             </w:tcBorders>
             <w:shd w:fill="auto" w:val="clear"/>
             <w:tcMar>
-              <w:left w:w="42" w:type="dxa"/>
+              <w:left w:w="30" w:type="dxa"/>
             </w:tcMar>
           </w:tcPr>
           <w:p>
@@ -2384,7 +2415,7 @@
                 <w:dstrike w:val="false"/>
                 <w:lang w:val="en-GB-oed"/>
               </w:rPr>
-              <w:t>Fused Relatives</w:t>
+              <w:t>Tree Fest</w:t>
             </w:r>
           </w:p>
         </w:tc>
@@ -2399,26 +2430,26 @@
             </w:tcBorders>
             <w:shd w:fill="auto" w:val="clear"/>
             <w:tcMar>
-              <w:left w:w="42" w:type="dxa"/>
-            </w:tcMar>
-          </w:tcPr>
-          <w:p>
-            <w:pPr>
-              <w:pStyle w:val="TableContents"/>
-              <w:rPr>
-                <w:lang w:val="en-GB-oed"/>
-              </w:rPr>
-            </w:pPr>
-            <w:r>
-              <w:rPr>
-                <w:lang w:val="en-GB-oed"/>
-              </w:rPr>
-            </w:r>
-          </w:p>
-        </w:tc>
-        <w:tc>
-          <w:tcPr>
-            <w:tcW w:w="3052" w:type="dxa"/>
+              <w:left w:w="30" w:type="dxa"/>
+            </w:tcMar>
+          </w:tcPr>
+          <w:p>
+            <w:pPr>
+              <w:pStyle w:val="TableContents"/>
+              <w:rPr>
+                <w:lang w:val="en-GB-oed"/>
+              </w:rPr>
+            </w:pPr>
+            <w:r>
+              <w:rPr>
+                <w:lang w:val="en-GB-oed"/>
+              </w:rPr>
+            </w:r>
+          </w:p>
+        </w:tc>
+        <w:tc>
+          <w:tcPr>
+            <w:tcW w:w="3056" w:type="dxa"/>
             <w:tcBorders>
               <w:top w:val="single" w:sz="2" w:space="0" w:color="000001"/>
               <w:left w:val="single" w:sz="2" w:space="0" w:color="000001"/>
@@ -2429,7 +2460,7 @@
             </w:tcBorders>
             <w:shd w:fill="auto" w:val="clear"/>
             <w:tcMar>
-              <w:left w:w="42" w:type="dxa"/>
+              <w:left w:w="30" w:type="dxa"/>
             </w:tcMar>
           </w:tcPr>
           <w:p>
@@ -2451,16 +2482,16 @@
         <w:trPr/>
         <w:tc>
           <w:tcPr>
-            <w:tcW w:w="446" w:type="dxa"/>
-            <w:tcBorders>
-              <w:top w:val="single" w:sz="2" w:space="0" w:color="000001"/>
-              <w:left w:val="single" w:sz="2" w:space="0" w:color="000001"/>
-              <w:bottom w:val="single" w:sz="2" w:space="0" w:color="000001"/>
-              <w:insideH w:val="single" w:sz="2" w:space="0" w:color="000001"/>
-            </w:tcBorders>
-            <w:shd w:fill="auto" w:val="clear"/>
-            <w:tcMar>
-              <w:left w:w="42" w:type="dxa"/>
+            <w:tcW w:w="442" w:type="dxa"/>
+            <w:tcBorders>
+              <w:top w:val="single" w:sz="2" w:space="0" w:color="000001"/>
+              <w:left w:val="single" w:sz="2" w:space="0" w:color="000001"/>
+              <w:bottom w:val="single" w:sz="2" w:space="0" w:color="000001"/>
+              <w:insideH w:val="single" w:sz="2" w:space="0" w:color="000001"/>
+            </w:tcBorders>
+            <w:shd w:fill="auto" w:val="clear"/>
+            <w:tcMar>
+              <w:left w:w="30" w:type="dxa"/>
             </w:tcMar>
           </w:tcPr>
           <w:p>
@@ -2475,7 +2506,7 @@
               <w:rPr>
                 <w:lang w:val="en-GB-oed"/>
               </w:rPr>
-              <w:t>x3</w:t>
+              <w:t>11</w:t>
             </w:r>
           </w:p>
         </w:tc>
@@ -2490,25 +2521,35 @@
             </w:tcBorders>
             <w:shd w:fill="auto" w:val="clear"/>
             <w:tcMar>
-              <w:left w:w="42" w:type="dxa"/>
-            </w:tcMar>
-          </w:tcPr>
-          <w:p>
-            <w:pPr>
-              <w:pStyle w:val="TableContents"/>
-              <w:rPr>
-                <w:strike w:val="false"/>
-                <w:dstrike w:val="false"/>
-                <w:lang w:val="en-GB-oed"/>
-              </w:rPr>
-            </w:pPr>
-            <w:r>
-              <w:rPr>
-                <w:strike w:val="false"/>
-                <w:dstrike w:val="false"/>
-                <w:lang w:val="en-GB-oed"/>
-              </w:rPr>
-              <w:t>Tree Fest</w:t>
+              <w:left w:w="30" w:type="dxa"/>
+            </w:tcMar>
+          </w:tcPr>
+          <w:p>
+            <w:pPr>
+              <w:pStyle w:val="TableContents"/>
+              <w:rPr>
+                <w:lang w:val="en-GB-oed"/>
+              </w:rPr>
+            </w:pPr>
+            <w:r>
+              <w:rPr>
+                <w:lang w:val="en-GB-oed"/>
+              </w:rPr>
+              <w:t xml:space="preserve">Relatives: </w:t>
+            </w:r>
+          </w:p>
+          <w:p>
+            <w:pPr>
+              <w:pStyle w:val="TableContents"/>
+              <w:rPr>
+                <w:lang w:val="en-GB-oed"/>
+              </w:rPr>
+            </w:pPr>
+            <w:r>
+              <w:rPr>
+                <w:lang w:val="en-GB-oed"/>
+              </w:rPr>
+              <w:t>Integrated X Supplementary</w:t>
             </w:r>
           </w:p>
         </w:tc>
@@ -2523,26 +2564,28 @@
             </w:tcBorders>
             <w:shd w:fill="auto" w:val="clear"/>
             <w:tcMar>
-              <w:left w:w="42" w:type="dxa"/>
-            </w:tcMar>
-          </w:tcPr>
-          <w:p>
-            <w:pPr>
-              <w:pStyle w:val="TableContents"/>
-              <w:rPr>
-                <w:lang w:val="en-GB-oed"/>
-              </w:rPr>
-            </w:pPr>
-            <w:r>
-              <w:rPr>
-                <w:lang w:val="en-GB-oed"/>
-              </w:rPr>
-            </w:r>
-          </w:p>
-        </w:tc>
-        <w:tc>
-          <w:tcPr>
-            <w:tcW w:w="3052" w:type="dxa"/>
+              <w:left w:w="30" w:type="dxa"/>
+            </w:tcMar>
+          </w:tcPr>
+          <w:p>
+            <w:pPr>
+              <w:pStyle w:val="TableContents"/>
+              <w:rPr>
+                <w:strike/>
+                <w:lang w:val="en-GB-oed"/>
+              </w:rPr>
+            </w:pPr>
+            <w:r>
+              <w:rPr>
+                <w:strike/>
+                <w:lang w:val="en-GB-oed"/>
+              </w:rPr>
+            </w:r>
+          </w:p>
+        </w:tc>
+        <w:tc>
+          <w:tcPr>
+            <w:tcW w:w="3056" w:type="dxa"/>
             <w:tcBorders>
               <w:top w:val="single" w:sz="2" w:space="0" w:color="000001"/>
               <w:left w:val="single" w:sz="2" w:space="0" w:color="000001"/>
@@ -2553,7 +2596,7 @@
             </w:tcBorders>
             <w:shd w:fill="auto" w:val="clear"/>
             <w:tcMar>
-              <w:left w:w="42" w:type="dxa"/>
+              <w:left w:w="30" w:type="dxa"/>
             </w:tcMar>
           </w:tcPr>
           <w:p>
@@ -2575,16 +2618,16 @@
         <w:trPr/>
         <w:tc>
           <w:tcPr>
-            <w:tcW w:w="446" w:type="dxa"/>
-            <w:tcBorders>
-              <w:top w:val="single" w:sz="2" w:space="0" w:color="000001"/>
-              <w:left w:val="single" w:sz="2" w:space="0" w:color="000001"/>
-              <w:bottom w:val="single" w:sz="2" w:space="0" w:color="000001"/>
-              <w:insideH w:val="single" w:sz="2" w:space="0" w:color="000001"/>
-            </w:tcBorders>
-            <w:shd w:fill="auto" w:val="clear"/>
-            <w:tcMar>
-              <w:left w:w="42" w:type="dxa"/>
+            <w:tcW w:w="442" w:type="dxa"/>
+            <w:tcBorders>
+              <w:top w:val="single" w:sz="2" w:space="0" w:color="000001"/>
+              <w:left w:val="single" w:sz="2" w:space="0" w:color="000001"/>
+              <w:bottom w:val="single" w:sz="2" w:space="0" w:color="000001"/>
+              <w:insideH w:val="single" w:sz="2" w:space="0" w:color="000001"/>
+            </w:tcBorders>
+            <w:shd w:fill="auto" w:val="clear"/>
+            <w:tcMar>
+              <w:left w:w="30" w:type="dxa"/>
             </w:tcMar>
           </w:tcPr>
           <w:p>
@@ -2599,7 +2642,7 @@
               <w:rPr>
                 <w:lang w:val="en-GB-oed"/>
               </w:rPr>
-              <w:t>11</w:t>
+              <w:t>12</w:t>
             </w:r>
           </w:p>
         </w:tc>
@@ -2614,35 +2657,39 @@
             </w:tcBorders>
             <w:shd w:fill="auto" w:val="clear"/>
             <w:tcMar>
-              <w:left w:w="42" w:type="dxa"/>
-            </w:tcMar>
-          </w:tcPr>
-          <w:p>
-            <w:pPr>
-              <w:pStyle w:val="TableContents"/>
-              <w:rPr>
-                <w:lang w:val="en-GB-oed"/>
-              </w:rPr>
-            </w:pPr>
-            <w:r>
-              <w:rPr>
-                <w:lang w:val="en-GB-oed"/>
-              </w:rPr>
-              <w:t xml:space="preserve">Relatives: </w:t>
-            </w:r>
-          </w:p>
-          <w:p>
-            <w:pPr>
-              <w:pStyle w:val="TableContents"/>
-              <w:rPr>
-                <w:lang w:val="en-GB-oed"/>
-              </w:rPr>
-            </w:pPr>
-            <w:r>
-              <w:rPr>
-                <w:lang w:val="en-GB-oed"/>
-              </w:rPr>
-              <w:t>Integrated X Supplementary</w:t>
+              <w:left w:w="30" w:type="dxa"/>
+            </w:tcMar>
+          </w:tcPr>
+          <w:p>
+            <w:pPr>
+              <w:pStyle w:val="TableContents"/>
+              <w:rPr>
+                <w:lang w:val="en-GB-oed"/>
+              </w:rPr>
+            </w:pPr>
+            <w:r>
+              <w:rPr>
+                <w:lang w:val="en-GB-oed"/>
+              </w:rPr>
+              <w:t>Grade and Comparison:</w:t>
+            </w:r>
+          </w:p>
+          <w:p>
+            <w:pPr>
+              <w:pStyle w:val="TableContents"/>
+              <w:rPr>
+                <w:strike w:val="false"/>
+                <w:dstrike w:val="false"/>
+                <w:lang w:val="en-GB-oed"/>
+              </w:rPr>
+            </w:pPr>
+            <w:r>
+              <w:rPr>
+                <w:strike w:val="false"/>
+                <w:dstrike w:val="false"/>
+                <w:lang w:val="en-GB-oed"/>
+              </w:rPr>
+              <w:t>Structure</w:t>
             </w:r>
           </w:p>
         </w:tc>
@@ -2657,28 +2704,30 @@
             </w:tcBorders>
             <w:shd w:fill="auto" w:val="clear"/>
             <w:tcMar>
-              <w:left w:w="42" w:type="dxa"/>
-            </w:tcMar>
-          </w:tcPr>
-          <w:p>
-            <w:pPr>
-              <w:pStyle w:val="TableContents"/>
-              <w:rPr>
-                <w:strike/>
-                <w:lang w:val="en-GB-oed"/>
-              </w:rPr>
-            </w:pPr>
-            <w:r>
-              <w:rPr>
-                <w:strike/>
-                <w:lang w:val="en-GB-oed"/>
-              </w:rPr>
-            </w:r>
-          </w:p>
-        </w:tc>
-        <w:tc>
-          <w:tcPr>
-            <w:tcW w:w="3052" w:type="dxa"/>
+              <w:left w:w="30" w:type="dxa"/>
+            </w:tcMar>
+          </w:tcPr>
+          <w:p>
+            <w:pPr>
+              <w:pStyle w:val="TableContents"/>
+              <w:rPr>
+                <w:strike w:val="false"/>
+                <w:dstrike w:val="false"/>
+                <w:lang w:val="en-GB-oed"/>
+              </w:rPr>
+            </w:pPr>
+            <w:r>
+              <w:rPr>
+                <w:strike w:val="false"/>
+                <w:dstrike w:val="false"/>
+                <w:lang w:val="en-GB-oed"/>
+              </w:rPr>
+            </w:r>
+          </w:p>
+        </w:tc>
+        <w:tc>
+          <w:tcPr>
+            <w:tcW w:w="3056" w:type="dxa"/>
             <w:tcBorders>
               <w:top w:val="single" w:sz="2" w:space="0" w:color="000001"/>
               <w:left w:val="single" w:sz="2" w:space="0" w:color="000001"/>
@@ -2689,7 +2738,7 @@
             </w:tcBorders>
             <w:shd w:fill="auto" w:val="clear"/>
             <w:tcMar>
-              <w:left w:w="42" w:type="dxa"/>
+              <w:left w:w="30" w:type="dxa"/>
             </w:tcMar>
           </w:tcPr>
           <w:p>
@@ -2711,16 +2760,16 @@
         <w:trPr/>
         <w:tc>
           <w:tcPr>
-            <w:tcW w:w="446" w:type="dxa"/>
-            <w:tcBorders>
-              <w:top w:val="single" w:sz="2" w:space="0" w:color="000001"/>
-              <w:left w:val="single" w:sz="2" w:space="0" w:color="000001"/>
-              <w:bottom w:val="single" w:sz="2" w:space="0" w:color="000001"/>
-              <w:insideH w:val="single" w:sz="2" w:space="0" w:color="000001"/>
-            </w:tcBorders>
-            <w:shd w:fill="auto" w:val="clear"/>
-            <w:tcMar>
-              <w:left w:w="42" w:type="dxa"/>
+            <w:tcW w:w="442" w:type="dxa"/>
+            <w:tcBorders>
+              <w:top w:val="single" w:sz="2" w:space="0" w:color="000001"/>
+              <w:left w:val="single" w:sz="2" w:space="0" w:color="000001"/>
+              <w:bottom w:val="single" w:sz="2" w:space="0" w:color="000001"/>
+              <w:insideH w:val="single" w:sz="2" w:space="0" w:color="000001"/>
+            </w:tcBorders>
+            <w:shd w:fill="auto" w:val="clear"/>
+            <w:tcMar>
+              <w:left w:w="30" w:type="dxa"/>
             </w:tcMar>
           </w:tcPr>
           <w:p>
@@ -2735,7 +2784,7 @@
               <w:rPr>
                 <w:lang w:val="en-GB-oed"/>
               </w:rPr>
-              <w:t>12</w:t>
+              <w:t>13</w:t>
             </w:r>
           </w:p>
         </w:tc>
@@ -2750,23 +2799,38 @@
             </w:tcBorders>
             <w:shd w:fill="auto" w:val="clear"/>
             <w:tcMar>
-              <w:left w:w="42" w:type="dxa"/>
-            </w:tcMar>
-          </w:tcPr>
-          <w:p>
-            <w:pPr>
-              <w:pStyle w:val="TableContents"/>
-              <w:rPr>
-                <w:lang w:val="en-GB-oed"/>
-              </w:rPr>
-            </w:pPr>
-            <w:r>
-              <w:rPr>
-                <w:lang w:val="en-GB-oed"/>
-              </w:rPr>
-              <w:t>Grade and Comparison:</w:t>
-            </w:r>
-          </w:p>
+              <w:left w:w="30" w:type="dxa"/>
+            </w:tcMar>
+          </w:tcPr>
+          <w:p>
+            <w:pPr>
+              <w:pStyle w:val="TableContents"/>
+              <w:rPr>
+                <w:lang w:val="en-GB-oed"/>
+              </w:rPr>
+            </w:pPr>
+            <w:r>
+              <w:rPr>
+                <w:lang w:val="en-GB-oed"/>
+              </w:rPr>
+              <w:t>Comparative clauses</w:t>
+            </w:r>
+          </w:p>
+        </w:tc>
+        <w:tc>
+          <w:tcPr>
+            <w:tcW w:w="3238" w:type="dxa"/>
+            <w:tcBorders>
+              <w:top w:val="single" w:sz="2" w:space="0" w:color="000001"/>
+              <w:left w:val="single" w:sz="2" w:space="0" w:color="000001"/>
+              <w:bottom w:val="single" w:sz="2" w:space="0" w:color="000001"/>
+              <w:insideH w:val="single" w:sz="2" w:space="0" w:color="000001"/>
+            </w:tcBorders>
+            <w:shd w:fill="auto" w:val="clear"/>
+            <w:tcMar>
+              <w:left w:w="30" w:type="dxa"/>
+            </w:tcMar>
+          </w:tcPr>
           <w:p>
             <w:pPr>
               <w:pStyle w:val="TableContents"/>
@@ -2782,45 +2846,12 @@
                 <w:dstrike w:val="false"/>
                 <w:lang w:val="en-GB-oed"/>
               </w:rPr>
-              <w:t>Structure</w:t>
-            </w:r>
-          </w:p>
-        </w:tc>
-        <w:tc>
-          <w:tcPr>
-            <w:tcW w:w="3238" w:type="dxa"/>
-            <w:tcBorders>
-              <w:top w:val="single" w:sz="2" w:space="0" w:color="000001"/>
-              <w:left w:val="single" w:sz="2" w:space="0" w:color="000001"/>
-              <w:bottom w:val="single" w:sz="2" w:space="0" w:color="000001"/>
-              <w:insideH w:val="single" w:sz="2" w:space="0" w:color="000001"/>
-            </w:tcBorders>
-            <w:shd w:fill="auto" w:val="clear"/>
-            <w:tcMar>
-              <w:left w:w="42" w:type="dxa"/>
-            </w:tcMar>
-          </w:tcPr>
-          <w:p>
-            <w:pPr>
-              <w:pStyle w:val="TableContents"/>
-              <w:rPr>
-                <w:strike w:val="false"/>
-                <w:dstrike w:val="false"/>
-                <w:lang w:val="en-GB-oed"/>
-              </w:rPr>
-            </w:pPr>
-            <w:r>
-              <w:rPr>
-                <w:strike w:val="false"/>
-                <w:dstrike w:val="false"/>
-                <w:lang w:val="en-GB-oed"/>
-              </w:rPr>
-            </w:r>
-          </w:p>
-        </w:tc>
-        <w:tc>
-          <w:tcPr>
-            <w:tcW w:w="3052" w:type="dxa"/>
+            </w:r>
+          </w:p>
+        </w:tc>
+        <w:tc>
+          <w:tcPr>
+            <w:tcW w:w="3056" w:type="dxa"/>
             <w:tcBorders>
               <w:top w:val="single" w:sz="2" w:space="0" w:color="000001"/>
               <w:left w:val="single" w:sz="2" w:space="0" w:color="000001"/>
@@ -2831,7 +2862,7 @@
             </w:tcBorders>
             <w:shd w:fill="auto" w:val="clear"/>
             <w:tcMar>
-              <w:left w:w="42" w:type="dxa"/>
+              <w:left w:w="30" w:type="dxa"/>
             </w:tcMar>
           </w:tcPr>
           <w:p>
@@ -2853,16 +2884,16 @@
         <w:trPr/>
         <w:tc>
           <w:tcPr>
-            <w:tcW w:w="446" w:type="dxa"/>
-            <w:tcBorders>
-              <w:top w:val="single" w:sz="2" w:space="0" w:color="000001"/>
-              <w:left w:val="single" w:sz="2" w:space="0" w:color="000001"/>
-              <w:bottom w:val="single" w:sz="2" w:space="0" w:color="000001"/>
-              <w:insideH w:val="single" w:sz="2" w:space="0" w:color="000001"/>
-            </w:tcBorders>
-            <w:shd w:fill="auto" w:val="clear"/>
-            <w:tcMar>
-              <w:left w:w="42" w:type="dxa"/>
+            <w:tcW w:w="442" w:type="dxa"/>
+            <w:tcBorders>
+              <w:top w:val="single" w:sz="2" w:space="0" w:color="000001"/>
+              <w:left w:val="single" w:sz="2" w:space="0" w:color="000001"/>
+              <w:bottom w:val="single" w:sz="2" w:space="0" w:color="000001"/>
+              <w:insideH w:val="single" w:sz="2" w:space="0" w:color="000001"/>
+            </w:tcBorders>
+            <w:shd w:fill="auto" w:val="clear"/>
+            <w:tcMar>
+              <w:left w:w="30" w:type="dxa"/>
             </w:tcMar>
           </w:tcPr>
           <w:p>
@@ -2877,7 +2908,7 @@
               <w:rPr>
                 <w:lang w:val="en-GB-oed"/>
               </w:rPr>
-              <w:t>13</w:t>
+              <w:t>14</w:t>
             </w:r>
           </w:p>
         </w:tc>
@@ -2892,21 +2923,21 @@
             </w:tcBorders>
             <w:shd w:fill="auto" w:val="clear"/>
             <w:tcMar>
-              <w:left w:w="42" w:type="dxa"/>
-            </w:tcMar>
-          </w:tcPr>
-          <w:p>
-            <w:pPr>
-              <w:pStyle w:val="TableContents"/>
-              <w:rPr>
-                <w:lang w:val="en-GB-oed"/>
-              </w:rPr>
-            </w:pPr>
-            <w:r>
-              <w:rPr>
-                <w:lang w:val="en-GB-oed"/>
-              </w:rPr>
-              <w:t>Comparative clauses</w:t>
+              <w:left w:w="30" w:type="dxa"/>
+            </w:tcMar>
+          </w:tcPr>
+          <w:p>
+            <w:pPr>
+              <w:pStyle w:val="TableContents"/>
+              <w:rPr>
+                <w:lang w:val="en-GB-oed"/>
+              </w:rPr>
+            </w:pPr>
+            <w:r>
+              <w:rPr>
+                <w:lang w:val="en-GB-oed"/>
+              </w:rPr>
+              <w:t>Non-finite clauses</w:t>
             </w:r>
           </w:p>
         </w:tc>
@@ -2921,30 +2952,26 @@
             </w:tcBorders>
             <w:shd w:fill="auto" w:val="clear"/>
             <w:tcMar>
-              <w:left w:w="42" w:type="dxa"/>
-            </w:tcMar>
-          </w:tcPr>
-          <w:p>
-            <w:pPr>
-              <w:pStyle w:val="TableContents"/>
-              <w:rPr>
-                <w:strike w:val="false"/>
-                <w:dstrike w:val="false"/>
-                <w:lang w:val="en-GB-oed"/>
-              </w:rPr>
-            </w:pPr>
-            <w:r>
-              <w:rPr>
-                <w:strike w:val="false"/>
-                <w:dstrike w:val="false"/>
-                <w:lang w:val="en-GB-oed"/>
-              </w:rPr>
-            </w:r>
-          </w:p>
-        </w:tc>
-        <w:tc>
-          <w:tcPr>
-            <w:tcW w:w="3052" w:type="dxa"/>
+              <w:left w:w="30" w:type="dxa"/>
+            </w:tcMar>
+          </w:tcPr>
+          <w:p>
+            <w:pPr>
+              <w:pStyle w:val="TableContents"/>
+              <w:rPr>
+                <w:lang w:val="en-GB-oed"/>
+              </w:rPr>
+            </w:pPr>
+            <w:r>
+              <w:rPr>
+                <w:lang w:val="en-GB-oed"/>
+              </w:rPr>
+            </w:r>
+          </w:p>
+        </w:tc>
+        <w:tc>
+          <w:tcPr>
+            <w:tcW w:w="3056" w:type="dxa"/>
             <w:tcBorders>
               <w:top w:val="single" w:sz="2" w:space="0" w:color="000001"/>
               <w:left w:val="single" w:sz="2" w:space="0" w:color="000001"/>
@@ -2955,7 +2982,7 @@
             </w:tcBorders>
             <w:shd w:fill="auto" w:val="clear"/>
             <w:tcMar>
-              <w:left w:w="42" w:type="dxa"/>
+              <w:left w:w="30" w:type="dxa"/>
             </w:tcMar>
           </w:tcPr>
           <w:p>
@@ -2977,16 +3004,16 @@
         <w:trPr/>
         <w:tc>
           <w:tcPr>
-            <w:tcW w:w="446" w:type="dxa"/>
-            <w:tcBorders>
-              <w:top w:val="single" w:sz="2" w:space="0" w:color="000001"/>
-              <w:left w:val="single" w:sz="2" w:space="0" w:color="000001"/>
-              <w:bottom w:val="single" w:sz="2" w:space="0" w:color="000001"/>
-              <w:insideH w:val="single" w:sz="2" w:space="0" w:color="000001"/>
-            </w:tcBorders>
-            <w:shd w:fill="auto" w:val="clear"/>
-            <w:tcMar>
-              <w:left w:w="42" w:type="dxa"/>
+            <w:tcW w:w="442" w:type="dxa"/>
+            <w:tcBorders>
+              <w:top w:val="single" w:sz="2" w:space="0" w:color="000001"/>
+              <w:left w:val="single" w:sz="2" w:space="0" w:color="000001"/>
+              <w:bottom w:val="single" w:sz="2" w:space="0" w:color="000001"/>
+              <w:insideH w:val="single" w:sz="2" w:space="0" w:color="000001"/>
+            </w:tcBorders>
+            <w:shd w:fill="auto" w:val="clear"/>
+            <w:tcMar>
+              <w:left w:w="30" w:type="dxa"/>
             </w:tcMar>
           </w:tcPr>
           <w:p>
@@ -3001,7 +3028,7 @@
               <w:rPr>
                 <w:lang w:val="en-GB-oed"/>
               </w:rPr>
-              <w:t>14</w:t>
+              <w:t>15</w:t>
             </w:r>
           </w:p>
         </w:tc>
@@ -3016,21 +3043,21 @@
             </w:tcBorders>
             <w:shd w:fill="auto" w:val="clear"/>
             <w:tcMar>
-              <w:left w:w="42" w:type="dxa"/>
-            </w:tcMar>
-          </w:tcPr>
-          <w:p>
-            <w:pPr>
-              <w:pStyle w:val="TableContents"/>
-              <w:rPr>
-                <w:lang w:val="en-GB-oed"/>
-              </w:rPr>
-            </w:pPr>
-            <w:r>
-              <w:rPr>
-                <w:lang w:val="en-GB-oed"/>
-              </w:rPr>
-              <w:t>Non-finite clauses</w:t>
+              <w:left w:w="30" w:type="dxa"/>
+            </w:tcMar>
+          </w:tcPr>
+          <w:p>
+            <w:pPr>
+              <w:pStyle w:val="TableContents"/>
+              <w:rPr>
+                <w:lang w:val="en-GB-oed"/>
+              </w:rPr>
+            </w:pPr>
+            <w:r>
+              <w:rPr>
+                <w:lang w:val="en-GB-oed"/>
+              </w:rPr>
+              <w:t>Non-finite clauses 2</w:t>
             </w:r>
           </w:p>
         </w:tc>
@@ -3045,26 +3072,26 @@
             </w:tcBorders>
             <w:shd w:fill="auto" w:val="clear"/>
             <w:tcMar>
-              <w:left w:w="42" w:type="dxa"/>
-            </w:tcMar>
-          </w:tcPr>
-          <w:p>
-            <w:pPr>
-              <w:pStyle w:val="TableContents"/>
-              <w:rPr>
-                <w:lang w:val="en-GB-oed"/>
-              </w:rPr>
-            </w:pPr>
-            <w:r>
-              <w:rPr>
-                <w:lang w:val="en-GB-oed"/>
-              </w:rPr>
-            </w:r>
-          </w:p>
-        </w:tc>
-        <w:tc>
-          <w:tcPr>
-            <w:tcW w:w="3052" w:type="dxa"/>
+              <w:left w:w="30" w:type="dxa"/>
+            </w:tcMar>
+          </w:tcPr>
+          <w:p>
+            <w:pPr>
+              <w:pStyle w:val="TableContents"/>
+              <w:rPr>
+                <w:lang w:val="en-GB-oed"/>
+              </w:rPr>
+            </w:pPr>
+            <w:r>
+              <w:rPr>
+                <w:lang w:val="en-GB-oed"/>
+              </w:rPr>
+            </w:r>
+          </w:p>
+        </w:tc>
+        <w:tc>
+          <w:tcPr>
+            <w:tcW w:w="3056" w:type="dxa"/>
             <w:tcBorders>
               <w:top w:val="single" w:sz="2" w:space="0" w:color="000001"/>
               <w:left w:val="single" w:sz="2" w:space="0" w:color="000001"/>
@@ -3075,127 +3102,7 @@
             </w:tcBorders>
             <w:shd w:fill="auto" w:val="clear"/>
             <w:tcMar>
-              <w:left w:w="42" w:type="dxa"/>
-            </w:tcMar>
-          </w:tcPr>
-          <w:p>
-            <w:pPr>
-              <w:pStyle w:val="TableContents"/>
-              <w:rPr>
-                <w:lang w:val="en-GB-oed"/>
-              </w:rPr>
-            </w:pPr>
-            <w:r>
-              <w:rPr>
-                <w:lang w:val="en-GB-oed"/>
-              </w:rPr>
-            </w:r>
-          </w:p>
-        </w:tc>
-      </w:tr>
-      <w:tr>
-        <w:trPr/>
-        <w:tc>
-          <w:tcPr>
-            <w:tcW w:w="446" w:type="dxa"/>
-            <w:tcBorders>
-              <w:top w:val="single" w:sz="2" w:space="0" w:color="000001"/>
-              <w:left w:val="single" w:sz="2" w:space="0" w:color="000001"/>
-              <w:bottom w:val="single" w:sz="2" w:space="0" w:color="000001"/>
-              <w:insideH w:val="single" w:sz="2" w:space="0" w:color="000001"/>
-            </w:tcBorders>
-            <w:shd w:fill="auto" w:val="clear"/>
-            <w:tcMar>
-              <w:left w:w="42" w:type="dxa"/>
-            </w:tcMar>
-          </w:tcPr>
-          <w:p>
-            <w:pPr>
-              <w:pStyle w:val="TableContents"/>
-              <w:jc w:val="center"/>
-              <w:rPr>
-                <w:lang w:val="en-GB-oed"/>
-              </w:rPr>
-            </w:pPr>
-            <w:r>
-              <w:rPr>
-                <w:lang w:val="en-GB-oed"/>
-              </w:rPr>
-              <w:t>15</w:t>
-            </w:r>
-          </w:p>
-        </w:tc>
-        <w:tc>
-          <w:tcPr>
-            <w:tcW w:w="3238" w:type="dxa"/>
-            <w:tcBorders>
-              <w:top w:val="single" w:sz="2" w:space="0" w:color="000001"/>
-              <w:left w:val="single" w:sz="2" w:space="0" w:color="000001"/>
-              <w:bottom w:val="single" w:sz="2" w:space="0" w:color="000001"/>
-              <w:insideH w:val="single" w:sz="2" w:space="0" w:color="000001"/>
-            </w:tcBorders>
-            <w:shd w:fill="auto" w:val="clear"/>
-            <w:tcMar>
-              <w:left w:w="42" w:type="dxa"/>
-            </w:tcMar>
-          </w:tcPr>
-          <w:p>
-            <w:pPr>
-              <w:pStyle w:val="TableContents"/>
-              <w:rPr>
-                <w:lang w:val="en-GB-oed"/>
-              </w:rPr>
-            </w:pPr>
-            <w:r>
-              <w:rPr>
-                <w:lang w:val="en-GB-oed"/>
-              </w:rPr>
-              <w:t>Non-finite clauses 2</w:t>
-            </w:r>
-          </w:p>
-        </w:tc>
-        <w:tc>
-          <w:tcPr>
-            <w:tcW w:w="3238" w:type="dxa"/>
-            <w:tcBorders>
-              <w:top w:val="single" w:sz="2" w:space="0" w:color="000001"/>
-              <w:left w:val="single" w:sz="2" w:space="0" w:color="000001"/>
-              <w:bottom w:val="single" w:sz="2" w:space="0" w:color="000001"/>
-              <w:insideH w:val="single" w:sz="2" w:space="0" w:color="000001"/>
-            </w:tcBorders>
-            <w:shd w:fill="auto" w:val="clear"/>
-            <w:tcMar>
-              <w:left w:w="42" w:type="dxa"/>
-            </w:tcMar>
-          </w:tcPr>
-          <w:p>
-            <w:pPr>
-              <w:pStyle w:val="TableContents"/>
-              <w:rPr>
-                <w:lang w:val="en-GB-oed"/>
-              </w:rPr>
-            </w:pPr>
-            <w:r>
-              <w:rPr>
-                <w:lang w:val="en-GB-oed"/>
-              </w:rPr>
-            </w:r>
-          </w:p>
-        </w:tc>
-        <w:tc>
-          <w:tcPr>
-            <w:tcW w:w="3052" w:type="dxa"/>
-            <w:tcBorders>
-              <w:top w:val="single" w:sz="2" w:space="0" w:color="000001"/>
-              <w:left w:val="single" w:sz="2" w:space="0" w:color="000001"/>
-              <w:bottom w:val="single" w:sz="2" w:space="0" w:color="000001"/>
-              <w:right w:val="single" w:sz="2" w:space="0" w:color="000001"/>
-              <w:insideH w:val="single" w:sz="2" w:space="0" w:color="000001"/>
-              <w:insideV w:val="single" w:sz="2" w:space="0" w:color="000001"/>
-            </w:tcBorders>
-            <w:shd w:fill="auto" w:val="clear"/>
-            <w:tcMar>
-              <w:left w:w="42" w:type="dxa"/>
+              <w:left w:w="30" w:type="dxa"/>
             </w:tcMar>
           </w:tcPr>
           <w:p>
@@ -3330,7 +3237,7 @@
       <w:tblPr>
         <w:tblW w:w="9972" w:type="dxa"/>
         <w:jc w:val="left"/>
-        <w:tblInd w:w="45" w:type="dxa"/>
+        <w:tblInd w:w="36" w:type="dxa"/>
         <w:tblBorders>
           <w:top w:val="single" w:sz="2" w:space="0" w:color="000001"/>
           <w:left w:val="single" w:sz="2" w:space="0" w:color="000001"/>
@@ -3341,7 +3248,7 @@
         </w:tblBorders>
         <w:tblCellMar>
           <w:top w:w="55" w:type="dxa"/>
-          <w:left w:w="42" w:type="dxa"/>
+          <w:left w:w="30" w:type="dxa"/>
           <w:bottom w:w="55" w:type="dxa"/>
           <w:right w:w="55" w:type="dxa"/>
         </w:tblCellMar>
@@ -3364,7 +3271,7 @@
             </w:tcBorders>
             <w:shd w:fill="auto" w:val="clear"/>
             <w:tcMar>
-              <w:left w:w="42" w:type="dxa"/>
+              <w:left w:w="30" w:type="dxa"/>
             </w:tcMar>
           </w:tcPr>
           <w:p>
@@ -3674,7 +3581,7 @@
       <w:tblPr>
         <w:tblW w:w="9972" w:type="dxa"/>
         <w:jc w:val="left"/>
-        <w:tblInd w:w="45" w:type="dxa"/>
+        <w:tblInd w:w="36" w:type="dxa"/>
         <w:tblBorders>
           <w:top w:val="single" w:sz="2" w:space="0" w:color="000001"/>
           <w:left w:val="single" w:sz="2" w:space="0" w:color="000001"/>
@@ -3685,7 +3592,7 @@
         </w:tblBorders>
         <w:tblCellMar>
           <w:top w:w="55" w:type="dxa"/>
-          <w:left w:w="42" w:type="dxa"/>
+          <w:left w:w="30" w:type="dxa"/>
           <w:bottom w:w="55" w:type="dxa"/>
           <w:right w:w="55" w:type="dxa"/>
         </w:tblCellMar>
@@ -3708,7 +3615,7 @@
             </w:tcBorders>
             <w:shd w:fill="auto" w:val="clear"/>
             <w:tcMar>
-              <w:left w:w="42" w:type="dxa"/>
+              <w:left w:w="30" w:type="dxa"/>
             </w:tcMar>
           </w:tcPr>
           <w:p>
@@ -3758,7 +3665,7 @@
       <w:tblPr>
         <w:tblW w:w="9972" w:type="dxa"/>
         <w:jc w:val="left"/>
-        <w:tblInd w:w="45" w:type="dxa"/>
+        <w:tblInd w:w="36" w:type="dxa"/>
         <w:tblBorders>
           <w:top w:val="single" w:sz="2" w:space="0" w:color="000001"/>
           <w:left w:val="single" w:sz="2" w:space="0" w:color="000001"/>
@@ -3769,7 +3676,7 @@
         </w:tblBorders>
         <w:tblCellMar>
           <w:top w:w="55" w:type="dxa"/>
-          <w:left w:w="42" w:type="dxa"/>
+          <w:left w:w="30" w:type="dxa"/>
           <w:bottom w:w="55" w:type="dxa"/>
           <w:right w:w="55" w:type="dxa"/>
         </w:tblCellMar>
@@ -3792,7 +3699,7 @@
             </w:tcBorders>
             <w:shd w:fill="auto" w:val="clear"/>
             <w:tcMar>
-              <w:left w:w="42" w:type="dxa"/>
+              <w:left w:w="30" w:type="dxa"/>
             </w:tcMar>
           </w:tcPr>
           <w:p>
@@ -3857,7 +3764,7 @@
       <w:tblPr>
         <w:tblW w:w="9972" w:type="dxa"/>
         <w:jc w:val="left"/>
-        <w:tblInd w:w="45" w:type="dxa"/>
+        <w:tblInd w:w="36" w:type="dxa"/>
         <w:tblBorders>
           <w:top w:val="single" w:sz="2" w:space="0" w:color="000001"/>
           <w:left w:val="single" w:sz="2" w:space="0" w:color="000001"/>
@@ -3868,7 +3775,7 @@
         </w:tblBorders>
         <w:tblCellMar>
           <w:top w:w="55" w:type="dxa"/>
-          <w:left w:w="42" w:type="dxa"/>
+          <w:left w:w="30" w:type="dxa"/>
           <w:bottom w:w="55" w:type="dxa"/>
           <w:right w:w="55" w:type="dxa"/>
         </w:tblCellMar>
@@ -3891,7 +3798,7 @@
             </w:tcBorders>
             <w:shd w:fill="auto" w:val="clear"/>
             <w:tcMar>
-              <w:left w:w="42" w:type="dxa"/>
+              <w:left w:w="30" w:type="dxa"/>
             </w:tcMar>
           </w:tcPr>
           <w:p>
@@ -4009,7 +3916,7 @@
       <w:tblPr>
         <w:tblW w:w="9972" w:type="dxa"/>
         <w:jc w:val="left"/>
-        <w:tblInd w:w="45" w:type="dxa"/>
+        <w:tblInd w:w="36" w:type="dxa"/>
         <w:tblBorders>
           <w:top w:val="single" w:sz="2" w:space="0" w:color="000001"/>
           <w:left w:val="single" w:sz="2" w:space="0" w:color="000001"/>
@@ -4020,7 +3927,7 @@
         </w:tblBorders>
         <w:tblCellMar>
           <w:top w:w="55" w:type="dxa"/>
-          <w:left w:w="42" w:type="dxa"/>
+          <w:left w:w="30" w:type="dxa"/>
           <w:bottom w:w="55" w:type="dxa"/>
           <w:right w:w="55" w:type="dxa"/>
         </w:tblCellMar>
@@ -4043,7 +3950,7 @@
             </w:tcBorders>
             <w:shd w:fill="auto" w:val="clear"/>
             <w:tcMar>
-              <w:left w:w="42" w:type="dxa"/>
+              <w:left w:w="30" w:type="dxa"/>
             </w:tcMar>
           </w:tcPr>
           <w:p>
@@ -4277,7 +4184,7 @@
       <w:tblPr>
         <w:tblW w:w="9972" w:type="dxa"/>
         <w:jc w:val="left"/>
-        <w:tblInd w:w="45" w:type="dxa"/>
+        <w:tblInd w:w="36" w:type="dxa"/>
         <w:tblBorders>
           <w:top w:val="single" w:sz="2" w:space="0" w:color="000001"/>
           <w:left w:val="single" w:sz="2" w:space="0" w:color="000001"/>
@@ -4288,7 +4195,7 @@
         </w:tblBorders>
         <w:tblCellMar>
           <w:top w:w="55" w:type="dxa"/>
-          <w:left w:w="42" w:type="dxa"/>
+          <w:left w:w="30" w:type="dxa"/>
           <w:bottom w:w="55" w:type="dxa"/>
           <w:right w:w="55" w:type="dxa"/>
         </w:tblCellMar>
@@ -4311,7 +4218,7 @@
             </w:tcBorders>
             <w:shd w:fill="auto" w:val="clear"/>
             <w:tcMar>
-              <w:left w:w="42" w:type="dxa"/>
+              <w:left w:w="30" w:type="dxa"/>
             </w:tcMar>
           </w:tcPr>
           <w:p>
@@ -4378,7 +4285,7 @@
       <w:tblPr>
         <w:tblW w:w="9972" w:type="dxa"/>
         <w:jc w:val="left"/>
-        <w:tblInd w:w="45" w:type="dxa"/>
+        <w:tblInd w:w="36" w:type="dxa"/>
         <w:tblBorders>
           <w:top w:val="single" w:sz="2" w:space="0" w:color="000001"/>
           <w:left w:val="single" w:sz="2" w:space="0" w:color="000001"/>
@@ -4389,7 +4296,7 @@
         </w:tblBorders>
         <w:tblCellMar>
           <w:top w:w="55" w:type="dxa"/>
-          <w:left w:w="42" w:type="dxa"/>
+          <w:left w:w="30" w:type="dxa"/>
           <w:bottom w:w="55" w:type="dxa"/>
           <w:right w:w="55" w:type="dxa"/>
         </w:tblCellMar>
@@ -4412,7 +4319,7 @@
             </w:tcBorders>
             <w:shd w:fill="auto" w:val="clear"/>
             <w:tcMar>
-              <w:left w:w="42" w:type="dxa"/>
+              <w:left w:w="30" w:type="dxa"/>
             </w:tcMar>
           </w:tcPr>
           <w:p>
@@ -4545,7 +4452,7 @@
       <w:tblPr>
         <w:tblW w:w="9972" w:type="dxa"/>
         <w:jc w:val="left"/>
-        <w:tblInd w:w="45" w:type="dxa"/>
+        <w:tblInd w:w="36" w:type="dxa"/>
         <w:tblBorders>
           <w:top w:val="single" w:sz="2" w:space="0" w:color="000001"/>
           <w:left w:val="single" w:sz="2" w:space="0" w:color="000001"/>
@@ -4556,7 +4463,7 @@
         </w:tblBorders>
         <w:tblCellMar>
           <w:top w:w="55" w:type="dxa"/>
-          <w:left w:w="42" w:type="dxa"/>
+          <w:left w:w="30" w:type="dxa"/>
           <w:bottom w:w="55" w:type="dxa"/>
           <w:right w:w="55" w:type="dxa"/>
         </w:tblCellMar>
@@ -4579,7 +4486,7 @@
             </w:tcBorders>
             <w:shd w:fill="auto" w:val="clear"/>
             <w:tcMar>
-              <w:left w:w="42" w:type="dxa"/>
+              <w:left w:w="30" w:type="dxa"/>
             </w:tcMar>
           </w:tcPr>
           <w:p>

</xml_diff>

<commit_message>
included item09 and others
</commit_message>
<xml_diff>
--- a/courseplan.docx
+++ b/courseplan.docx
@@ -154,7 +154,7 @@
       <w:tblPr>
         <w:tblW w:w="9972" w:type="dxa"/>
         <w:jc w:val="left"/>
-        <w:tblInd w:w="36" w:type="dxa"/>
+        <w:tblInd w:w="30" w:type="dxa"/>
         <w:tblBorders>
           <w:top w:val="single" w:sz="2" w:space="0" w:color="000001"/>
           <w:left w:val="single" w:sz="2" w:space="0" w:color="000001"/>
@@ -165,7 +165,7 @@
         </w:tblBorders>
         <w:tblCellMar>
           <w:top w:w="55" w:type="dxa"/>
-          <w:left w:w="30" w:type="dxa"/>
+          <w:left w:w="21" w:type="dxa"/>
           <w:bottom w:w="55" w:type="dxa"/>
           <w:right w:w="55" w:type="dxa"/>
         </w:tblCellMar>
@@ -188,7 +188,7 @@
             </w:tcBorders>
             <w:shd w:fill="auto" w:val="clear"/>
             <w:tcMar>
-              <w:left w:w="30" w:type="dxa"/>
+              <w:left w:w="21" w:type="dxa"/>
             </w:tcMar>
           </w:tcPr>
           <w:p>
@@ -410,7 +410,7 @@
       <w:tblPr>
         <w:tblW w:w="9972" w:type="dxa"/>
         <w:jc w:val="left"/>
-        <w:tblInd w:w="36" w:type="dxa"/>
+        <w:tblInd w:w="30" w:type="dxa"/>
         <w:tblBorders>
           <w:top w:val="single" w:sz="2" w:space="0" w:color="000001"/>
           <w:left w:val="single" w:sz="2" w:space="0" w:color="000001"/>
@@ -421,7 +421,7 @@
         </w:tblBorders>
         <w:tblCellMar>
           <w:top w:w="55" w:type="dxa"/>
-          <w:left w:w="30" w:type="dxa"/>
+          <w:left w:w="21" w:type="dxa"/>
           <w:bottom w:w="55" w:type="dxa"/>
           <w:right w:w="55" w:type="dxa"/>
         </w:tblCellMar>
@@ -444,7 +444,7 @@
             </w:tcBorders>
             <w:shd w:fill="auto" w:val="clear"/>
             <w:tcMar>
-              <w:left w:w="30" w:type="dxa"/>
+              <w:left w:w="21" w:type="dxa"/>
             </w:tcMar>
           </w:tcPr>
           <w:p>
@@ -711,7 +711,7 @@
       <w:tblPr>
         <w:tblW w:w="9975" w:type="dxa"/>
         <w:jc w:val="left"/>
-        <w:tblInd w:w="36" w:type="dxa"/>
+        <w:tblInd w:w="30" w:type="dxa"/>
         <w:tblBorders>
           <w:top w:val="single" w:sz="2" w:space="0" w:color="000001"/>
           <w:left w:val="single" w:sz="2" w:space="0" w:color="000001"/>
@@ -720,31 +720,31 @@
         </w:tblBorders>
         <w:tblCellMar>
           <w:top w:w="55" w:type="dxa"/>
-          <w:left w:w="30" w:type="dxa"/>
+          <w:left w:w="21" w:type="dxa"/>
           <w:bottom w:w="55" w:type="dxa"/>
           <w:right w:w="55" w:type="dxa"/>
         </w:tblCellMar>
       </w:tblPr>
       <w:tblGrid>
-        <w:gridCol w:w="442"/>
+        <w:gridCol w:w="439"/>
         <w:gridCol w:w="3238"/>
         <w:gridCol w:w="3238"/>
-        <w:gridCol w:w="3056"/>
+        <w:gridCol w:w="3059"/>
       </w:tblGrid>
       <w:tr>
         <w:trPr/>
         <w:tc>
           <w:tcPr>
-            <w:tcW w:w="442" w:type="dxa"/>
-            <w:tcBorders>
-              <w:top w:val="single" w:sz="2" w:space="0" w:color="000001"/>
-              <w:left w:val="single" w:sz="2" w:space="0" w:color="000001"/>
-              <w:bottom w:val="single" w:sz="2" w:space="0" w:color="000001"/>
-              <w:insideH w:val="single" w:sz="2" w:space="0" w:color="000001"/>
-            </w:tcBorders>
-            <w:shd w:fill="auto" w:val="clear"/>
-            <w:tcMar>
-              <w:left w:w="30" w:type="dxa"/>
+            <w:tcW w:w="439" w:type="dxa"/>
+            <w:tcBorders>
+              <w:top w:val="single" w:sz="2" w:space="0" w:color="000001"/>
+              <w:left w:val="single" w:sz="2" w:space="0" w:color="000001"/>
+              <w:bottom w:val="single" w:sz="2" w:space="0" w:color="000001"/>
+              <w:insideH w:val="single" w:sz="2" w:space="0" w:color="000001"/>
+            </w:tcBorders>
+            <w:shd w:fill="auto" w:val="clear"/>
+            <w:tcMar>
+              <w:left w:w="21" w:type="dxa"/>
             </w:tcMar>
           </w:tcPr>
           <w:p>
@@ -773,7 +773,7 @@
             </w:tcBorders>
             <w:shd w:fill="auto" w:val="clear"/>
             <w:tcMar>
-              <w:left w:w="30" w:type="dxa"/>
+              <w:left w:w="21" w:type="dxa"/>
             </w:tcMar>
           </w:tcPr>
           <w:p>
@@ -804,7 +804,7 @@
             </w:tcBorders>
             <w:shd w:fill="auto" w:val="clear"/>
             <w:tcMar>
-              <w:left w:w="30" w:type="dxa"/>
+              <w:left w:w="21" w:type="dxa"/>
             </w:tcMar>
           </w:tcPr>
           <w:p>
@@ -826,7 +826,7 @@
         </w:tc>
         <w:tc>
           <w:tcPr>
-            <w:tcW w:w="3056" w:type="dxa"/>
+            <w:tcW w:w="3059" w:type="dxa"/>
             <w:tcBorders>
               <w:top w:val="single" w:sz="2" w:space="0" w:color="000001"/>
               <w:left w:val="single" w:sz="2" w:space="0" w:color="000001"/>
@@ -837,7 +837,7 @@
             </w:tcBorders>
             <w:shd w:fill="auto" w:val="clear"/>
             <w:tcMar>
-              <w:left w:w="30" w:type="dxa"/>
+              <w:left w:w="21" w:type="dxa"/>
             </w:tcMar>
           </w:tcPr>
           <w:p>
@@ -861,16 +861,16 @@
         <w:trPr/>
         <w:tc>
           <w:tcPr>
-            <w:tcW w:w="442" w:type="dxa"/>
-            <w:tcBorders>
-              <w:top w:val="single" w:sz="2" w:space="0" w:color="000001"/>
-              <w:left w:val="single" w:sz="2" w:space="0" w:color="000001"/>
-              <w:bottom w:val="single" w:sz="2" w:space="0" w:color="000001"/>
-              <w:insideH w:val="single" w:sz="2" w:space="0" w:color="000001"/>
-            </w:tcBorders>
-            <w:shd w:fill="auto" w:val="clear"/>
-            <w:tcMar>
-              <w:left w:w="30" w:type="dxa"/>
+            <w:tcW w:w="439" w:type="dxa"/>
+            <w:tcBorders>
+              <w:top w:val="single" w:sz="2" w:space="0" w:color="000001"/>
+              <w:left w:val="single" w:sz="2" w:space="0" w:color="000001"/>
+              <w:bottom w:val="single" w:sz="2" w:space="0" w:color="000001"/>
+              <w:insideH w:val="single" w:sz="2" w:space="0" w:color="000001"/>
+            </w:tcBorders>
+            <w:shd w:fill="auto" w:val="clear"/>
+            <w:tcMar>
+              <w:left w:w="21" w:type="dxa"/>
             </w:tcMar>
           </w:tcPr>
           <w:p>
@@ -900,7 +900,7 @@
             </w:tcBorders>
             <w:shd w:fill="auto" w:val="clear"/>
             <w:tcMar>
-              <w:left w:w="30" w:type="dxa"/>
+              <w:left w:w="21" w:type="dxa"/>
             </w:tcMar>
           </w:tcPr>
           <w:p>
@@ -929,7 +929,7 @@
             </w:tcBorders>
             <w:shd w:fill="auto" w:val="clear"/>
             <w:tcMar>
-              <w:left w:w="30" w:type="dxa"/>
+              <w:left w:w="21" w:type="dxa"/>
             </w:tcMar>
           </w:tcPr>
           <w:p>
@@ -963,7 +963,7 @@
         </w:tc>
         <w:tc>
           <w:tcPr>
-            <w:tcW w:w="3056" w:type="dxa"/>
+            <w:tcW w:w="3059" w:type="dxa"/>
             <w:tcBorders>
               <w:top w:val="single" w:sz="2" w:space="0" w:color="000001"/>
               <w:left w:val="single" w:sz="2" w:space="0" w:color="000001"/>
@@ -974,7 +974,7 @@
             </w:tcBorders>
             <w:shd w:fill="auto" w:val="clear"/>
             <w:tcMar>
-              <w:left w:w="30" w:type="dxa"/>
+              <w:left w:w="21" w:type="dxa"/>
             </w:tcMar>
           </w:tcPr>
           <w:p>
@@ -1011,16 +1011,16 @@
         <w:trPr/>
         <w:tc>
           <w:tcPr>
-            <w:tcW w:w="442" w:type="dxa"/>
-            <w:tcBorders>
-              <w:top w:val="single" w:sz="2" w:space="0" w:color="000001"/>
-              <w:left w:val="single" w:sz="2" w:space="0" w:color="000001"/>
-              <w:bottom w:val="single" w:sz="2" w:space="0" w:color="000001"/>
-              <w:insideH w:val="single" w:sz="2" w:space="0" w:color="000001"/>
-            </w:tcBorders>
-            <w:shd w:fill="auto" w:val="clear"/>
-            <w:tcMar>
-              <w:left w:w="30" w:type="dxa"/>
+            <w:tcW w:w="439" w:type="dxa"/>
+            <w:tcBorders>
+              <w:top w:val="single" w:sz="2" w:space="0" w:color="000001"/>
+              <w:left w:val="single" w:sz="2" w:space="0" w:color="000001"/>
+              <w:bottom w:val="single" w:sz="2" w:space="0" w:color="000001"/>
+              <w:insideH w:val="single" w:sz="2" w:space="0" w:color="000001"/>
+            </w:tcBorders>
+            <w:shd w:fill="auto" w:val="clear"/>
+            <w:tcMar>
+              <w:left w:w="21" w:type="dxa"/>
             </w:tcMar>
           </w:tcPr>
           <w:p>
@@ -1050,7 +1050,7 @@
             </w:tcBorders>
             <w:shd w:fill="auto" w:val="clear"/>
             <w:tcMar>
-              <w:left w:w="30" w:type="dxa"/>
+              <w:left w:w="21" w:type="dxa"/>
             </w:tcMar>
           </w:tcPr>
           <w:p>
@@ -1079,7 +1079,7 @@
             </w:tcBorders>
             <w:shd w:fill="auto" w:val="clear"/>
             <w:tcMar>
-              <w:left w:w="30" w:type="dxa"/>
+              <w:left w:w="21" w:type="dxa"/>
             </w:tcMar>
           </w:tcPr>
           <w:p>
@@ -1105,7 +1105,7 @@
         </w:tc>
         <w:tc>
           <w:tcPr>
-            <w:tcW w:w="3056" w:type="dxa"/>
+            <w:tcW w:w="3059" w:type="dxa"/>
             <w:tcBorders>
               <w:top w:val="single" w:sz="2" w:space="0" w:color="000001"/>
               <w:left w:val="single" w:sz="2" w:space="0" w:color="000001"/>
@@ -1116,7 +1116,7 @@
             </w:tcBorders>
             <w:shd w:fill="auto" w:val="clear"/>
             <w:tcMar>
-              <w:left w:w="30" w:type="dxa"/>
+              <w:left w:w="21" w:type="dxa"/>
             </w:tcMar>
           </w:tcPr>
           <w:p>
@@ -1139,16 +1139,16 @@
         <w:trPr/>
         <w:tc>
           <w:tcPr>
-            <w:tcW w:w="442" w:type="dxa"/>
-            <w:tcBorders>
-              <w:top w:val="single" w:sz="2" w:space="0" w:color="000001"/>
-              <w:left w:val="single" w:sz="2" w:space="0" w:color="000001"/>
-              <w:bottom w:val="single" w:sz="2" w:space="0" w:color="000001"/>
-              <w:insideH w:val="single" w:sz="2" w:space="0" w:color="000001"/>
-            </w:tcBorders>
-            <w:shd w:fill="auto" w:val="clear"/>
-            <w:tcMar>
-              <w:left w:w="30" w:type="dxa"/>
+            <w:tcW w:w="439" w:type="dxa"/>
+            <w:tcBorders>
+              <w:top w:val="single" w:sz="2" w:space="0" w:color="000001"/>
+              <w:left w:val="single" w:sz="2" w:space="0" w:color="000001"/>
+              <w:bottom w:val="single" w:sz="2" w:space="0" w:color="000001"/>
+              <w:insideH w:val="single" w:sz="2" w:space="0" w:color="000001"/>
+            </w:tcBorders>
+            <w:shd w:fill="auto" w:val="clear"/>
+            <w:tcMar>
+              <w:left w:w="21" w:type="dxa"/>
             </w:tcMar>
           </w:tcPr>
           <w:p>
@@ -1178,7 +1178,7 @@
             </w:tcBorders>
             <w:shd w:fill="auto" w:val="clear"/>
             <w:tcMar>
-              <w:left w:w="30" w:type="dxa"/>
+              <w:left w:w="21" w:type="dxa"/>
             </w:tcMar>
           </w:tcPr>
           <w:p>
@@ -1207,7 +1207,7 @@
             </w:tcBorders>
             <w:shd w:fill="auto" w:val="clear"/>
             <w:tcMar>
-              <w:left w:w="30" w:type="dxa"/>
+              <w:left w:w="21" w:type="dxa"/>
             </w:tcMar>
           </w:tcPr>
           <w:p>
@@ -1255,7 +1255,7 @@
         </w:tc>
         <w:tc>
           <w:tcPr>
-            <w:tcW w:w="3056" w:type="dxa"/>
+            <w:tcW w:w="3059" w:type="dxa"/>
             <w:tcBorders>
               <w:top w:val="single" w:sz="2" w:space="0" w:color="000001"/>
               <w:left w:val="single" w:sz="2" w:space="0" w:color="000001"/>
@@ -1266,7 +1266,7 @@
             </w:tcBorders>
             <w:shd w:fill="auto" w:val="clear"/>
             <w:tcMar>
-              <w:left w:w="30" w:type="dxa"/>
+              <w:left w:w="21" w:type="dxa"/>
             </w:tcMar>
           </w:tcPr>
           <w:p>
@@ -1333,16 +1333,16 @@
         <w:trPr/>
         <w:tc>
           <w:tcPr>
-            <w:tcW w:w="442" w:type="dxa"/>
-            <w:tcBorders>
-              <w:top w:val="single" w:sz="2" w:space="0" w:color="000001"/>
-              <w:left w:val="single" w:sz="2" w:space="0" w:color="000001"/>
-              <w:bottom w:val="single" w:sz="2" w:space="0" w:color="000001"/>
-              <w:insideH w:val="single" w:sz="2" w:space="0" w:color="000001"/>
-            </w:tcBorders>
-            <w:shd w:fill="auto" w:val="clear"/>
-            <w:tcMar>
-              <w:left w:w="30" w:type="dxa"/>
+            <w:tcW w:w="439" w:type="dxa"/>
+            <w:tcBorders>
+              <w:top w:val="single" w:sz="2" w:space="0" w:color="000001"/>
+              <w:left w:val="single" w:sz="2" w:space="0" w:color="000001"/>
+              <w:bottom w:val="single" w:sz="2" w:space="0" w:color="000001"/>
+              <w:insideH w:val="single" w:sz="2" w:space="0" w:color="000001"/>
+            </w:tcBorders>
+            <w:shd w:fill="auto" w:val="clear"/>
+            <w:tcMar>
+              <w:left w:w="21" w:type="dxa"/>
             </w:tcMar>
           </w:tcPr>
           <w:p>
@@ -1372,7 +1372,7 @@
             </w:tcBorders>
             <w:shd w:fill="auto" w:val="clear"/>
             <w:tcMar>
-              <w:left w:w="30" w:type="dxa"/>
+              <w:left w:w="21" w:type="dxa"/>
             </w:tcMar>
           </w:tcPr>
           <w:p>
@@ -1401,7 +1401,7 @@
             </w:tcBorders>
             <w:shd w:fill="auto" w:val="clear"/>
             <w:tcMar>
-              <w:left w:w="30" w:type="dxa"/>
+              <w:left w:w="21" w:type="dxa"/>
             </w:tcMar>
           </w:tcPr>
           <w:p>
@@ -1421,7 +1421,7 @@
         </w:tc>
         <w:tc>
           <w:tcPr>
-            <w:tcW w:w="3056" w:type="dxa"/>
+            <w:tcW w:w="3059" w:type="dxa"/>
             <w:tcBorders>
               <w:top w:val="single" w:sz="2" w:space="0" w:color="000001"/>
               <w:left w:val="single" w:sz="2" w:space="0" w:color="000001"/>
@@ -1432,7 +1432,7 @@
             </w:tcBorders>
             <w:shd w:fill="auto" w:val="clear"/>
             <w:tcMar>
-              <w:left w:w="30" w:type="dxa"/>
+              <w:left w:w="21" w:type="dxa"/>
             </w:tcMar>
           </w:tcPr>
           <w:p>
@@ -1469,16 +1469,16 @@
         <w:trPr/>
         <w:tc>
           <w:tcPr>
-            <w:tcW w:w="442" w:type="dxa"/>
-            <w:tcBorders>
-              <w:top w:val="single" w:sz="2" w:space="0" w:color="000001"/>
-              <w:left w:val="single" w:sz="2" w:space="0" w:color="000001"/>
-              <w:bottom w:val="single" w:sz="2" w:space="0" w:color="000001"/>
-              <w:insideH w:val="single" w:sz="2" w:space="0" w:color="000001"/>
-            </w:tcBorders>
-            <w:shd w:fill="auto" w:val="clear"/>
-            <w:tcMar>
-              <w:left w:w="30" w:type="dxa"/>
+            <w:tcW w:w="439" w:type="dxa"/>
+            <w:tcBorders>
+              <w:top w:val="single" w:sz="2" w:space="0" w:color="000001"/>
+              <w:left w:val="single" w:sz="2" w:space="0" w:color="000001"/>
+              <w:bottom w:val="single" w:sz="2" w:space="0" w:color="000001"/>
+              <w:insideH w:val="single" w:sz="2" w:space="0" w:color="000001"/>
+            </w:tcBorders>
+            <w:shd w:fill="auto" w:val="clear"/>
+            <w:tcMar>
+              <w:left w:w="21" w:type="dxa"/>
             </w:tcMar>
           </w:tcPr>
           <w:p>
@@ -1508,7 +1508,7 @@
             </w:tcBorders>
             <w:shd w:fill="auto" w:val="clear"/>
             <w:tcMar>
-              <w:left w:w="30" w:type="dxa"/>
+              <w:left w:w="21" w:type="dxa"/>
             </w:tcMar>
           </w:tcPr>
           <w:p>
@@ -1537,7 +1537,7 @@
             </w:tcBorders>
             <w:shd w:fill="auto" w:val="clear"/>
             <w:tcMar>
-              <w:left w:w="30" w:type="dxa"/>
+              <w:left w:w="21" w:type="dxa"/>
             </w:tcMar>
           </w:tcPr>
           <w:p>
@@ -1559,7 +1559,7 @@
         </w:tc>
         <w:tc>
           <w:tcPr>
-            <w:tcW w:w="3056" w:type="dxa"/>
+            <w:tcW w:w="3059" w:type="dxa"/>
             <w:tcBorders>
               <w:top w:val="single" w:sz="2" w:space="0" w:color="000001"/>
               <w:left w:val="single" w:sz="2" w:space="0" w:color="000001"/>
@@ -1570,7 +1570,7 @@
             </w:tcBorders>
             <w:shd w:fill="auto" w:val="clear"/>
             <w:tcMar>
-              <w:left w:w="30" w:type="dxa"/>
+              <w:left w:w="21" w:type="dxa"/>
             </w:tcMar>
           </w:tcPr>
           <w:p>
@@ -1593,16 +1593,16 @@
         <w:trPr/>
         <w:tc>
           <w:tcPr>
-            <w:tcW w:w="442" w:type="dxa"/>
-            <w:tcBorders>
-              <w:top w:val="single" w:sz="2" w:space="0" w:color="000001"/>
-              <w:left w:val="single" w:sz="2" w:space="0" w:color="000001"/>
-              <w:bottom w:val="single" w:sz="2" w:space="0" w:color="000001"/>
-              <w:insideH w:val="single" w:sz="2" w:space="0" w:color="000001"/>
-            </w:tcBorders>
-            <w:shd w:fill="auto" w:val="clear"/>
-            <w:tcMar>
-              <w:left w:w="30" w:type="dxa"/>
+            <w:tcW w:w="439" w:type="dxa"/>
+            <w:tcBorders>
+              <w:top w:val="single" w:sz="2" w:space="0" w:color="000001"/>
+              <w:left w:val="single" w:sz="2" w:space="0" w:color="000001"/>
+              <w:bottom w:val="single" w:sz="2" w:space="0" w:color="000001"/>
+              <w:insideH w:val="single" w:sz="2" w:space="0" w:color="000001"/>
+            </w:tcBorders>
+            <w:shd w:fill="auto" w:val="clear"/>
+            <w:tcMar>
+              <w:left w:w="21" w:type="dxa"/>
             </w:tcMar>
           </w:tcPr>
           <w:p>
@@ -1630,7 +1630,7 @@
             </w:tcBorders>
             <w:shd w:fill="auto" w:val="clear"/>
             <w:tcMar>
-              <w:left w:w="30" w:type="dxa"/>
+              <w:left w:w="21" w:type="dxa"/>
             </w:tcMar>
           </w:tcPr>
           <w:p>
@@ -1657,7 +1657,7 @@
             </w:tcBorders>
             <w:shd w:fill="auto" w:val="clear"/>
             <w:tcMar>
-              <w:left w:w="30" w:type="dxa"/>
+              <w:left w:w="21" w:type="dxa"/>
             </w:tcMar>
           </w:tcPr>
           <w:p>
@@ -1677,7 +1677,7 @@
         </w:tc>
         <w:tc>
           <w:tcPr>
-            <w:tcW w:w="3056" w:type="dxa"/>
+            <w:tcW w:w="3059" w:type="dxa"/>
             <w:tcBorders>
               <w:top w:val="single" w:sz="2" w:space="0" w:color="000001"/>
               <w:left w:val="single" w:sz="2" w:space="0" w:color="000001"/>
@@ -1688,7 +1688,7 @@
             </w:tcBorders>
             <w:shd w:fill="auto" w:val="clear"/>
             <w:tcMar>
-              <w:left w:w="30" w:type="dxa"/>
+              <w:left w:w="21" w:type="dxa"/>
             </w:tcMar>
           </w:tcPr>
           <w:p>
@@ -1711,16 +1711,16 @@
         <w:trPr/>
         <w:tc>
           <w:tcPr>
-            <w:tcW w:w="442" w:type="dxa"/>
-            <w:tcBorders>
-              <w:top w:val="single" w:sz="2" w:space="0" w:color="000001"/>
-              <w:left w:val="single" w:sz="2" w:space="0" w:color="000001"/>
-              <w:bottom w:val="single" w:sz="2" w:space="0" w:color="000001"/>
-              <w:insideH w:val="single" w:sz="2" w:space="0" w:color="000001"/>
-            </w:tcBorders>
-            <w:shd w:fill="auto" w:val="clear"/>
-            <w:tcMar>
-              <w:left w:w="30" w:type="dxa"/>
+            <w:tcW w:w="439" w:type="dxa"/>
+            <w:tcBorders>
+              <w:top w:val="single" w:sz="2" w:space="0" w:color="000001"/>
+              <w:left w:val="single" w:sz="2" w:space="0" w:color="000001"/>
+              <w:bottom w:val="single" w:sz="2" w:space="0" w:color="000001"/>
+              <w:insideH w:val="single" w:sz="2" w:space="0" w:color="000001"/>
+            </w:tcBorders>
+            <w:shd w:fill="auto" w:val="clear"/>
+            <w:tcMar>
+              <w:left w:w="21" w:type="dxa"/>
             </w:tcMar>
           </w:tcPr>
           <w:p>
@@ -1750,7 +1750,7 @@
             </w:tcBorders>
             <w:shd w:fill="auto" w:val="clear"/>
             <w:tcMar>
-              <w:left w:w="30" w:type="dxa"/>
+              <w:left w:w="21" w:type="dxa"/>
             </w:tcMar>
           </w:tcPr>
           <w:p>
@@ -1779,7 +1779,7 @@
             </w:tcBorders>
             <w:shd w:fill="auto" w:val="clear"/>
             <w:tcMar>
-              <w:left w:w="30" w:type="dxa"/>
+              <w:left w:w="21" w:type="dxa"/>
             </w:tcMar>
           </w:tcPr>
           <w:p>
@@ -1798,7 +1798,7 @@
         </w:tc>
         <w:tc>
           <w:tcPr>
-            <w:tcW w:w="3056" w:type="dxa"/>
+            <w:tcW w:w="3059" w:type="dxa"/>
             <w:tcBorders>
               <w:top w:val="single" w:sz="2" w:space="0" w:color="000001"/>
               <w:left w:val="single" w:sz="2" w:space="0" w:color="000001"/>
@@ -1809,7 +1809,7 @@
             </w:tcBorders>
             <w:shd w:fill="auto" w:val="clear"/>
             <w:tcMar>
-              <w:left w:w="30" w:type="dxa"/>
+              <w:left w:w="21" w:type="dxa"/>
             </w:tcMar>
           </w:tcPr>
           <w:p>
@@ -1831,16 +1831,16 @@
         <w:trPr/>
         <w:tc>
           <w:tcPr>
-            <w:tcW w:w="442" w:type="dxa"/>
-            <w:tcBorders>
-              <w:top w:val="single" w:sz="2" w:space="0" w:color="000001"/>
-              <w:left w:val="single" w:sz="2" w:space="0" w:color="000001"/>
-              <w:bottom w:val="single" w:sz="2" w:space="0" w:color="000001"/>
-              <w:insideH w:val="single" w:sz="2" w:space="0" w:color="000001"/>
-            </w:tcBorders>
-            <w:shd w:fill="auto" w:val="clear"/>
-            <w:tcMar>
-              <w:left w:w="30" w:type="dxa"/>
+            <w:tcW w:w="439" w:type="dxa"/>
+            <w:tcBorders>
+              <w:top w:val="single" w:sz="2" w:space="0" w:color="000001"/>
+              <w:left w:val="single" w:sz="2" w:space="0" w:color="000001"/>
+              <w:bottom w:val="single" w:sz="2" w:space="0" w:color="000001"/>
+              <w:insideH w:val="single" w:sz="2" w:space="0" w:color="000001"/>
+            </w:tcBorders>
+            <w:shd w:fill="auto" w:val="clear"/>
+            <w:tcMar>
+              <w:left w:w="21" w:type="dxa"/>
             </w:tcMar>
           </w:tcPr>
           <w:p>
@@ -1860,13 +1860,12 @@
             <w:pPr>
               <w:pStyle w:val="TableContents"/>
               <w:jc w:val="center"/>
+              <w:rPr>
+                <w:lang w:val="en-GB-oed"/>
+              </w:rPr>
+            </w:pPr>
+            <w:r>
               <w:rPr/>
-            </w:pPr>
-            <w:r>
-              <w:rPr>
-                <w:lang w:val="en-GB-oed"/>
-              </w:rPr>
-              <w:t>7</w:t>
             </w:r>
           </w:p>
         </w:tc>
@@ -1881,7 +1880,7 @@
             </w:tcBorders>
             <w:shd w:fill="auto" w:val="clear"/>
             <w:tcMar>
-              <w:left w:w="30" w:type="dxa"/>
+              <w:left w:w="21" w:type="dxa"/>
             </w:tcMar>
           </w:tcPr>
           <w:p>
@@ -1920,7 +1919,7 @@
             </w:tcBorders>
             <w:shd w:fill="auto" w:val="clear"/>
             <w:tcMar>
-              <w:left w:w="30" w:type="dxa"/>
+              <w:left w:w="21" w:type="dxa"/>
             </w:tcMar>
           </w:tcPr>
           <w:p>
@@ -1940,7 +1939,7 @@
         </w:tc>
         <w:tc>
           <w:tcPr>
-            <w:tcW w:w="3056" w:type="dxa"/>
+            <w:tcW w:w="3059" w:type="dxa"/>
             <w:tcBorders>
               <w:top w:val="single" w:sz="2" w:space="0" w:color="000001"/>
               <w:left w:val="single" w:sz="2" w:space="0" w:color="000001"/>
@@ -1951,7 +1950,7 @@
             </w:tcBorders>
             <w:shd w:fill="auto" w:val="clear"/>
             <w:tcMar>
-              <w:left w:w="30" w:type="dxa"/>
+              <w:left w:w="21" w:type="dxa"/>
             </w:tcMar>
           </w:tcPr>
           <w:p>
@@ -1974,31 +1973,29 @@
         <w:trPr/>
         <w:tc>
           <w:tcPr>
-            <w:tcW w:w="442" w:type="dxa"/>
-            <w:tcBorders>
-              <w:top w:val="single" w:sz="2" w:space="0" w:color="000001"/>
-              <w:left w:val="single" w:sz="2" w:space="0" w:color="000001"/>
-              <w:bottom w:val="single" w:sz="2" w:space="0" w:color="000001"/>
-              <w:insideH w:val="single" w:sz="2" w:space="0" w:color="000001"/>
-            </w:tcBorders>
-            <w:shd w:fill="auto" w:val="clear"/>
-            <w:tcMar>
-              <w:left w:w="30" w:type="dxa"/>
+            <w:tcW w:w="439" w:type="dxa"/>
+            <w:tcBorders>
+              <w:top w:val="single" w:sz="2" w:space="0" w:color="000001"/>
+              <w:left w:val="single" w:sz="2" w:space="0" w:color="000001"/>
+              <w:bottom w:val="single" w:sz="2" w:space="0" w:color="000001"/>
+              <w:insideH w:val="single" w:sz="2" w:space="0" w:color="000001"/>
+            </w:tcBorders>
+            <w:shd w:fill="auto" w:val="clear"/>
+            <w:tcMar>
+              <w:left w:w="21" w:type="dxa"/>
             </w:tcMar>
           </w:tcPr>
           <w:p>
             <w:pPr>
               <w:pStyle w:val="TableContents"/>
               <w:jc w:val="center"/>
-              <w:rPr>
-                <w:lang w:val="en-GB-oed"/>
-              </w:rPr>
-            </w:pPr>
-            <w:r>
-              <w:rPr>
-                <w:lang w:val="en-GB-oed"/>
-              </w:rPr>
-              <w:t>8</w:t>
+              <w:rPr/>
+            </w:pPr>
+            <w:r>
+              <w:rPr>
+                <w:lang w:val="en-GB-oed"/>
+              </w:rPr>
+              <w:t>7</w:t>
             </w:r>
           </w:p>
         </w:tc>
@@ -2013,7 +2010,7 @@
             </w:tcBorders>
             <w:shd w:fill="auto" w:val="clear"/>
             <w:tcMar>
-              <w:left w:w="30" w:type="dxa"/>
+              <w:left w:w="21" w:type="dxa"/>
             </w:tcMar>
           </w:tcPr>
           <w:p>
@@ -2050,7 +2047,7 @@
             </w:tcBorders>
             <w:shd w:fill="auto" w:val="clear"/>
             <w:tcMar>
-              <w:left w:w="30" w:type="dxa"/>
+              <w:left w:w="21" w:type="dxa"/>
             </w:tcMar>
           </w:tcPr>
           <w:p>
@@ -2070,7 +2067,7 @@
         </w:tc>
         <w:tc>
           <w:tcPr>
-            <w:tcW w:w="3056" w:type="dxa"/>
+            <w:tcW w:w="3059" w:type="dxa"/>
             <w:tcBorders>
               <w:top w:val="single" w:sz="2" w:space="0" w:color="000001"/>
               <w:left w:val="single" w:sz="2" w:space="0" w:color="000001"/>
@@ -2081,7 +2078,7 @@
             </w:tcBorders>
             <w:shd w:fill="auto" w:val="clear"/>
             <w:tcMar>
-              <w:left w:w="30" w:type="dxa"/>
+              <w:left w:w="21" w:type="dxa"/>
             </w:tcMar>
           </w:tcPr>
           <w:p>
@@ -2104,31 +2101,29 @@
         <w:trPr/>
         <w:tc>
           <w:tcPr>
-            <w:tcW w:w="442" w:type="dxa"/>
-            <w:tcBorders>
-              <w:top w:val="single" w:sz="2" w:space="0" w:color="000001"/>
-              <w:left w:val="single" w:sz="2" w:space="0" w:color="000001"/>
-              <w:bottom w:val="single" w:sz="2" w:space="0" w:color="000001"/>
-              <w:insideH w:val="single" w:sz="2" w:space="0" w:color="000001"/>
-            </w:tcBorders>
-            <w:shd w:fill="auto" w:val="clear"/>
-            <w:tcMar>
-              <w:left w:w="30" w:type="dxa"/>
+            <w:tcW w:w="439" w:type="dxa"/>
+            <w:tcBorders>
+              <w:top w:val="single" w:sz="2" w:space="0" w:color="000001"/>
+              <w:left w:val="single" w:sz="2" w:space="0" w:color="000001"/>
+              <w:bottom w:val="single" w:sz="2" w:space="0" w:color="000001"/>
+              <w:insideH w:val="single" w:sz="2" w:space="0" w:color="000001"/>
+            </w:tcBorders>
+            <w:shd w:fill="auto" w:val="clear"/>
+            <w:tcMar>
+              <w:left w:w="21" w:type="dxa"/>
             </w:tcMar>
           </w:tcPr>
           <w:p>
             <w:pPr>
               <w:pStyle w:val="TableContents"/>
               <w:jc w:val="center"/>
-              <w:rPr>
-                <w:lang w:val="en-GB-oed"/>
-              </w:rPr>
-            </w:pPr>
-            <w:r>
-              <w:rPr>
-                <w:lang w:val="en-GB-oed"/>
-              </w:rPr>
-              <w:t>9</w:t>
+              <w:rPr/>
+            </w:pPr>
+            <w:r>
+              <w:rPr>
+                <w:lang w:val="en-GB-oed"/>
+              </w:rPr>
+              <w:t>8</w:t>
             </w:r>
           </w:p>
         </w:tc>
@@ -2143,7 +2138,7 @@
             </w:tcBorders>
             <w:shd w:fill="auto" w:val="clear"/>
             <w:tcMar>
-              <w:left w:w="30" w:type="dxa"/>
+              <w:left w:w="21" w:type="dxa"/>
             </w:tcMar>
           </w:tcPr>
           <w:p>
@@ -2176,7 +2171,7 @@
             </w:tcBorders>
             <w:shd w:fill="auto" w:val="clear"/>
             <w:tcMar>
-              <w:left w:w="30" w:type="dxa"/>
+              <w:left w:w="21" w:type="dxa"/>
             </w:tcMar>
           </w:tcPr>
           <w:p>
@@ -2196,7 +2191,7 @@
         </w:tc>
         <w:tc>
           <w:tcPr>
-            <w:tcW w:w="3056" w:type="dxa"/>
+            <w:tcW w:w="3059" w:type="dxa"/>
             <w:tcBorders>
               <w:top w:val="single" w:sz="2" w:space="0" w:color="000001"/>
               <w:left w:val="single" w:sz="2" w:space="0" w:color="000001"/>
@@ -2207,7 +2202,7 @@
             </w:tcBorders>
             <w:shd w:fill="auto" w:val="clear"/>
             <w:tcMar>
-              <w:left w:w="30" w:type="dxa"/>
+              <w:left w:w="21" w:type="dxa"/>
             </w:tcMar>
           </w:tcPr>
           <w:p>
@@ -2230,31 +2225,29 @@
         <w:trPr/>
         <w:tc>
           <w:tcPr>
-            <w:tcW w:w="442" w:type="dxa"/>
-            <w:tcBorders>
-              <w:top w:val="single" w:sz="2" w:space="0" w:color="000001"/>
-              <w:left w:val="single" w:sz="2" w:space="0" w:color="000001"/>
-              <w:bottom w:val="single" w:sz="2" w:space="0" w:color="000001"/>
-              <w:insideH w:val="single" w:sz="2" w:space="0" w:color="000001"/>
-            </w:tcBorders>
-            <w:shd w:fill="auto" w:val="clear"/>
-            <w:tcMar>
-              <w:left w:w="30" w:type="dxa"/>
+            <w:tcW w:w="439" w:type="dxa"/>
+            <w:tcBorders>
+              <w:top w:val="single" w:sz="2" w:space="0" w:color="000001"/>
+              <w:left w:val="single" w:sz="2" w:space="0" w:color="000001"/>
+              <w:bottom w:val="single" w:sz="2" w:space="0" w:color="000001"/>
+              <w:insideH w:val="single" w:sz="2" w:space="0" w:color="000001"/>
+            </w:tcBorders>
+            <w:shd w:fill="auto" w:val="clear"/>
+            <w:tcMar>
+              <w:left w:w="21" w:type="dxa"/>
             </w:tcMar>
           </w:tcPr>
           <w:p>
             <w:pPr>
               <w:pStyle w:val="TableContents"/>
               <w:jc w:val="center"/>
-              <w:rPr>
-                <w:lang w:val="en-GB-oed"/>
-              </w:rPr>
-            </w:pPr>
-            <w:r>
-              <w:rPr>
-                <w:lang w:val="en-GB-oed"/>
-              </w:rPr>
-              <w:t>10</w:t>
+              <w:rPr/>
+            </w:pPr>
+            <w:r>
+              <w:rPr>
+                <w:lang w:val="en-GB-oed"/>
+              </w:rPr>
+              <w:t>9</w:t>
             </w:r>
           </w:p>
         </w:tc>
@@ -2269,7 +2262,7 @@
             </w:tcBorders>
             <w:shd w:fill="auto" w:val="clear"/>
             <w:tcMar>
-              <w:left w:w="30" w:type="dxa"/>
+              <w:left w:w="21" w:type="dxa"/>
             </w:tcMar>
           </w:tcPr>
           <w:p>
@@ -2302,7 +2295,7 @@
             </w:tcBorders>
             <w:shd w:fill="auto" w:val="clear"/>
             <w:tcMar>
-              <w:left w:w="30" w:type="dxa"/>
+              <w:left w:w="21" w:type="dxa"/>
             </w:tcMar>
           </w:tcPr>
           <w:p>
@@ -2324,7 +2317,7 @@
         </w:tc>
         <w:tc>
           <w:tcPr>
-            <w:tcW w:w="3056" w:type="dxa"/>
+            <w:tcW w:w="3059" w:type="dxa"/>
             <w:tcBorders>
               <w:top w:val="single" w:sz="2" w:space="0" w:color="000001"/>
               <w:left w:val="single" w:sz="2" w:space="0" w:color="000001"/>
@@ -2335,7 +2328,7 @@
             </w:tcBorders>
             <w:shd w:fill="auto" w:val="clear"/>
             <w:tcMar>
-              <w:left w:w="30" w:type="dxa"/>
+              <w:left w:w="21" w:type="dxa"/>
             </w:tcMar>
           </w:tcPr>
           <w:p>
@@ -2358,31 +2351,26 @@
         <w:trPr/>
         <w:tc>
           <w:tcPr>
-            <w:tcW w:w="442" w:type="dxa"/>
-            <w:tcBorders>
-              <w:top w:val="single" w:sz="2" w:space="0" w:color="000001"/>
-              <w:left w:val="single" w:sz="2" w:space="0" w:color="000001"/>
-              <w:bottom w:val="single" w:sz="2" w:space="0" w:color="000001"/>
-              <w:insideH w:val="single" w:sz="2" w:space="0" w:color="000001"/>
-            </w:tcBorders>
-            <w:shd w:fill="auto" w:val="clear"/>
-            <w:tcMar>
-              <w:left w:w="30" w:type="dxa"/>
+            <w:tcW w:w="439" w:type="dxa"/>
+            <w:tcBorders>
+              <w:left w:val="single" w:sz="2" w:space="0" w:color="000001"/>
+              <w:bottom w:val="single" w:sz="2" w:space="0" w:color="000001"/>
+              <w:insideH w:val="single" w:sz="2" w:space="0" w:color="000001"/>
+            </w:tcBorders>
+            <w:shd w:fill="auto" w:val="clear"/>
+            <w:tcMar>
+              <w:left w:w="21" w:type="dxa"/>
             </w:tcMar>
           </w:tcPr>
           <w:p>
             <w:pPr>
               <w:pStyle w:val="TableContents"/>
               <w:jc w:val="center"/>
-              <w:rPr>
-                <w:lang w:val="en-GB-oed"/>
-              </w:rPr>
-            </w:pPr>
-            <w:r>
-              <w:rPr>
-                <w:lang w:val="en-GB-oed"/>
-              </w:rPr>
-              <w:t>x3</w:t>
+              <w:rPr/>
+            </w:pPr>
+            <w:r>
+              <w:rPr/>
+              <w:t>10</w:t>
             </w:r>
           </w:p>
         </w:tc>
@@ -2390,32 +2378,29 @@
           <w:tcPr>
             <w:tcW w:w="3238" w:type="dxa"/>
             <w:tcBorders>
-              <w:top w:val="single" w:sz="2" w:space="0" w:color="000001"/>
-              <w:left w:val="single" w:sz="2" w:space="0" w:color="000001"/>
-              <w:bottom w:val="single" w:sz="2" w:space="0" w:color="000001"/>
-              <w:insideH w:val="single" w:sz="2" w:space="0" w:color="000001"/>
-            </w:tcBorders>
-            <w:shd w:fill="auto" w:val="clear"/>
-            <w:tcMar>
-              <w:left w:w="30" w:type="dxa"/>
-            </w:tcMar>
-          </w:tcPr>
-          <w:p>
-            <w:pPr>
-              <w:pStyle w:val="TableContents"/>
-              <w:rPr>
-                <w:strike w:val="false"/>
-                <w:dstrike w:val="false"/>
-                <w:lang w:val="en-GB-oed"/>
-              </w:rPr>
-            </w:pPr>
-            <w:r>
-              <w:rPr>
-                <w:strike w:val="false"/>
-                <w:dstrike w:val="false"/>
-                <w:lang w:val="en-GB-oed"/>
-              </w:rPr>
-              <w:t>Tree Fest</w:t>
+              <w:left w:val="single" w:sz="2" w:space="0" w:color="000001"/>
+              <w:bottom w:val="single" w:sz="2" w:space="0" w:color="000001"/>
+              <w:insideH w:val="single" w:sz="2" w:space="0" w:color="000001"/>
+            </w:tcBorders>
+            <w:shd w:fill="auto" w:val="clear"/>
+            <w:tcMar>
+              <w:left w:w="21" w:type="dxa"/>
+            </w:tcMar>
+          </w:tcPr>
+          <w:p>
+            <w:pPr>
+              <w:pStyle w:val="TableContents"/>
+              <w:rPr/>
+            </w:pPr>
+            <w:r>
+              <w:rPr/>
+              <w:t>Relatives:</w:t>
+            </w:r>
+            <w:r>
+              <w:rPr>
+                <w:lang w:val="en-GB-oed"/>
+              </w:rPr>
+              <w:t>Integrated X Supplementary</w:t>
             </w:r>
           </w:p>
         </w:tc>
@@ -2423,35 +2408,29 @@
           <w:tcPr>
             <w:tcW w:w="3238" w:type="dxa"/>
             <w:tcBorders>
-              <w:top w:val="single" w:sz="2" w:space="0" w:color="000001"/>
-              <w:left w:val="single" w:sz="2" w:space="0" w:color="000001"/>
-              <w:bottom w:val="single" w:sz="2" w:space="0" w:color="000001"/>
-              <w:insideH w:val="single" w:sz="2" w:space="0" w:color="000001"/>
-            </w:tcBorders>
-            <w:shd w:fill="auto" w:val="clear"/>
-            <w:tcMar>
-              <w:left w:w="30" w:type="dxa"/>
-            </w:tcMar>
-          </w:tcPr>
-          <w:p>
-            <w:pPr>
-              <w:pStyle w:val="TableContents"/>
-              <w:rPr>
-                <w:lang w:val="en-GB-oed"/>
-              </w:rPr>
-            </w:pPr>
-            <w:r>
-              <w:rPr>
-                <w:lang w:val="en-GB-oed"/>
-              </w:rPr>
-            </w:r>
-          </w:p>
-        </w:tc>
-        <w:tc>
-          <w:tcPr>
-            <w:tcW w:w="3056" w:type="dxa"/>
-            <w:tcBorders>
-              <w:top w:val="single" w:sz="2" w:space="0" w:color="000001"/>
+              <w:left w:val="single" w:sz="2" w:space="0" w:color="000001"/>
+              <w:bottom w:val="single" w:sz="2" w:space="0" w:color="000001"/>
+              <w:insideH w:val="single" w:sz="2" w:space="0" w:color="000001"/>
+            </w:tcBorders>
+            <w:shd w:fill="auto" w:val="clear"/>
+            <w:tcMar>
+              <w:left w:w="21" w:type="dxa"/>
+            </w:tcMar>
+          </w:tcPr>
+          <w:p>
+            <w:pPr>
+              <w:pStyle w:val="TableContents"/>
+              <w:rPr/>
+            </w:pPr>
+            <w:r>
+              <w:rPr/>
+            </w:r>
+          </w:p>
+        </w:tc>
+        <w:tc>
+          <w:tcPr>
+            <w:tcW w:w="3059" w:type="dxa"/>
+            <w:tcBorders>
               <w:left w:val="single" w:sz="2" w:space="0" w:color="000001"/>
               <w:bottom w:val="single" w:sz="2" w:space="0" w:color="000001"/>
               <w:right w:val="single" w:sz="2" w:space="0" w:color="000001"/>
@@ -2460,20 +2439,16 @@
             </w:tcBorders>
             <w:shd w:fill="auto" w:val="clear"/>
             <w:tcMar>
-              <w:left w:w="30" w:type="dxa"/>
-            </w:tcMar>
-          </w:tcPr>
-          <w:p>
-            <w:pPr>
-              <w:pStyle w:val="TableContents"/>
-              <w:rPr>
-                <w:lang w:val="en-GB-oed"/>
-              </w:rPr>
-            </w:pPr>
-            <w:r>
-              <w:rPr>
-                <w:lang w:val="en-GB-oed"/>
-              </w:rPr>
+              <w:left w:w="21" w:type="dxa"/>
+            </w:tcMar>
+          </w:tcPr>
+          <w:p>
+            <w:pPr>
+              <w:pStyle w:val="TableContents"/>
+              <w:rPr/>
+            </w:pPr>
+            <w:r>
+              <w:rPr/>
             </w:r>
           </w:p>
         </w:tc>
@@ -2482,16 +2457,16 @@
         <w:trPr/>
         <w:tc>
           <w:tcPr>
-            <w:tcW w:w="442" w:type="dxa"/>
-            <w:tcBorders>
-              <w:top w:val="single" w:sz="2" w:space="0" w:color="000001"/>
-              <w:left w:val="single" w:sz="2" w:space="0" w:color="000001"/>
-              <w:bottom w:val="single" w:sz="2" w:space="0" w:color="000001"/>
-              <w:insideH w:val="single" w:sz="2" w:space="0" w:color="000001"/>
-            </w:tcBorders>
-            <w:shd w:fill="auto" w:val="clear"/>
-            <w:tcMar>
-              <w:left w:w="30" w:type="dxa"/>
+            <w:tcW w:w="439" w:type="dxa"/>
+            <w:tcBorders>
+              <w:top w:val="single" w:sz="2" w:space="0" w:color="000001"/>
+              <w:left w:val="single" w:sz="2" w:space="0" w:color="000001"/>
+              <w:bottom w:val="single" w:sz="2" w:space="0" w:color="000001"/>
+              <w:insideH w:val="single" w:sz="2" w:space="0" w:color="000001"/>
+            </w:tcBorders>
+            <w:shd w:fill="auto" w:val="clear"/>
+            <w:tcMar>
+              <w:left w:w="21" w:type="dxa"/>
             </w:tcMar>
           </w:tcPr>
           <w:p>
@@ -2506,7 +2481,7 @@
               <w:rPr>
                 <w:lang w:val="en-GB-oed"/>
               </w:rPr>
-              <w:t>11</w:t>
+              <w:t>x3</w:t>
             </w:r>
           </w:p>
         </w:tc>
@@ -2521,35 +2496,25 @@
             </w:tcBorders>
             <w:shd w:fill="auto" w:val="clear"/>
             <w:tcMar>
-              <w:left w:w="30" w:type="dxa"/>
-            </w:tcMar>
-          </w:tcPr>
-          <w:p>
-            <w:pPr>
-              <w:pStyle w:val="TableContents"/>
-              <w:rPr>
-                <w:lang w:val="en-GB-oed"/>
-              </w:rPr>
-            </w:pPr>
-            <w:r>
-              <w:rPr>
-                <w:lang w:val="en-GB-oed"/>
-              </w:rPr>
-              <w:t xml:space="preserve">Relatives: </w:t>
-            </w:r>
-          </w:p>
-          <w:p>
-            <w:pPr>
-              <w:pStyle w:val="TableContents"/>
-              <w:rPr>
-                <w:lang w:val="en-GB-oed"/>
-              </w:rPr>
-            </w:pPr>
-            <w:r>
-              <w:rPr>
-                <w:lang w:val="en-GB-oed"/>
-              </w:rPr>
-              <w:t>Integrated X Supplementary</w:t>
+              <w:left w:w="21" w:type="dxa"/>
+            </w:tcMar>
+          </w:tcPr>
+          <w:p>
+            <w:pPr>
+              <w:pStyle w:val="TableContents"/>
+              <w:rPr>
+                <w:strike w:val="false"/>
+                <w:dstrike w:val="false"/>
+                <w:lang w:val="en-GB-oed"/>
+              </w:rPr>
+            </w:pPr>
+            <w:r>
+              <w:rPr>
+                <w:strike w:val="false"/>
+                <w:dstrike w:val="false"/>
+                <w:lang w:val="en-GB-oed"/>
+              </w:rPr>
+              <w:t>Tree Fest</w:t>
             </w:r>
           </w:p>
         </w:tc>
@@ -2564,28 +2529,26 @@
             </w:tcBorders>
             <w:shd w:fill="auto" w:val="clear"/>
             <w:tcMar>
-              <w:left w:w="30" w:type="dxa"/>
-            </w:tcMar>
-          </w:tcPr>
-          <w:p>
-            <w:pPr>
-              <w:pStyle w:val="TableContents"/>
-              <w:rPr>
-                <w:strike/>
-                <w:lang w:val="en-GB-oed"/>
-              </w:rPr>
-            </w:pPr>
-            <w:r>
-              <w:rPr>
-                <w:strike/>
-                <w:lang w:val="en-GB-oed"/>
-              </w:rPr>
-            </w:r>
-          </w:p>
-        </w:tc>
-        <w:tc>
-          <w:tcPr>
-            <w:tcW w:w="3056" w:type="dxa"/>
+              <w:left w:w="21" w:type="dxa"/>
+            </w:tcMar>
+          </w:tcPr>
+          <w:p>
+            <w:pPr>
+              <w:pStyle w:val="TableContents"/>
+              <w:rPr>
+                <w:lang w:val="en-GB-oed"/>
+              </w:rPr>
+            </w:pPr>
+            <w:r>
+              <w:rPr>
+                <w:lang w:val="en-GB-oed"/>
+              </w:rPr>
+            </w:r>
+          </w:p>
+        </w:tc>
+        <w:tc>
+          <w:tcPr>
+            <w:tcW w:w="3059" w:type="dxa"/>
             <w:tcBorders>
               <w:top w:val="single" w:sz="2" w:space="0" w:color="000001"/>
               <w:left w:val="single" w:sz="2" w:space="0" w:color="000001"/>
@@ -2596,7 +2559,7 @@
             </w:tcBorders>
             <w:shd w:fill="auto" w:val="clear"/>
             <w:tcMar>
-              <w:left w:w="30" w:type="dxa"/>
+              <w:left w:w="21" w:type="dxa"/>
             </w:tcMar>
           </w:tcPr>
           <w:p>
@@ -2618,16 +2581,16 @@
         <w:trPr/>
         <w:tc>
           <w:tcPr>
-            <w:tcW w:w="442" w:type="dxa"/>
-            <w:tcBorders>
-              <w:top w:val="single" w:sz="2" w:space="0" w:color="000001"/>
-              <w:left w:val="single" w:sz="2" w:space="0" w:color="000001"/>
-              <w:bottom w:val="single" w:sz="2" w:space="0" w:color="000001"/>
-              <w:insideH w:val="single" w:sz="2" w:space="0" w:color="000001"/>
-            </w:tcBorders>
-            <w:shd w:fill="auto" w:val="clear"/>
-            <w:tcMar>
-              <w:left w:w="30" w:type="dxa"/>
+            <w:tcW w:w="439" w:type="dxa"/>
+            <w:tcBorders>
+              <w:top w:val="single" w:sz="2" w:space="0" w:color="000001"/>
+              <w:left w:val="single" w:sz="2" w:space="0" w:color="000001"/>
+              <w:bottom w:val="single" w:sz="2" w:space="0" w:color="000001"/>
+              <w:insideH w:val="single" w:sz="2" w:space="0" w:color="000001"/>
+            </w:tcBorders>
+            <w:shd w:fill="auto" w:val="clear"/>
+            <w:tcMar>
+              <w:left w:w="21" w:type="dxa"/>
             </w:tcMar>
           </w:tcPr>
           <w:p>
@@ -2642,7 +2605,7 @@
               <w:rPr>
                 <w:lang w:val="en-GB-oed"/>
               </w:rPr>
-              <w:t>12</w:t>
+              <w:t>11</w:t>
             </w:r>
           </w:p>
         </w:tc>
@@ -2657,39 +2620,38 @@
             </w:tcBorders>
             <w:shd w:fill="auto" w:val="clear"/>
             <w:tcMar>
-              <w:left w:w="30" w:type="dxa"/>
-            </w:tcMar>
-          </w:tcPr>
-          <w:p>
-            <w:pPr>
-              <w:pStyle w:val="TableContents"/>
-              <w:rPr>
-                <w:lang w:val="en-GB-oed"/>
-              </w:rPr>
-            </w:pPr>
-            <w:r>
-              <w:rPr>
-                <w:lang w:val="en-GB-oed"/>
-              </w:rPr>
-              <w:t>Grade and Comparison:</w:t>
-            </w:r>
-          </w:p>
-          <w:p>
-            <w:pPr>
-              <w:pStyle w:val="TableContents"/>
-              <w:rPr>
-                <w:strike w:val="false"/>
-                <w:dstrike w:val="false"/>
-                <w:lang w:val="en-GB-oed"/>
-              </w:rPr>
-            </w:pPr>
-            <w:r>
-              <w:rPr>
-                <w:strike w:val="false"/>
-                <w:dstrike w:val="false"/>
-                <w:lang w:val="en-GB-oed"/>
-              </w:rPr>
-              <w:t>Structure</w:t>
+              <w:left w:w="21" w:type="dxa"/>
+            </w:tcMar>
+          </w:tcPr>
+          <w:p>
+            <w:pPr>
+              <w:pStyle w:val="TableContents"/>
+              <w:rPr>
+                <w:lang w:val="en-GB-oed"/>
+              </w:rPr>
+            </w:pPr>
+            <w:r>
+              <w:rPr>
+                <w:lang w:val="en-GB-oed"/>
+              </w:rPr>
+              <w:t>Clause Structure Review</w:t>
+            </w:r>
+            <w:r>
+              <w:rPr>
+                <w:lang w:val="en-GB-oed"/>
+              </w:rPr>
+              <w:t xml:space="preserve"> </w:t>
+            </w:r>
+          </w:p>
+          <w:p>
+            <w:pPr>
+              <w:pStyle w:val="TableContents"/>
+              <w:rPr>
+                <w:lang w:val="en-GB-oed"/>
+              </w:rPr>
+            </w:pPr>
+            <w:r>
+              <w:rPr/>
             </w:r>
           </w:p>
         </w:tc>
@@ -2704,30 +2666,28 @@
             </w:tcBorders>
             <w:shd w:fill="auto" w:val="clear"/>
             <w:tcMar>
-              <w:left w:w="30" w:type="dxa"/>
-            </w:tcMar>
-          </w:tcPr>
-          <w:p>
-            <w:pPr>
-              <w:pStyle w:val="TableContents"/>
-              <w:rPr>
-                <w:strike w:val="false"/>
-                <w:dstrike w:val="false"/>
-                <w:lang w:val="en-GB-oed"/>
-              </w:rPr>
-            </w:pPr>
-            <w:r>
-              <w:rPr>
-                <w:strike w:val="false"/>
-                <w:dstrike w:val="false"/>
-                <w:lang w:val="en-GB-oed"/>
-              </w:rPr>
-            </w:r>
-          </w:p>
-        </w:tc>
-        <w:tc>
-          <w:tcPr>
-            <w:tcW w:w="3056" w:type="dxa"/>
+              <w:left w:w="21" w:type="dxa"/>
+            </w:tcMar>
+          </w:tcPr>
+          <w:p>
+            <w:pPr>
+              <w:pStyle w:val="TableContents"/>
+              <w:rPr>
+                <w:strike/>
+                <w:lang w:val="en-GB-oed"/>
+              </w:rPr>
+            </w:pPr>
+            <w:r>
+              <w:rPr>
+                <w:strike/>
+                <w:lang w:val="en-GB-oed"/>
+              </w:rPr>
+            </w:r>
+          </w:p>
+        </w:tc>
+        <w:tc>
+          <w:tcPr>
+            <w:tcW w:w="3059" w:type="dxa"/>
             <w:tcBorders>
               <w:top w:val="single" w:sz="2" w:space="0" w:color="000001"/>
               <w:left w:val="single" w:sz="2" w:space="0" w:color="000001"/>
@@ -2738,20 +2698,21 @@
             </w:tcBorders>
             <w:shd w:fill="auto" w:val="clear"/>
             <w:tcMar>
-              <w:left w:w="30" w:type="dxa"/>
-            </w:tcMar>
-          </w:tcPr>
-          <w:p>
-            <w:pPr>
-              <w:pStyle w:val="TableContents"/>
-              <w:rPr>
-                <w:lang w:val="en-GB-oed"/>
-              </w:rPr>
-            </w:pPr>
-            <w:r>
-              <w:rPr>
-                <w:lang w:val="en-GB-oed"/>
-              </w:rPr>
+              <w:left w:w="21" w:type="dxa"/>
+            </w:tcMar>
+          </w:tcPr>
+          <w:p>
+            <w:pPr>
+              <w:pStyle w:val="TableContents"/>
+              <w:rPr>
+                <w:lang w:val="en-GB-oed"/>
+              </w:rPr>
+            </w:pPr>
+            <w:r>
+              <w:rPr>
+                <w:lang w:val="en-GB-oed"/>
+              </w:rPr>
+              <w:t>page 193 exercise 4 (?)</w:t>
             </w:r>
           </w:p>
         </w:tc>
@@ -2760,16 +2721,16 @@
         <w:trPr/>
         <w:tc>
           <w:tcPr>
-            <w:tcW w:w="442" w:type="dxa"/>
-            <w:tcBorders>
-              <w:top w:val="single" w:sz="2" w:space="0" w:color="000001"/>
-              <w:left w:val="single" w:sz="2" w:space="0" w:color="000001"/>
-              <w:bottom w:val="single" w:sz="2" w:space="0" w:color="000001"/>
-              <w:insideH w:val="single" w:sz="2" w:space="0" w:color="000001"/>
-            </w:tcBorders>
-            <w:shd w:fill="auto" w:val="clear"/>
-            <w:tcMar>
-              <w:left w:w="30" w:type="dxa"/>
+            <w:tcW w:w="439" w:type="dxa"/>
+            <w:tcBorders>
+              <w:top w:val="single" w:sz="2" w:space="0" w:color="000001"/>
+              <w:left w:val="single" w:sz="2" w:space="0" w:color="000001"/>
+              <w:bottom w:val="single" w:sz="2" w:space="0" w:color="000001"/>
+              <w:insideH w:val="single" w:sz="2" w:space="0" w:color="000001"/>
+            </w:tcBorders>
+            <w:shd w:fill="auto" w:val="clear"/>
+            <w:tcMar>
+              <w:left w:w="21" w:type="dxa"/>
             </w:tcMar>
           </w:tcPr>
           <w:p>
@@ -2784,7 +2745,7 @@
               <w:rPr>
                 <w:lang w:val="en-GB-oed"/>
               </w:rPr>
-              <w:t>13</w:t>
+              <w:t>12</w:t>
             </w:r>
           </w:p>
         </w:tc>
@@ -2799,38 +2760,23 @@
             </w:tcBorders>
             <w:shd w:fill="auto" w:val="clear"/>
             <w:tcMar>
-              <w:left w:w="30" w:type="dxa"/>
-            </w:tcMar>
-          </w:tcPr>
-          <w:p>
-            <w:pPr>
-              <w:pStyle w:val="TableContents"/>
-              <w:rPr>
-                <w:lang w:val="en-GB-oed"/>
-              </w:rPr>
-            </w:pPr>
-            <w:r>
-              <w:rPr>
-                <w:lang w:val="en-GB-oed"/>
-              </w:rPr>
-              <w:t>Comparative clauses</w:t>
-            </w:r>
-          </w:p>
-        </w:tc>
-        <w:tc>
-          <w:tcPr>
-            <w:tcW w:w="3238" w:type="dxa"/>
-            <w:tcBorders>
-              <w:top w:val="single" w:sz="2" w:space="0" w:color="000001"/>
-              <w:left w:val="single" w:sz="2" w:space="0" w:color="000001"/>
-              <w:bottom w:val="single" w:sz="2" w:space="0" w:color="000001"/>
-              <w:insideH w:val="single" w:sz="2" w:space="0" w:color="000001"/>
-            </w:tcBorders>
-            <w:shd w:fill="auto" w:val="clear"/>
-            <w:tcMar>
-              <w:left w:w="30" w:type="dxa"/>
-            </w:tcMar>
-          </w:tcPr>
+              <w:left w:w="21" w:type="dxa"/>
+            </w:tcMar>
+          </w:tcPr>
+          <w:p>
+            <w:pPr>
+              <w:pStyle w:val="TableContents"/>
+              <w:rPr>
+                <w:lang w:val="en-GB-oed"/>
+              </w:rPr>
+            </w:pPr>
+            <w:r>
+              <w:rPr>
+                <w:lang w:val="en-GB-oed"/>
+              </w:rPr>
+              <w:t>Grade and Comparison:</w:t>
+            </w:r>
+          </w:p>
           <w:p>
             <w:pPr>
               <w:pStyle w:val="TableContents"/>
@@ -2846,12 +2792,45 @@
                 <w:dstrike w:val="false"/>
                 <w:lang w:val="en-GB-oed"/>
               </w:rPr>
-            </w:r>
-          </w:p>
-        </w:tc>
-        <w:tc>
-          <w:tcPr>
-            <w:tcW w:w="3056" w:type="dxa"/>
+              <w:t>Structure</w:t>
+            </w:r>
+          </w:p>
+        </w:tc>
+        <w:tc>
+          <w:tcPr>
+            <w:tcW w:w="3238" w:type="dxa"/>
+            <w:tcBorders>
+              <w:top w:val="single" w:sz="2" w:space="0" w:color="000001"/>
+              <w:left w:val="single" w:sz="2" w:space="0" w:color="000001"/>
+              <w:bottom w:val="single" w:sz="2" w:space="0" w:color="000001"/>
+              <w:insideH w:val="single" w:sz="2" w:space="0" w:color="000001"/>
+            </w:tcBorders>
+            <w:shd w:fill="auto" w:val="clear"/>
+            <w:tcMar>
+              <w:left w:w="21" w:type="dxa"/>
+            </w:tcMar>
+          </w:tcPr>
+          <w:p>
+            <w:pPr>
+              <w:pStyle w:val="TableContents"/>
+              <w:rPr>
+                <w:strike w:val="false"/>
+                <w:dstrike w:val="false"/>
+                <w:lang w:val="en-GB-oed"/>
+              </w:rPr>
+            </w:pPr>
+            <w:r>
+              <w:rPr>
+                <w:strike w:val="false"/>
+                <w:dstrike w:val="false"/>
+                <w:lang w:val="en-GB-oed"/>
+              </w:rPr>
+            </w:r>
+          </w:p>
+        </w:tc>
+        <w:tc>
+          <w:tcPr>
+            <w:tcW w:w="3059" w:type="dxa"/>
             <w:tcBorders>
               <w:top w:val="single" w:sz="2" w:space="0" w:color="000001"/>
               <w:left w:val="single" w:sz="2" w:space="0" w:color="000001"/>
@@ -2862,7 +2841,7 @@
             </w:tcBorders>
             <w:shd w:fill="auto" w:val="clear"/>
             <w:tcMar>
-              <w:left w:w="30" w:type="dxa"/>
+              <w:left w:w="21" w:type="dxa"/>
             </w:tcMar>
           </w:tcPr>
           <w:p>
@@ -2884,16 +2863,16 @@
         <w:trPr/>
         <w:tc>
           <w:tcPr>
-            <w:tcW w:w="442" w:type="dxa"/>
-            <w:tcBorders>
-              <w:top w:val="single" w:sz="2" w:space="0" w:color="000001"/>
-              <w:left w:val="single" w:sz="2" w:space="0" w:color="000001"/>
-              <w:bottom w:val="single" w:sz="2" w:space="0" w:color="000001"/>
-              <w:insideH w:val="single" w:sz="2" w:space="0" w:color="000001"/>
-            </w:tcBorders>
-            <w:shd w:fill="auto" w:val="clear"/>
-            <w:tcMar>
-              <w:left w:w="30" w:type="dxa"/>
+            <w:tcW w:w="439" w:type="dxa"/>
+            <w:tcBorders>
+              <w:top w:val="single" w:sz="2" w:space="0" w:color="000001"/>
+              <w:left w:val="single" w:sz="2" w:space="0" w:color="000001"/>
+              <w:bottom w:val="single" w:sz="2" w:space="0" w:color="000001"/>
+              <w:insideH w:val="single" w:sz="2" w:space="0" w:color="000001"/>
+            </w:tcBorders>
+            <w:shd w:fill="auto" w:val="clear"/>
+            <w:tcMar>
+              <w:left w:w="21" w:type="dxa"/>
             </w:tcMar>
           </w:tcPr>
           <w:p>
@@ -2908,7 +2887,7 @@
               <w:rPr>
                 <w:lang w:val="en-GB-oed"/>
               </w:rPr>
-              <w:t>14</w:t>
+              <w:t>13</w:t>
             </w:r>
           </w:p>
         </w:tc>
@@ -2923,21 +2902,21 @@
             </w:tcBorders>
             <w:shd w:fill="auto" w:val="clear"/>
             <w:tcMar>
-              <w:left w:w="30" w:type="dxa"/>
-            </w:tcMar>
-          </w:tcPr>
-          <w:p>
-            <w:pPr>
-              <w:pStyle w:val="TableContents"/>
-              <w:rPr>
-                <w:lang w:val="en-GB-oed"/>
-              </w:rPr>
-            </w:pPr>
-            <w:r>
-              <w:rPr>
-                <w:lang w:val="en-GB-oed"/>
-              </w:rPr>
-              <w:t>Non-finite clauses</w:t>
+              <w:left w:w="21" w:type="dxa"/>
+            </w:tcMar>
+          </w:tcPr>
+          <w:p>
+            <w:pPr>
+              <w:pStyle w:val="TableContents"/>
+              <w:rPr>
+                <w:lang w:val="en-GB-oed"/>
+              </w:rPr>
+            </w:pPr>
+            <w:r>
+              <w:rPr>
+                <w:lang w:val="en-GB-oed"/>
+              </w:rPr>
+              <w:t>Comparative clauses</w:t>
             </w:r>
           </w:p>
         </w:tc>
@@ -2952,26 +2931,30 @@
             </w:tcBorders>
             <w:shd w:fill="auto" w:val="clear"/>
             <w:tcMar>
-              <w:left w:w="30" w:type="dxa"/>
-            </w:tcMar>
-          </w:tcPr>
-          <w:p>
-            <w:pPr>
-              <w:pStyle w:val="TableContents"/>
-              <w:rPr>
-                <w:lang w:val="en-GB-oed"/>
-              </w:rPr>
-            </w:pPr>
-            <w:r>
-              <w:rPr>
-                <w:lang w:val="en-GB-oed"/>
-              </w:rPr>
-            </w:r>
-          </w:p>
-        </w:tc>
-        <w:tc>
-          <w:tcPr>
-            <w:tcW w:w="3056" w:type="dxa"/>
+              <w:left w:w="21" w:type="dxa"/>
+            </w:tcMar>
+          </w:tcPr>
+          <w:p>
+            <w:pPr>
+              <w:pStyle w:val="TableContents"/>
+              <w:rPr>
+                <w:strike w:val="false"/>
+                <w:dstrike w:val="false"/>
+                <w:lang w:val="en-GB-oed"/>
+              </w:rPr>
+            </w:pPr>
+            <w:r>
+              <w:rPr>
+                <w:strike w:val="false"/>
+                <w:dstrike w:val="false"/>
+                <w:lang w:val="en-GB-oed"/>
+              </w:rPr>
+            </w:r>
+          </w:p>
+        </w:tc>
+        <w:tc>
+          <w:tcPr>
+            <w:tcW w:w="3059" w:type="dxa"/>
             <w:tcBorders>
               <w:top w:val="single" w:sz="2" w:space="0" w:color="000001"/>
               <w:left w:val="single" w:sz="2" w:space="0" w:color="000001"/>
@@ -2982,7 +2965,7 @@
             </w:tcBorders>
             <w:shd w:fill="auto" w:val="clear"/>
             <w:tcMar>
-              <w:left w:w="30" w:type="dxa"/>
+              <w:left w:w="21" w:type="dxa"/>
             </w:tcMar>
           </w:tcPr>
           <w:p>
@@ -3004,16 +2987,16 @@
         <w:trPr/>
         <w:tc>
           <w:tcPr>
-            <w:tcW w:w="442" w:type="dxa"/>
-            <w:tcBorders>
-              <w:top w:val="single" w:sz="2" w:space="0" w:color="000001"/>
-              <w:left w:val="single" w:sz="2" w:space="0" w:color="000001"/>
-              <w:bottom w:val="single" w:sz="2" w:space="0" w:color="000001"/>
-              <w:insideH w:val="single" w:sz="2" w:space="0" w:color="000001"/>
-            </w:tcBorders>
-            <w:shd w:fill="auto" w:val="clear"/>
-            <w:tcMar>
-              <w:left w:w="30" w:type="dxa"/>
+            <w:tcW w:w="439" w:type="dxa"/>
+            <w:tcBorders>
+              <w:top w:val="single" w:sz="2" w:space="0" w:color="000001"/>
+              <w:left w:val="single" w:sz="2" w:space="0" w:color="000001"/>
+              <w:bottom w:val="single" w:sz="2" w:space="0" w:color="000001"/>
+              <w:insideH w:val="single" w:sz="2" w:space="0" w:color="000001"/>
+            </w:tcBorders>
+            <w:shd w:fill="auto" w:val="clear"/>
+            <w:tcMar>
+              <w:left w:w="21" w:type="dxa"/>
             </w:tcMar>
           </w:tcPr>
           <w:p>
@@ -3028,6 +3011,126 @@
               <w:rPr>
                 <w:lang w:val="en-GB-oed"/>
               </w:rPr>
+              <w:t>14</w:t>
+            </w:r>
+          </w:p>
+        </w:tc>
+        <w:tc>
+          <w:tcPr>
+            <w:tcW w:w="3238" w:type="dxa"/>
+            <w:tcBorders>
+              <w:top w:val="single" w:sz="2" w:space="0" w:color="000001"/>
+              <w:left w:val="single" w:sz="2" w:space="0" w:color="000001"/>
+              <w:bottom w:val="single" w:sz="2" w:space="0" w:color="000001"/>
+              <w:insideH w:val="single" w:sz="2" w:space="0" w:color="000001"/>
+            </w:tcBorders>
+            <w:shd w:fill="auto" w:val="clear"/>
+            <w:tcMar>
+              <w:left w:w="21" w:type="dxa"/>
+            </w:tcMar>
+          </w:tcPr>
+          <w:p>
+            <w:pPr>
+              <w:pStyle w:val="TableContents"/>
+              <w:rPr>
+                <w:lang w:val="en-GB-oed"/>
+              </w:rPr>
+            </w:pPr>
+            <w:r>
+              <w:rPr>
+                <w:lang w:val="en-GB-oed"/>
+              </w:rPr>
+              <w:t>Non-finite clauses</w:t>
+            </w:r>
+          </w:p>
+        </w:tc>
+        <w:tc>
+          <w:tcPr>
+            <w:tcW w:w="3238" w:type="dxa"/>
+            <w:tcBorders>
+              <w:top w:val="single" w:sz="2" w:space="0" w:color="000001"/>
+              <w:left w:val="single" w:sz="2" w:space="0" w:color="000001"/>
+              <w:bottom w:val="single" w:sz="2" w:space="0" w:color="000001"/>
+              <w:insideH w:val="single" w:sz="2" w:space="0" w:color="000001"/>
+            </w:tcBorders>
+            <w:shd w:fill="auto" w:val="clear"/>
+            <w:tcMar>
+              <w:left w:w="21" w:type="dxa"/>
+            </w:tcMar>
+          </w:tcPr>
+          <w:p>
+            <w:pPr>
+              <w:pStyle w:val="TableContents"/>
+              <w:rPr>
+                <w:lang w:val="en-GB-oed"/>
+              </w:rPr>
+            </w:pPr>
+            <w:r>
+              <w:rPr>
+                <w:lang w:val="en-GB-oed"/>
+              </w:rPr>
+            </w:r>
+          </w:p>
+        </w:tc>
+        <w:tc>
+          <w:tcPr>
+            <w:tcW w:w="3059" w:type="dxa"/>
+            <w:tcBorders>
+              <w:top w:val="single" w:sz="2" w:space="0" w:color="000001"/>
+              <w:left w:val="single" w:sz="2" w:space="0" w:color="000001"/>
+              <w:bottom w:val="single" w:sz="2" w:space="0" w:color="000001"/>
+              <w:right w:val="single" w:sz="2" w:space="0" w:color="000001"/>
+              <w:insideH w:val="single" w:sz="2" w:space="0" w:color="000001"/>
+              <w:insideV w:val="single" w:sz="2" w:space="0" w:color="000001"/>
+            </w:tcBorders>
+            <w:shd w:fill="auto" w:val="clear"/>
+            <w:tcMar>
+              <w:left w:w="21" w:type="dxa"/>
+            </w:tcMar>
+          </w:tcPr>
+          <w:p>
+            <w:pPr>
+              <w:pStyle w:val="TableContents"/>
+              <w:rPr>
+                <w:lang w:val="en-GB-oed"/>
+              </w:rPr>
+            </w:pPr>
+            <w:r>
+              <w:rPr>
+                <w:lang w:val="en-GB-oed"/>
+              </w:rPr>
+            </w:r>
+          </w:p>
+        </w:tc>
+      </w:tr>
+      <w:tr>
+        <w:trPr/>
+        <w:tc>
+          <w:tcPr>
+            <w:tcW w:w="439" w:type="dxa"/>
+            <w:tcBorders>
+              <w:top w:val="single" w:sz="2" w:space="0" w:color="000001"/>
+              <w:left w:val="single" w:sz="2" w:space="0" w:color="000001"/>
+              <w:bottom w:val="single" w:sz="2" w:space="0" w:color="000001"/>
+              <w:insideH w:val="single" w:sz="2" w:space="0" w:color="000001"/>
+            </w:tcBorders>
+            <w:shd w:fill="auto" w:val="clear"/>
+            <w:tcMar>
+              <w:left w:w="21" w:type="dxa"/>
+            </w:tcMar>
+          </w:tcPr>
+          <w:p>
+            <w:pPr>
+              <w:pStyle w:val="TableContents"/>
+              <w:jc w:val="center"/>
+              <w:rPr>
+                <w:lang w:val="en-GB-oed"/>
+              </w:rPr>
+            </w:pPr>
+            <w:r>
+              <w:rPr>
+                <w:lang w:val="en-GB-oed"/>
+              </w:rPr>
               <w:t>15</w:t>
             </w:r>
           </w:p>
@@ -3043,7 +3146,7 @@
             </w:tcBorders>
             <w:shd w:fill="auto" w:val="clear"/>
             <w:tcMar>
-              <w:left w:w="30" w:type="dxa"/>
+              <w:left w:w="21" w:type="dxa"/>
             </w:tcMar>
           </w:tcPr>
           <w:p>
@@ -3072,26 +3175,26 @@
             </w:tcBorders>
             <w:shd w:fill="auto" w:val="clear"/>
             <w:tcMar>
-              <w:left w:w="30" w:type="dxa"/>
-            </w:tcMar>
-          </w:tcPr>
-          <w:p>
-            <w:pPr>
-              <w:pStyle w:val="TableContents"/>
-              <w:rPr>
-                <w:lang w:val="en-GB-oed"/>
-              </w:rPr>
-            </w:pPr>
-            <w:r>
-              <w:rPr>
-                <w:lang w:val="en-GB-oed"/>
-              </w:rPr>
-            </w:r>
-          </w:p>
-        </w:tc>
-        <w:tc>
-          <w:tcPr>
-            <w:tcW w:w="3056" w:type="dxa"/>
+              <w:left w:w="21" w:type="dxa"/>
+            </w:tcMar>
+          </w:tcPr>
+          <w:p>
+            <w:pPr>
+              <w:pStyle w:val="TableContents"/>
+              <w:rPr>
+                <w:lang w:val="en-GB-oed"/>
+              </w:rPr>
+            </w:pPr>
+            <w:r>
+              <w:rPr>
+                <w:lang w:val="en-GB-oed"/>
+              </w:rPr>
+            </w:r>
+          </w:p>
+        </w:tc>
+        <w:tc>
+          <w:tcPr>
+            <w:tcW w:w="3059" w:type="dxa"/>
             <w:tcBorders>
               <w:top w:val="single" w:sz="2" w:space="0" w:color="000001"/>
               <w:left w:val="single" w:sz="2" w:space="0" w:color="000001"/>
@@ -3102,7 +3205,7 @@
             </w:tcBorders>
             <w:shd w:fill="auto" w:val="clear"/>
             <w:tcMar>
-              <w:left w:w="30" w:type="dxa"/>
+              <w:left w:w="21" w:type="dxa"/>
             </w:tcMar>
           </w:tcPr>
           <w:p>
@@ -3237,7 +3340,7 @@
       <w:tblPr>
         <w:tblW w:w="9972" w:type="dxa"/>
         <w:jc w:val="left"/>
-        <w:tblInd w:w="36" w:type="dxa"/>
+        <w:tblInd w:w="30" w:type="dxa"/>
         <w:tblBorders>
           <w:top w:val="single" w:sz="2" w:space="0" w:color="000001"/>
           <w:left w:val="single" w:sz="2" w:space="0" w:color="000001"/>
@@ -3248,7 +3351,7 @@
         </w:tblBorders>
         <w:tblCellMar>
           <w:top w:w="55" w:type="dxa"/>
-          <w:left w:w="30" w:type="dxa"/>
+          <w:left w:w="21" w:type="dxa"/>
           <w:bottom w:w="55" w:type="dxa"/>
           <w:right w:w="55" w:type="dxa"/>
         </w:tblCellMar>
@@ -3271,7 +3374,7 @@
             </w:tcBorders>
             <w:shd w:fill="auto" w:val="clear"/>
             <w:tcMar>
-              <w:left w:w="30" w:type="dxa"/>
+              <w:left w:w="21" w:type="dxa"/>
             </w:tcMar>
           </w:tcPr>
           <w:p>
@@ -3404,6 +3507,8 @@
     <w:p>
       <w:pPr>
         <w:pStyle w:val="Normal"/>
+        <w:bidi w:val="0"/>
+        <w:jc w:val="left"/>
         <w:rPr>
           <w:lang w:val="en-GB-oed"/>
         </w:rPr>
@@ -3581,7 +3686,7 @@
       <w:tblPr>
         <w:tblW w:w="9972" w:type="dxa"/>
         <w:jc w:val="left"/>
-        <w:tblInd w:w="36" w:type="dxa"/>
+        <w:tblInd w:w="30" w:type="dxa"/>
         <w:tblBorders>
           <w:top w:val="single" w:sz="2" w:space="0" w:color="000001"/>
           <w:left w:val="single" w:sz="2" w:space="0" w:color="000001"/>
@@ -3592,7 +3697,7 @@
         </w:tblBorders>
         <w:tblCellMar>
           <w:top w:w="55" w:type="dxa"/>
-          <w:left w:w="30" w:type="dxa"/>
+          <w:left w:w="21" w:type="dxa"/>
           <w:bottom w:w="55" w:type="dxa"/>
           <w:right w:w="55" w:type="dxa"/>
         </w:tblCellMar>
@@ -3615,7 +3720,7 @@
             </w:tcBorders>
             <w:shd w:fill="auto" w:val="clear"/>
             <w:tcMar>
-              <w:left w:w="30" w:type="dxa"/>
+              <w:left w:w="21" w:type="dxa"/>
             </w:tcMar>
           </w:tcPr>
           <w:p>
@@ -3665,7 +3770,7 @@
       <w:tblPr>
         <w:tblW w:w="9972" w:type="dxa"/>
         <w:jc w:val="left"/>
-        <w:tblInd w:w="36" w:type="dxa"/>
+        <w:tblInd w:w="30" w:type="dxa"/>
         <w:tblBorders>
           <w:top w:val="single" w:sz="2" w:space="0" w:color="000001"/>
           <w:left w:val="single" w:sz="2" w:space="0" w:color="000001"/>
@@ -3676,7 +3781,7 @@
         </w:tblBorders>
         <w:tblCellMar>
           <w:top w:w="55" w:type="dxa"/>
-          <w:left w:w="30" w:type="dxa"/>
+          <w:left w:w="21" w:type="dxa"/>
           <w:bottom w:w="55" w:type="dxa"/>
           <w:right w:w="55" w:type="dxa"/>
         </w:tblCellMar>
@@ -3699,7 +3804,7 @@
             </w:tcBorders>
             <w:shd w:fill="auto" w:val="clear"/>
             <w:tcMar>
-              <w:left w:w="30" w:type="dxa"/>
+              <w:left w:w="21" w:type="dxa"/>
             </w:tcMar>
           </w:tcPr>
           <w:p>
@@ -3764,7 +3869,7 @@
       <w:tblPr>
         <w:tblW w:w="9972" w:type="dxa"/>
         <w:jc w:val="left"/>
-        <w:tblInd w:w="36" w:type="dxa"/>
+        <w:tblInd w:w="30" w:type="dxa"/>
         <w:tblBorders>
           <w:top w:val="single" w:sz="2" w:space="0" w:color="000001"/>
           <w:left w:val="single" w:sz="2" w:space="0" w:color="000001"/>
@@ -3775,7 +3880,7 @@
         </w:tblBorders>
         <w:tblCellMar>
           <w:top w:w="55" w:type="dxa"/>
-          <w:left w:w="30" w:type="dxa"/>
+          <w:left w:w="21" w:type="dxa"/>
           <w:bottom w:w="55" w:type="dxa"/>
           <w:right w:w="55" w:type="dxa"/>
         </w:tblCellMar>
@@ -3798,7 +3903,7 @@
             </w:tcBorders>
             <w:shd w:fill="auto" w:val="clear"/>
             <w:tcMar>
-              <w:left w:w="30" w:type="dxa"/>
+              <w:left w:w="21" w:type="dxa"/>
             </w:tcMar>
           </w:tcPr>
           <w:p>
@@ -3916,7 +4021,7 @@
       <w:tblPr>
         <w:tblW w:w="9972" w:type="dxa"/>
         <w:jc w:val="left"/>
-        <w:tblInd w:w="36" w:type="dxa"/>
+        <w:tblInd w:w="30" w:type="dxa"/>
         <w:tblBorders>
           <w:top w:val="single" w:sz="2" w:space="0" w:color="000001"/>
           <w:left w:val="single" w:sz="2" w:space="0" w:color="000001"/>
@@ -3927,7 +4032,7 @@
         </w:tblBorders>
         <w:tblCellMar>
           <w:top w:w="55" w:type="dxa"/>
-          <w:left w:w="30" w:type="dxa"/>
+          <w:left w:w="21" w:type="dxa"/>
           <w:bottom w:w="55" w:type="dxa"/>
           <w:right w:w="55" w:type="dxa"/>
         </w:tblCellMar>
@@ -3950,7 +4055,7 @@
             </w:tcBorders>
             <w:shd w:fill="auto" w:val="clear"/>
             <w:tcMar>
-              <w:left w:w="30" w:type="dxa"/>
+              <w:left w:w="21" w:type="dxa"/>
             </w:tcMar>
           </w:tcPr>
           <w:p>
@@ -4184,7 +4289,7 @@
       <w:tblPr>
         <w:tblW w:w="9972" w:type="dxa"/>
         <w:jc w:val="left"/>
-        <w:tblInd w:w="36" w:type="dxa"/>
+        <w:tblInd w:w="30" w:type="dxa"/>
         <w:tblBorders>
           <w:top w:val="single" w:sz="2" w:space="0" w:color="000001"/>
           <w:left w:val="single" w:sz="2" w:space="0" w:color="000001"/>
@@ -4195,7 +4300,7 @@
         </w:tblBorders>
         <w:tblCellMar>
           <w:top w:w="55" w:type="dxa"/>
-          <w:left w:w="30" w:type="dxa"/>
+          <w:left w:w="21" w:type="dxa"/>
           <w:bottom w:w="55" w:type="dxa"/>
           <w:right w:w="55" w:type="dxa"/>
         </w:tblCellMar>
@@ -4218,7 +4323,7 @@
             </w:tcBorders>
             <w:shd w:fill="auto" w:val="clear"/>
             <w:tcMar>
-              <w:left w:w="30" w:type="dxa"/>
+              <w:left w:w="21" w:type="dxa"/>
             </w:tcMar>
           </w:tcPr>
           <w:p>
@@ -4285,7 +4390,7 @@
       <w:tblPr>
         <w:tblW w:w="9972" w:type="dxa"/>
         <w:jc w:val="left"/>
-        <w:tblInd w:w="36" w:type="dxa"/>
+        <w:tblInd w:w="30" w:type="dxa"/>
         <w:tblBorders>
           <w:top w:val="single" w:sz="2" w:space="0" w:color="000001"/>
           <w:left w:val="single" w:sz="2" w:space="0" w:color="000001"/>
@@ -4296,7 +4401,7 @@
         </w:tblBorders>
         <w:tblCellMar>
           <w:top w:w="55" w:type="dxa"/>
-          <w:left w:w="30" w:type="dxa"/>
+          <w:left w:w="21" w:type="dxa"/>
           <w:bottom w:w="55" w:type="dxa"/>
           <w:right w:w="55" w:type="dxa"/>
         </w:tblCellMar>
@@ -4319,7 +4424,7 @@
             </w:tcBorders>
             <w:shd w:fill="auto" w:val="clear"/>
             <w:tcMar>
-              <w:left w:w="30" w:type="dxa"/>
+              <w:left w:w="21" w:type="dxa"/>
             </w:tcMar>
           </w:tcPr>
           <w:p>
@@ -4452,7 +4557,7 @@
       <w:tblPr>
         <w:tblW w:w="9972" w:type="dxa"/>
         <w:jc w:val="left"/>
-        <w:tblInd w:w="36" w:type="dxa"/>
+        <w:tblInd w:w="30" w:type="dxa"/>
         <w:tblBorders>
           <w:top w:val="single" w:sz="2" w:space="0" w:color="000001"/>
           <w:left w:val="single" w:sz="2" w:space="0" w:color="000001"/>
@@ -4463,7 +4568,7 @@
         </w:tblBorders>
         <w:tblCellMar>
           <w:top w:w="55" w:type="dxa"/>
-          <w:left w:w="30" w:type="dxa"/>
+          <w:left w:w="21" w:type="dxa"/>
           <w:bottom w:w="55" w:type="dxa"/>
           <w:right w:w="55" w:type="dxa"/>
         </w:tblCellMar>
@@ -4486,7 +4591,7 @@
             </w:tcBorders>
             <w:shd w:fill="auto" w:val="clear"/>
             <w:tcMar>
-              <w:left w:w="30" w:type="dxa"/>
+              <w:left w:w="21" w:type="dxa"/>
             </w:tcMar>
           </w:tcPr>
           <w:p>
@@ -4579,7 +4684,7 @@
     <w:qFormat/>
     <w:pPr>
       <w:widowControl/>
-      <w:overflowPunct w:val="true"/>
+      <w:overflowPunct w:val="false"/>
       <w:bidi w:val="0"/>
       <w:jc w:val="left"/>
     </w:pPr>

</xml_diff>